<commit_message>
#463 tweaks to several example programs
</commit_message>
<xml_diff>
--- a/documentation/Quick Language Reference.docx
+++ b/documentation/Quick Language Reference.docx
@@ -681,15 +681,7 @@
               <w:pStyle w:val="code"/>
             </w:pPr>
             <w:r>
-              <w:t>new List&lt;of String</w:t>
-            </w:r>
-            <w:proofErr w:type="gramStart"/>
-            <w:r>
-              <w:t>&gt;(</w:t>
-            </w:r>
-            <w:proofErr w:type="gramEnd"/>
-            <w:r>
-              <w:t>)</w:t>
+              <w:t>new List&lt;of String&gt;()</w:t>
             </w:r>
           </w:p>
         </w:tc>
@@ -775,13 +767,8 @@
         <w:pStyle w:val="Heading3"/>
       </w:pPr>
       <w:r>
-        <w:t xml:space="preserve">Type </w:t>
-      </w:r>
-      <w:proofErr w:type="gramStart"/>
-      <w:r>
-        <w:t>name</w:t>
-      </w:r>
-      <w:proofErr w:type="gramEnd"/>
+        <w:t>Type name</w:t>
+      </w:r>
     </w:p>
     <w:p>
       <w:pPr>
@@ -822,14 +809,12 @@
         </w:rPr>
         <w:t xml:space="preserve">var </w:t>
       </w:r>
-      <w:proofErr w:type="spellStart"/>
       <w:r>
         <w:rPr>
           <w:rStyle w:val="codeChar"/>
         </w:rPr>
         <w:t>meaningOfLife</w:t>
       </w:r>
-      <w:proofErr w:type="spellEnd"/>
       <w:r>
         <w:rPr>
           <w:rStyle w:val="codeChar"/>
@@ -840,29 +825,16 @@
         <w:rPr>
           <w:rStyle w:val="codeChar"/>
         </w:rPr>
-        <w:t xml:space="preserve"> </w:t>
-      </w:r>
-      <w:proofErr w:type="gramStart"/>
-      <w:r>
-        <w:rPr>
-          <w:rStyle w:val="codeChar"/>
-        </w:rPr>
-        <w:t>42</w:t>
-      </w:r>
-      <w:proofErr w:type="gramEnd"/>
+        <w:t xml:space="preserve"> 42</w:t>
+      </w:r>
     </w:p>
     <w:p>
       <w:pPr>
         <w:pStyle w:val="Heading3"/>
       </w:pPr>
       <w:r>
-        <w:t xml:space="preserve">Default </w:t>
-      </w:r>
-      <w:proofErr w:type="gramStart"/>
-      <w:r>
-        <w:t>value</w:t>
-      </w:r>
-      <w:proofErr w:type="gramEnd"/>
+        <w:t>Default value</w:t>
+      </w:r>
     </w:p>
     <w:p>
       <w:r>
@@ -913,21 +885,13 @@
         <w:t>–</w:t>
       </w:r>
       <w:r>
-        <w:t xml:space="preserve"> </w:t>
-      </w:r>
-      <w:proofErr w:type="gramStart"/>
-      <w:r>
-        <w:t>1</w:t>
+        <w:t xml:space="preserve"> 1</w:t>
       </w:r>
       <w:r>
         <w:t xml:space="preserve">  </w:t>
       </w:r>
       <w:r>
-        <w:t>which</w:t>
-      </w:r>
-      <w:proofErr w:type="gramEnd"/>
-      <w:r>
-        <w:t xml:space="preserve"> is just over 9 x 10</w:t>
+        <w:t>which is just over 9 x 10</w:t>
       </w:r>
       <w:r>
         <w:rPr>
@@ -1069,13 +1033,8 @@
         <w:pStyle w:val="Heading3"/>
       </w:pPr>
       <w:r>
-        <w:t xml:space="preserve">Type </w:t>
-      </w:r>
-      <w:proofErr w:type="gramStart"/>
-      <w:r>
-        <w:t>name</w:t>
-      </w:r>
-      <w:proofErr w:type="gramEnd"/>
+        <w:t>Type name</w:t>
+      </w:r>
     </w:p>
     <w:p>
       <w:pPr>
@@ -1183,13 +1142,8 @@
         <w:t xml:space="preserve">For </w:t>
       </w:r>
       <w:r>
-        <w:t xml:space="preserve">greater detail, refer to the official JavaScript </w:t>
-      </w:r>
-      <w:proofErr w:type="gramStart"/>
-      <w:r>
-        <w:t>documentation</w:t>
-      </w:r>
-      <w:proofErr w:type="gramEnd"/>
+        <w:t>greater detail, refer to the official JavaScript documentation</w:t>
+      </w:r>
     </w:p>
     <w:p>
       <w:pPr>
@@ -1241,7 +1195,6 @@
       <w:r>
         <w:t xml:space="preserve">nor as an index into an </w:t>
       </w:r>
-      <w:proofErr w:type="spellStart"/>
       <w:r>
         <w:rPr>
           <w:rFonts w:ascii="Consolas" w:hAnsi="Consolas"/>
@@ -1250,7 +1203,6 @@
         </w:rPr>
         <w:t>ArrayList</w:t>
       </w:r>
-      <w:proofErr w:type="spellEnd"/>
       <w:r>
         <w:t xml:space="preserve">, </w:t>
       </w:r>
@@ -1275,23 +1227,13 @@
       <w:r>
         <w:t xml:space="preserve"> before passing, using the functions </w:t>
       </w:r>
-      <w:proofErr w:type="gramStart"/>
       <w:r>
         <w:rPr>
           <w:rFonts w:ascii="Consolas" w:hAnsi="Consolas"/>
           <w:color w:val="215E99" w:themeColor="text2" w:themeTint="BF"/>
           <w:sz w:val="18"/>
         </w:rPr>
-        <w:t>floor(</w:t>
-      </w:r>
-      <w:proofErr w:type="gramEnd"/>
-      <w:r>
-        <w:rPr>
-          <w:rFonts w:ascii="Consolas" w:hAnsi="Consolas"/>
-          <w:color w:val="215E99" w:themeColor="text2" w:themeTint="BF"/>
-          <w:sz w:val="18"/>
-        </w:rPr>
-        <w:t>)</w:t>
+        <w:t>floor()</w:t>
       </w:r>
       <w:r>
         <w:t xml:space="preserve"> </w:t>
@@ -1427,13 +1369,8 @@
         <w:pStyle w:val="Heading3"/>
       </w:pPr>
       <w:r>
-        <w:t xml:space="preserve">Type </w:t>
-      </w:r>
-      <w:proofErr w:type="gramStart"/>
-      <w:r>
-        <w:t>name</w:t>
-      </w:r>
-      <w:proofErr w:type="gramEnd"/>
+        <w:t>Type name</w:t>
+      </w:r>
     </w:p>
     <w:p>
       <w:pPr>
@@ -1487,26 +1424,16 @@
         <w:t>false</w:t>
       </w:r>
       <w:r>
-        <w:t xml:space="preserve"> must be written </w:t>
-      </w:r>
-      <w:proofErr w:type="gramStart"/>
-      <w:r>
-        <w:t>lower-case</w:t>
-      </w:r>
-      <w:proofErr w:type="gramEnd"/>
+        <w:t xml:space="preserve"> must be written lower-case</w:t>
+      </w:r>
     </w:p>
     <w:p>
       <w:pPr>
         <w:pStyle w:val="Heading3"/>
       </w:pPr>
       <w:r>
-        <w:t xml:space="preserve">Default </w:t>
-      </w:r>
-      <w:proofErr w:type="gramStart"/>
-      <w:r>
-        <w:t>value</w:t>
-      </w:r>
-      <w:proofErr w:type="gramEnd"/>
+        <w:t>Default value</w:t>
+      </w:r>
     </w:p>
     <w:p>
       <w:pPr>
@@ -1555,13 +1482,8 @@
         <w:pStyle w:val="Heading3"/>
       </w:pPr>
       <w:r>
-        <w:t xml:space="preserve">Type </w:t>
-      </w:r>
-      <w:proofErr w:type="gramStart"/>
-      <w:r>
-        <w:t>name</w:t>
-      </w:r>
-      <w:proofErr w:type="gramEnd"/>
+        <w:t>Type name</w:t>
+      </w:r>
     </w:p>
     <w:p>
       <w:pPr>
@@ -1606,15 +1528,7 @@
     </w:p>
     <w:p>
       <w:r>
-        <w:t xml:space="preserve">String </w:t>
-      </w:r>
-      <w:proofErr w:type="gramStart"/>
-      <w:r>
-        <w:t>are</w:t>
-      </w:r>
-      <w:proofErr w:type="gramEnd"/>
-      <w:r>
-        <w:t xml:space="preserve"> always delineated by double-quote marks</w:t>
+        <w:t>String are always delineated by double-quote marks</w:t>
       </w:r>
     </w:p>
     <w:p>
@@ -1622,13 +1536,8 @@
         <w:pStyle w:val="Heading3"/>
       </w:pPr>
       <w:r>
-        <w:t xml:space="preserve">Default </w:t>
-      </w:r>
-      <w:proofErr w:type="gramStart"/>
-      <w:r>
-        <w:t>value</w:t>
-      </w:r>
-      <w:proofErr w:type="gramEnd"/>
+        <w:t>Default value</w:t>
+      </w:r>
     </w:p>
     <w:p>
       <w:r>
@@ -1761,21 +1670,7 @@
         <w:rPr>
           <w:rStyle w:val="codeChar"/>
         </w:rPr>
-        <w:t>print "Hello\</w:t>
-      </w:r>
-      <w:proofErr w:type="spellStart"/>
-      <w:r>
-        <w:rPr>
-          <w:rStyle w:val="codeChar"/>
-        </w:rPr>
-        <w:t>nWorld</w:t>
-      </w:r>
-      <w:proofErr w:type="spellEnd"/>
-      <w:r>
-        <w:rPr>
-          <w:rStyle w:val="codeChar"/>
-        </w:rPr>
-        <w:t>"</w:t>
+        <w:t>print "Hello\nWorld"</w:t>
       </w:r>
       <w:r>
         <w:t>.</w:t>
@@ -1817,15 +1712,7 @@
         </w:rPr>
       </w:pPr>
       <w:r>
-        <w:t xml:space="preserve">Elan strings are automatically interpolated: you may insert the values of variables, or simple expressions within a string, by enclosing them in </w:t>
-      </w:r>
-      <w:proofErr w:type="gramStart"/>
-      <w:r>
-        <w:t>curly-braces</w:t>
-      </w:r>
-      <w:proofErr w:type="gramEnd"/>
-      <w:r>
-        <w:t xml:space="preserve">. For example (assuming that the variables </w:t>
+        <w:t xml:space="preserve">Elan strings are automatically interpolated: you may insert the values of variables, or simple expressions within a string, by enclosing them in curly-braces. For example (assuming that the variables </w:t>
       </w:r>
       <w:r>
         <w:rPr>
@@ -1843,13 +1730,8 @@
         <w:t>b</w:t>
       </w:r>
       <w:r>
-        <w:t xml:space="preserve"> are already defined as integers</w:t>
-      </w:r>
-      <w:proofErr w:type="gramStart"/>
-      <w:r>
-        <w:t>) :</w:t>
-      </w:r>
-      <w:proofErr w:type="gramEnd"/>
+        <w:t xml:space="preserve"> are already defined as integers) :</w:t>
+      </w:r>
       <w:r>
         <w:br/>
         <w:t xml:space="preserve"> </w:t>
@@ -1924,13 +1806,8 @@
         <w:t xml:space="preserve"> are not currently </w:t>
       </w:r>
       <w:r>
-        <w:t xml:space="preserve">yet </w:t>
-      </w:r>
-      <w:proofErr w:type="gramStart"/>
-      <w:r>
-        <w:t>implement</w:t>
-      </w:r>
-      <w:proofErr w:type="gramEnd"/>
+        <w:t>yet implement</w:t>
+      </w:r>
       <w:r>
         <w:t xml:space="preserve"> as standard types in Elan. </w:t>
       </w:r>
@@ -1955,16 +1832,11 @@
         <w:t>Array</w:t>
       </w:r>
       <w:r>
-        <w:t>-</w:t>
-      </w:r>
-      <w:proofErr w:type="gramStart"/>
-      <w:r>
-        <w:t>li</w:t>
+        <w:t>-li</w:t>
       </w:r>
       <w:r>
         <w:t>st</w:t>
       </w:r>
-      <w:proofErr w:type="gramEnd"/>
     </w:p>
     <w:p>
       <w:r>
@@ -2002,13 +1874,8 @@
         </w:numPr>
       </w:pPr>
       <w:r>
-        <w:t xml:space="preserve">access elements by </w:t>
-      </w:r>
-      <w:proofErr w:type="gramStart"/>
-      <w:r>
-        <w:t>index</w:t>
-      </w:r>
-      <w:proofErr w:type="gramEnd"/>
+        <w:t>access elements by index</w:t>
+      </w:r>
     </w:p>
     <w:p>
       <w:pPr>
@@ -2019,13 +1886,8 @@
         </w:numPr>
       </w:pPr>
       <w:r>
-        <w:t xml:space="preserve">create an empty structure of a defined </w:t>
-      </w:r>
-      <w:proofErr w:type="gramStart"/>
-      <w:r>
-        <w:t>size</w:t>
-      </w:r>
-      <w:proofErr w:type="gramEnd"/>
+        <w:t>create an empty structure of a defined size</w:t>
+      </w:r>
     </w:p>
     <w:p>
       <w:r>
@@ -2044,13 +1906,8 @@
         </w:numPr>
       </w:pPr>
       <w:r>
-        <w:t xml:space="preserve">be able to append to the list, extending it dynamically – starting from an empty list if </w:t>
-      </w:r>
-      <w:proofErr w:type="gramStart"/>
-      <w:r>
-        <w:t>desired</w:t>
-      </w:r>
-      <w:proofErr w:type="gramEnd"/>
+        <w:t>be able to append to the list, extending it dynamically – starting from an empty list if desired</w:t>
+      </w:r>
     </w:p>
     <w:p>
       <w:pPr>
@@ -2061,13 +1918,8 @@
         </w:numPr>
       </w:pPr>
       <w:r>
-        <w:t xml:space="preserve">be able to find elements within the </w:t>
-      </w:r>
-      <w:proofErr w:type="gramStart"/>
-      <w:r>
-        <w:t>list</w:t>
-      </w:r>
-      <w:proofErr w:type="gramEnd"/>
+        <w:t>be able to find elements within the list</w:t>
+      </w:r>
     </w:p>
     <w:p>
       <w:pPr>
@@ -2078,38 +1930,20 @@
         </w:numPr>
       </w:pPr>
       <w:r>
-        <w:t xml:space="preserve">be able to insert an item between existing members of the </w:t>
-      </w:r>
-      <w:proofErr w:type="gramStart"/>
-      <w:r>
-        <w:t>list</w:t>
-      </w:r>
-      <w:proofErr w:type="gramEnd"/>
+        <w:t>be able to insert an item between existing members of the list</w:t>
+      </w:r>
     </w:p>
     <w:p>
       <w:pPr>
         <w:pStyle w:val="Heading3"/>
       </w:pPr>
       <w:r>
-        <w:t xml:space="preserve">Type </w:t>
-      </w:r>
-      <w:proofErr w:type="gramStart"/>
-      <w:r>
-        <w:t>name</w:t>
-      </w:r>
-      <w:proofErr w:type="gramEnd"/>
-    </w:p>
-    <w:p>
-      <w:r>
-        <w:t xml:space="preserve">The </w:t>
-      </w:r>
-      <w:proofErr w:type="gramStart"/>
-      <w:r>
-        <w:t>type</w:t>
-      </w:r>
-      <w:proofErr w:type="gramEnd"/>
-      <w:r>
-        <w:t xml:space="preserve"> name for the array-list must specify the</w:t>
+        <w:t>Type name</w:t>
+      </w:r>
+    </w:p>
+    <w:p>
+      <w:r>
+        <w:t>The type name for the array-list must specify the</w:t>
       </w:r>
       <w:r>
         <w:t xml:space="preserve"> type of the elements, for example:</w:t>
@@ -2119,47 +1953,24 @@
       <w:pPr>
         <w:pStyle w:val="code"/>
       </w:pPr>
-      <w:proofErr w:type="spellStart"/>
-      <w:r>
-        <w:t>ArrayList</w:t>
-      </w:r>
-      <w:proofErr w:type="spellEnd"/>
-      <w:r>
-        <w:t>&lt;of String&gt;</w:t>
+      <w:r>
+        <w:t>ArrayList&lt;of String&gt;</w:t>
       </w:r>
     </w:p>
     <w:p>
       <w:pPr>
         <w:pStyle w:val="code"/>
       </w:pPr>
-      <w:proofErr w:type="spellStart"/>
-      <w:r>
-        <w:t>ArrayList</w:t>
-      </w:r>
-      <w:proofErr w:type="spellEnd"/>
-      <w:r>
-        <w:t>&lt;of Boolean&gt;</w:t>
+      <w:r>
+        <w:t>ArrayList&lt;of Boolean&gt;</w:t>
       </w:r>
     </w:p>
     <w:p>
       <w:pPr>
         <w:pStyle w:val="code"/>
       </w:pPr>
-      <w:proofErr w:type="spellStart"/>
-      <w:r>
-        <w:t>ArrayList</w:t>
-      </w:r>
-      <w:proofErr w:type="spellEnd"/>
-      <w:r>
-        <w:t xml:space="preserve">&lt;of </w:t>
-      </w:r>
-      <w:proofErr w:type="spellStart"/>
-      <w:r>
-        <w:t>ArrayList</w:t>
-      </w:r>
-      <w:proofErr w:type="spellEnd"/>
-      <w:r>
-        <w:t>&lt;of Int&gt;&gt;</w:t>
+      <w:r>
+        <w:t>ArrayList&lt;of ArrayList&lt;of Int&gt;&gt;</w:t>
       </w:r>
     </w:p>
     <w:p>
@@ -2172,15 +1983,7 @@
     </w:p>
     <w:p>
       <w:r>
-        <w:t>A literal array-list is ‘delimited’ by square brackets, and the elements are separated by commas. The elements may be literal values (</w:t>
-      </w:r>
-      <w:proofErr w:type="gramStart"/>
-      <w:r>
-        <w:t>all of</w:t>
-      </w:r>
-      <w:proofErr w:type="gramEnd"/>
-      <w:r>
-        <w:t xml:space="preserve"> the same type):</w:t>
+        <w:t>A literal array-list is ‘delimited’ by square brackets, and the elements are separated by commas. The elements may be literal values (all of the same type):</w:t>
       </w:r>
     </w:p>
     <w:p>
@@ -2201,24 +2004,7 @@
         <w:pStyle w:val="code"/>
       </w:pPr>
       <w:r>
-        <w:t xml:space="preserve">var </w:t>
-      </w:r>
-      <w:r>
-        <w:t>coordinates</w:t>
-      </w:r>
-      <w:r>
-        <w:t xml:space="preserve"> set to </w:t>
-      </w:r>
-      <w:r>
-        <w:t>[[3.4, 0.1, 7.8</w:t>
-      </w:r>
-      <w:proofErr w:type="gramStart"/>
-      <w:r>
-        <w:t>],,</w:t>
-      </w:r>
-      <w:proofErr w:type="gramEnd"/>
-      <w:r>
-        <w:t xml:space="preserve"> 15.3] [1, 0, 1.5], [10, -1.5, 25]]</w:t>
+        <w:t>var coordinates set to [[3.4, 0.1, 7.8],, 15.3] [1, 0, 1.5], [10, -1.5, 25]]</w:t>
       </w:r>
     </w:p>
     <w:p>
@@ -2255,56 +2041,47 @@
           <w:color w:val="auto"/>
           <w:sz w:val="22"/>
         </w:rPr>
-        <w:t xml:space="preserve"> variables (provided they are </w:t>
-      </w:r>
-      <w:proofErr w:type="gramStart"/>
-      <w:r>
+        <w:t xml:space="preserve"> variables (provided they are all of the same type) </w:t>
+      </w:r>
+    </w:p>
+    <w:p>
+      <w:pPr>
+        <w:pStyle w:val="code"/>
+      </w:pPr>
+      <w:r>
+        <w:t>var values set to [x, y</w:t>
+      </w:r>
+      <w:r>
+        <w:t>, z]</w:t>
+      </w:r>
+    </w:p>
+    <w:p>
+      <w:pPr>
+        <w:pStyle w:val="code"/>
         <w:rPr>
           <w:rFonts w:asciiTheme="minorHAnsi" w:hAnsiTheme="minorHAnsi"/>
           <w:color w:val="auto"/>
           <w:sz w:val="22"/>
         </w:rPr>
-        <w:t>all of</w:t>
-      </w:r>
-      <w:proofErr w:type="gramEnd"/>
-      <w:r>
+      </w:pPr>
+    </w:p>
+    <w:p>
+      <w:pPr>
+        <w:pStyle w:val="code"/>
         <w:rPr>
           <w:rFonts w:asciiTheme="minorHAnsi" w:hAnsiTheme="minorHAnsi"/>
           <w:color w:val="auto"/>
           <w:sz w:val="22"/>
         </w:rPr>
-        <w:t xml:space="preserve"> the same type) </w:t>
-      </w:r>
-    </w:p>
-    <w:p>
-      <w:pPr>
-        <w:pStyle w:val="code"/>
-      </w:pPr>
-      <w:r>
-        <w:t xml:space="preserve">var </w:t>
-      </w:r>
-      <w:r>
-        <w:t>values</w:t>
-      </w:r>
-      <w:r>
-        <w:t xml:space="preserve"> set to [</w:t>
-      </w:r>
-      <w:r>
-        <w:t>x, y</w:t>
-      </w:r>
-      <w:r>
-        <w:t>, z]</w:t>
-      </w:r>
-    </w:p>
-    <w:p>
-      <w:pPr>
-        <w:pStyle w:val="code"/>
+      </w:pPr>
+      <w:r>
         <w:rPr>
           <w:rFonts w:asciiTheme="minorHAnsi" w:hAnsiTheme="minorHAnsi"/>
           <w:color w:val="auto"/>
           <w:sz w:val="22"/>
         </w:rPr>
-      </w:pPr>
+        <w:t>or a mixture of literal values and variables:</w:t>
+      </w:r>
     </w:p>
     <w:p>
       <w:pPr>
@@ -2315,37 +2092,14 @@
           <w:sz w:val="22"/>
         </w:rPr>
       </w:pPr>
-      <w:r>
-        <w:rPr>
-          <w:rFonts w:asciiTheme="minorHAnsi" w:hAnsiTheme="minorHAnsi"/>
-          <w:color w:val="auto"/>
-          <w:sz w:val="22"/>
-        </w:rPr>
-        <w:t>or a mixture of literal values and variables:</w:t>
-      </w:r>
-    </w:p>
-    <w:p>
-      <w:pPr>
-        <w:pStyle w:val="code"/>
-        <w:rPr>
-          <w:rFonts w:asciiTheme="minorHAnsi" w:hAnsiTheme="minorHAnsi"/>
-          <w:color w:val="auto"/>
-          <w:sz w:val="22"/>
-        </w:rPr>
-      </w:pPr>
     </w:p>
     <w:p>
       <w:pPr>
         <w:pStyle w:val="Heading3"/>
       </w:pPr>
       <w:r>
-        <w:t xml:space="preserve">Default </w:t>
-      </w:r>
-      <w:proofErr w:type="gramStart"/>
-      <w:r>
-        <w:t>value</w:t>
-      </w:r>
-      <w:proofErr w:type="gramEnd"/>
+        <w:t>Default value</w:t>
+      </w:r>
     </w:p>
     <w:p>
       <w:r>
@@ -2393,21 +2147,12 @@
         </w:rPr>
         <w:t>String</w:t>
       </w:r>
-      <w:proofErr w:type="gramStart"/>
       <w:r>
         <w:rPr>
           <w:rStyle w:val="codeChar"/>
           <w:highlight w:val="yellow"/>
         </w:rPr>
-        <w:t>&gt;(</w:t>
-      </w:r>
-      <w:proofErr w:type="gramEnd"/>
-      <w:r>
-        <w:rPr>
-          <w:rStyle w:val="codeChar"/>
-          <w:highlight w:val="yellow"/>
-        </w:rPr>
-        <w:t>)</w:t>
+        <w:t>&gt;()</w:t>
       </w:r>
     </w:p>
     <w:p>
@@ -2456,7 +2201,6 @@
       <w:pPr>
         <w:pStyle w:val="Heading2"/>
       </w:pPr>
-      <w:proofErr w:type="gramStart"/>
       <w:r>
         <w:t>Immutable</w:t>
       </w:r>
@@ -2466,25 +2210,20 @@
       <w:r>
         <w:t>st</w:t>
       </w:r>
-      <w:proofErr w:type="gramEnd"/>
     </w:p>
     <w:p>
       <w:r>
         <w:t xml:space="preserve">An </w:t>
       </w:r>
-      <w:proofErr w:type="spellStart"/>
       <w:r>
         <w:t>ImmutableList</w:t>
       </w:r>
-      <w:proofErr w:type="spellEnd"/>
       <w:r>
         <w:t xml:space="preserve"> has similar capabilities to an </w:t>
       </w:r>
-      <w:proofErr w:type="spellStart"/>
       <w:r>
         <w:t>ArrayList</w:t>
       </w:r>
-      <w:proofErr w:type="spellEnd"/>
       <w:r>
         <w:t xml:space="preserve"> but – </w:t>
       </w:r>
@@ -2511,16 +2250,11 @@
         <w:t>mmutable</w:t>
       </w:r>
       <w:r>
-        <w:t>--</w:t>
-      </w:r>
-      <w:proofErr w:type="spellStart"/>
-      <w:r>
-        <w:t>L</w:t>
+        <w:t>--L</w:t>
       </w:r>
       <w:r>
         <w:t>st</w:t>
       </w:r>
-      <w:proofErr w:type="spellEnd"/>
       <w:r>
         <w:t xml:space="preserve">, but the methods for these operations do not modify the input list: they return a new list based on the input list but with the specified differences. </w:t>
       </w:r>
@@ -2530,87 +2264,36 @@
         <w:pStyle w:val="Heading3"/>
       </w:pPr>
       <w:r>
-        <w:t xml:space="preserve">Type </w:t>
-      </w:r>
-      <w:proofErr w:type="gramStart"/>
-      <w:r>
-        <w:t>name</w:t>
-      </w:r>
-      <w:proofErr w:type="gramEnd"/>
-    </w:p>
-    <w:p>
-      <w:r>
-        <w:t xml:space="preserve">The </w:t>
-      </w:r>
-      <w:proofErr w:type="gramStart"/>
-      <w:r>
-        <w:t>type</w:t>
-      </w:r>
-      <w:proofErr w:type="gramEnd"/>
-      <w:r>
-        <w:t xml:space="preserve"> name for the </w:t>
-      </w:r>
-      <w:r>
-        <w:t>immutable</w:t>
-      </w:r>
-      <w:r>
-        <w:t>-list must specify the type of the elements, for example:</w:t>
+        <w:t>Type name</w:t>
+      </w:r>
+    </w:p>
+    <w:p>
+      <w:r>
+        <w:t>The type name for the immutable-list must specify the type of the elements, for example:</w:t>
       </w:r>
     </w:p>
     <w:p>
       <w:pPr>
         <w:pStyle w:val="code"/>
       </w:pPr>
-      <w:proofErr w:type="spellStart"/>
-      <w:r>
-        <w:t>Immutable</w:t>
-      </w:r>
-      <w:r>
-        <w:t>List</w:t>
-      </w:r>
-      <w:proofErr w:type="spellEnd"/>
-      <w:r>
-        <w:t>&lt;of String&gt;</w:t>
+      <w:r>
+        <w:t>ImmutableList&lt;of String&gt;</w:t>
       </w:r>
     </w:p>
     <w:p>
       <w:pPr>
         <w:pStyle w:val="code"/>
       </w:pPr>
-      <w:proofErr w:type="spellStart"/>
-      <w:r>
-        <w:t>ImmutableList</w:t>
-      </w:r>
-      <w:proofErr w:type="spellEnd"/>
-      <w:r>
-        <w:t xml:space="preserve"> </w:t>
-      </w:r>
-      <w:r>
-        <w:t>&lt;of Boolean&gt;</w:t>
+      <w:r>
+        <w:t>ImmutableList &lt;of Boolean&gt;</w:t>
       </w:r>
     </w:p>
     <w:p>
       <w:pPr>
         <w:pStyle w:val="code"/>
       </w:pPr>
-      <w:proofErr w:type="spellStart"/>
-      <w:r>
-        <w:t>ImmutableList</w:t>
-      </w:r>
-      <w:proofErr w:type="spellEnd"/>
-      <w:r>
-        <w:t xml:space="preserve"> </w:t>
-      </w:r>
-      <w:r>
-        <w:t xml:space="preserve">&lt;of </w:t>
-      </w:r>
-      <w:proofErr w:type="spellStart"/>
-      <w:r>
-        <w:t>ImmutableList</w:t>
-      </w:r>
-      <w:proofErr w:type="spellEnd"/>
-      <w:r>
-        <w:t>&lt;of Int&gt;&gt;</w:t>
+      <w:r>
+        <w:t>ImmutableList &lt;of ImmutableList&lt;of Int&gt;&gt;</w:t>
       </w:r>
     </w:p>
     <w:p>
@@ -2618,16 +2301,8 @@
         <w:pStyle w:val="Heading3"/>
       </w:pPr>
       <w:r>
-        <w:t xml:space="preserve">Defining a literal </w:t>
-      </w:r>
-      <w:proofErr w:type="gramStart"/>
-      <w:r>
-        <w:t>immutable</w:t>
-      </w:r>
-      <w:r>
-        <w:t>-list</w:t>
-      </w:r>
-      <w:proofErr w:type="gramEnd"/>
+        <w:t>Defining a literal immutable-list</w:t>
+      </w:r>
     </w:p>
     <w:p>
       <w:r>
@@ -2642,16 +2317,7 @@
         <w:pStyle w:val="code"/>
       </w:pPr>
       <w:r>
-        <w:t xml:space="preserve">var fruit set to </w:t>
-      </w:r>
-      <w:r>
-        <w:t>{</w:t>
-      </w:r>
-      <w:r>
-        <w:t>"apple", "orange", "pair”</w:t>
-      </w:r>
-      <w:r>
-        <w:t>}</w:t>
+        <w:t>var fruit set to {"apple", "orange", "pair”}</w:t>
       </w:r>
     </w:p>
     <w:p>
@@ -2671,38 +2337,7 @@
         </w:numPr>
       </w:pPr>
       <w:r>
-        <w:t xml:space="preserve">Like an </w:t>
-      </w:r>
-      <w:proofErr w:type="spellStart"/>
-      <w:r>
-        <w:t>ArrayList</w:t>
-      </w:r>
-      <w:proofErr w:type="spellEnd"/>
-      <w:r>
-        <w:t xml:space="preserve"> the members of </w:t>
-      </w:r>
-      <w:r>
-        <w:t xml:space="preserve">an </w:t>
-      </w:r>
-      <w:proofErr w:type="spellStart"/>
-      <w:r>
-        <w:t>ImmutableList</w:t>
-      </w:r>
-      <w:proofErr w:type="spellEnd"/>
-      <w:r>
-        <w:t xml:space="preserve"> must</w:t>
-      </w:r>
-      <w:r>
-        <w:t xml:space="preserve"> all</w:t>
-      </w:r>
-      <w:r>
-        <w:t xml:space="preserve"> be of the </w:t>
-      </w:r>
-      <w:r>
-        <w:t>same type.</w:t>
-      </w:r>
-      <w:r>
-        <w:t xml:space="preserve"> </w:t>
+        <w:t xml:space="preserve">Like an ArrayList the members of an ImmutableList must all be of the same type. </w:t>
       </w:r>
     </w:p>
     <w:p>
@@ -2714,31 +2349,7 @@
         </w:numPr>
       </w:pPr>
       <w:r>
-        <w:t xml:space="preserve">Unlike an </w:t>
-      </w:r>
-      <w:proofErr w:type="spellStart"/>
-      <w:r>
-        <w:t>ArrayList</w:t>
-      </w:r>
-      <w:proofErr w:type="spellEnd"/>
-      <w:r>
-        <w:t xml:space="preserve">, an </w:t>
-      </w:r>
-      <w:proofErr w:type="spellStart"/>
-      <w:r>
-        <w:t>ImmutableList</w:t>
-      </w:r>
-      <w:proofErr w:type="spellEnd"/>
-      <w:r>
-        <w:t xml:space="preserve"> may be passed as an argument into a function (</w:t>
-      </w:r>
-      <w:proofErr w:type="gramStart"/>
-      <w:r>
-        <w:t>and also</w:t>
-      </w:r>
-      <w:proofErr w:type="gramEnd"/>
-      <w:r>
-        <w:t xml:space="preserve"> to a procedure).</w:t>
+        <w:t>Unlike an ArrayList, an ImmutableList may be passed as an argument into a function (and also to a procedure).</w:t>
       </w:r>
     </w:p>
     <w:p>
@@ -2757,23 +2368,7 @@
     </w:p>
     <w:p>
       <w:r>
-        <w:t xml:space="preserve">An </w:t>
-      </w:r>
-      <w:proofErr w:type="spellStart"/>
-      <w:r>
-        <w:t>enum</w:t>
-      </w:r>
-      <w:proofErr w:type="spellEnd"/>
-      <w:r>
-        <w:t xml:space="preserve"> – short for ‘enumeration’ – is the simplest form </w:t>
-      </w:r>
-      <w:proofErr w:type="gramStart"/>
-      <w:r>
-        <w:t>of  ‘</w:t>
-      </w:r>
-      <w:proofErr w:type="gramEnd"/>
-      <w:r>
-        <w:t>user-defined type’ , specifying a set of values, each defined as a name, such that a variable of that type must always hold one of those values.</w:t>
+        <w:t>An enum – short for ‘enumeration’ – is the simplest form of  ‘user-defined type’ , specifying a set of values, each defined as a name, such that a variable of that type must always hold one of those values.</w:t>
       </w:r>
     </w:p>
     <w:p>
@@ -2781,25 +2376,12 @@
         <w:pStyle w:val="Heading3"/>
       </w:pPr>
       <w:r>
-        <w:t xml:space="preserve">Type </w:t>
-      </w:r>
-      <w:proofErr w:type="gramStart"/>
-      <w:r>
-        <w:t>name</w:t>
-      </w:r>
-      <w:proofErr w:type="gramEnd"/>
-    </w:p>
-    <w:p>
-      <w:r>
-        <w:t xml:space="preserve">The name given to an </w:t>
-      </w:r>
-      <w:proofErr w:type="spellStart"/>
-      <w:r>
-        <w:t>enum</w:t>
-      </w:r>
-      <w:proofErr w:type="spellEnd"/>
-      <w:r>
-        <w:t xml:space="preserve"> (see below), which must begin with a capital, is used as the Type name, when passing a value to or from a procedure of function.</w:t>
+        <w:t>Type name</w:t>
+      </w:r>
+    </w:p>
+    <w:p>
+      <w:r>
+        <w:t>The name given to an enum (see below), which must begin with a capital, is used as the Type name, when passing a value to or from a procedure of function.</w:t>
       </w:r>
     </w:p>
     <w:p>
@@ -2807,13 +2389,8 @@
         <w:pStyle w:val="Heading3"/>
       </w:pPr>
       <w:r>
-        <w:t xml:space="preserve">Defining an </w:t>
-      </w:r>
-      <w:proofErr w:type="spellStart"/>
-      <w:r>
-        <w:t>enum</w:t>
-      </w:r>
-      <w:proofErr w:type="spellEnd"/>
+        <w:t>Defining an enum</w:t>
+      </w:r>
     </w:p>
     <w:p>
       <w:r>
@@ -2824,13 +2401,8 @@
       <w:pPr>
         <w:pStyle w:val="code"/>
       </w:pPr>
-      <w:proofErr w:type="spellStart"/>
-      <w:r>
-        <w:t>enum</w:t>
-      </w:r>
-      <w:proofErr w:type="spellEnd"/>
-      <w:r>
-        <w:t xml:space="preserve"> Status</w:t>
+      <w:r>
+        <w:t>enum Status</w:t>
       </w:r>
     </w:p>
     <w:p>
@@ -2838,28 +2410,16 @@
         <w:pStyle w:val="code"/>
       </w:pPr>
       <w:r>
-        <w:t xml:space="preserve">   incomplete, ready, running, stopped, </w:t>
-      </w:r>
-      <w:proofErr w:type="gramStart"/>
-      <w:r>
-        <w:t>invalid</w:t>
-      </w:r>
-      <w:proofErr w:type="gramEnd"/>
+        <w:t xml:space="preserve">   incomplete, ready, running, stopped, invalid</w:t>
+      </w:r>
     </w:p>
     <w:p>
       <w:pPr>
         <w:pStyle w:val="code"/>
       </w:pPr>
       <w:r>
-        <w:t xml:space="preserve">end </w:t>
-      </w:r>
-      <w:proofErr w:type="spellStart"/>
-      <w:proofErr w:type="gramStart"/>
-      <w:r>
-        <w:t>enum</w:t>
-      </w:r>
-      <w:proofErr w:type="spellEnd"/>
-      <w:proofErr w:type="gramEnd"/>
+        <w:t>end enum</w:t>
+      </w:r>
     </w:p>
     <w:p>
       <w:pPr>
@@ -2883,15 +2443,7 @@
         <w:t>_ symbol</w:t>
       </w:r>
       <w:r>
-        <w:t xml:space="preserve">, or decimal digits (though it is not common practice to use decimal digits in </w:t>
-      </w:r>
-      <w:proofErr w:type="spellStart"/>
-      <w:r>
-        <w:t>enum</w:t>
-      </w:r>
-      <w:proofErr w:type="spellEnd"/>
-      <w:r>
-        <w:t xml:space="preserve"> names).</w:t>
+        <w:t>, or decimal digits (though it is not common practice to use decimal digits in enum names).</w:t>
       </w:r>
     </w:p>
     <w:p>
@@ -2903,25 +2455,11 @@
         </w:numPr>
       </w:pPr>
       <w:r>
-        <w:t xml:space="preserve">The values that an instance of that type may take, are separated by commas. Each value must take the same form as a variable name i.e. start with a lower-case letter </w:t>
-      </w:r>
-      <w:proofErr w:type="gramStart"/>
-      <w:r>
-        <w:t xml:space="preserve">followed  </w:t>
-      </w:r>
-      <w:r>
-        <w:t>by</w:t>
-      </w:r>
-      <w:proofErr w:type="gramEnd"/>
-      <w:r>
-        <w:t xml:space="preserve"> any combination of lower-or-upper-case letters, the underscore </w:t>
+        <w:t xml:space="preserve">The values that an instance of that type may take, are separated by commas. Each value must take the same form as a variable name i.e. start with a lower-case letter followed  by any combination of lower-or-upper-case letters, the underscore </w:t>
       </w:r>
       <w:r>
         <w:softHyphen/>
-        <w:t>_ symbol, or decimal digits</w:t>
-      </w:r>
-      <w:r>
-        <w:t>.</w:t>
+        <w:t>_ symbol, or decimal digits.</w:t>
       </w:r>
     </w:p>
     <w:p>
@@ -2929,33 +2467,12 @@
         <w:pStyle w:val="Heading3"/>
       </w:pPr>
       <w:r>
-        <w:t xml:space="preserve">Using an </w:t>
-      </w:r>
-      <w:proofErr w:type="spellStart"/>
-      <w:r>
-        <w:t>enum</w:t>
-      </w:r>
-      <w:proofErr w:type="spellEnd"/>
-    </w:p>
-    <w:p>
-      <w:r>
-        <w:t xml:space="preserve">The value is specified by the type name for the specified </w:t>
-      </w:r>
-      <w:proofErr w:type="spellStart"/>
-      <w:r>
-        <w:t>enum</w:t>
-      </w:r>
-      <w:proofErr w:type="spellEnd"/>
-      <w:r>
-        <w:t xml:space="preserve">, followed by a dot and the value name, </w:t>
-      </w:r>
-      <w:proofErr w:type="gramStart"/>
-      <w:r>
-        <w:t>for  example</w:t>
-      </w:r>
-      <w:proofErr w:type="gramEnd"/>
-      <w:r>
-        <w:t>:</w:t>
+        <w:t>Using an enum</w:t>
+      </w:r>
+    </w:p>
+    <w:p>
+      <w:r>
+        <w:t>The value is specified by the type name for the specified enum, followed by a dot and the value name, for  example:</w:t>
       </w:r>
     </w:p>
     <w:p>
@@ -2963,13 +2480,8 @@
         <w:pStyle w:val="code"/>
       </w:pPr>
       <w:r>
-        <w:t xml:space="preserve">var x set to </w:t>
-      </w:r>
-      <w:proofErr w:type="spellStart"/>
-      <w:r>
-        <w:t>Status.ready</w:t>
-      </w:r>
-      <w:proofErr w:type="spellEnd"/>
+        <w:t>var x set to Status.ready</w:t>
+      </w:r>
     </w:p>
     <w:p>
       <w:pPr>
@@ -3017,23 +2529,7 @@
         <w:t>Internally</w:t>
       </w:r>
       <w:r>
-        <w:t xml:space="preserve">, </w:t>
-      </w:r>
-      <w:proofErr w:type="spellStart"/>
-      <w:r>
-        <w:t>enum</w:t>
-      </w:r>
-      <w:proofErr w:type="spellEnd"/>
-      <w:r>
-        <w:t xml:space="preserve"> values are held as integers, with the first named value represented as 0. It is possible to use an </w:t>
-      </w:r>
-      <w:proofErr w:type="spellStart"/>
-      <w:r>
-        <w:t>enum</w:t>
-      </w:r>
-      <w:proofErr w:type="spellEnd"/>
-      <w:r>
-        <w:t xml:space="preserve"> value </w:t>
+        <w:t xml:space="preserve">, enum values are held as integers, with the first named value represented as 0. It is possible to use an enum value </w:t>
       </w:r>
       <w:r>
         <w:rPr>
@@ -3061,7 +2557,13 @@
     </w:p>
     <w:p>
       <w:r>
-        <w:t xml:space="preserve">A tuple is a way of holding values of </w:t>
+        <w:t xml:space="preserve">A tuple is a way of holding </w:t>
+      </w:r>
+      <w:r>
+        <w:t xml:space="preserve">a small number </w:t>
+      </w:r>
+      <w:r>
+        <w:t xml:space="preserve">values of </w:t>
       </w:r>
       <w:r>
         <w:rPr>
@@ -3071,7 +2573,121 @@
         <w:t>different</w:t>
       </w:r>
       <w:r>
-        <w:t xml:space="preserve"> types together as one data structure.</w:t>
+        <w:t xml:space="preserve"> types together </w:t>
+      </w:r>
+      <w:r>
+        <w:t>as a single reference. A common usage scenarios include:</w:t>
+      </w:r>
+    </w:p>
+    <w:p>
+      <w:pPr>
+        <w:pStyle w:val="ListParagraph"/>
+        <w:numPr>
+          <w:ilvl w:val="0"/>
+          <w:numId w:val="19"/>
+        </w:numPr>
+      </w:pPr>
+      <w:r>
+        <w:t>Holding a pair of x and y coordinates (each a floating point number) as a single unit.</w:t>
+      </w:r>
+    </w:p>
+    <w:p>
+      <w:pPr>
+        <w:pStyle w:val="ListParagraph"/>
+        <w:numPr>
+          <w:ilvl w:val="0"/>
+          <w:numId w:val="19"/>
+        </w:numPr>
+      </w:pPr>
+      <w:r>
+        <w:t>Allowing a function could pass back a result, together with, say a string message and/or a Boolean flag indicating whether the operation was successful</w:t>
+      </w:r>
+    </w:p>
+    <w:p>
+      <w:r>
+        <w:t xml:space="preserve">A tuple is considered a ‘lightweight’ alternative to defining a specific class </w:t>
+      </w:r>
+      <w:r>
+        <w:rPr>
+          <w:i/>
+          <w:iCs/>
+        </w:rPr>
+        <w:t>for some purposes</w:t>
+      </w:r>
+      <w:r>
+        <w:t xml:space="preserve">. </w:t>
+      </w:r>
+    </w:p>
+    <w:p>
+      <w:pPr>
+        <w:pStyle w:val="Heading3"/>
+      </w:pPr>
+      <w:r>
+        <w:lastRenderedPageBreak/>
+        <w:t>Defining a literal tuple</w:t>
+      </w:r>
+    </w:p>
+    <w:p>
+      <w:pPr>
+        <w:pStyle w:val="ListParagraph"/>
+        <w:numPr>
+          <w:ilvl w:val="0"/>
+          <w:numId w:val="20"/>
+        </w:numPr>
+      </w:pPr>
+      <w:r>
+        <w:t xml:space="preserve">You may pass a tuple into a function, or return one from a function. </w:t>
+      </w:r>
+    </w:p>
+    <w:p>
+      <w:pPr>
+        <w:pStyle w:val="ListParagraph"/>
+        <w:numPr>
+          <w:ilvl w:val="0"/>
+          <w:numId w:val="20"/>
+        </w:numPr>
+      </w:pPr>
+      <w:r>
+        <w:t xml:space="preserve">You may access (read) the individual elements within a tuple using methods </w:t>
+      </w:r>
+      <w:r>
+        <w:rPr>
+          <w:rStyle w:val="codeChar"/>
+        </w:rPr>
+        <w:t>first</w:t>
+      </w:r>
+      <w:r>
+        <w:t xml:space="preserve">, </w:t>
+      </w:r>
+      <w:r>
+        <w:rPr>
+          <w:rStyle w:val="codeChar"/>
+        </w:rPr>
+        <w:t>second</w:t>
+      </w:r>
+      <w:r>
+        <w:t xml:space="preserve">, and </w:t>
+      </w:r>
+      <w:r>
+        <w:rPr>
+          <w:rStyle w:val="codeChar"/>
+        </w:rPr>
+        <w:t>third</w:t>
+      </w:r>
+      <w:r>
+        <w:t xml:space="preserve">. If you invoke the method </w:t>
+      </w:r>
+      <w:r>
+        <w:rPr>
+          <w:rStyle w:val="codeChar"/>
+        </w:rPr>
+        <w:t>third</w:t>
+      </w:r>
+      <w:r>
+        <w:t xml:space="preserve"> on a tuple that has only</w:t>
+      </w:r>
+      <w:r>
+        <w:t xml:space="preserve"> two members you will get a run-time error.</w:t>
       </w:r>
     </w:p>
     <w:p>
@@ -3090,6 +2706,34 @@
           <w:numId w:val="18"/>
         </w:numPr>
       </w:pPr>
+      <w:r>
+        <w:t xml:space="preserve">Tuples are currently limited to </w:t>
+      </w:r>
+      <w:r>
+        <w:t>having two or three members,  which may be of the same or different types. (There is no point in defining a tuple with only one members, and so this is disallowed.)</w:t>
+      </w:r>
+    </w:p>
+    <w:p>
+      <w:pPr>
+        <w:pStyle w:val="ListParagraph"/>
+        <w:numPr>
+          <w:ilvl w:val="0"/>
+          <w:numId w:val="18"/>
+        </w:numPr>
+      </w:pPr>
+      <w:r>
+        <w:t xml:space="preserve">As in most languages, Elan tuples are </w:t>
+      </w:r>
+      <w:r>
+        <w:rPr>
+          <w:i/>
+          <w:iCs/>
+        </w:rPr>
+        <w:t>immutable</w:t>
+      </w:r>
+      <w:r>
+        <w:t>. Once defined they are effectively ‘read only’: you cannot alter any of the elements in a tuple, nor (unlike an immutable-list for example) can you create a new tuple from an existing one with specified differences</w:t>
+      </w:r>
     </w:p>
     <w:p>
       <w:r>
@@ -3103,142 +2747,117 @@
     </w:p>
     <w:p>
       <w:r>
+        <w:t>Deconstructing</w:t>
+      </w:r>
+    </w:p>
+    <w:p>
+      <w:r>
+        <w:t>Tuple type</w:t>
+      </w:r>
+    </w:p>
+    <w:p>
+      <w:pPr>
+        <w:pStyle w:val="Heading2"/>
+      </w:pPr>
+      <w:r>
+        <w:t>Func</w:t>
+      </w:r>
+    </w:p>
+    <w:p>
+      <w:pPr>
+        <w:pStyle w:val="Heading2"/>
+      </w:pPr>
+      <w:r>
+        <w:t>Class</w:t>
+      </w:r>
+    </w:p>
+    <w:p>
+      <w:r>
+        <w:t xml:space="preserve">See also </w:t>
+      </w:r>
+      <w:r>
+        <w:fldChar w:fldCharType="begin"/>
+      </w:r>
+      <w:r>
+        <w:instrText xml:space="preserve"> REF _Ref162255784 \h </w:instrText>
+      </w:r>
+      <w:r>
+        <w:fldChar w:fldCharType="separate"/>
+      </w:r>
+      <w:r>
+        <w:t>Class</w:t>
+      </w:r>
+      <w:r>
+        <w:fldChar w:fldCharType="end"/>
+      </w:r>
+    </w:p>
+    <w:p/>
+    <w:p>
+      <w:pPr>
+        <w:pStyle w:val="Heading2"/>
+      </w:pPr>
+      <w:r>
+        <w:t>Default values</w:t>
+      </w:r>
+    </w:p>
+    <w:p>
+      <w:r>
+        <w:t xml:space="preserve">Every type in Elan – whether pre-defined (such as Int or String) or user-defined (see </w:t>
+      </w:r>
+      <w:r>
+        <w:rPr>
+          <w:color w:val="FF0000"/>
+        </w:rPr>
+        <w:t xml:space="preserve">class </w:t>
+      </w:r>
+      <w:r>
+        <w:t xml:space="preserve">and </w:t>
+      </w:r>
+      <w:r>
+        <w:rPr>
+          <w:color w:val="FF0000"/>
+        </w:rPr>
+        <w:t>enum</w:t>
+      </w:r>
+      <w:r>
+        <w:t>) – has a default value</w:t>
+      </w:r>
+    </w:p>
+    <w:p/>
+    <w:p>
+      <w:pPr>
+        <w:pStyle w:val="Heading1"/>
+      </w:pPr>
+      <w:r>
+        <w:t>Variables</w:t>
+      </w:r>
+    </w:p>
+    <w:p>
+      <w:r>
+        <w:t>Variables are defined using the var</w:t>
+      </w:r>
+    </w:p>
+    <w:p>
+      <w:r>
+        <w:t>Variable names must commence with a lowercase letter, followed by any combination of lower-case or upper-case letters, numeric digits, and the underscore.</w:t>
+      </w:r>
+    </w:p>
+    <w:p>
+      <w:r>
+        <w:t>Variable names are type-sensitive.</w:t>
+      </w:r>
+    </w:p>
+    <w:p>
+      <w:r>
+        <w:t>Variables may only be defined within the main, a function, or a procedure – and are thereby scoped to that construct. (There is no such thing as a ‘global variable’ in Elan - although there are global constants).</w:t>
+      </w:r>
+    </w:p>
+    <w:p>
+      <w:pPr>
+        <w:pStyle w:val="Heading2"/>
+      </w:pPr>
+      <w:r>
         <w:lastRenderedPageBreak/>
-        <w:t>Deconstructing</w:t>
-      </w:r>
-    </w:p>
-    <w:p>
-      <w:r>
-        <w:t>Tuple type</w:t>
-      </w:r>
-    </w:p>
-    <w:p>
-      <w:pPr>
-        <w:pStyle w:val="Heading2"/>
-      </w:pPr>
-      <w:r>
-        <w:t>Func</w:t>
-      </w:r>
-    </w:p>
-    <w:p>
-      <w:pPr>
-        <w:pStyle w:val="Heading2"/>
-      </w:pPr>
-      <w:r>
-        <w:t>Class</w:t>
-      </w:r>
-    </w:p>
-    <w:p>
-      <w:r>
-        <w:t xml:space="preserve">See also </w:t>
-      </w:r>
-      <w:r>
-        <w:fldChar w:fldCharType="begin"/>
-      </w:r>
-      <w:r>
-        <w:instrText xml:space="preserve"> REF _Ref162255784 \h </w:instrText>
-      </w:r>
-      <w:r>
-        <w:fldChar w:fldCharType="separate"/>
-      </w:r>
-      <w:r>
-        <w:t>Class</w:t>
-      </w:r>
-      <w:r>
-        <w:fldChar w:fldCharType="end"/>
-      </w:r>
-    </w:p>
-    <w:p/>
-    <w:p>
-      <w:pPr>
-        <w:pStyle w:val="Heading2"/>
-      </w:pPr>
-      <w:r>
-        <w:t xml:space="preserve">Default </w:t>
-      </w:r>
-      <w:proofErr w:type="gramStart"/>
-      <w:r>
-        <w:t>values</w:t>
-      </w:r>
-      <w:proofErr w:type="gramEnd"/>
-    </w:p>
-    <w:p>
-      <w:r>
-        <w:t xml:space="preserve">Every type in Elan – whether pre-defined (such as Int or String) or user-defined (see </w:t>
-      </w:r>
-      <w:r>
-        <w:rPr>
-          <w:color w:val="FF0000"/>
-        </w:rPr>
-        <w:t xml:space="preserve">class </w:t>
-      </w:r>
-      <w:r>
-        <w:t xml:space="preserve">and </w:t>
-      </w:r>
-      <w:proofErr w:type="spellStart"/>
-      <w:r>
-        <w:rPr>
-          <w:color w:val="FF0000"/>
-        </w:rPr>
-        <w:t>enum</w:t>
-      </w:r>
-      <w:proofErr w:type="spellEnd"/>
-      <w:r>
-        <w:t xml:space="preserve">) – has a default </w:t>
-      </w:r>
-      <w:proofErr w:type="gramStart"/>
-      <w:r>
-        <w:t>value</w:t>
-      </w:r>
-      <w:proofErr w:type="gramEnd"/>
-    </w:p>
-    <w:p/>
-    <w:p>
-      <w:pPr>
-        <w:pStyle w:val="Heading1"/>
-      </w:pPr>
-      <w:r>
-        <w:t>Variables</w:t>
-      </w:r>
-    </w:p>
-    <w:p>
-      <w:r>
-        <w:t xml:space="preserve">Variables are defined using the </w:t>
-      </w:r>
-      <w:proofErr w:type="gramStart"/>
-      <w:r>
-        <w:t>var</w:t>
-      </w:r>
-      <w:proofErr w:type="gramEnd"/>
-    </w:p>
-    <w:p>
-      <w:r>
-        <w:t>Variable names must commence with a lowercase letter, followed by any combination of lower-case or upper-case letters, numeric digits, and the underscore.</w:t>
-      </w:r>
-    </w:p>
-    <w:p>
-      <w:r>
-        <w:t xml:space="preserve">Variable names are </w:t>
-      </w:r>
-      <w:proofErr w:type="gramStart"/>
-      <w:r>
-        <w:t>type-sensitive</w:t>
-      </w:r>
-      <w:proofErr w:type="gramEnd"/>
-      <w:r>
-        <w:t>.</w:t>
-      </w:r>
-    </w:p>
-    <w:p>
-      <w:r>
-        <w:t>Variables may only be defined within the main, a function, or a procedure – and are thereby scoped to that construct. (There is no such thing as a ‘global variable’ in Elan - although there are global constants).</w:t>
-      </w:r>
-    </w:p>
-    <w:p>
-      <w:pPr>
-        <w:pStyle w:val="Heading2"/>
-      </w:pPr>
-      <w:r>
         <w:t>Variable definition</w:t>
       </w:r>
     </w:p>
@@ -3273,18 +2892,205 @@
           <w:color w:val="000000"/>
           <w:lang w:eastAsia="en-GB"/>
         </w:rPr>
-        <w:t xml:space="preserve">Re-assigning a </w:t>
-      </w:r>
-      <w:proofErr w:type="gramStart"/>
-      <w:r>
+        <w:t>Re-assigning a variable</w:t>
+      </w:r>
+    </w:p>
+    <w:p>
+      <w:pPr>
+        <w:pStyle w:val="Heading3"/>
         <w:rPr>
           <w:rFonts w:eastAsia="Times New Roman"/>
           <w:color w:val="000000"/>
           <w:lang w:eastAsia="en-GB"/>
         </w:rPr>
-        <w:t>variable</w:t>
-      </w:r>
-      <w:proofErr w:type="gramEnd"/>
+      </w:pPr>
+      <w:r>
+        <w:rPr>
+          <w:rFonts w:eastAsia="Times New Roman"/>
+          <w:lang w:eastAsia="en-GB"/>
+        </w:rPr>
+        <w:t>set</w:t>
+      </w:r>
+    </w:p>
+    <w:p>
+      <w:pPr>
+        <w:pStyle w:val="Heading2"/>
+      </w:pPr>
+      <w:r>
+        <w:t>Scope of variables</w:t>
+      </w:r>
+    </w:p>
+    <w:p/>
+    <w:p>
+      <w:pPr>
+        <w:pStyle w:val="Heading1"/>
+      </w:pPr>
+      <w:r>
+        <w:t>Expressions</w:t>
+      </w:r>
+    </w:p>
+    <w:p>
+      <w:pPr>
+        <w:pStyle w:val="Heading2"/>
+      </w:pPr>
+      <w:r>
+        <w:t>Operators</w:t>
+      </w:r>
+    </w:p>
+    <w:p>
+      <w:pPr>
+        <w:pStyle w:val="Heading3"/>
+      </w:pPr>
+      <w:r>
+        <w:t>Arithmetic operators</w:t>
+      </w:r>
+    </w:p>
+    <w:p>
+      <w:r>
+        <w:t>+, - , *, /, **</w:t>
+      </w:r>
+    </w:p>
+    <w:p>
+      <w:r>
+        <w:t>Precedence and brackets</w:t>
+      </w:r>
+    </w:p>
+    <w:p>
+      <w:pPr>
+        <w:pStyle w:val="Heading3"/>
+      </w:pPr>
+      <w:r>
+        <w:t>Logical operators</w:t>
+      </w:r>
+    </w:p>
+    <w:p>
+      <w:r>
+        <w:t>is, not, and, or, xor, &gt;, &lt;, &gt;=, &lt;=</w:t>
+      </w:r>
+    </w:p>
+    <w:p>
+      <w:pPr>
+        <w:pStyle w:val="Heading3"/>
+      </w:pPr>
+      <w:r>
+        <w:t>Function call</w:t>
+      </w:r>
+    </w:p>
+    <w:p>
+      <w:pPr>
+        <w:pStyle w:val="Heading3"/>
+      </w:pPr>
+      <w:r>
+        <w:t>New Instance</w:t>
+      </w:r>
+    </w:p>
+    <w:p>
+      <w:pPr>
+        <w:pStyle w:val="Heading4"/>
+      </w:pPr>
+      <w:r>
+        <w:t>With clause</w:t>
+      </w:r>
+    </w:p>
+    <w:p>
+      <w:pPr>
+        <w:pStyle w:val="Heading3"/>
+      </w:pPr>
+    </w:p>
+    <w:p>
+      <w:pPr>
+        <w:pStyle w:val="Heading1"/>
+      </w:pPr>
+      <w:r>
+        <w:t xml:space="preserve">Global </w:t>
+      </w:r>
+      <w:r>
+        <w:t xml:space="preserve">– </w:t>
+      </w:r>
+      <w:r>
+        <w:t>constructs</w:t>
+      </w:r>
+    </w:p>
+    <w:p>
+      <w:r>
+        <w:t>What this term means and what they are</w:t>
+      </w:r>
+    </w:p>
+    <w:p>
+      <w:r>
+        <w:t>Illustrated by what’s visible in the global selector</w:t>
+      </w:r>
+    </w:p>
+    <w:p>
+      <w:pPr>
+        <w:pStyle w:val="Heading1"/>
+        <w:rPr>
+          <w:rFonts w:eastAsia="Times New Roman"/>
+          <w:lang w:eastAsia="en-GB"/>
+        </w:rPr>
+      </w:pPr>
+      <w:r>
+        <w:rPr>
+          <w:rFonts w:eastAsia="Times New Roman"/>
+          <w:lang w:eastAsia="en-GB"/>
+        </w:rPr>
+        <w:t>Main</w:t>
+      </w:r>
+    </w:p>
+    <w:p>
+      <w:r>
+        <w:t xml:space="preserve">Any program that you wish to </w:t>
+      </w:r>
+      <w:r>
+        <w:rPr>
+          <w:i/>
+          <w:iCs/>
+        </w:rPr>
+        <w:t xml:space="preserve">run </w:t>
+      </w:r>
+      <w:r>
+        <w:t>(as distinct from being a library intended for use within another program) must have a main.</w:t>
+      </w:r>
+    </w:p>
+    <w:p>
+      <w:r>
+        <w:t>The main can be defined anywhere within the file, but the convention is to define it at  the top of the file</w:t>
+      </w:r>
+    </w:p>
+    <w:p>
+      <w:r>
+        <w:t>There may only be one main within a file, so if a main already exists, the main option no longer shows up as an option in the new code selector.</w:t>
+      </w:r>
+    </w:p>
+    <w:p>
+      <w:r>
+        <w:t>[what a main can contain]</w:t>
+      </w:r>
+    </w:p>
+    <w:p>
+      <w:pPr>
+        <w:pStyle w:val="Heading1"/>
+        <w:rPr>
+          <w:rFonts w:eastAsia="Times New Roman"/>
+          <w:lang w:eastAsia="en-GB"/>
+        </w:rPr>
+      </w:pPr>
+      <w:r>
+        <w:rPr>
+          <w:rFonts w:eastAsia="Times New Roman"/>
+          <w:lang w:eastAsia="en-GB"/>
+        </w:rPr>
+        <w:lastRenderedPageBreak/>
+        <w:t>Function</w:t>
+      </w:r>
+    </w:p>
+    <w:p>
+      <w:pPr>
+        <w:pStyle w:val="Heading2"/>
+      </w:pPr>
+      <w:r>
+        <w:t>Defining a function</w:t>
+      </w:r>
     </w:p>
     <w:p>
       <w:pPr>
@@ -3300,208 +3106,21 @@
           <w:rFonts w:eastAsia="Times New Roman"/>
           <w:lang w:eastAsia="en-GB"/>
         </w:rPr>
-        <w:t>set</w:t>
-      </w:r>
-    </w:p>
-    <w:p>
-      <w:pPr>
-        <w:pStyle w:val="Heading2"/>
-      </w:pPr>
-      <w:r>
-        <w:t>Scope of variables</w:t>
-      </w:r>
-    </w:p>
-    <w:p/>
-    <w:p>
-      <w:pPr>
-        <w:pStyle w:val="Heading1"/>
-      </w:pPr>
-      <w:r>
-        <w:t>Expressions</w:t>
-      </w:r>
-    </w:p>
-    <w:p>
-      <w:pPr>
-        <w:pStyle w:val="Heading2"/>
-      </w:pPr>
-      <w:r>
-        <w:t>Operators</w:t>
-      </w:r>
-    </w:p>
-    <w:p>
-      <w:pPr>
-        <w:pStyle w:val="Heading3"/>
-      </w:pPr>
-      <w:r>
-        <w:t>Arithmetic operators</w:t>
-      </w:r>
-    </w:p>
-    <w:p>
-      <w:r>
-        <w:t>+, - , *, /, **</w:t>
-      </w:r>
-    </w:p>
-    <w:p>
-      <w:r>
-        <w:t>Precedence and brackets</w:t>
-      </w:r>
-    </w:p>
-    <w:p>
-      <w:pPr>
-        <w:pStyle w:val="Heading3"/>
-      </w:pPr>
-      <w:r>
-        <w:lastRenderedPageBreak/>
-        <w:t>Logical operators</w:t>
-      </w:r>
-    </w:p>
-    <w:p>
-      <w:r>
-        <w:t xml:space="preserve">is, not, and, </w:t>
-      </w:r>
-      <w:proofErr w:type="gramStart"/>
-      <w:r>
-        <w:t>or,</w:t>
-      </w:r>
-      <w:proofErr w:type="gramEnd"/>
-      <w:r>
-        <w:t xml:space="preserve"> </w:t>
-      </w:r>
-      <w:proofErr w:type="spellStart"/>
-      <w:r>
-        <w:t>xor</w:t>
-      </w:r>
-      <w:proofErr w:type="spellEnd"/>
-      <w:r>
-        <w:t>, &gt;, &lt;, &gt;=, &lt;=</w:t>
-      </w:r>
-    </w:p>
-    <w:p>
-      <w:pPr>
-        <w:pStyle w:val="Heading3"/>
-      </w:pPr>
-      <w:r>
-        <w:t>Function call</w:t>
-      </w:r>
-    </w:p>
-    <w:p>
-      <w:pPr>
-        <w:pStyle w:val="Heading3"/>
-      </w:pPr>
-      <w:r>
-        <w:t>New Instance</w:t>
-      </w:r>
-    </w:p>
-    <w:p>
-      <w:pPr>
-        <w:pStyle w:val="Heading4"/>
-      </w:pPr>
-      <w:r>
-        <w:t>With clause</w:t>
-      </w:r>
-    </w:p>
-    <w:p>
-      <w:pPr>
-        <w:pStyle w:val="Heading3"/>
-      </w:pPr>
-    </w:p>
-    <w:p>
-      <w:pPr>
-        <w:pStyle w:val="Heading1"/>
-      </w:pPr>
-      <w:r>
-        <w:t xml:space="preserve">Global </w:t>
-      </w:r>
-      <w:r>
-        <w:t xml:space="preserve">– </w:t>
-      </w:r>
-      <w:r>
-        <w:t>constructs</w:t>
-      </w:r>
-    </w:p>
-    <w:p>
-      <w:r>
-        <w:t>What this term means and what they are</w:t>
-      </w:r>
-    </w:p>
-    <w:p>
-      <w:r>
-        <w:t xml:space="preserve">Illustrated by what’s visible in the global </w:t>
-      </w:r>
-      <w:proofErr w:type="gramStart"/>
-      <w:r>
-        <w:t>selector</w:t>
-      </w:r>
-      <w:proofErr w:type="gramEnd"/>
-    </w:p>
-    <w:p>
-      <w:pPr>
-        <w:pStyle w:val="Heading1"/>
+        <w:t>R</w:t>
+      </w:r>
+      <w:r>
         <w:rPr>
           <w:rFonts w:eastAsia="Times New Roman"/>
           <w:lang w:eastAsia="en-GB"/>
         </w:rPr>
-      </w:pPr>
+        <w:t>eturn</w:t>
+      </w:r>
       <w:r>
         <w:rPr>
           <w:rFonts w:eastAsia="Times New Roman"/>
           <w:lang w:eastAsia="en-GB"/>
         </w:rPr>
-        <w:t>Main</w:t>
-      </w:r>
-    </w:p>
-    <w:p>
-      <w:r>
-        <w:t xml:space="preserve">Any program that you wish to </w:t>
-      </w:r>
-      <w:r>
-        <w:rPr>
-          <w:i/>
-          <w:iCs/>
-        </w:rPr>
-        <w:t xml:space="preserve">run </w:t>
-      </w:r>
-      <w:r>
-        <w:t>(as distinct from being a library intended for use within another program) must have a main.</w:t>
-      </w:r>
-    </w:p>
-    <w:p>
-      <w:r>
-        <w:t xml:space="preserve">The main can be defined anywhere within the file, but the convention is to define it </w:t>
-      </w:r>
-      <w:proofErr w:type="gramStart"/>
-      <w:r>
-        <w:t>at  the</w:t>
-      </w:r>
-      <w:proofErr w:type="gramEnd"/>
-      <w:r>
-        <w:t xml:space="preserve"> top of the file</w:t>
-      </w:r>
-    </w:p>
-    <w:p>
-      <w:r>
-        <w:t>There may only be one main within a file, so if a main already exists, the main option no longer shows up as an option in the new code selector.</w:t>
-      </w:r>
-    </w:p>
-    <w:p>
-      <w:r>
-        <w:t>[what a main can contain]</w:t>
-      </w:r>
-    </w:p>
-    <w:p>
-      <w:pPr>
-        <w:pStyle w:val="Heading1"/>
-        <w:rPr>
-          <w:rFonts w:eastAsia="Times New Roman"/>
-          <w:lang w:eastAsia="en-GB"/>
-        </w:rPr>
-      </w:pPr>
-      <w:r>
-        <w:rPr>
-          <w:rFonts w:eastAsia="Times New Roman"/>
-          <w:lang w:eastAsia="en-GB"/>
-        </w:rPr>
-        <w:t>Function</w:t>
+        <w:t xml:space="preserve"> statement</w:t>
       </w:r>
     </w:p>
     <w:p>
@@ -3509,66 +3128,13 @@
         <w:pStyle w:val="Heading2"/>
       </w:pPr>
       <w:r>
-        <w:t>Defining a function</w:t>
-      </w:r>
-    </w:p>
-    <w:p>
-      <w:pPr>
-        <w:pStyle w:val="Heading3"/>
-        <w:rPr>
-          <w:rFonts w:eastAsia="Times New Roman"/>
-          <w:color w:val="000000"/>
-          <w:lang w:eastAsia="en-GB"/>
-        </w:rPr>
-      </w:pPr>
-      <w:r>
-        <w:rPr>
-          <w:rFonts w:eastAsia="Times New Roman"/>
-          <w:lang w:eastAsia="en-GB"/>
-        </w:rPr>
-        <w:t>R</w:t>
-      </w:r>
-      <w:r>
-        <w:rPr>
-          <w:rFonts w:eastAsia="Times New Roman"/>
-          <w:lang w:eastAsia="en-GB"/>
-        </w:rPr>
-        <w:t>eturn</w:t>
-      </w:r>
-      <w:r>
-        <w:rPr>
-          <w:rFonts w:eastAsia="Times New Roman"/>
-          <w:lang w:eastAsia="en-GB"/>
-        </w:rPr>
-        <w:t xml:space="preserve"> </w:t>
-      </w:r>
-      <w:proofErr w:type="gramStart"/>
-      <w:r>
-        <w:rPr>
-          <w:rFonts w:eastAsia="Times New Roman"/>
-          <w:lang w:eastAsia="en-GB"/>
-        </w:rPr>
-        <w:t>statement</w:t>
-      </w:r>
-      <w:proofErr w:type="gramEnd"/>
-    </w:p>
-    <w:p>
-      <w:pPr>
-        <w:pStyle w:val="Heading2"/>
-      </w:pPr>
-      <w:r>
         <w:t>Rules &amp; patterns</w:t>
       </w:r>
     </w:p>
     <w:p>
       <w:r>
-        <w:t xml:space="preserve">Must return a value of the type specified in the </w:t>
-      </w:r>
-      <w:proofErr w:type="gramStart"/>
-      <w:r>
-        <w:t>signature</w:t>
-      </w:r>
-      <w:proofErr w:type="gramEnd"/>
+        <w:t>Must return a value of the type specified in the signature</w:t>
+      </w:r>
     </w:p>
     <w:p>
       <w:r>
@@ -3597,7 +3163,6 @@
     </w:p>
     <w:p>
       <w:r>
-        <w:lastRenderedPageBreak/>
         <w:t>[function defining and writing own result]</w:t>
       </w:r>
     </w:p>
@@ -3635,13 +3200,8 @@
         </w:numPr>
       </w:pPr>
       <w:r>
-        <w:t xml:space="preserve">Attempting to set a </w:t>
-      </w:r>
-      <w:proofErr w:type="gramStart"/>
-      <w:r>
-        <w:t>parameter</w:t>
-      </w:r>
-      <w:proofErr w:type="gramEnd"/>
+        <w:t>Attempting to set a parameter</w:t>
+      </w:r>
     </w:p>
     <w:p>
       <w:pPr>
@@ -3652,13 +3212,8 @@
         </w:numPr>
       </w:pPr>
       <w:r>
-        <w:t xml:space="preserve">Attempting to pass in an </w:t>
-      </w:r>
-      <w:proofErr w:type="gramStart"/>
-      <w:r>
-        <w:t>array</w:t>
-      </w:r>
-      <w:proofErr w:type="gramEnd"/>
+        <w:t>Attempting to pass in an array</w:t>
+      </w:r>
     </w:p>
     <w:p>
       <w:pPr>
@@ -3669,13 +3224,8 @@
         </w:numPr>
       </w:pPr>
       <w:r>
-        <w:t xml:space="preserve">Attempting to call a procedure method on a </w:t>
-      </w:r>
-      <w:proofErr w:type="gramStart"/>
-      <w:r>
-        <w:t>class</w:t>
-      </w:r>
-      <w:proofErr w:type="gramEnd"/>
+        <w:t>Attempting to call a procedure method on a class</w:t>
+      </w:r>
     </w:p>
     <w:p/>
     <w:p>
@@ -3693,13 +3243,8 @@
     </w:p>
     <w:p>
       <w:r>
-        <w:t xml:space="preserve">In a var, set, </w:t>
-      </w:r>
-      <w:proofErr w:type="gramStart"/>
-      <w:r>
-        <w:t>return</w:t>
-      </w:r>
-      <w:proofErr w:type="gramEnd"/>
+        <w:t>In a var, set, return</w:t>
+      </w:r>
     </w:p>
     <w:p>
       <w:r>
@@ -3724,6 +3269,7 @@
           <w:rFonts w:eastAsia="Times New Roman"/>
           <w:lang w:eastAsia="en-GB"/>
         </w:rPr>
+        <w:lastRenderedPageBreak/>
         <w:t>Procedure</w:t>
       </w:r>
     </w:p>
@@ -3745,13 +3291,8 @@
     </w:p>
     <w:p>
       <w:r>
-        <w:t xml:space="preserve">Can include input, output, or external </w:t>
-      </w:r>
-      <w:proofErr w:type="gramStart"/>
-      <w:r>
-        <w:t>dependencies</w:t>
-      </w:r>
-      <w:proofErr w:type="gramEnd"/>
+        <w:t>Can include input, output, or external dependencies</w:t>
+      </w:r>
     </w:p>
     <w:p>
       <w:r>
@@ -3765,11 +3306,7 @@
         <w:t>reference type</w:t>
       </w:r>
       <w:r>
-        <w:t xml:space="preserve"> </w:t>
-      </w:r>
-      <w:proofErr w:type="gramStart"/>
-      <w:r>
-        <w:t xml:space="preserve">and  </w:t>
+        <w:t xml:space="preserve"> and  </w:t>
       </w:r>
       <w:r>
         <w:rPr>
@@ -3778,17 +3315,8 @@
         </w:rPr>
         <w:t>mutable</w:t>
       </w:r>
-      <w:proofErr w:type="gramEnd"/>
-      <w:r>
-        <w:t xml:space="preserve"> (e.g. an Array or an of a user-defined class) </w:t>
-      </w:r>
-      <w:proofErr w:type="spellStart"/>
-      <w:r>
-        <w:t>then</w:t>
-      </w:r>
-      <w:proofErr w:type="spellEnd"/>
-      <w:r>
-        <w:t xml:space="preserve"> any change made to that parameter inside the procedure can be observed outside the procedure</w:t>
+      <w:r>
+        <w:t xml:space="preserve"> (e.g. an Array or an of a user-defined class) then any change made to that parameter inside the procedure can be observed outside the procedure</w:t>
       </w:r>
     </w:p>
     <w:p>
@@ -3801,7 +3329,6 @@
         <w:pStyle w:val="Heading2"/>
       </w:pPr>
       <w:r>
-        <w:lastRenderedPageBreak/>
         <w:t>Calling a procedure</w:t>
       </w:r>
     </w:p>
@@ -3833,166 +3360,153 @@
           <w:rFonts w:eastAsia="Times New Roman"/>
           <w:lang w:eastAsia="en-GB"/>
         </w:rPr>
-        <w:t xml:space="preserve"> </w:t>
-      </w:r>
-      <w:proofErr w:type="gramStart"/>
-      <w:r>
+        <w:t xml:space="preserve"> statement</w:t>
+      </w:r>
+    </w:p>
+    <w:p>
+      <w:pPr>
+        <w:pStyle w:val="Heading1"/>
         <w:rPr>
           <w:rFonts w:eastAsia="Times New Roman"/>
           <w:lang w:eastAsia="en-GB"/>
         </w:rPr>
-        <w:t>statement</w:t>
-      </w:r>
-      <w:proofErr w:type="gramEnd"/>
-    </w:p>
-    <w:p>
-      <w:pPr>
-        <w:pStyle w:val="Heading1"/>
+      </w:pPr>
+      <w:r>
         <w:rPr>
           <w:rFonts w:eastAsia="Times New Roman"/>
           <w:lang w:eastAsia="en-GB"/>
         </w:rPr>
-      </w:pPr>
+        <w:t>Constant</w:t>
+      </w:r>
+    </w:p>
+    <w:p>
+      <w:pPr>
+        <w:pStyle w:val="Heading2"/>
+      </w:pPr>
+      <w:r>
+        <w:t>Examples</w:t>
+      </w:r>
+    </w:p>
+    <w:p>
+      <w:r>
+        <w:t>Numeric values</w:t>
+      </w:r>
+    </w:p>
+    <w:p>
+      <w:r>
+        <w:t>Literal lists or dictionaries</w:t>
+      </w:r>
+    </w:p>
+    <w:p>
+      <w:pPr>
+        <w:pStyle w:val="Heading2"/>
+      </w:pPr>
+      <w:r>
+        <w:t>Rules</w:t>
+      </w:r>
+    </w:p>
+    <w:p>
+      <w:r>
+        <w:t>Must define a literal value or data structure – cannot make use of functions or other constants</w:t>
+      </w:r>
+    </w:p>
+    <w:p>
+      <w:r>
+        <w:t>Always</w:t>
+      </w:r>
+      <w:r>
+        <w:t xml:space="preserve"> declared at global level.</w:t>
+      </w:r>
+    </w:p>
+    <w:p>
+      <w:pPr>
+        <w:pStyle w:val="Heading2"/>
+      </w:pPr>
+      <w:r>
+        <w:t>Using a constant</w:t>
+      </w:r>
+    </w:p>
+    <w:p>
+      <w:r>
+        <w:t>Example</w:t>
+      </w:r>
+    </w:p>
+    <w:p>
+      <w:r>
+        <w:t>Option to use the global qualifier to disambiguate from a variable.</w:t>
+      </w:r>
+    </w:p>
+    <w:p>
+      <w:pPr>
+        <w:pStyle w:val="Heading1"/>
+      </w:pPr>
+      <w:bookmarkStart w:id="0" w:name="_Ref162255784"/>
       <w:r>
         <w:rPr>
           <w:rFonts w:eastAsia="Times New Roman"/>
           <w:lang w:eastAsia="en-GB"/>
         </w:rPr>
-        <w:t>Constant</w:t>
+        <w:t>Class</w:t>
+      </w:r>
+      <w:bookmarkEnd w:id="0"/>
+    </w:p>
+    <w:p>
+      <w:r>
+        <w:t xml:space="preserve">See also </w:t>
+      </w:r>
+      <w:r>
+        <w:fldChar w:fldCharType="begin"/>
+      </w:r>
+      <w:r>
+        <w:instrText xml:space="preserve"> REF _Ref162255904 \h </w:instrText>
+      </w:r>
+      <w:r>
+        <w:fldChar w:fldCharType="separate"/>
+      </w:r>
+      <w:r>
+        <w:t>Class Members</w:t>
+      </w:r>
+      <w:r>
+        <w:fldChar w:fldCharType="end"/>
       </w:r>
     </w:p>
     <w:p>
       <w:pPr>
         <w:pStyle w:val="Heading2"/>
       </w:pPr>
-      <w:r>
-        <w:t>Examples</w:t>
-      </w:r>
-    </w:p>
-    <w:p>
-      <w:r>
-        <w:t>Numeric values</w:t>
-      </w:r>
-    </w:p>
-    <w:p>
-      <w:r>
-        <w:t>Literal lists or dictionaries</w:t>
-      </w:r>
-    </w:p>
-    <w:p>
-      <w:pPr>
-        <w:pStyle w:val="Heading2"/>
-      </w:pPr>
-      <w:r>
-        <w:t>Rules</w:t>
-      </w:r>
-    </w:p>
-    <w:p>
-      <w:r>
-        <w:t xml:space="preserve">Must define a literal value or data structure – cannot make use of functions or other </w:t>
-      </w:r>
-      <w:proofErr w:type="gramStart"/>
-      <w:r>
-        <w:t>constants</w:t>
-      </w:r>
-      <w:proofErr w:type="gramEnd"/>
-    </w:p>
-    <w:p>
-      <w:r>
-        <w:t>Always</w:t>
-      </w:r>
-      <w:r>
-        <w:t xml:space="preserve"> declared at global level.</w:t>
-      </w:r>
-    </w:p>
-    <w:p>
-      <w:pPr>
-        <w:pStyle w:val="Heading2"/>
-      </w:pPr>
-      <w:r>
-        <w:t>Using a constant</w:t>
-      </w:r>
-    </w:p>
-    <w:p>
-      <w:r>
-        <w:t>Example</w:t>
-      </w:r>
-    </w:p>
-    <w:p>
-      <w:r>
-        <w:t>Option to use the global qualifier to disambiguate from a variable.</w:t>
-      </w:r>
-    </w:p>
+      <w:bookmarkStart w:id="1" w:name="_Ref162255904"/>
+      <w:r>
+        <w:t>Class Members</w:t>
+      </w:r>
+      <w:bookmarkEnd w:id="1"/>
+    </w:p>
+    <w:p>
+      <w:r>
+        <w:t xml:space="preserve">See also </w:t>
+      </w:r>
+      <w:r>
+        <w:fldChar w:fldCharType="begin"/>
+      </w:r>
+      <w:r>
+        <w:instrText xml:space="preserve"> REF _Ref162255784 \h </w:instrText>
+      </w:r>
+      <w:r>
+        <w:fldChar w:fldCharType="separate"/>
+      </w:r>
+      <w:r>
+        <w:t>Class</w:t>
+      </w:r>
+      <w:r>
+        <w:fldChar w:fldCharType="end"/>
+      </w:r>
+    </w:p>
+    <w:p/>
     <w:p>
       <w:pPr>
         <w:pStyle w:val="Heading1"/>
       </w:pPr>
-      <w:bookmarkStart w:id="0" w:name="_Ref162255784"/>
-      <w:r>
-        <w:rPr>
-          <w:rFonts w:eastAsia="Times New Roman"/>
-          <w:lang w:eastAsia="en-GB"/>
-        </w:rPr>
-        <w:t>Class</w:t>
-      </w:r>
-      <w:bookmarkEnd w:id="0"/>
-    </w:p>
-    <w:p>
-      <w:r>
-        <w:t xml:space="preserve">See also </w:t>
-      </w:r>
-      <w:r>
-        <w:fldChar w:fldCharType="begin"/>
-      </w:r>
-      <w:r>
-        <w:instrText xml:space="preserve"> REF _Ref162255904 \h </w:instrText>
-      </w:r>
-      <w:r>
-        <w:fldChar w:fldCharType="separate"/>
-      </w:r>
-      <w:r>
-        <w:t>Class Members</w:t>
-      </w:r>
-      <w:r>
-        <w:fldChar w:fldCharType="end"/>
-      </w:r>
-    </w:p>
-    <w:p>
-      <w:pPr>
-        <w:pStyle w:val="Heading2"/>
-      </w:pPr>
-      <w:bookmarkStart w:id="1" w:name="_Ref162255904"/>
-      <w:r>
-        <w:t>Class Members</w:t>
-      </w:r>
-      <w:bookmarkEnd w:id="1"/>
-    </w:p>
-    <w:p>
-      <w:r>
-        <w:t xml:space="preserve">See also </w:t>
-      </w:r>
-      <w:r>
-        <w:fldChar w:fldCharType="begin"/>
-      </w:r>
-      <w:r>
-        <w:instrText xml:space="preserve"> REF _Ref162255784 \h </w:instrText>
-      </w:r>
-      <w:r>
-        <w:fldChar w:fldCharType="separate"/>
-      </w:r>
-      <w:r>
-        <w:t>Class</w:t>
-      </w:r>
-      <w:r>
-        <w:fldChar w:fldCharType="end"/>
-      </w:r>
-    </w:p>
-    <w:p/>
-    <w:p>
-      <w:pPr>
-        <w:pStyle w:val="Heading1"/>
-      </w:pPr>
-      <w:r>
+      <w:r>
+        <w:lastRenderedPageBreak/>
         <w:t>Enum</w:t>
       </w:r>
     </w:p>
@@ -4025,17 +3539,8 @@
           <w:rFonts w:eastAsia="Times New Roman"/>
           <w:lang w:eastAsia="en-GB"/>
         </w:rPr>
-        <w:t xml:space="preserve"> </w:t>
-      </w:r>
-      <w:proofErr w:type="gramStart"/>
-      <w:r>
-        <w:rPr>
-          <w:rFonts w:eastAsia="Times New Roman"/>
-          <w:lang w:eastAsia="en-GB"/>
-        </w:rPr>
-        <w:t>statement</w:t>
-      </w:r>
-      <w:proofErr w:type="gramEnd"/>
+        <w:t xml:space="preserve"> statement</w:t>
+      </w:r>
     </w:p>
     <w:p>
       <w:pPr>
@@ -4146,17 +3651,8 @@
           <w:rFonts w:eastAsia="Times New Roman"/>
           <w:lang w:eastAsia="en-GB"/>
         </w:rPr>
-        <w:t xml:space="preserve"> </w:t>
-      </w:r>
-      <w:proofErr w:type="gramStart"/>
-      <w:r>
-        <w:rPr>
-          <w:rFonts w:eastAsia="Times New Roman"/>
-          <w:lang w:eastAsia="en-GB"/>
-        </w:rPr>
-        <w:t>clause</w:t>
-      </w:r>
-      <w:proofErr w:type="gramEnd"/>
+        <w:t xml:space="preserve"> clause</w:t>
+      </w:r>
     </w:p>
     <w:p>
       <w:pPr>
@@ -4361,13 +3857,8 @@
         <w:pStyle w:val="Heading2"/>
       </w:pPr>
       <w:r>
-        <w:t xml:space="preserve">Input / </w:t>
-      </w:r>
-      <w:proofErr w:type="gramStart"/>
-      <w:r>
-        <w:t>output</w:t>
-      </w:r>
-      <w:proofErr w:type="gramEnd"/>
+        <w:t>Input / output</w:t>
+      </w:r>
     </w:p>
     <w:p>
       <w:pPr>
@@ -4436,17 +3927,8 @@
           <w:color w:val="000000"/>
           <w:lang w:eastAsia="en-GB"/>
         </w:rPr>
-        <w:t xml:space="preserve">print and input are both examples of </w:t>
-      </w:r>
-      <w:proofErr w:type="gramStart"/>
-      <w:r>
-        <w:rPr>
-          <w:color w:val="000000"/>
-          <w:lang w:eastAsia="en-GB"/>
-        </w:rPr>
-        <w:t>e</w:t>
-      </w:r>
-      <w:proofErr w:type="gramEnd"/>
+        <w:t>print and input are both examples of e</w:t>
+      </w:r>
     </w:p>
     <w:sectPr>
       <w:pgSz w:w="11906" w:h="16838"/>
@@ -5903,6 +5385,231 @@
     </w:lvl>
   </w:abstractNum>
   <w:abstractNum w:abstractNumId="13" w15:restartNumberingAfterBreak="0">
+    <w:nsid w:val="40331D51"/>
+    <w:multiLevelType w:val="hybridMultilevel"/>
+    <w:tmpl w:val="5D18C698"/>
+    <w:lvl w:ilvl="0" w:tplc="08090001">
+      <w:start w:val="1"/>
+      <w:numFmt w:val="bullet"/>
+      <w:lvlText w:val=""/>
+      <w:lvlJc w:val="left"/>
+      <w:pPr>
+        <w:ind w:left="720" w:hanging="360"/>
+      </w:pPr>
+      <w:rPr>
+        <w:rFonts w:ascii="Symbol" w:hAnsi="Symbol" w:hint="default"/>
+      </w:rPr>
+    </w:lvl>
+    <w:lvl w:ilvl="1" w:tplc="08090003" w:tentative="1">
+      <w:start w:val="1"/>
+      <w:numFmt w:val="bullet"/>
+      <w:lvlText w:val="o"/>
+      <w:lvlJc w:val="left"/>
+      <w:pPr>
+        <w:ind w:left="1440" w:hanging="360"/>
+      </w:pPr>
+      <w:rPr>
+        <w:rFonts w:ascii="Courier New" w:hAnsi="Courier New" w:cs="Courier New" w:hint="default"/>
+      </w:rPr>
+    </w:lvl>
+    <w:lvl w:ilvl="2" w:tplc="08090005" w:tentative="1">
+      <w:start w:val="1"/>
+      <w:numFmt w:val="bullet"/>
+      <w:lvlText w:val=""/>
+      <w:lvlJc w:val="left"/>
+      <w:pPr>
+        <w:ind w:left="2160" w:hanging="360"/>
+      </w:pPr>
+      <w:rPr>
+        <w:rFonts w:ascii="Wingdings" w:hAnsi="Wingdings" w:hint="default"/>
+      </w:rPr>
+    </w:lvl>
+    <w:lvl w:ilvl="3" w:tplc="08090001" w:tentative="1">
+      <w:start w:val="1"/>
+      <w:numFmt w:val="bullet"/>
+      <w:lvlText w:val=""/>
+      <w:lvlJc w:val="left"/>
+      <w:pPr>
+        <w:ind w:left="2880" w:hanging="360"/>
+      </w:pPr>
+      <w:rPr>
+        <w:rFonts w:ascii="Symbol" w:hAnsi="Symbol" w:hint="default"/>
+      </w:rPr>
+    </w:lvl>
+    <w:lvl w:ilvl="4" w:tplc="08090003" w:tentative="1">
+      <w:start w:val="1"/>
+      <w:numFmt w:val="bullet"/>
+      <w:lvlText w:val="o"/>
+      <w:lvlJc w:val="left"/>
+      <w:pPr>
+        <w:ind w:left="3600" w:hanging="360"/>
+      </w:pPr>
+      <w:rPr>
+        <w:rFonts w:ascii="Courier New" w:hAnsi="Courier New" w:cs="Courier New" w:hint="default"/>
+      </w:rPr>
+    </w:lvl>
+    <w:lvl w:ilvl="5" w:tplc="08090005" w:tentative="1">
+      <w:start w:val="1"/>
+      <w:numFmt w:val="bullet"/>
+      <w:lvlText w:val=""/>
+      <w:lvlJc w:val="left"/>
+      <w:pPr>
+        <w:ind w:left="4320" w:hanging="360"/>
+      </w:pPr>
+      <w:rPr>
+        <w:rFonts w:ascii="Wingdings" w:hAnsi="Wingdings" w:hint="default"/>
+      </w:rPr>
+    </w:lvl>
+    <w:lvl w:ilvl="6" w:tplc="08090001" w:tentative="1">
+      <w:start w:val="1"/>
+      <w:numFmt w:val="bullet"/>
+      <w:lvlText w:val=""/>
+      <w:lvlJc w:val="left"/>
+      <w:pPr>
+        <w:ind w:left="5040" w:hanging="360"/>
+      </w:pPr>
+      <w:rPr>
+        <w:rFonts w:ascii="Symbol" w:hAnsi="Symbol" w:hint="default"/>
+      </w:rPr>
+    </w:lvl>
+    <w:lvl w:ilvl="7" w:tplc="08090003" w:tentative="1">
+      <w:start w:val="1"/>
+      <w:numFmt w:val="bullet"/>
+      <w:lvlText w:val="o"/>
+      <w:lvlJc w:val="left"/>
+      <w:pPr>
+        <w:ind w:left="5760" w:hanging="360"/>
+      </w:pPr>
+      <w:rPr>
+        <w:rFonts w:ascii="Courier New" w:hAnsi="Courier New" w:cs="Courier New" w:hint="default"/>
+      </w:rPr>
+    </w:lvl>
+    <w:lvl w:ilvl="8" w:tplc="08090005" w:tentative="1">
+      <w:start w:val="1"/>
+      <w:numFmt w:val="bullet"/>
+      <w:lvlText w:val=""/>
+      <w:lvlJc w:val="left"/>
+      <w:pPr>
+        <w:ind w:left="6480" w:hanging="360"/>
+      </w:pPr>
+      <w:rPr>
+        <w:rFonts w:ascii="Wingdings" w:hAnsi="Wingdings" w:hint="default"/>
+      </w:rPr>
+    </w:lvl>
+  </w:abstractNum>
+  <w:abstractNum w:abstractNumId="14" w15:restartNumberingAfterBreak="0">
+    <w:nsid w:val="459223E8"/>
+    <w:multiLevelType w:val="hybridMultilevel"/>
+    <w:tmpl w:val="D5A2594E"/>
+    <w:lvl w:ilvl="0" w:tplc="E3444D82">
+      <w:numFmt w:val="bullet"/>
+      <w:lvlText w:val="-"/>
+      <w:lvlJc w:val="left"/>
+      <w:pPr>
+        <w:ind w:left="720" w:hanging="360"/>
+      </w:pPr>
+      <w:rPr>
+        <w:rFonts w:ascii="Aptos" w:eastAsiaTheme="minorHAnsi" w:hAnsi="Aptos" w:cstheme="minorBidi" w:hint="default"/>
+      </w:rPr>
+    </w:lvl>
+    <w:lvl w:ilvl="1" w:tplc="08090003" w:tentative="1">
+      <w:start w:val="1"/>
+      <w:numFmt w:val="bullet"/>
+      <w:lvlText w:val="o"/>
+      <w:lvlJc w:val="left"/>
+      <w:pPr>
+        <w:ind w:left="1440" w:hanging="360"/>
+      </w:pPr>
+      <w:rPr>
+        <w:rFonts w:ascii="Courier New" w:hAnsi="Courier New" w:cs="Courier New" w:hint="default"/>
+      </w:rPr>
+    </w:lvl>
+    <w:lvl w:ilvl="2" w:tplc="08090005" w:tentative="1">
+      <w:start w:val="1"/>
+      <w:numFmt w:val="bullet"/>
+      <w:lvlText w:val=""/>
+      <w:lvlJc w:val="left"/>
+      <w:pPr>
+        <w:ind w:left="2160" w:hanging="360"/>
+      </w:pPr>
+      <w:rPr>
+        <w:rFonts w:ascii="Wingdings" w:hAnsi="Wingdings" w:hint="default"/>
+      </w:rPr>
+    </w:lvl>
+    <w:lvl w:ilvl="3" w:tplc="08090001" w:tentative="1">
+      <w:start w:val="1"/>
+      <w:numFmt w:val="bullet"/>
+      <w:lvlText w:val=""/>
+      <w:lvlJc w:val="left"/>
+      <w:pPr>
+        <w:ind w:left="2880" w:hanging="360"/>
+      </w:pPr>
+      <w:rPr>
+        <w:rFonts w:ascii="Symbol" w:hAnsi="Symbol" w:hint="default"/>
+      </w:rPr>
+    </w:lvl>
+    <w:lvl w:ilvl="4" w:tplc="08090003" w:tentative="1">
+      <w:start w:val="1"/>
+      <w:numFmt w:val="bullet"/>
+      <w:lvlText w:val="o"/>
+      <w:lvlJc w:val="left"/>
+      <w:pPr>
+        <w:ind w:left="3600" w:hanging="360"/>
+      </w:pPr>
+      <w:rPr>
+        <w:rFonts w:ascii="Courier New" w:hAnsi="Courier New" w:cs="Courier New" w:hint="default"/>
+      </w:rPr>
+    </w:lvl>
+    <w:lvl w:ilvl="5" w:tplc="08090005" w:tentative="1">
+      <w:start w:val="1"/>
+      <w:numFmt w:val="bullet"/>
+      <w:lvlText w:val=""/>
+      <w:lvlJc w:val="left"/>
+      <w:pPr>
+        <w:ind w:left="4320" w:hanging="360"/>
+      </w:pPr>
+      <w:rPr>
+        <w:rFonts w:ascii="Wingdings" w:hAnsi="Wingdings" w:hint="default"/>
+      </w:rPr>
+    </w:lvl>
+    <w:lvl w:ilvl="6" w:tplc="08090001" w:tentative="1">
+      <w:start w:val="1"/>
+      <w:numFmt w:val="bullet"/>
+      <w:lvlText w:val=""/>
+      <w:lvlJc w:val="left"/>
+      <w:pPr>
+        <w:ind w:left="5040" w:hanging="360"/>
+      </w:pPr>
+      <w:rPr>
+        <w:rFonts w:ascii="Symbol" w:hAnsi="Symbol" w:hint="default"/>
+      </w:rPr>
+    </w:lvl>
+    <w:lvl w:ilvl="7" w:tplc="08090003" w:tentative="1">
+      <w:start w:val="1"/>
+      <w:numFmt w:val="bullet"/>
+      <w:lvlText w:val="o"/>
+      <w:lvlJc w:val="left"/>
+      <w:pPr>
+        <w:ind w:left="5760" w:hanging="360"/>
+      </w:pPr>
+      <w:rPr>
+        <w:rFonts w:ascii="Courier New" w:hAnsi="Courier New" w:cs="Courier New" w:hint="default"/>
+      </w:rPr>
+    </w:lvl>
+    <w:lvl w:ilvl="8" w:tplc="08090005" w:tentative="1">
+      <w:start w:val="1"/>
+      <w:numFmt w:val="bullet"/>
+      <w:lvlText w:val=""/>
+      <w:lvlJc w:val="left"/>
+      <w:pPr>
+        <w:ind w:left="6480" w:hanging="360"/>
+      </w:pPr>
+      <w:rPr>
+        <w:rFonts w:ascii="Wingdings" w:hAnsi="Wingdings" w:hint="default"/>
+      </w:rPr>
+    </w:lvl>
+  </w:abstractNum>
+  <w:abstractNum w:abstractNumId="15" w15:restartNumberingAfterBreak="0">
     <w:nsid w:val="4777540A"/>
     <w:multiLevelType w:val="hybridMultilevel"/>
     <w:tmpl w:val="9D9AA6A2"/>
@@ -6015,7 +5722,7 @@
       </w:rPr>
     </w:lvl>
   </w:abstractNum>
-  <w:abstractNum w:abstractNumId="14" w15:restartNumberingAfterBreak="0">
+  <w:abstractNum w:abstractNumId="16" w15:restartNumberingAfterBreak="0">
     <w:nsid w:val="4F1B07DA"/>
     <w:multiLevelType w:val="hybridMultilevel"/>
     <w:tmpl w:val="CB72832A"/>
@@ -6128,7 +5835,7 @@
       </w:rPr>
     </w:lvl>
   </w:abstractNum>
-  <w:abstractNum w:abstractNumId="15" w15:restartNumberingAfterBreak="0">
+  <w:abstractNum w:abstractNumId="17" w15:restartNumberingAfterBreak="0">
     <w:nsid w:val="5F3A0A4F"/>
     <w:multiLevelType w:val="hybridMultilevel"/>
     <w:tmpl w:val="14DA4B0C"/>
@@ -6240,7 +5947,7 @@
       </w:rPr>
     </w:lvl>
   </w:abstractNum>
-  <w:abstractNum w:abstractNumId="16" w15:restartNumberingAfterBreak="0">
+  <w:abstractNum w:abstractNumId="18" w15:restartNumberingAfterBreak="0">
     <w:nsid w:val="5FFD3A35"/>
     <w:multiLevelType w:val="hybridMultilevel"/>
     <w:tmpl w:val="7E363CB6"/>
@@ -6353,7 +6060,7 @@
       </w:rPr>
     </w:lvl>
   </w:abstractNum>
-  <w:abstractNum w:abstractNumId="17" w15:restartNumberingAfterBreak="0">
+  <w:abstractNum w:abstractNumId="19" w15:restartNumberingAfterBreak="0">
     <w:nsid w:val="684D2D15"/>
     <w:multiLevelType w:val="hybridMultilevel"/>
     <w:tmpl w:val="7C987246"/>
@@ -6467,7 +6174,7 @@
     </w:lvl>
   </w:abstractNum>
   <w:num w:numId="1" w16cid:durableId="118452393">
-    <w:abstractNumId w:val="15"/>
+    <w:abstractNumId w:val="17"/>
   </w:num>
   <w:num w:numId="2" w16cid:durableId="638649328">
     <w:abstractNumId w:val="9"/>
@@ -6485,7 +6192,7 @@
     <w:abstractNumId w:val="1"/>
   </w:num>
   <w:num w:numId="7" w16cid:durableId="1560435917">
-    <w:abstractNumId w:val="16"/>
+    <w:abstractNumId w:val="18"/>
   </w:num>
   <w:num w:numId="8" w16cid:durableId="907039933">
     <w:abstractNumId w:val="8"/>
@@ -6497,10 +6204,10 @@
     <w:abstractNumId w:val="0"/>
   </w:num>
   <w:num w:numId="11" w16cid:durableId="1796631474">
-    <w:abstractNumId w:val="13"/>
+    <w:abstractNumId w:val="15"/>
   </w:num>
   <w:num w:numId="12" w16cid:durableId="275601772">
-    <w:abstractNumId w:val="14"/>
+    <w:abstractNumId w:val="16"/>
   </w:num>
   <w:num w:numId="13" w16cid:durableId="769466791">
     <w:abstractNumId w:val="12"/>
@@ -6518,7 +6225,13 @@
     <w:abstractNumId w:val="6"/>
   </w:num>
   <w:num w:numId="18" w16cid:durableId="1208640504">
-    <w:abstractNumId w:val="17"/>
+    <w:abstractNumId w:val="19"/>
+  </w:num>
+  <w:num w:numId="19" w16cid:durableId="1777674014">
+    <w:abstractNumId w:val="14"/>
+  </w:num>
+  <w:num w:numId="20" w16cid:durableId="172034536">
+    <w:abstractNumId w:val="13"/>
   </w:num>
 </w:numbering>
 </file>

</xml_diff>

<commit_message>
#463 update programs, documentation, and html demo pages
</commit_message>
<xml_diff>
--- a/documentation/Quick Language Reference.docx
+++ b/documentation/Quick Language Reference.docx
@@ -681,7 +681,15 @@
               <w:pStyle w:val="code"/>
             </w:pPr>
             <w:r>
-              <w:t>new List&lt;of String&gt;()</w:t>
+              <w:t>new List&lt;of String</w:t>
+            </w:r>
+            <w:proofErr w:type="gramStart"/>
+            <w:r>
+              <w:t>&gt;(</w:t>
+            </w:r>
+            <w:proofErr w:type="gramEnd"/>
+            <w:r>
+              <w:t>)</w:t>
             </w:r>
           </w:p>
         </w:tc>
@@ -767,8 +775,13 @@
         <w:pStyle w:val="Heading3"/>
       </w:pPr>
       <w:r>
-        <w:t>Type name</w:t>
-      </w:r>
+        <w:t xml:space="preserve">Type </w:t>
+      </w:r>
+      <w:proofErr w:type="gramStart"/>
+      <w:r>
+        <w:t>name</w:t>
+      </w:r>
+      <w:proofErr w:type="gramEnd"/>
     </w:p>
     <w:p>
       <w:pPr>
@@ -809,12 +822,14 @@
         </w:rPr>
         <w:t xml:space="preserve">var </w:t>
       </w:r>
+      <w:proofErr w:type="spellStart"/>
       <w:r>
         <w:rPr>
           <w:rStyle w:val="codeChar"/>
         </w:rPr>
         <w:t>meaningOfLife</w:t>
       </w:r>
+      <w:proofErr w:type="spellEnd"/>
       <w:r>
         <w:rPr>
           <w:rStyle w:val="codeChar"/>
@@ -825,16 +840,29 @@
         <w:rPr>
           <w:rStyle w:val="codeChar"/>
         </w:rPr>
-        <w:t xml:space="preserve"> 42</w:t>
-      </w:r>
+        <w:t xml:space="preserve"> </w:t>
+      </w:r>
+      <w:proofErr w:type="gramStart"/>
+      <w:r>
+        <w:rPr>
+          <w:rStyle w:val="codeChar"/>
+        </w:rPr>
+        <w:t>42</w:t>
+      </w:r>
+      <w:proofErr w:type="gramEnd"/>
     </w:p>
     <w:p>
       <w:pPr>
         <w:pStyle w:val="Heading3"/>
       </w:pPr>
       <w:r>
-        <w:t>Default value</w:t>
-      </w:r>
+        <w:t xml:space="preserve">Default </w:t>
+      </w:r>
+      <w:proofErr w:type="gramStart"/>
+      <w:r>
+        <w:t>value</w:t>
+      </w:r>
+      <w:proofErr w:type="gramEnd"/>
     </w:p>
     <w:p>
       <w:r>
@@ -885,13 +913,21 @@
         <w:t>–</w:t>
       </w:r>
       <w:r>
-        <w:t xml:space="preserve"> 1</w:t>
+        <w:t xml:space="preserve"> </w:t>
+      </w:r>
+      <w:proofErr w:type="gramStart"/>
+      <w:r>
+        <w:t>1</w:t>
       </w:r>
       <w:r>
         <w:t xml:space="preserve">  </w:t>
       </w:r>
       <w:r>
-        <w:t>which is just over 9 x 10</w:t>
+        <w:t>which</w:t>
+      </w:r>
+      <w:proofErr w:type="gramEnd"/>
+      <w:r>
+        <w:t xml:space="preserve"> is just over 9 x 10</w:t>
       </w:r>
       <w:r>
         <w:rPr>
@@ -1033,8 +1069,13 @@
         <w:pStyle w:val="Heading3"/>
       </w:pPr>
       <w:r>
-        <w:t>Type name</w:t>
-      </w:r>
+        <w:t xml:space="preserve">Type </w:t>
+      </w:r>
+      <w:proofErr w:type="gramStart"/>
+      <w:r>
+        <w:t>name</w:t>
+      </w:r>
+      <w:proofErr w:type="gramEnd"/>
     </w:p>
     <w:p>
       <w:pPr>
@@ -1142,8 +1183,13 @@
         <w:t xml:space="preserve">For </w:t>
       </w:r>
       <w:r>
-        <w:t>greater detail, refer to the official JavaScript documentation</w:t>
-      </w:r>
+        <w:t xml:space="preserve">greater detail, refer to the official JavaScript </w:t>
+      </w:r>
+      <w:proofErr w:type="gramStart"/>
+      <w:r>
+        <w:t>documentation</w:t>
+      </w:r>
+      <w:proofErr w:type="gramEnd"/>
     </w:p>
     <w:p>
       <w:pPr>
@@ -1195,6 +1241,7 @@
       <w:r>
         <w:t xml:space="preserve">nor as an index into an </w:t>
       </w:r>
+      <w:proofErr w:type="spellStart"/>
       <w:r>
         <w:rPr>
           <w:rFonts w:ascii="Consolas" w:hAnsi="Consolas"/>
@@ -1203,6 +1250,7 @@
         </w:rPr>
         <w:t>ArrayList</w:t>
       </w:r>
+      <w:proofErr w:type="spellEnd"/>
       <w:r>
         <w:t xml:space="preserve">, </w:t>
       </w:r>
@@ -1227,13 +1275,23 @@
       <w:r>
         <w:t xml:space="preserve"> before passing, using the functions </w:t>
       </w:r>
+      <w:proofErr w:type="gramStart"/>
       <w:r>
         <w:rPr>
           <w:rFonts w:ascii="Consolas" w:hAnsi="Consolas"/>
           <w:color w:val="215E99" w:themeColor="text2" w:themeTint="BF"/>
           <w:sz w:val="18"/>
         </w:rPr>
-        <w:t>floor()</w:t>
+        <w:t>floor(</w:t>
+      </w:r>
+      <w:proofErr w:type="gramEnd"/>
+      <w:r>
+        <w:rPr>
+          <w:rFonts w:ascii="Consolas" w:hAnsi="Consolas"/>
+          <w:color w:val="215E99" w:themeColor="text2" w:themeTint="BF"/>
+          <w:sz w:val="18"/>
+        </w:rPr>
+        <w:t>)</w:t>
       </w:r>
       <w:r>
         <w:t xml:space="preserve"> </w:t>
@@ -1369,8 +1427,13 @@
         <w:pStyle w:val="Heading3"/>
       </w:pPr>
       <w:r>
-        <w:t>Type name</w:t>
-      </w:r>
+        <w:t xml:space="preserve">Type </w:t>
+      </w:r>
+      <w:proofErr w:type="gramStart"/>
+      <w:r>
+        <w:t>name</w:t>
+      </w:r>
+      <w:proofErr w:type="gramEnd"/>
     </w:p>
     <w:p>
       <w:pPr>
@@ -1424,16 +1487,26 @@
         <w:t>false</w:t>
       </w:r>
       <w:r>
-        <w:t xml:space="preserve"> must be written lower-case</w:t>
-      </w:r>
+        <w:t xml:space="preserve"> must be written </w:t>
+      </w:r>
+      <w:proofErr w:type="gramStart"/>
+      <w:r>
+        <w:t>lower-case</w:t>
+      </w:r>
+      <w:proofErr w:type="gramEnd"/>
     </w:p>
     <w:p>
       <w:pPr>
         <w:pStyle w:val="Heading3"/>
       </w:pPr>
       <w:r>
-        <w:t>Default value</w:t>
-      </w:r>
+        <w:t xml:space="preserve">Default </w:t>
+      </w:r>
+      <w:proofErr w:type="gramStart"/>
+      <w:r>
+        <w:t>value</w:t>
+      </w:r>
+      <w:proofErr w:type="gramEnd"/>
     </w:p>
     <w:p>
       <w:pPr>
@@ -1482,8 +1555,13 @@
         <w:pStyle w:val="Heading3"/>
       </w:pPr>
       <w:r>
-        <w:t>Type name</w:t>
-      </w:r>
+        <w:t xml:space="preserve">Type </w:t>
+      </w:r>
+      <w:proofErr w:type="gramStart"/>
+      <w:r>
+        <w:t>name</w:t>
+      </w:r>
+      <w:proofErr w:type="gramEnd"/>
     </w:p>
     <w:p>
       <w:pPr>
@@ -1528,7 +1606,15 @@
     </w:p>
     <w:p>
       <w:r>
-        <w:t>String are always delineated by double-quote marks</w:t>
+        <w:t xml:space="preserve">String </w:t>
+      </w:r>
+      <w:proofErr w:type="gramStart"/>
+      <w:r>
+        <w:t>are</w:t>
+      </w:r>
+      <w:proofErr w:type="gramEnd"/>
+      <w:r>
+        <w:t xml:space="preserve"> always delineated by double-quote marks</w:t>
       </w:r>
     </w:p>
     <w:p>
@@ -1536,8 +1622,13 @@
         <w:pStyle w:val="Heading3"/>
       </w:pPr>
       <w:r>
-        <w:t>Default value</w:t>
-      </w:r>
+        <w:t xml:space="preserve">Default </w:t>
+      </w:r>
+      <w:proofErr w:type="gramStart"/>
+      <w:r>
+        <w:t>value</w:t>
+      </w:r>
+      <w:proofErr w:type="gramEnd"/>
     </w:p>
     <w:p>
       <w:r>
@@ -1670,7 +1761,21 @@
         <w:rPr>
           <w:rStyle w:val="codeChar"/>
         </w:rPr>
-        <w:t>print "Hello\nWorld"</w:t>
+        <w:t>print "Hello\</w:t>
+      </w:r>
+      <w:proofErr w:type="spellStart"/>
+      <w:r>
+        <w:rPr>
+          <w:rStyle w:val="codeChar"/>
+        </w:rPr>
+        <w:t>nWorld</w:t>
+      </w:r>
+      <w:proofErr w:type="spellEnd"/>
+      <w:r>
+        <w:rPr>
+          <w:rStyle w:val="codeChar"/>
+        </w:rPr>
+        <w:t>"</w:t>
       </w:r>
       <w:r>
         <w:t>.</w:t>
@@ -1712,7 +1817,15 @@
         </w:rPr>
       </w:pPr>
       <w:r>
-        <w:t xml:space="preserve">Elan strings are automatically interpolated: you may insert the values of variables, or simple expressions within a string, by enclosing them in curly-braces. For example (assuming that the variables </w:t>
+        <w:t xml:space="preserve">Elan strings are automatically interpolated: you may insert the values of variables, or simple expressions within a string, by enclosing them in </w:t>
+      </w:r>
+      <w:proofErr w:type="gramStart"/>
+      <w:r>
+        <w:t>curly-braces</w:t>
+      </w:r>
+      <w:proofErr w:type="gramEnd"/>
+      <w:r>
+        <w:t xml:space="preserve">. For example (assuming that the variables </w:t>
       </w:r>
       <w:r>
         <w:rPr>
@@ -1730,8 +1843,13 @@
         <w:t>b</w:t>
       </w:r>
       <w:r>
-        <w:t xml:space="preserve"> are already defined as integers) :</w:t>
-      </w:r>
+        <w:t xml:space="preserve"> are already defined as integers</w:t>
+      </w:r>
+      <w:proofErr w:type="gramStart"/>
+      <w:r>
+        <w:t>) :</w:t>
+      </w:r>
+      <w:proofErr w:type="gramEnd"/>
       <w:r>
         <w:br/>
         <w:t xml:space="preserve"> </w:t>
@@ -1806,8 +1924,13 @@
         <w:t xml:space="preserve"> are not currently </w:t>
       </w:r>
       <w:r>
-        <w:t>yet implement</w:t>
-      </w:r>
+        <w:t xml:space="preserve">yet </w:t>
+      </w:r>
+      <w:proofErr w:type="gramStart"/>
+      <w:r>
+        <w:t>implement</w:t>
+      </w:r>
+      <w:proofErr w:type="gramEnd"/>
       <w:r>
         <w:t xml:space="preserve"> as standard types in Elan. </w:t>
       </w:r>
@@ -1832,11 +1955,16 @@
         <w:t>Array</w:t>
       </w:r>
       <w:r>
-        <w:t>-li</w:t>
+        <w:t>-</w:t>
+      </w:r>
+      <w:proofErr w:type="gramStart"/>
+      <w:r>
+        <w:t>li</w:t>
       </w:r>
       <w:r>
         <w:t>st</w:t>
       </w:r>
+      <w:proofErr w:type="gramEnd"/>
     </w:p>
     <w:p>
       <w:r>
@@ -1874,8 +2002,13 @@
         </w:numPr>
       </w:pPr>
       <w:r>
-        <w:t>access elements by index</w:t>
-      </w:r>
+        <w:t xml:space="preserve">access elements by </w:t>
+      </w:r>
+      <w:proofErr w:type="gramStart"/>
+      <w:r>
+        <w:t>index</w:t>
+      </w:r>
+      <w:proofErr w:type="gramEnd"/>
     </w:p>
     <w:p>
       <w:pPr>
@@ -1886,8 +2019,13 @@
         </w:numPr>
       </w:pPr>
       <w:r>
-        <w:t>create an empty structure of a defined size</w:t>
-      </w:r>
+        <w:t xml:space="preserve">create an empty structure of a defined </w:t>
+      </w:r>
+      <w:proofErr w:type="gramStart"/>
+      <w:r>
+        <w:t>size</w:t>
+      </w:r>
+      <w:proofErr w:type="gramEnd"/>
     </w:p>
     <w:p>
       <w:r>
@@ -1906,8 +2044,13 @@
         </w:numPr>
       </w:pPr>
       <w:r>
-        <w:t>be able to append to the list, extending it dynamically – starting from an empty list if desired</w:t>
-      </w:r>
+        <w:t xml:space="preserve">be able to append to the list, extending it dynamically – starting from an empty list if </w:t>
+      </w:r>
+      <w:proofErr w:type="gramStart"/>
+      <w:r>
+        <w:t>desired</w:t>
+      </w:r>
+      <w:proofErr w:type="gramEnd"/>
     </w:p>
     <w:p>
       <w:pPr>
@@ -1918,8 +2061,13 @@
         </w:numPr>
       </w:pPr>
       <w:r>
-        <w:t>be able to find elements within the list</w:t>
-      </w:r>
+        <w:t xml:space="preserve">be able to find elements within the </w:t>
+      </w:r>
+      <w:proofErr w:type="gramStart"/>
+      <w:r>
+        <w:t>list</w:t>
+      </w:r>
+      <w:proofErr w:type="gramEnd"/>
     </w:p>
     <w:p>
       <w:pPr>
@@ -1930,47 +2078,91 @@
         </w:numPr>
       </w:pPr>
       <w:r>
-        <w:t>be able to insert an item between existing members of the list</w:t>
-      </w:r>
+        <w:t xml:space="preserve">be able to insert an item between existing members of the </w:t>
+      </w:r>
+      <w:proofErr w:type="gramStart"/>
+      <w:r>
+        <w:t>list</w:t>
+      </w:r>
+      <w:proofErr w:type="gramEnd"/>
     </w:p>
     <w:p>
       <w:pPr>
         <w:pStyle w:val="Heading3"/>
       </w:pPr>
       <w:r>
-        <w:t>Type name</w:t>
-      </w:r>
-    </w:p>
-    <w:p>
-      <w:r>
-        <w:t>The type name for the array-list must specify the</w:t>
-      </w:r>
-      <w:r>
-        <w:t xml:space="preserve"> type of the elements, for example:</w:t>
+        <w:t xml:space="preserve">Type </w:t>
+      </w:r>
+      <w:proofErr w:type="gramStart"/>
+      <w:r>
+        <w:t>name</w:t>
+      </w:r>
+      <w:proofErr w:type="gramEnd"/>
+    </w:p>
+    <w:p>
+      <w:r>
+        <w:t xml:space="preserve">The </w:t>
+      </w:r>
+      <w:proofErr w:type="gramStart"/>
+      <w:r>
+        <w:t>type</w:t>
+      </w:r>
+      <w:proofErr w:type="gramEnd"/>
+      <w:r>
+        <w:t xml:space="preserve"> name for the array-list must specify the</w:t>
+      </w:r>
+      <w:r>
+        <w:t xml:space="preserve"> type of the elements</w:t>
+      </w:r>
+      <w:r>
+        <w:t xml:space="preserve"> it contained, in angle brackets:</w:t>
       </w:r>
     </w:p>
     <w:p>
       <w:pPr>
         <w:pStyle w:val="code"/>
       </w:pPr>
-      <w:r>
-        <w:t>ArrayList&lt;of String&gt;</w:t>
+      <w:proofErr w:type="spellStart"/>
+      <w:r>
+        <w:t>ArrayList</w:t>
+      </w:r>
+      <w:proofErr w:type="spellEnd"/>
+      <w:r>
+        <w:t>&lt;of String&gt;</w:t>
       </w:r>
     </w:p>
     <w:p>
       <w:pPr>
         <w:pStyle w:val="code"/>
       </w:pPr>
-      <w:r>
-        <w:t>ArrayList&lt;of Boolean&gt;</w:t>
+      <w:proofErr w:type="spellStart"/>
+      <w:r>
+        <w:t>ArrayList</w:t>
+      </w:r>
+      <w:proofErr w:type="spellEnd"/>
+      <w:r>
+        <w:t>&lt;of Boolean&gt;</w:t>
       </w:r>
     </w:p>
     <w:p>
       <w:pPr>
         <w:pStyle w:val="code"/>
       </w:pPr>
-      <w:r>
-        <w:t>ArrayList&lt;of ArrayList&lt;of Int&gt;&gt;</w:t>
+      <w:proofErr w:type="spellStart"/>
+      <w:r>
+        <w:t>ArrayList</w:t>
+      </w:r>
+      <w:proofErr w:type="spellEnd"/>
+      <w:r>
+        <w:t xml:space="preserve">&lt;of </w:t>
+      </w:r>
+      <w:proofErr w:type="spellStart"/>
+      <w:r>
+        <w:t>ArrayList</w:t>
+      </w:r>
+      <w:proofErr w:type="spellEnd"/>
+      <w:r>
+        <w:t>&lt;of Int&gt;&gt;</w:t>
       </w:r>
     </w:p>
     <w:p>
@@ -1983,7 +2175,15 @@
     </w:p>
     <w:p>
       <w:r>
-        <w:t>A literal array-list is ‘delimited’ by square brackets, and the elements are separated by commas. The elements may be literal values (all of the same type):</w:t>
+        <w:t>A literal array-list is ‘delimited’ by square brackets, and the elements are separated by commas. The elements may be literal values (</w:t>
+      </w:r>
+      <w:proofErr w:type="gramStart"/>
+      <w:r>
+        <w:t>all of</w:t>
+      </w:r>
+      <w:proofErr w:type="gramEnd"/>
+      <w:r>
+        <w:t xml:space="preserve"> the same type):</w:t>
       </w:r>
     </w:p>
     <w:p>
@@ -2004,7 +2204,15 @@
         <w:pStyle w:val="code"/>
       </w:pPr>
       <w:r>
-        <w:t>var coordinates set to [[3.4, 0.1, 7.8],, 15.3] [1, 0, 1.5], [10, -1.5, 25]]</w:t>
+        <w:t>var coordinates set to [[3.4, 0.1, 7.8</w:t>
+      </w:r>
+      <w:proofErr w:type="gramStart"/>
+      <w:r>
+        <w:t>],,</w:t>
+      </w:r>
+      <w:proofErr w:type="gramEnd"/>
+      <w:r>
+        <w:t xml:space="preserve"> 15.3] [1, 0, 1.5], [10, -1.5, 25]]</w:t>
       </w:r>
     </w:p>
     <w:p>
@@ -2041,47 +2249,47 @@
           <w:color w:val="auto"/>
           <w:sz w:val="22"/>
         </w:rPr>
-        <w:t xml:space="preserve"> variables (provided they are all of the same type) </w:t>
-      </w:r>
-    </w:p>
-    <w:p>
-      <w:pPr>
-        <w:pStyle w:val="code"/>
-      </w:pPr>
-      <w:r>
-        <w:t>var values set to [x, y</w:t>
-      </w:r>
-      <w:r>
-        <w:t>, z]</w:t>
-      </w:r>
-    </w:p>
-    <w:p>
-      <w:pPr>
-        <w:pStyle w:val="code"/>
+        <w:t xml:space="preserve"> variables (provided they are </w:t>
+      </w:r>
+      <w:proofErr w:type="gramStart"/>
+      <w:r>
         <w:rPr>
           <w:rFonts w:asciiTheme="minorHAnsi" w:hAnsiTheme="minorHAnsi"/>
           <w:color w:val="auto"/>
           <w:sz w:val="22"/>
         </w:rPr>
-      </w:pPr>
-    </w:p>
-    <w:p>
-      <w:pPr>
-        <w:pStyle w:val="code"/>
+        <w:t>all of</w:t>
+      </w:r>
+      <w:proofErr w:type="gramEnd"/>
+      <w:r>
         <w:rPr>
           <w:rFonts w:asciiTheme="minorHAnsi" w:hAnsiTheme="minorHAnsi"/>
           <w:color w:val="auto"/>
           <w:sz w:val="22"/>
         </w:rPr>
-      </w:pPr>
-      <w:r>
+        <w:t xml:space="preserve"> the same type) </w:t>
+      </w:r>
+    </w:p>
+    <w:p>
+      <w:pPr>
+        <w:pStyle w:val="code"/>
+      </w:pPr>
+      <w:r>
+        <w:t>var values set to [x, y</w:t>
+      </w:r>
+      <w:r>
+        <w:t>, z]</w:t>
+      </w:r>
+    </w:p>
+    <w:p>
+      <w:pPr>
+        <w:pStyle w:val="code"/>
         <w:rPr>
           <w:rFonts w:asciiTheme="minorHAnsi" w:hAnsiTheme="minorHAnsi"/>
           <w:color w:val="auto"/>
           <w:sz w:val="22"/>
         </w:rPr>
-        <w:t>or a mixture of literal values and variables:</w:t>
-      </w:r>
+      </w:pPr>
     </w:p>
     <w:p>
       <w:pPr>
@@ -2092,14 +2300,37 @@
           <w:sz w:val="22"/>
         </w:rPr>
       </w:pPr>
+      <w:r>
+        <w:rPr>
+          <w:rFonts w:asciiTheme="minorHAnsi" w:hAnsiTheme="minorHAnsi"/>
+          <w:color w:val="auto"/>
+          <w:sz w:val="22"/>
+        </w:rPr>
+        <w:t>or a mixture of literal values and variables:</w:t>
+      </w:r>
+    </w:p>
+    <w:p>
+      <w:pPr>
+        <w:pStyle w:val="code"/>
+        <w:rPr>
+          <w:rFonts w:asciiTheme="minorHAnsi" w:hAnsiTheme="minorHAnsi"/>
+          <w:color w:val="auto"/>
+          <w:sz w:val="22"/>
+        </w:rPr>
+      </w:pPr>
     </w:p>
     <w:p>
       <w:pPr>
         <w:pStyle w:val="Heading3"/>
       </w:pPr>
       <w:r>
-        <w:t>Default value</w:t>
-      </w:r>
+        <w:t xml:space="preserve">Default </w:t>
+      </w:r>
+      <w:proofErr w:type="gramStart"/>
+      <w:r>
+        <w:t>value</w:t>
+      </w:r>
+      <w:proofErr w:type="gramEnd"/>
     </w:p>
     <w:p>
       <w:r>
@@ -2147,12 +2378,21 @@
         </w:rPr>
         <w:t>String</w:t>
       </w:r>
+      <w:proofErr w:type="gramStart"/>
       <w:r>
         <w:rPr>
           <w:rStyle w:val="codeChar"/>
           <w:highlight w:val="yellow"/>
         </w:rPr>
-        <w:t>&gt;()</w:t>
+        <w:t>&gt;(</w:t>
+      </w:r>
+      <w:proofErr w:type="gramEnd"/>
+      <w:r>
+        <w:rPr>
+          <w:rStyle w:val="codeChar"/>
+          <w:highlight w:val="yellow"/>
+        </w:rPr>
+        <w:t>)</w:t>
       </w:r>
     </w:p>
     <w:p>
@@ -2201,6 +2441,7 @@
       <w:pPr>
         <w:pStyle w:val="Heading2"/>
       </w:pPr>
+      <w:proofErr w:type="gramStart"/>
       <w:r>
         <w:t>Immutable</w:t>
       </w:r>
@@ -2210,20 +2451,25 @@
       <w:r>
         <w:t>st</w:t>
       </w:r>
+      <w:proofErr w:type="gramEnd"/>
     </w:p>
     <w:p>
       <w:r>
         <w:t xml:space="preserve">An </w:t>
       </w:r>
+      <w:proofErr w:type="spellStart"/>
       <w:r>
         <w:t>ImmutableList</w:t>
       </w:r>
+      <w:proofErr w:type="spellEnd"/>
       <w:r>
         <w:t xml:space="preserve"> has similar capabilities to an </w:t>
       </w:r>
+      <w:proofErr w:type="spellStart"/>
       <w:r>
         <w:t>ArrayList</w:t>
       </w:r>
+      <w:proofErr w:type="spellEnd"/>
       <w:r>
         <w:t xml:space="preserve"> but – </w:t>
       </w:r>
@@ -2250,11 +2496,16 @@
         <w:t>mmutable</w:t>
       </w:r>
       <w:r>
-        <w:t>--L</w:t>
+        <w:t>--</w:t>
+      </w:r>
+      <w:proofErr w:type="spellStart"/>
+      <w:r>
+        <w:t>L</w:t>
       </w:r>
       <w:r>
         <w:t>st</w:t>
       </w:r>
+      <w:proofErr w:type="spellEnd"/>
       <w:r>
         <w:t xml:space="preserve">, but the methods for these operations do not modify the input list: they return a new list based on the input list but with the specified differences. </w:t>
       </w:r>
@@ -2264,36 +2515,72 @@
         <w:pStyle w:val="Heading3"/>
       </w:pPr>
       <w:r>
-        <w:t>Type name</w:t>
-      </w:r>
-    </w:p>
-    <w:p>
-      <w:r>
-        <w:t>The type name for the immutable-list must specify the type of the elements, for example:</w:t>
+        <w:t xml:space="preserve">Type </w:t>
+      </w:r>
+      <w:proofErr w:type="gramStart"/>
+      <w:r>
+        <w:t>name</w:t>
+      </w:r>
+      <w:proofErr w:type="gramEnd"/>
+    </w:p>
+    <w:p>
+      <w:r>
+        <w:t xml:space="preserve">The </w:t>
+      </w:r>
+      <w:proofErr w:type="gramStart"/>
+      <w:r>
+        <w:t>type</w:t>
+      </w:r>
+      <w:proofErr w:type="gramEnd"/>
+      <w:r>
+        <w:t xml:space="preserve"> name for the immutable-list must specify the type of the elements, for example:</w:t>
       </w:r>
     </w:p>
     <w:p>
       <w:pPr>
         <w:pStyle w:val="code"/>
       </w:pPr>
-      <w:r>
-        <w:t>ImmutableList&lt;of String&gt;</w:t>
+      <w:proofErr w:type="spellStart"/>
+      <w:r>
+        <w:t>ImmutableList</w:t>
+      </w:r>
+      <w:proofErr w:type="spellEnd"/>
+      <w:r>
+        <w:t>&lt;of String&gt;</w:t>
       </w:r>
     </w:p>
     <w:p>
       <w:pPr>
         <w:pStyle w:val="code"/>
       </w:pPr>
-      <w:r>
-        <w:t>ImmutableList &lt;of Boolean&gt;</w:t>
+      <w:proofErr w:type="spellStart"/>
+      <w:r>
+        <w:t>ImmutableList</w:t>
+      </w:r>
+      <w:proofErr w:type="spellEnd"/>
+      <w:r>
+        <w:t xml:space="preserve"> &lt;of Boolean&gt;</w:t>
       </w:r>
     </w:p>
     <w:p>
       <w:pPr>
         <w:pStyle w:val="code"/>
       </w:pPr>
-      <w:r>
-        <w:t>ImmutableList &lt;of ImmutableList&lt;of Int&gt;&gt;</w:t>
+      <w:proofErr w:type="spellStart"/>
+      <w:r>
+        <w:t>ImmutableList</w:t>
+      </w:r>
+      <w:proofErr w:type="spellEnd"/>
+      <w:r>
+        <w:t xml:space="preserve"> &lt;of </w:t>
+      </w:r>
+      <w:proofErr w:type="spellStart"/>
+      <w:r>
+        <w:t>ImmutableList</w:t>
+      </w:r>
+      <w:proofErr w:type="spellEnd"/>
+      <w:r>
+        <w:t>&lt;of Int&gt;&gt;</w:t>
       </w:r>
     </w:p>
     <w:p>
@@ -2301,8 +2588,13 @@
         <w:pStyle w:val="Heading3"/>
       </w:pPr>
       <w:r>
-        <w:t>Defining a literal immutable-list</w:t>
-      </w:r>
+        <w:t xml:space="preserve">Defining a literal </w:t>
+      </w:r>
+      <w:proofErr w:type="gramStart"/>
+      <w:r>
+        <w:t>immutable-list</w:t>
+      </w:r>
+      <w:proofErr w:type="gramEnd"/>
     </w:p>
     <w:p>
       <w:r>
@@ -2337,7 +2629,23 @@
         </w:numPr>
       </w:pPr>
       <w:r>
-        <w:t xml:space="preserve">Like an ArrayList the members of an ImmutableList must all be of the same type. </w:t>
+        <w:t xml:space="preserve">Like an </w:t>
+      </w:r>
+      <w:proofErr w:type="spellStart"/>
+      <w:r>
+        <w:t>ArrayList</w:t>
+      </w:r>
+      <w:proofErr w:type="spellEnd"/>
+      <w:r>
+        <w:t xml:space="preserve"> the members of an </w:t>
+      </w:r>
+      <w:proofErr w:type="spellStart"/>
+      <w:r>
+        <w:t>ImmutableList</w:t>
+      </w:r>
+      <w:proofErr w:type="spellEnd"/>
+      <w:r>
+        <w:t xml:space="preserve"> must all be of the same type. </w:t>
       </w:r>
     </w:p>
     <w:p>
@@ -2349,7 +2657,31 @@
         </w:numPr>
       </w:pPr>
       <w:r>
-        <w:t>Unlike an ArrayList, an ImmutableList may be passed as an argument into a function (and also to a procedure).</w:t>
+        <w:t xml:space="preserve">Unlike an </w:t>
+      </w:r>
+      <w:proofErr w:type="spellStart"/>
+      <w:r>
+        <w:t>ArrayList</w:t>
+      </w:r>
+      <w:proofErr w:type="spellEnd"/>
+      <w:r>
+        <w:t xml:space="preserve">, an </w:t>
+      </w:r>
+      <w:proofErr w:type="spellStart"/>
+      <w:r>
+        <w:t>ImmutableList</w:t>
+      </w:r>
+      <w:proofErr w:type="spellEnd"/>
+      <w:r>
+        <w:t xml:space="preserve"> may be passed as an argument into a function (</w:t>
+      </w:r>
+      <w:proofErr w:type="gramStart"/>
+      <w:r>
+        <w:t>and also</w:t>
+      </w:r>
+      <w:proofErr w:type="gramEnd"/>
+      <w:r>
+        <w:t xml:space="preserve"> to a procedure).</w:t>
       </w:r>
     </w:p>
     <w:p>
@@ -2362,13 +2694,55 @@
         <w:pStyle w:val="Heading2"/>
       </w:pPr>
       <w:r>
+        <w:t>Enum</w:t>
+      </w:r>
+    </w:p>
+    <w:p>
+      <w:r>
+        <w:t xml:space="preserve">An </w:t>
+      </w:r>
+      <w:proofErr w:type="spellStart"/>
+      <w:r>
+        <w:t>enum</w:t>
+      </w:r>
+      <w:proofErr w:type="spellEnd"/>
+      <w:r>
+        <w:t xml:space="preserve"> – short for ‘enumeration’ – is the simplest form </w:t>
+      </w:r>
+      <w:proofErr w:type="gramStart"/>
+      <w:r>
+        <w:t>of  ‘</w:t>
+      </w:r>
+      <w:proofErr w:type="gramEnd"/>
+      <w:r>
+        <w:t>user-defined type’ , specifying a set of values, each defined as a name, such that a variable of that type must always hold one of those values.</w:t>
+      </w:r>
+    </w:p>
+    <w:p>
+      <w:pPr>
+        <w:pStyle w:val="Heading3"/>
+      </w:pPr>
+      <w:r>
         <w:lastRenderedPageBreak/>
-        <w:t>Enum</w:t>
-      </w:r>
-    </w:p>
-    <w:p>
-      <w:r>
-        <w:t>An enum – short for ‘enumeration’ – is the simplest form of  ‘user-defined type’ , specifying a set of values, each defined as a name, such that a variable of that type must always hold one of those values.</w:t>
+        <w:t xml:space="preserve">Type </w:t>
+      </w:r>
+      <w:proofErr w:type="gramStart"/>
+      <w:r>
+        <w:t>name</w:t>
+      </w:r>
+      <w:proofErr w:type="gramEnd"/>
+    </w:p>
+    <w:p>
+      <w:r>
+        <w:t xml:space="preserve">The name given to an </w:t>
+      </w:r>
+      <w:proofErr w:type="spellStart"/>
+      <w:r>
+        <w:t>enum</w:t>
+      </w:r>
+      <w:proofErr w:type="spellEnd"/>
+      <w:r>
+        <w:t xml:space="preserve"> (see below), which must begin with a capital, is used as the Type name, when passing a value to or from a procedure of function.</w:t>
       </w:r>
     </w:p>
     <w:p>
@@ -2376,21 +2750,13 @@
         <w:pStyle w:val="Heading3"/>
       </w:pPr>
       <w:r>
-        <w:t>Type name</w:t>
-      </w:r>
-    </w:p>
-    <w:p>
-      <w:r>
-        <w:t>The name given to an enum (see below), which must begin with a capital, is used as the Type name, when passing a value to or from a procedure of function.</w:t>
-      </w:r>
-    </w:p>
-    <w:p>
-      <w:pPr>
-        <w:pStyle w:val="Heading3"/>
-      </w:pPr>
-      <w:r>
-        <w:t>Defining an enum</w:t>
-      </w:r>
+        <w:t xml:space="preserve">Defining an </w:t>
+      </w:r>
+      <w:proofErr w:type="spellStart"/>
+      <w:r>
+        <w:t>enum</w:t>
+      </w:r>
+      <w:proofErr w:type="spellEnd"/>
     </w:p>
     <w:p>
       <w:r>
@@ -2401,8 +2767,13 @@
       <w:pPr>
         <w:pStyle w:val="code"/>
       </w:pPr>
-      <w:r>
-        <w:t>enum Status</w:t>
+      <w:proofErr w:type="spellStart"/>
+      <w:r>
+        <w:t>enum</w:t>
+      </w:r>
+      <w:proofErr w:type="spellEnd"/>
+      <w:r>
+        <w:t xml:space="preserve"> Status</w:t>
       </w:r>
     </w:p>
     <w:p>
@@ -2410,16 +2781,28 @@
         <w:pStyle w:val="code"/>
       </w:pPr>
       <w:r>
-        <w:t xml:space="preserve">   incomplete, ready, running, stopped, invalid</w:t>
-      </w:r>
+        <w:t xml:space="preserve">   incomplete, ready, running, stopped, </w:t>
+      </w:r>
+      <w:proofErr w:type="gramStart"/>
+      <w:r>
+        <w:t>invalid</w:t>
+      </w:r>
+      <w:proofErr w:type="gramEnd"/>
     </w:p>
     <w:p>
       <w:pPr>
         <w:pStyle w:val="code"/>
       </w:pPr>
       <w:r>
-        <w:t>end enum</w:t>
-      </w:r>
+        <w:t xml:space="preserve">end </w:t>
+      </w:r>
+      <w:proofErr w:type="spellStart"/>
+      <w:proofErr w:type="gramStart"/>
+      <w:r>
+        <w:t>enum</w:t>
+      </w:r>
+      <w:proofErr w:type="spellEnd"/>
+      <w:proofErr w:type="gramEnd"/>
     </w:p>
     <w:p>
       <w:pPr>
@@ -2443,7 +2826,15 @@
         <w:t>_ symbol</w:t>
       </w:r>
       <w:r>
-        <w:t>, or decimal digits (though it is not common practice to use decimal digits in enum names).</w:t>
+        <w:t xml:space="preserve">, or decimal digits (though it is not common practice to use decimal digits in </w:t>
+      </w:r>
+      <w:proofErr w:type="spellStart"/>
+      <w:r>
+        <w:t>enum</w:t>
+      </w:r>
+      <w:proofErr w:type="spellEnd"/>
+      <w:r>
+        <w:t xml:space="preserve"> names).</w:t>
       </w:r>
     </w:p>
     <w:p>
@@ -2455,7 +2846,15 @@
         </w:numPr>
       </w:pPr>
       <w:r>
-        <w:t xml:space="preserve">The values that an instance of that type may take, are separated by commas. Each value must take the same form as a variable name i.e. start with a lower-case letter followed  by any combination of lower-or-upper-case letters, the underscore </w:t>
+        <w:t xml:space="preserve">The values that an instance of that type may take, are separated by commas. Each value must take the same form as a variable name i.e. start with a lower-case letter </w:t>
+      </w:r>
+      <w:proofErr w:type="gramStart"/>
+      <w:r>
+        <w:t>followed  by</w:t>
+      </w:r>
+      <w:proofErr w:type="gramEnd"/>
+      <w:r>
+        <w:t xml:space="preserve"> any combination of lower-or-upper-case letters, the underscore </w:t>
       </w:r>
       <w:r>
         <w:softHyphen/>
@@ -2467,12 +2866,33 @@
         <w:pStyle w:val="Heading3"/>
       </w:pPr>
       <w:r>
-        <w:t>Using an enum</w:t>
-      </w:r>
-    </w:p>
-    <w:p>
-      <w:r>
-        <w:t>The value is specified by the type name for the specified enum, followed by a dot and the value name, for  example:</w:t>
+        <w:t xml:space="preserve">Using an </w:t>
+      </w:r>
+      <w:proofErr w:type="spellStart"/>
+      <w:r>
+        <w:t>enum</w:t>
+      </w:r>
+      <w:proofErr w:type="spellEnd"/>
+    </w:p>
+    <w:p>
+      <w:r>
+        <w:t xml:space="preserve">The value is specified by the type name for the specified </w:t>
+      </w:r>
+      <w:proofErr w:type="spellStart"/>
+      <w:r>
+        <w:t>enum</w:t>
+      </w:r>
+      <w:proofErr w:type="spellEnd"/>
+      <w:r>
+        <w:t xml:space="preserve">, followed by a dot and the value name, </w:t>
+      </w:r>
+      <w:proofErr w:type="gramStart"/>
+      <w:r>
+        <w:t>for  example</w:t>
+      </w:r>
+      <w:proofErr w:type="gramEnd"/>
+      <w:r>
+        <w:t>:</w:t>
       </w:r>
     </w:p>
     <w:p>
@@ -2480,8 +2900,13 @@
         <w:pStyle w:val="code"/>
       </w:pPr>
       <w:r>
-        <w:t>var x set to Status.ready</w:t>
-      </w:r>
+        <w:t xml:space="preserve">var x set to </w:t>
+      </w:r>
+      <w:proofErr w:type="spellStart"/>
+      <w:r>
+        <w:t>Status.ready</w:t>
+      </w:r>
+      <w:proofErr w:type="spellEnd"/>
     </w:p>
     <w:p>
       <w:pPr>
@@ -2529,7 +2954,23 @@
         <w:t>Internally</w:t>
       </w:r>
       <w:r>
-        <w:t xml:space="preserve">, enum values are held as integers, with the first named value represented as 0. It is possible to use an enum value </w:t>
+        <w:t xml:space="preserve">, </w:t>
+      </w:r>
+      <w:proofErr w:type="spellStart"/>
+      <w:r>
+        <w:t>enum</w:t>
+      </w:r>
+      <w:proofErr w:type="spellEnd"/>
+      <w:r>
+        <w:t xml:space="preserve"> values are held as integers, with the first named value represented as 0. It is possible to use an </w:t>
+      </w:r>
+      <w:proofErr w:type="spellStart"/>
+      <w:r>
+        <w:t>enum</w:t>
+      </w:r>
+      <w:proofErr w:type="spellEnd"/>
+      <w:r>
+        <w:t xml:space="preserve"> value </w:t>
       </w:r>
       <w:r>
         <w:rPr>
@@ -2560,7 +3001,15 @@
         <w:t xml:space="preserve">A tuple is a way of holding </w:t>
       </w:r>
       <w:r>
-        <w:t xml:space="preserve">a small number </w:t>
+        <w:t xml:space="preserve">a small </w:t>
+      </w:r>
+      <w:proofErr w:type="gramStart"/>
+      <w:r>
+        <w:t>number</w:t>
+      </w:r>
+      <w:proofErr w:type="gramEnd"/>
+      <w:r>
+        <w:t xml:space="preserve"> </w:t>
       </w:r>
       <w:r>
         <w:t xml:space="preserve">values of </w:t>
@@ -2576,7 +3025,15 @@
         <w:t xml:space="preserve"> types together </w:t>
       </w:r>
       <w:r>
-        <w:t>as a single reference. A common usage scenarios include:</w:t>
+        <w:t xml:space="preserve">as a single reference. </w:t>
+      </w:r>
+      <w:proofErr w:type="gramStart"/>
+      <w:r>
+        <w:t>A common usage scenarios</w:t>
+      </w:r>
+      <w:proofErr w:type="gramEnd"/>
+      <w:r>
+        <w:t xml:space="preserve"> include:</w:t>
       </w:r>
     </w:p>
     <w:p>
@@ -2588,7 +3045,15 @@
         </w:numPr>
       </w:pPr>
       <w:r>
-        <w:t>Holding a pair of x and y coordinates (each a floating point number) as a single unit.</w:t>
+        <w:t xml:space="preserve">Holding a pair of x and y coordinates (each a </w:t>
+      </w:r>
+      <w:proofErr w:type="gramStart"/>
+      <w:r>
+        <w:t>floating point</w:t>
+      </w:r>
+      <w:proofErr w:type="gramEnd"/>
+      <w:r>
+        <w:t xml:space="preserve"> number) as a single unit.</w:t>
       </w:r>
     </w:p>
     <w:p>
@@ -2600,8 +3065,13 @@
         </w:numPr>
       </w:pPr>
       <w:r>
-        <w:t>Allowing a function could pass back a result, together with, say a string message and/or a Boolean flag indicating whether the operation was successful</w:t>
-      </w:r>
+        <w:t xml:space="preserve">Allowing a function could pass back a result, together with, say a string message and/or a Boolean flag indicating whether the operation was </w:t>
+      </w:r>
+      <w:proofErr w:type="gramStart"/>
+      <w:r>
+        <w:t>successful</w:t>
+      </w:r>
+      <w:proofErr w:type="gramEnd"/>
     </w:p>
     <w:p>
       <w:r>
@@ -2623,8 +3093,71 @@
         <w:pStyle w:val="Heading3"/>
       </w:pPr>
       <w:r>
+        <w:t xml:space="preserve">Type </w:t>
+      </w:r>
+      <w:proofErr w:type="gramStart"/>
+      <w:r>
+        <w:t>name</w:t>
+      </w:r>
+      <w:proofErr w:type="gramEnd"/>
+    </w:p>
+    <w:p>
+      <w:r>
+        <w:t>Written as a comma-separated list of the type of each member, surrounded by round brackets:</w:t>
+      </w:r>
+    </w:p>
+    <w:p>
+      <w:pPr>
+        <w:pStyle w:val="code"/>
+      </w:pPr>
+      <w:r>
+        <w:t>(Int, Int, Int)</w:t>
+      </w:r>
+    </w:p>
+    <w:p>
+      <w:pPr>
+        <w:pStyle w:val="code"/>
+      </w:pPr>
+      <w:r>
+        <w:t>(String, Boolean)</w:t>
+      </w:r>
+    </w:p>
+    <w:p>
+      <w:pPr>
+        <w:pStyle w:val="Heading3"/>
+      </w:pPr>
+      <w:r>
         <w:lastRenderedPageBreak/>
         <w:t>Defining a literal tuple</w:t>
+      </w:r>
+    </w:p>
+    <w:p>
+      <w:r>
+        <w:t xml:space="preserve">A tuple is defined, where it is needed, by two or three elements – </w:t>
+      </w:r>
+      <w:proofErr w:type="gramStart"/>
+      <w:r>
+        <w:t>which  variables</w:t>
+      </w:r>
+      <w:proofErr w:type="gramEnd"/>
+      <w:r>
+        <w:t>, or literal values), separated by commas and surrounded by round brackets, for example:</w:t>
+      </w:r>
+    </w:p>
+    <w:p>
+      <w:pPr>
+        <w:pStyle w:val="code"/>
+      </w:pPr>
+      <w:r>
+        <w:t>var point1 set to (3.769, 4.088)</w:t>
+      </w:r>
+    </w:p>
+    <w:p>
+      <w:pPr>
+        <w:pStyle w:val="Heading3"/>
+      </w:pPr>
+      <w:r>
+        <w:t>Using a tuple</w:t>
       </w:r>
     </w:p>
     <w:p>
@@ -2636,7 +3169,35 @@
         </w:numPr>
       </w:pPr>
       <w:r>
-        <w:t xml:space="preserve">You may pass a tuple into a function, or return one from a function. </w:t>
+        <w:t>You may pass a tuple into a function, or return one from a function</w:t>
+      </w:r>
+      <w:r>
+        <w:t>, for example:</w:t>
+      </w:r>
+    </w:p>
+    <w:p>
+      <w:pPr>
+        <w:pStyle w:val="code"/>
+        <w:ind w:left="720"/>
+      </w:pPr>
+      <w:r>
+        <w:t xml:space="preserve">var d set to </w:t>
+      </w:r>
+      <w:proofErr w:type="spellStart"/>
+      <w:proofErr w:type="gramStart"/>
+      <w:r>
+        <w:t>distanceBetween</w:t>
+      </w:r>
+      <w:proofErr w:type="spellEnd"/>
+      <w:r>
+        <w:t>(</w:t>
+      </w:r>
+      <w:proofErr w:type="gramEnd"/>
+      <w:r>
+        <w:t>point1,</w:t>
+      </w:r>
+      <w:r>
+        <w:t xml:space="preserve"> (12.34, 20.0))</w:t>
       </w:r>
     </w:p>
     <w:p>
@@ -2675,20 +3236,132 @@
         <w:t>third</w:t>
       </w:r>
       <w:r>
-        <w:t xml:space="preserve">. If you invoke the method </w:t>
+        <w:t xml:space="preserve"> </w:t>
+      </w:r>
+      <w:r>
+        <w:t>for example:</w:t>
+      </w:r>
+    </w:p>
+    <w:p>
+      <w:pPr>
+        <w:pStyle w:val="code"/>
+        <w:ind w:left="720"/>
+      </w:pPr>
+      <w:r>
+        <w:t>var x = point1.first()</w:t>
+      </w:r>
+    </w:p>
+    <w:p>
+      <w:pPr>
+        <w:pStyle w:val="ListParagraph"/>
+        <w:numPr>
+          <w:ilvl w:val="0"/>
+          <w:numId w:val="20"/>
+        </w:numPr>
+      </w:pPr>
+      <w:r>
+        <w:t xml:space="preserve">An </w:t>
+      </w:r>
+      <w:proofErr w:type="gramStart"/>
+      <w:r>
+        <w:t>existing  tuple</w:t>
+      </w:r>
+      <w:proofErr w:type="gramEnd"/>
+      <w:r>
+        <w:t xml:space="preserve"> (</w:t>
       </w:r>
       <w:r>
         <w:rPr>
           <w:rStyle w:val="codeChar"/>
         </w:rPr>
-        <w:t>third</w:t>
-      </w:r>
-      <w:r>
-        <w:t xml:space="preserve"> on a tuple that has only</w:t>
-      </w:r>
-      <w:r>
-        <w:t xml:space="preserve"> two members you will get a run-time error.</w:t>
-      </w:r>
+        <w:t xml:space="preserve">point1 </w:t>
+      </w:r>
+      <w:r>
+        <w:t>below) may be ‘deconstructed’ into separate two new  variables:</w:t>
+      </w:r>
+    </w:p>
+    <w:p>
+      <w:pPr>
+        <w:pStyle w:val="code"/>
+        <w:ind w:left="720"/>
+      </w:pPr>
+      <w:r>
+        <w:t xml:space="preserve">var </w:t>
+      </w:r>
+      <w:r>
+        <w:t>(</w:t>
+      </w:r>
+      <w:r>
+        <w:t>x</w:t>
+      </w:r>
+      <w:r>
+        <w:t>, y)</w:t>
+      </w:r>
+      <w:r>
+        <w:t xml:space="preserve"> </w:t>
+      </w:r>
+      <w:r>
+        <w:t>set to</w:t>
+      </w:r>
+      <w:r>
+        <w:t xml:space="preserve"> </w:t>
+      </w:r>
+      <w:proofErr w:type="gramStart"/>
+      <w:r>
+        <w:t>point1</w:t>
+      </w:r>
+      <w:proofErr w:type="gramEnd"/>
+    </w:p>
+    <w:p>
+      <w:pPr>
+        <w:ind w:left="720"/>
+      </w:pPr>
+      <w:r>
+        <w:br/>
+        <w:t>or into existing variables of the correct type:</w:t>
+      </w:r>
+    </w:p>
+    <w:p>
+      <w:pPr>
+        <w:pStyle w:val="code"/>
+        <w:ind w:left="720"/>
+      </w:pPr>
+      <w:r>
+        <w:t>var a set to 0</w:t>
+      </w:r>
+    </w:p>
+    <w:p>
+      <w:pPr>
+        <w:pStyle w:val="code"/>
+        <w:ind w:left="720"/>
+      </w:pPr>
+      <w:r>
+        <w:t xml:space="preserve">var be set to </w:t>
+      </w:r>
+      <w:proofErr w:type="gramStart"/>
+      <w:r>
+        <w:t>0</w:t>
+      </w:r>
+      <w:proofErr w:type="gramEnd"/>
+    </w:p>
+    <w:p>
+      <w:pPr>
+        <w:pStyle w:val="code"/>
+        <w:ind w:left="720"/>
+      </w:pPr>
+      <w:r>
+        <w:t xml:space="preserve">set (a, b) to </w:t>
+      </w:r>
+      <w:proofErr w:type="gramStart"/>
+      <w:r>
+        <w:t>point1</w:t>
+      </w:r>
+      <w:proofErr w:type="gramEnd"/>
+    </w:p>
+    <w:p>
+      <w:pPr>
+        <w:ind w:left="720"/>
+      </w:pPr>
     </w:p>
     <w:p>
       <w:pPr>
@@ -2710,7 +3383,23 @@
         <w:t xml:space="preserve">Tuples are currently limited to </w:t>
       </w:r>
       <w:r>
-        <w:t>having two or three members,  which may be of the same or different types. (There is no point in defining a tuple with only one members, and so this is disallowed.)</w:t>
+        <w:t xml:space="preserve">having two or three </w:t>
+      </w:r>
+      <w:proofErr w:type="gramStart"/>
+      <w:r>
+        <w:t>members,  which</w:t>
+      </w:r>
+      <w:proofErr w:type="gramEnd"/>
+      <w:r>
+        <w:t xml:space="preserve"> may be of the same or different types. (There is no point in defining a tuple with only one </w:t>
+      </w:r>
+      <w:proofErr w:type="gramStart"/>
+      <w:r>
+        <w:t>members</w:t>
+      </w:r>
+      <w:proofErr w:type="gramEnd"/>
+      <w:r>
+        <w:t>, and so this is disallowed.)</w:t>
       </w:r>
     </w:p>
     <w:p>
@@ -2732,132 +3421,423 @@
         <w:t>immutable</w:t>
       </w:r>
       <w:r>
-        <w:t>. Once defined they are effectively ‘read only’: you cannot alter any of the elements in a tuple, nor (unlike an immutable-list for example) can you create a new tuple from an existing one with specified differences</w:t>
-      </w:r>
-    </w:p>
-    <w:p>
-      <w:r>
-        <w:t>Creating a new tuple</w:t>
-      </w:r>
-    </w:p>
-    <w:p>
-      <w:r>
-        <w:t>Accessing element from a tuple</w:t>
-      </w:r>
-    </w:p>
-    <w:p>
-      <w:r>
-        <w:t>Deconstructing</w:t>
-      </w:r>
-    </w:p>
-    <w:p>
-      <w:r>
-        <w:t>Tuple type</w:t>
-      </w:r>
+        <w:t xml:space="preserve">. Once defined they are effectively ‘read only’: you cannot alter any of the elements in a tuple, nor (unlike an </w:t>
+      </w:r>
+      <w:proofErr w:type="gramStart"/>
+      <w:r>
+        <w:t>immutable-list</w:t>
+      </w:r>
+      <w:proofErr w:type="gramEnd"/>
+      <w:r>
+        <w:t xml:space="preserve"> for example) can you create a new tuple from an existing one with specified differences</w:t>
+      </w:r>
+    </w:p>
+    <w:p>
+      <w:pPr>
+        <w:pStyle w:val="ListParagraph"/>
+        <w:numPr>
+          <w:ilvl w:val="0"/>
+          <w:numId w:val="18"/>
+        </w:numPr>
+      </w:pPr>
+      <w:r>
+        <w:t xml:space="preserve">If you invoke the method </w:t>
+      </w:r>
+      <w:r>
+        <w:rPr>
+          <w:rStyle w:val="codeChar"/>
+        </w:rPr>
+        <w:t>third</w:t>
+      </w:r>
+      <w:r>
+        <w:t xml:space="preserve"> on a tuple that has only two members you will get a run-time error.</w:t>
+      </w:r>
+    </w:p>
+    <w:p>
+      <w:pPr>
+        <w:pStyle w:val="ListParagraph"/>
+        <w:numPr>
+          <w:ilvl w:val="0"/>
+          <w:numId w:val="18"/>
+        </w:numPr>
+      </w:pPr>
+      <w:r>
+        <w:t xml:space="preserve">You cannot deconstruct </w:t>
+      </w:r>
+      <w:proofErr w:type="spellStart"/>
+      <w:r>
+        <w:t>a</w:t>
+      </w:r>
+      <w:proofErr w:type="spellEnd"/>
+      <w:r>
+        <w:t xml:space="preserve"> tuple into a </w:t>
+      </w:r>
+      <w:r>
+        <w:rPr>
+          <w:i/>
+          <w:iCs/>
+        </w:rPr>
+        <w:t>mixture</w:t>
+      </w:r>
+      <w:r>
+        <w:t xml:space="preserve"> of new and existing </w:t>
+      </w:r>
+      <w:proofErr w:type="gramStart"/>
+      <w:r>
+        <w:t>variables</w:t>
+      </w:r>
+      <w:proofErr w:type="gramEnd"/>
     </w:p>
     <w:p>
       <w:pPr>
         <w:pStyle w:val="Heading2"/>
       </w:pPr>
       <w:r>
+        <w:t>Class</w:t>
+      </w:r>
+    </w:p>
+    <w:p>
+      <w:r>
+        <w:t xml:space="preserve">A class is user-defined type – offering far richer capability than an Enum. (Refer to the section on object-oriented programming for more details.) </w:t>
+      </w:r>
+    </w:p>
+    <w:p>
+      <w:pPr>
+        <w:pStyle w:val="Heading3"/>
+      </w:pPr>
+      <w:r>
+        <w:t xml:space="preserve">Type </w:t>
+      </w:r>
+      <w:proofErr w:type="gramStart"/>
+      <w:r>
+        <w:t>name</w:t>
+      </w:r>
+      <w:proofErr w:type="gramEnd"/>
+    </w:p>
+    <w:p>
+      <w:r>
+        <w:t xml:space="preserve">The </w:t>
+      </w:r>
+      <w:proofErr w:type="gramStart"/>
+      <w:r>
+        <w:t>type</w:t>
+      </w:r>
+      <w:proofErr w:type="gramEnd"/>
+      <w:r>
+        <w:t xml:space="preserve"> name for a class is just the name given to that class when it was defined, which, like any other type must always begin with a capital letter. </w:t>
+      </w:r>
+    </w:p>
+    <w:p>
+      <w:pPr>
+        <w:pStyle w:val="Heading2"/>
+      </w:pPr>
+      <w:r>
         <w:t>Func</w:t>
       </w:r>
     </w:p>
     <w:p>
+      <w:r>
+        <w:t xml:space="preserve">A </w:t>
+      </w:r>
+      <w:r>
+        <w:rPr>
+          <w:u w:val="single"/>
+        </w:rPr>
+        <w:t>function</w:t>
+      </w:r>
+      <w:r>
+        <w:t xml:space="preserve"> may be passed as an argument into another </w:t>
+      </w:r>
+      <w:r>
+        <w:rPr>
+          <w:u w:val="single"/>
+        </w:rPr>
+        <w:t>function</w:t>
+      </w:r>
+      <w:r>
+        <w:t xml:space="preserve"> (or a </w:t>
+      </w:r>
+      <w:r>
+        <w:rPr>
+          <w:u w:val="single"/>
+        </w:rPr>
+        <w:t>procedure</w:t>
+      </w:r>
+      <w:r>
+        <w:t xml:space="preserve">), or returned as the result of calling another function, </w:t>
+      </w:r>
+      <w:proofErr w:type="gramStart"/>
+      <w:r>
+        <w:t>This</w:t>
+      </w:r>
+      <w:proofErr w:type="gramEnd"/>
+      <w:r>
+        <w:t xml:space="preserve"> pattern is known as higher order functions, and is a key idea in the </w:t>
+      </w:r>
+      <w:r>
+        <w:rPr>
+          <w:u w:val="single"/>
+        </w:rPr>
+        <w:t>functional programming</w:t>
+      </w:r>
+      <w:r>
+        <w:t xml:space="preserve"> paradigm. </w:t>
+      </w:r>
+      <w:proofErr w:type="gramStart"/>
+      <w:r>
+        <w:t>In order to</w:t>
+      </w:r>
+      <w:proofErr w:type="gramEnd"/>
+      <w:r>
+        <w:t xml:space="preserve"> define a function that takes in another function as a parameter, or returns a function, you need to specify the </w:t>
+      </w:r>
+      <w:r>
+        <w:rPr>
+          <w:i/>
+          <w:iCs/>
+        </w:rPr>
+        <w:t>type</w:t>
+      </w:r>
+      <w:r>
+        <w:t xml:space="preserve"> of the </w:t>
+      </w:r>
+      <w:r>
+        <w:lastRenderedPageBreak/>
+        <w:t xml:space="preserve">function, just as you would specify the </w:t>
+      </w:r>
+      <w:r>
+        <w:rPr>
+          <w:i/>
+          <w:iCs/>
+        </w:rPr>
+        <w:t xml:space="preserve">type </w:t>
+      </w:r>
+      <w:r>
+        <w:t xml:space="preserve">of every parameter and the return type for the function. </w:t>
+      </w:r>
+    </w:p>
+    <w:p>
+      <w:pPr>
+        <w:pStyle w:val="Heading3"/>
+      </w:pPr>
+      <w:r>
+        <w:t xml:space="preserve">Type </w:t>
+      </w:r>
+      <w:proofErr w:type="gramStart"/>
+      <w:r>
+        <w:t>name</w:t>
+      </w:r>
+      <w:proofErr w:type="gramEnd"/>
+    </w:p>
+    <w:p>
+      <w:r>
+        <w:t xml:space="preserve">The </w:t>
+      </w:r>
+      <w:r>
+        <w:rPr>
+          <w:i/>
+          <w:iCs/>
+        </w:rPr>
+        <w:t>type</w:t>
+      </w:r>
+      <w:r>
+        <w:t xml:space="preserve"> of any function starts with the word Func, followed by angle brackets defining type of each parameter and the return type for that function. For example:</w:t>
+      </w:r>
+    </w:p>
+    <w:p>
+      <w:pPr>
+        <w:pStyle w:val="code"/>
+      </w:pPr>
+      <w:r>
+        <w:t>Func&lt;of String, String, Int =&gt; Boolean&gt;</w:t>
+      </w:r>
+      <w:r>
+        <w:br/>
+      </w:r>
+    </w:p>
+    <w:p>
+      <w:r>
+        <w:t xml:space="preserve">Defines the type for a function that defines </w:t>
+      </w:r>
+      <w:proofErr w:type="gramStart"/>
+      <w:r>
+        <w:rPr>
+          <w:i/>
+          <w:iCs/>
+        </w:rPr>
+        <w:t>three</w:t>
+      </w:r>
+      <w:r>
+        <w:t xml:space="preserve"> parameters,</w:t>
+      </w:r>
+      <w:proofErr w:type="gramEnd"/>
+      <w:r>
+        <w:t xml:space="preserve"> of type </w:t>
+      </w:r>
+      <w:r>
+        <w:rPr>
+          <w:rFonts w:ascii="Consolas" w:hAnsi="Consolas"/>
+          <w:color w:val="215E99" w:themeColor="text2" w:themeTint="BF"/>
+          <w:sz w:val="18"/>
+        </w:rPr>
+        <w:t>String</w:t>
+      </w:r>
+      <w:r>
+        <w:t xml:space="preserve">, </w:t>
+      </w:r>
+      <w:r>
+        <w:rPr>
+          <w:rFonts w:ascii="Consolas" w:hAnsi="Consolas"/>
+          <w:color w:val="215E99" w:themeColor="text2" w:themeTint="BF"/>
+          <w:sz w:val="18"/>
+        </w:rPr>
+        <w:t>String</w:t>
+      </w:r>
+      <w:r>
+        <w:t xml:space="preserve">, and </w:t>
+      </w:r>
+      <w:r>
+        <w:rPr>
+          <w:rFonts w:ascii="Consolas" w:hAnsi="Consolas"/>
+          <w:color w:val="215E99" w:themeColor="text2" w:themeTint="BF"/>
+          <w:sz w:val="18"/>
+        </w:rPr>
+        <w:t>Int</w:t>
+      </w:r>
+      <w:r>
+        <w:t xml:space="preserve"> respectively, and returns a </w:t>
+      </w:r>
+      <w:r>
+        <w:rPr>
+          <w:rFonts w:ascii="Consolas" w:hAnsi="Consolas"/>
+          <w:color w:val="215E99" w:themeColor="text2" w:themeTint="BF"/>
+          <w:sz w:val="18"/>
+        </w:rPr>
+        <w:t>Boolean</w:t>
+      </w:r>
+      <w:r>
+        <w:t xml:space="preserve"> value. For example this type would match that of </w:t>
+      </w:r>
+      <w:proofErr w:type="gramStart"/>
+      <w:r>
+        <w:t>the a</w:t>
+      </w:r>
+      <w:proofErr w:type="gramEnd"/>
+      <w:r>
+        <w:t xml:space="preserve"> function definition that started:</w:t>
+      </w:r>
+    </w:p>
+    <w:p>
+      <w:pPr>
+        <w:pStyle w:val="code"/>
+      </w:pPr>
+      <w:r>
+        <w:t xml:space="preserve">Function </w:t>
+      </w:r>
+      <w:proofErr w:type="spellStart"/>
+      <w:proofErr w:type="gramStart"/>
+      <w:r>
+        <w:t>charactersMatchAt</w:t>
+      </w:r>
+      <w:proofErr w:type="spellEnd"/>
+      <w:r>
+        <w:t>(</w:t>
+      </w:r>
+      <w:proofErr w:type="gramEnd"/>
+      <w:r>
+        <w:t>a as String, b as String, position as Int) return Boolean</w:t>
+      </w:r>
+    </w:p>
+    <w:p>
       <w:pPr>
         <w:pStyle w:val="Heading2"/>
       </w:pPr>
       <w:r>
-        <w:t>Class</w:t>
-      </w:r>
-    </w:p>
-    <w:p>
-      <w:r>
-        <w:t xml:space="preserve">See also </w:t>
-      </w:r>
-      <w:r>
-        <w:fldChar w:fldCharType="begin"/>
-      </w:r>
-      <w:r>
-        <w:instrText xml:space="preserve"> REF _Ref162255784 \h </w:instrText>
-      </w:r>
-      <w:r>
-        <w:fldChar w:fldCharType="separate"/>
-      </w:r>
-      <w:r>
-        <w:t>Class</w:t>
-      </w:r>
-      <w:r>
-        <w:fldChar w:fldCharType="end"/>
-      </w:r>
+        <w:t xml:space="preserve">Default </w:t>
+      </w:r>
+      <w:proofErr w:type="gramStart"/>
+      <w:r>
+        <w:t>values</w:t>
+      </w:r>
+      <w:proofErr w:type="gramEnd"/>
+    </w:p>
+    <w:p>
+      <w:r>
+        <w:t xml:space="preserve">Every type in Elan – whether pre-defined (such as Int or String) or user-defined (see </w:t>
+      </w:r>
+      <w:r>
+        <w:rPr>
+          <w:color w:val="FF0000"/>
+        </w:rPr>
+        <w:t xml:space="preserve">class </w:t>
+      </w:r>
+      <w:r>
+        <w:t xml:space="preserve">and </w:t>
+      </w:r>
+      <w:proofErr w:type="spellStart"/>
+      <w:r>
+        <w:rPr>
+          <w:color w:val="FF0000"/>
+        </w:rPr>
+        <w:t>enum</w:t>
+      </w:r>
+      <w:proofErr w:type="spellEnd"/>
+      <w:r>
+        <w:t xml:space="preserve">) – has a default </w:t>
+      </w:r>
+      <w:proofErr w:type="gramStart"/>
+      <w:r>
+        <w:t>value</w:t>
+      </w:r>
+      <w:proofErr w:type="gramEnd"/>
     </w:p>
     <w:p/>
     <w:p>
       <w:pPr>
+        <w:pStyle w:val="Heading1"/>
+      </w:pPr>
+      <w:r>
+        <w:t>Variables</w:t>
+      </w:r>
+    </w:p>
+    <w:p>
+      <w:r>
+        <w:t xml:space="preserve">Variables are defined using the </w:t>
+      </w:r>
+      <w:proofErr w:type="gramStart"/>
+      <w:r>
+        <w:t>var</w:t>
+      </w:r>
+      <w:proofErr w:type="gramEnd"/>
+    </w:p>
+    <w:p>
+      <w:r>
+        <w:t>Variable names must commence with a lowercase letter, followed by any combination of lower-case or upper-case letters, numeric digits, and the underscore.</w:t>
+      </w:r>
+    </w:p>
+    <w:p>
+      <w:r>
+        <w:t xml:space="preserve">Variable names are </w:t>
+      </w:r>
+      <w:proofErr w:type="gramStart"/>
+      <w:r>
+        <w:t>type-sensitive</w:t>
+      </w:r>
+      <w:proofErr w:type="gramEnd"/>
+      <w:r>
+        <w:t>.</w:t>
+      </w:r>
+    </w:p>
+    <w:p>
+      <w:r>
+        <w:t>Variables may only be defined within the main, a function, or a procedure – and are thereby scoped to that construct. (There is no such thing as a ‘global variable’ in Elan - although there are global constants).</w:t>
+      </w:r>
+    </w:p>
+    <w:p>
+      <w:pPr>
         <w:pStyle w:val="Heading2"/>
       </w:pPr>
       <w:r>
-        <w:t>Default values</w:t>
-      </w:r>
-    </w:p>
-    <w:p>
-      <w:r>
-        <w:t xml:space="preserve">Every type in Elan – whether pre-defined (such as Int or String) or user-defined (see </w:t>
-      </w:r>
-      <w:r>
-        <w:rPr>
-          <w:color w:val="FF0000"/>
-        </w:rPr>
-        <w:t xml:space="preserve">class </w:t>
-      </w:r>
-      <w:r>
-        <w:t xml:space="preserve">and </w:t>
-      </w:r>
-      <w:r>
-        <w:rPr>
-          <w:color w:val="FF0000"/>
-        </w:rPr>
-        <w:t>enum</w:t>
-      </w:r>
-      <w:r>
-        <w:t>) – has a default value</w:t>
-      </w:r>
-    </w:p>
-    <w:p/>
-    <w:p>
-      <w:pPr>
-        <w:pStyle w:val="Heading1"/>
-      </w:pPr>
-      <w:r>
-        <w:t>Variables</w:t>
-      </w:r>
-    </w:p>
-    <w:p>
-      <w:r>
-        <w:t>Variables are defined using the var</w:t>
-      </w:r>
-    </w:p>
-    <w:p>
-      <w:r>
-        <w:t>Variable names must commence with a lowercase letter, followed by any combination of lower-case or upper-case letters, numeric digits, and the underscore.</w:t>
-      </w:r>
-    </w:p>
-    <w:p>
-      <w:r>
-        <w:t>Variable names are type-sensitive.</w:t>
-      </w:r>
-    </w:p>
-    <w:p>
-      <w:r>
-        <w:t>Variables may only be defined within the main, a function, or a procedure – and are thereby scoped to that construct. (There is no such thing as a ‘global variable’ in Elan - although there are global constants).</w:t>
-      </w:r>
-    </w:p>
-    <w:p>
-      <w:pPr>
-        <w:pStyle w:val="Heading2"/>
-      </w:pPr>
-      <w:r>
-        <w:lastRenderedPageBreak/>
         <w:t>Variable definition</w:t>
       </w:r>
     </w:p>
@@ -2892,205 +3872,18 @@
           <w:color w:val="000000"/>
           <w:lang w:eastAsia="en-GB"/>
         </w:rPr>
-        <w:t>Re-assigning a variable</w:t>
-      </w:r>
-    </w:p>
-    <w:p>
-      <w:pPr>
-        <w:pStyle w:val="Heading3"/>
+        <w:t xml:space="preserve">Re-assigning a </w:t>
+      </w:r>
+      <w:proofErr w:type="gramStart"/>
+      <w:r>
         <w:rPr>
           <w:rFonts w:eastAsia="Times New Roman"/>
           <w:color w:val="000000"/>
           <w:lang w:eastAsia="en-GB"/>
         </w:rPr>
-      </w:pPr>
-      <w:r>
-        <w:rPr>
-          <w:rFonts w:eastAsia="Times New Roman"/>
-          <w:lang w:eastAsia="en-GB"/>
-        </w:rPr>
-        <w:t>set</w:t>
-      </w:r>
-    </w:p>
-    <w:p>
-      <w:pPr>
-        <w:pStyle w:val="Heading2"/>
-      </w:pPr>
-      <w:r>
-        <w:t>Scope of variables</w:t>
-      </w:r>
-    </w:p>
-    <w:p/>
-    <w:p>
-      <w:pPr>
-        <w:pStyle w:val="Heading1"/>
-      </w:pPr>
-      <w:r>
-        <w:t>Expressions</w:t>
-      </w:r>
-    </w:p>
-    <w:p>
-      <w:pPr>
-        <w:pStyle w:val="Heading2"/>
-      </w:pPr>
-      <w:r>
-        <w:t>Operators</w:t>
-      </w:r>
-    </w:p>
-    <w:p>
-      <w:pPr>
-        <w:pStyle w:val="Heading3"/>
-      </w:pPr>
-      <w:r>
-        <w:t>Arithmetic operators</w:t>
-      </w:r>
-    </w:p>
-    <w:p>
-      <w:r>
-        <w:t>+, - , *, /, **</w:t>
-      </w:r>
-    </w:p>
-    <w:p>
-      <w:r>
-        <w:t>Precedence and brackets</w:t>
-      </w:r>
-    </w:p>
-    <w:p>
-      <w:pPr>
-        <w:pStyle w:val="Heading3"/>
-      </w:pPr>
-      <w:r>
-        <w:t>Logical operators</w:t>
-      </w:r>
-    </w:p>
-    <w:p>
-      <w:r>
-        <w:t>is, not, and, or, xor, &gt;, &lt;, &gt;=, &lt;=</w:t>
-      </w:r>
-    </w:p>
-    <w:p>
-      <w:pPr>
-        <w:pStyle w:val="Heading3"/>
-      </w:pPr>
-      <w:r>
-        <w:t>Function call</w:t>
-      </w:r>
-    </w:p>
-    <w:p>
-      <w:pPr>
-        <w:pStyle w:val="Heading3"/>
-      </w:pPr>
-      <w:r>
-        <w:t>New Instance</w:t>
-      </w:r>
-    </w:p>
-    <w:p>
-      <w:pPr>
-        <w:pStyle w:val="Heading4"/>
-      </w:pPr>
-      <w:r>
-        <w:t>With clause</w:t>
-      </w:r>
-    </w:p>
-    <w:p>
-      <w:pPr>
-        <w:pStyle w:val="Heading3"/>
-      </w:pPr>
-    </w:p>
-    <w:p>
-      <w:pPr>
-        <w:pStyle w:val="Heading1"/>
-      </w:pPr>
-      <w:r>
-        <w:t xml:space="preserve">Global </w:t>
-      </w:r>
-      <w:r>
-        <w:t xml:space="preserve">– </w:t>
-      </w:r>
-      <w:r>
-        <w:t>constructs</w:t>
-      </w:r>
-    </w:p>
-    <w:p>
-      <w:r>
-        <w:t>What this term means and what they are</w:t>
-      </w:r>
-    </w:p>
-    <w:p>
-      <w:r>
-        <w:t>Illustrated by what’s visible in the global selector</w:t>
-      </w:r>
-    </w:p>
-    <w:p>
-      <w:pPr>
-        <w:pStyle w:val="Heading1"/>
-        <w:rPr>
-          <w:rFonts w:eastAsia="Times New Roman"/>
-          <w:lang w:eastAsia="en-GB"/>
-        </w:rPr>
-      </w:pPr>
-      <w:r>
-        <w:rPr>
-          <w:rFonts w:eastAsia="Times New Roman"/>
-          <w:lang w:eastAsia="en-GB"/>
-        </w:rPr>
-        <w:t>Main</w:t>
-      </w:r>
-    </w:p>
-    <w:p>
-      <w:r>
-        <w:t xml:space="preserve">Any program that you wish to </w:t>
-      </w:r>
-      <w:r>
-        <w:rPr>
-          <w:i/>
-          <w:iCs/>
-        </w:rPr>
-        <w:t xml:space="preserve">run </w:t>
-      </w:r>
-      <w:r>
-        <w:t>(as distinct from being a library intended for use within another program) must have a main.</w:t>
-      </w:r>
-    </w:p>
-    <w:p>
-      <w:r>
-        <w:t>The main can be defined anywhere within the file, but the convention is to define it at  the top of the file</w:t>
-      </w:r>
-    </w:p>
-    <w:p>
-      <w:r>
-        <w:t>There may only be one main within a file, so if a main already exists, the main option no longer shows up as an option in the new code selector.</w:t>
-      </w:r>
-    </w:p>
-    <w:p>
-      <w:r>
-        <w:t>[what a main can contain]</w:t>
-      </w:r>
-    </w:p>
-    <w:p>
-      <w:pPr>
-        <w:pStyle w:val="Heading1"/>
-        <w:rPr>
-          <w:rFonts w:eastAsia="Times New Roman"/>
-          <w:lang w:eastAsia="en-GB"/>
-        </w:rPr>
-      </w:pPr>
-      <w:r>
-        <w:rPr>
-          <w:rFonts w:eastAsia="Times New Roman"/>
-          <w:lang w:eastAsia="en-GB"/>
-        </w:rPr>
-        <w:lastRenderedPageBreak/>
-        <w:t>Function</w:t>
-      </w:r>
-    </w:p>
-    <w:p>
-      <w:pPr>
-        <w:pStyle w:val="Heading2"/>
-      </w:pPr>
-      <w:r>
-        <w:t>Defining a function</w:t>
-      </w:r>
+        <w:t>variable</w:t>
+      </w:r>
+      <w:proofErr w:type="gramEnd"/>
     </w:p>
     <w:p>
       <w:pPr>
@@ -3106,21 +3899,646 @@
           <w:rFonts w:eastAsia="Times New Roman"/>
           <w:lang w:eastAsia="en-GB"/>
         </w:rPr>
-        <w:t>R</w:t>
-      </w:r>
-      <w:r>
+        <w:t>set</w:t>
+      </w:r>
+    </w:p>
+    <w:p>
+      <w:pPr>
+        <w:pStyle w:val="Heading2"/>
+      </w:pPr>
+      <w:r>
+        <w:t>Scope of variables</w:t>
+      </w:r>
+    </w:p>
+    <w:p/>
+    <w:p>
+      <w:pPr>
+        <w:pStyle w:val="Heading1"/>
+      </w:pPr>
+      <w:r>
+        <w:lastRenderedPageBreak/>
+        <w:t>Expressions</w:t>
+      </w:r>
+    </w:p>
+    <w:p>
+      <w:pPr>
+        <w:pStyle w:val="Heading2"/>
+      </w:pPr>
+      <w:r>
+        <w:t>Operators</w:t>
+      </w:r>
+    </w:p>
+    <w:p>
+      <w:pPr>
+        <w:pStyle w:val="Heading3"/>
+      </w:pPr>
+      <w:r>
+        <w:t>Arithmetic operators</w:t>
+      </w:r>
+    </w:p>
+    <w:p>
+      <w:r>
+        <w:t xml:space="preserve">Elan recognises five ‘binary’ arithmetic operators (‘binary’ here means simply that the operators require </w:t>
+      </w:r>
+      <w:r>
+        <w:rPr>
+          <w:i/>
+          <w:iCs/>
+        </w:rPr>
+        <w:t>two</w:t>
+      </w:r>
+      <w:r>
+        <w:t xml:space="preserve"> ‘operands’ – it is nothing to do with the binary notation of numbers).  Each may be used with literal values or variables, a y of which may be of type </w:t>
+      </w:r>
+      <w:r>
+        <w:rPr>
+          <w:rStyle w:val="codeChar"/>
+        </w:rPr>
+        <w:t>Int</w:t>
+      </w:r>
+      <w:r>
+        <w:t xml:space="preserve"> or </w:t>
+      </w:r>
+      <w:r>
+        <w:rPr>
+          <w:rStyle w:val="codeChar"/>
+        </w:rPr>
+        <w:t>Float</w:t>
+      </w:r>
+      <w:r>
+        <w:t>.</w:t>
+      </w:r>
+    </w:p>
+    <w:p>
+      <w:r>
+        <w:t>Addition:</w:t>
+      </w:r>
+      <w:r>
+        <w:rPr>
+          <w:rFonts w:ascii="Consolas" w:hAnsi="Consolas"/>
+          <w:color w:val="215E99" w:themeColor="text2" w:themeTint="BF"/>
+          <w:sz w:val="18"/>
+        </w:rPr>
+        <w:t xml:space="preserve"> </w:t>
+      </w:r>
+      <w:r>
+        <w:rPr>
+          <w:rFonts w:ascii="Consolas" w:hAnsi="Consolas"/>
+          <w:color w:val="215E99" w:themeColor="text2" w:themeTint="BF"/>
+          <w:sz w:val="18"/>
+        </w:rPr>
+        <w:t>var x set to a</w:t>
+      </w:r>
+      <w:r>
+        <w:rPr>
+          <w:rFonts w:ascii="Consolas" w:hAnsi="Consolas"/>
+          <w:color w:val="215E99" w:themeColor="text2" w:themeTint="BF"/>
+          <w:sz w:val="18"/>
+        </w:rPr>
+        <w:t xml:space="preserve"> </w:t>
+      </w:r>
+      <w:r>
+        <w:rPr>
+          <w:rStyle w:val="codeChar"/>
+        </w:rPr>
+        <w:t>+</w:t>
+      </w:r>
+      <w:r>
+        <w:rPr>
+          <w:rStyle w:val="codeChar"/>
+        </w:rPr>
+        <w:t xml:space="preserve"> </w:t>
+      </w:r>
+      <w:r>
+        <w:rPr>
+          <w:rStyle w:val="codeChar"/>
+        </w:rPr>
+        <w:t>b</w:t>
+      </w:r>
+      <w:r>
+        <w:rPr>
+          <w:rStyle w:val="codeChar"/>
+        </w:rPr>
+        <w:br/>
+      </w:r>
+      <w:r>
+        <w:t xml:space="preserve">Subtraction:  </w:t>
+      </w:r>
+      <w:r>
+        <w:rPr>
+          <w:rFonts w:ascii="Consolas" w:hAnsi="Consolas"/>
+          <w:color w:val="215E99" w:themeColor="text2" w:themeTint="BF"/>
+          <w:sz w:val="18"/>
+        </w:rPr>
+        <w:t xml:space="preserve">var x set to a </w:t>
+      </w:r>
+      <w:r>
+        <w:rPr>
+          <w:rStyle w:val="codeChar"/>
+        </w:rPr>
+        <w:t>-</w:t>
+      </w:r>
+      <w:r>
+        <w:rPr>
+          <w:rStyle w:val="codeChar"/>
+        </w:rPr>
+        <w:t xml:space="preserve"> </w:t>
+      </w:r>
+      <w:r>
+        <w:rPr>
+          <w:rStyle w:val="codeChar"/>
+        </w:rPr>
+        <w:t>b</w:t>
+      </w:r>
+      <w:r>
+        <w:br/>
+      </w:r>
+      <w:r>
+        <w:t>Multiplication:</w:t>
+      </w:r>
+      <w:r>
+        <w:rPr>
+          <w:rFonts w:ascii="Consolas" w:hAnsi="Consolas"/>
+          <w:color w:val="215E99" w:themeColor="text2" w:themeTint="BF"/>
+          <w:sz w:val="18"/>
+        </w:rPr>
+        <w:t xml:space="preserve"> </w:t>
+      </w:r>
+      <w:r>
+        <w:rPr>
+          <w:rFonts w:ascii="Consolas" w:hAnsi="Consolas"/>
+          <w:color w:val="215E99" w:themeColor="text2" w:themeTint="BF"/>
+          <w:sz w:val="18"/>
+        </w:rPr>
+        <w:t>var x set to a</w:t>
+      </w:r>
+      <w:r>
+        <w:rPr>
+          <w:rFonts w:ascii="Consolas" w:hAnsi="Consolas"/>
+          <w:color w:val="215E99" w:themeColor="text2" w:themeTint="BF"/>
+          <w:sz w:val="18"/>
+        </w:rPr>
+        <w:t>*</w:t>
+      </w:r>
+      <w:r>
+        <w:rPr>
+          <w:rStyle w:val="codeChar"/>
+        </w:rPr>
+        <w:t>b</w:t>
+      </w:r>
+      <w:r>
+        <w:rPr>
+          <w:rFonts w:ascii="Consolas" w:hAnsi="Consolas"/>
+          <w:color w:val="215E99" w:themeColor="text2" w:themeTint="BF"/>
+          <w:sz w:val="18"/>
+        </w:rPr>
+        <w:br/>
+      </w:r>
+      <w:r>
+        <w:t>Division:</w:t>
+      </w:r>
+      <w:r>
+        <w:rPr>
+          <w:rFonts w:ascii="Consolas" w:hAnsi="Consolas"/>
+          <w:color w:val="215E99" w:themeColor="text2" w:themeTint="BF"/>
+          <w:sz w:val="18"/>
+        </w:rPr>
+        <w:t xml:space="preserve"> </w:t>
+      </w:r>
+      <w:r>
+        <w:rPr>
+          <w:rFonts w:ascii="Consolas" w:hAnsi="Consolas"/>
+          <w:color w:val="215E99" w:themeColor="text2" w:themeTint="BF"/>
+          <w:sz w:val="18"/>
+        </w:rPr>
+        <w:t>var x set to a</w:t>
+      </w:r>
+      <w:r>
+        <w:rPr>
+          <w:rFonts w:ascii="Consolas" w:hAnsi="Consolas"/>
+          <w:color w:val="215E99" w:themeColor="text2" w:themeTint="BF"/>
+          <w:sz w:val="18"/>
+        </w:rPr>
+        <w:t>/</w:t>
+      </w:r>
+      <w:r>
+        <w:rPr>
+          <w:rStyle w:val="codeChar"/>
+        </w:rPr>
+        <w:t>b</w:t>
+      </w:r>
+      <w:r>
+        <w:t xml:space="preserve"> </w:t>
+      </w:r>
+      <w:r>
+        <w:t xml:space="preserve">(the type of result will always be a </w:t>
+      </w:r>
+      <w:r>
+        <w:rPr>
+          <w:rStyle w:val="codeChar"/>
+        </w:rPr>
+        <w:t>Float</w:t>
+      </w:r>
+      <w:r>
+        <w:t xml:space="preserve">, irrespective of whether the operands are of type </w:t>
+      </w:r>
+      <w:r>
+        <w:rPr>
+          <w:rStyle w:val="codeChar"/>
+        </w:rPr>
+        <w:t>Int</w:t>
+      </w:r>
+      <w:r>
+        <w:t xml:space="preserve"> or </w:t>
+      </w:r>
+      <w:r>
+        <w:rPr>
+          <w:rStyle w:val="codeChar"/>
+        </w:rPr>
+        <w:t>Float</w:t>
+      </w:r>
+      <w:r>
+        <w:t>)</w:t>
+      </w:r>
+    </w:p>
+    <w:p>
+      <w:r>
+        <w:rPr>
+          <w:rStyle w:val="codeChar"/>
+        </w:rPr>
+        <w:t>div</w:t>
+      </w:r>
+      <w:r>
+        <w:t xml:space="preserve"> and </w:t>
+      </w:r>
+      <w:r>
+        <w:rPr>
+          <w:rStyle w:val="codeChar"/>
+        </w:rPr>
+        <w:t>mod</w:t>
+      </w:r>
+      <w:r>
+        <w:t xml:space="preserve"> </w:t>
+      </w:r>
+      <w:proofErr w:type="gramStart"/>
+      <w:r>
+        <w:t>-  which</w:t>
+      </w:r>
+      <w:proofErr w:type="gramEnd"/>
+      <w:r>
+        <w:t xml:space="preserve"> are used to undertake integer-division  (yielding an Int result) and the ‘modulus’ or remainder from an integer-division – are invoked as </w:t>
+      </w:r>
+      <w:r>
+        <w:rPr>
+          <w:i/>
+          <w:iCs/>
+        </w:rPr>
+        <w:t>functions</w:t>
+      </w:r>
+      <w:r>
+        <w:t xml:space="preserve"> not operators.  See </w:t>
+      </w:r>
+      <w:proofErr w:type="spellStart"/>
+      <w:r>
+        <w:t>xxxx</w:t>
+      </w:r>
+      <w:proofErr w:type="spellEnd"/>
+      <w:r>
+        <w:t>.</w:t>
+      </w:r>
+    </w:p>
+    <w:p>
+      <w:r>
+        <w:t xml:space="preserve">Elan also recognises </w:t>
+      </w:r>
+      <w:proofErr w:type="gramStart"/>
+      <w:r>
+        <w:t xml:space="preserve">one  </w:t>
+      </w:r>
+      <w:r>
+        <w:rPr>
+          <w:i/>
+          <w:iCs/>
+        </w:rPr>
+        <w:t>unary</w:t>
+      </w:r>
+      <w:proofErr w:type="gramEnd"/>
+      <w:r>
+        <w:rPr>
+          <w:i/>
+          <w:iCs/>
+        </w:rPr>
+        <w:t xml:space="preserve"> </w:t>
+      </w:r>
+      <w:r>
+        <w:t>operator (working on just one operand) – the minus symbol – to negate a number for example:</w:t>
+      </w:r>
+    </w:p>
+    <w:p>
+      <w:r>
+        <w:rPr>
+          <w:rFonts w:ascii="Consolas" w:hAnsi="Consolas"/>
+          <w:color w:val="215E99" w:themeColor="text2" w:themeTint="BF"/>
+          <w:sz w:val="18"/>
+        </w:rPr>
+        <w:t xml:space="preserve">var x set to </w:t>
+      </w:r>
+      <w:r>
+        <w:rPr>
+          <w:rFonts w:ascii="Consolas" w:hAnsi="Consolas"/>
+          <w:color w:val="215E99" w:themeColor="text2" w:themeTint="BF"/>
+          <w:sz w:val="18"/>
+        </w:rPr>
+        <w:t>-</w:t>
+      </w:r>
+      <w:proofErr w:type="gramStart"/>
+      <w:r>
+        <w:rPr>
+          <w:rStyle w:val="codeChar"/>
+        </w:rPr>
+        <w:t>b</w:t>
+      </w:r>
+      <w:proofErr w:type="gramEnd"/>
+      <w:r>
+        <w:t xml:space="preserve"> </w:t>
+      </w:r>
+    </w:p>
+    <w:p>
+      <w:r>
+        <w:t>Arithmetic operators are evaluated according to rules of ‘precedence’ as captured in the popular mnemonics BIDMAS or BODMAS widely taught in Mathematics, so, for example:</w:t>
+      </w:r>
+    </w:p>
+    <w:p>
+      <w:r>
+        <w:rPr>
+          <w:rStyle w:val="codeChar"/>
+        </w:rPr>
+        <w:t>3 + 4*7 – 2</w:t>
+      </w:r>
+      <w:r>
+        <w:t xml:space="preserve"> will evaluate to </w:t>
+      </w:r>
+      <w:proofErr w:type="gramStart"/>
+      <w:r>
+        <w:rPr>
+          <w:rStyle w:val="codeChar"/>
+        </w:rPr>
+        <w:t>29</w:t>
+      </w:r>
+      <w:proofErr w:type="gramEnd"/>
+    </w:p>
+    <w:p>
+      <w:pPr>
+        <w:rPr>
+          <w:rStyle w:val="codeChar"/>
+        </w:rPr>
+      </w:pPr>
+      <w:r>
+        <w:rPr>
+          <w:rStyle w:val="codeChar"/>
+        </w:rPr>
+        <w:t>(</w:t>
+      </w:r>
+      <w:r>
+        <w:rPr>
+          <w:rStyle w:val="codeChar"/>
+        </w:rPr>
+        <w:t xml:space="preserve">3 + </w:t>
+      </w:r>
+      <w:proofErr w:type="gramStart"/>
+      <w:r>
+        <w:rPr>
+          <w:rStyle w:val="codeChar"/>
+        </w:rPr>
+        <w:t>4</w:t>
+      </w:r>
+      <w:r>
+        <w:rPr>
+          <w:rStyle w:val="codeChar"/>
+        </w:rPr>
+        <w:t>)</w:t>
+      </w:r>
+      <w:r>
+        <w:rPr>
+          <w:rStyle w:val="codeChar"/>
+        </w:rPr>
+        <w:t>*</w:t>
+      </w:r>
+      <w:proofErr w:type="gramEnd"/>
+      <w:r>
+        <w:rPr>
+          <w:rStyle w:val="codeChar"/>
+        </w:rPr>
+        <w:t>(</w:t>
+      </w:r>
+      <w:r>
+        <w:rPr>
+          <w:rStyle w:val="codeChar"/>
+        </w:rPr>
+        <w:t>7 – 2</w:t>
+      </w:r>
+      <w:r>
+        <w:rPr>
+          <w:rStyle w:val="codeChar"/>
+        </w:rPr>
+        <w:t>)</w:t>
+      </w:r>
+      <w:r>
+        <w:t xml:space="preserve"> will evaluate to </w:t>
+      </w:r>
+      <w:r>
+        <w:rPr>
+          <w:rStyle w:val="codeChar"/>
+        </w:rPr>
+        <w:t>35</w:t>
+      </w:r>
+    </w:p>
+    <w:p>
+      <w:r>
+        <w:rPr>
+          <w:rStyle w:val="codeChar"/>
+        </w:rPr>
+        <w:t xml:space="preserve">3^2 + 4^2 </w:t>
+      </w:r>
+      <w:r>
+        <w:t>will evaluate to</w:t>
+      </w:r>
+      <w:r>
+        <w:rPr>
+          <w:rStyle w:val="codeChar"/>
+        </w:rPr>
+        <w:t xml:space="preserve"> </w:t>
+      </w:r>
+      <w:proofErr w:type="gramStart"/>
+      <w:r>
+        <w:rPr>
+          <w:rStyle w:val="codeChar"/>
+        </w:rPr>
+        <w:t>25</w:t>
+      </w:r>
+      <w:proofErr w:type="gramEnd"/>
+    </w:p>
+    <w:p>
+      <w:r>
+        <w:t>Note that the Elan editor always adds spaces around the + and – operators, but no</w:t>
+      </w:r>
+    </w:p>
+    <w:p>
+      <w:pPr>
+        <w:pStyle w:val="Heading3"/>
+      </w:pPr>
+      <w:r>
+        <w:t>Logical operators</w:t>
+      </w:r>
+    </w:p>
+    <w:p>
+      <w:r>
+        <w:t xml:space="preserve">is, not, and, </w:t>
+      </w:r>
+      <w:proofErr w:type="gramStart"/>
+      <w:r>
+        <w:t>or,</w:t>
+      </w:r>
+      <w:proofErr w:type="gramEnd"/>
+      <w:r>
+        <w:t xml:space="preserve"> </w:t>
+      </w:r>
+      <w:proofErr w:type="spellStart"/>
+      <w:r>
+        <w:t>xor</w:t>
+      </w:r>
+      <w:proofErr w:type="spellEnd"/>
+      <w:r>
+        <w:t>, &gt;, &lt;, &gt;=, &lt;=</w:t>
+      </w:r>
+    </w:p>
+    <w:p>
+      <w:pPr>
+        <w:pStyle w:val="Heading3"/>
+      </w:pPr>
+      <w:r>
+        <w:t>Function call</w:t>
+      </w:r>
+    </w:p>
+    <w:p>
+      <w:pPr>
+        <w:pStyle w:val="Heading3"/>
+      </w:pPr>
+      <w:r>
+        <w:t>New Instance</w:t>
+      </w:r>
+    </w:p>
+    <w:p>
+      <w:pPr>
+        <w:pStyle w:val="Heading4"/>
+      </w:pPr>
+      <w:r>
+        <w:t>With clause</w:t>
+      </w:r>
+    </w:p>
+    <w:p>
+      <w:pPr>
+        <w:pStyle w:val="Heading3"/>
+      </w:pPr>
+    </w:p>
+    <w:p>
+      <w:pPr>
+        <w:pStyle w:val="Heading1"/>
+      </w:pPr>
+      <w:r>
+        <w:t xml:space="preserve">Global </w:t>
+      </w:r>
+      <w:r>
+        <w:t xml:space="preserve">– </w:t>
+      </w:r>
+      <w:r>
+        <w:t>constructs</w:t>
+      </w:r>
+    </w:p>
+    <w:p>
+      <w:r>
+        <w:t>What this term means and what they are</w:t>
+      </w:r>
+    </w:p>
+    <w:p>
+      <w:r>
+        <w:t xml:space="preserve">Illustrated by what’s visible in the global </w:t>
+      </w:r>
+      <w:proofErr w:type="gramStart"/>
+      <w:r>
+        <w:t>selector</w:t>
+      </w:r>
+      <w:proofErr w:type="gramEnd"/>
+    </w:p>
+    <w:p>
+      <w:pPr>
+        <w:pStyle w:val="Heading1"/>
         <w:rPr>
           <w:rFonts w:eastAsia="Times New Roman"/>
           <w:lang w:eastAsia="en-GB"/>
         </w:rPr>
-        <w:t>eturn</w:t>
-      </w:r>
+      </w:pPr>
       <w:r>
         <w:rPr>
           <w:rFonts w:eastAsia="Times New Roman"/>
           <w:lang w:eastAsia="en-GB"/>
         </w:rPr>
-        <w:t xml:space="preserve"> statement</w:t>
+        <w:lastRenderedPageBreak/>
+        <w:t>Main</w:t>
+      </w:r>
+    </w:p>
+    <w:p>
+      <w:r>
+        <w:t xml:space="preserve">Any program that you wish to </w:t>
+      </w:r>
+      <w:r>
+        <w:rPr>
+          <w:i/>
+          <w:iCs/>
+        </w:rPr>
+        <w:t xml:space="preserve">run </w:t>
+      </w:r>
+      <w:r>
+        <w:t>(as distinct from being a library intended for use within another program) must have a main.</w:t>
+      </w:r>
+    </w:p>
+    <w:p>
+      <w:r>
+        <w:t xml:space="preserve">The main can be defined anywhere within the file, but the convention is to define it </w:t>
+      </w:r>
+      <w:proofErr w:type="gramStart"/>
+      <w:r>
+        <w:t>at  the</w:t>
+      </w:r>
+      <w:proofErr w:type="gramEnd"/>
+      <w:r>
+        <w:t xml:space="preserve"> top of the file</w:t>
+      </w:r>
+    </w:p>
+    <w:p>
+      <w:r>
+        <w:t>There may only be one main within a file, so if a main already exists, the main option no longer shows up as an option in the new code selector.</w:t>
+      </w:r>
+    </w:p>
+    <w:p>
+      <w:r>
+        <w:t>[what a main can contain]</w:t>
+      </w:r>
+    </w:p>
+    <w:p>
+      <w:pPr>
+        <w:pStyle w:val="Heading1"/>
+        <w:rPr>
+          <w:rFonts w:eastAsia="Times New Roman"/>
+          <w:lang w:eastAsia="en-GB"/>
+        </w:rPr>
+      </w:pPr>
+      <w:r>
+        <w:rPr>
+          <w:rFonts w:eastAsia="Times New Roman"/>
+          <w:lang w:eastAsia="en-GB"/>
+        </w:rPr>
+        <w:t>Function</w:t>
       </w:r>
     </w:p>
     <w:p>
@@ -3128,13 +4546,66 @@
         <w:pStyle w:val="Heading2"/>
       </w:pPr>
       <w:r>
+        <w:t>Defining a function</w:t>
+      </w:r>
+    </w:p>
+    <w:p>
+      <w:pPr>
+        <w:pStyle w:val="Heading3"/>
+        <w:rPr>
+          <w:rFonts w:eastAsia="Times New Roman"/>
+          <w:color w:val="000000"/>
+          <w:lang w:eastAsia="en-GB"/>
+        </w:rPr>
+      </w:pPr>
+      <w:r>
+        <w:rPr>
+          <w:rFonts w:eastAsia="Times New Roman"/>
+          <w:lang w:eastAsia="en-GB"/>
+        </w:rPr>
+        <w:t>R</w:t>
+      </w:r>
+      <w:r>
+        <w:rPr>
+          <w:rFonts w:eastAsia="Times New Roman"/>
+          <w:lang w:eastAsia="en-GB"/>
+        </w:rPr>
+        <w:t>eturn</w:t>
+      </w:r>
+      <w:r>
+        <w:rPr>
+          <w:rFonts w:eastAsia="Times New Roman"/>
+          <w:lang w:eastAsia="en-GB"/>
+        </w:rPr>
+        <w:t xml:space="preserve"> </w:t>
+      </w:r>
+      <w:proofErr w:type="gramStart"/>
+      <w:r>
+        <w:rPr>
+          <w:rFonts w:eastAsia="Times New Roman"/>
+          <w:lang w:eastAsia="en-GB"/>
+        </w:rPr>
+        <w:t>statement</w:t>
+      </w:r>
+      <w:proofErr w:type="gramEnd"/>
+    </w:p>
+    <w:p>
+      <w:pPr>
+        <w:pStyle w:val="Heading2"/>
+      </w:pPr>
+      <w:r>
         <w:t>Rules &amp; patterns</w:t>
       </w:r>
     </w:p>
     <w:p>
       <w:r>
-        <w:t>Must return a value of the type specified in the signature</w:t>
-      </w:r>
+        <w:t xml:space="preserve">Must return a value of the type specified in the </w:t>
+      </w:r>
+      <w:proofErr w:type="gramStart"/>
+      <w:r>
+        <w:t>signature</w:t>
+      </w:r>
+      <w:proofErr w:type="gramEnd"/>
     </w:p>
     <w:p>
       <w:r>
@@ -3200,8 +4671,13 @@
         </w:numPr>
       </w:pPr>
       <w:r>
-        <w:t>Attempting to set a parameter</w:t>
-      </w:r>
+        <w:t xml:space="preserve">Attempting to set a </w:t>
+      </w:r>
+      <w:proofErr w:type="gramStart"/>
+      <w:r>
+        <w:t>parameter</w:t>
+      </w:r>
+      <w:proofErr w:type="gramEnd"/>
     </w:p>
     <w:p>
       <w:pPr>
@@ -3212,8 +4688,14 @@
         </w:numPr>
       </w:pPr>
       <w:r>
-        <w:t>Attempting to pass in an array</w:t>
-      </w:r>
+        <w:lastRenderedPageBreak/>
+        <w:t xml:space="preserve">Attempting to pass in an </w:t>
+      </w:r>
+      <w:proofErr w:type="gramStart"/>
+      <w:r>
+        <w:t>array</w:t>
+      </w:r>
+      <w:proofErr w:type="gramEnd"/>
     </w:p>
     <w:p>
       <w:pPr>
@@ -3224,8 +4706,13 @@
         </w:numPr>
       </w:pPr>
       <w:r>
-        <w:t>Attempting to call a procedure method on a class</w:t>
-      </w:r>
+        <w:t xml:space="preserve">Attempting to call a procedure method on a </w:t>
+      </w:r>
+      <w:proofErr w:type="gramStart"/>
+      <w:r>
+        <w:t>class</w:t>
+      </w:r>
+      <w:proofErr w:type="gramEnd"/>
     </w:p>
     <w:p/>
     <w:p>
@@ -3243,8 +4730,13 @@
     </w:p>
     <w:p>
       <w:r>
-        <w:t>In a var, set, return</w:t>
-      </w:r>
+        <w:t xml:space="preserve">In a var, set, </w:t>
+      </w:r>
+      <w:proofErr w:type="gramStart"/>
+      <w:r>
+        <w:t>return</w:t>
+      </w:r>
+      <w:proofErr w:type="gramEnd"/>
     </w:p>
     <w:p>
       <w:r>
@@ -3269,7 +4761,6 @@
           <w:rFonts w:eastAsia="Times New Roman"/>
           <w:lang w:eastAsia="en-GB"/>
         </w:rPr>
-        <w:lastRenderedPageBreak/>
         <w:t>Procedure</w:t>
       </w:r>
     </w:p>
@@ -3291,8 +4782,13 @@
     </w:p>
     <w:p>
       <w:r>
-        <w:t>Can include input, output, or external dependencies</w:t>
-      </w:r>
+        <w:t xml:space="preserve">Can include input, output, or external </w:t>
+      </w:r>
+      <w:proofErr w:type="gramStart"/>
+      <w:r>
+        <w:t>dependencies</w:t>
+      </w:r>
+      <w:proofErr w:type="gramEnd"/>
     </w:p>
     <w:p>
       <w:r>
@@ -3306,7 +4802,11 @@
         <w:t>reference type</w:t>
       </w:r>
       <w:r>
-        <w:t xml:space="preserve"> and  </w:t>
+        <w:t xml:space="preserve"> </w:t>
+      </w:r>
+      <w:proofErr w:type="gramStart"/>
+      <w:r>
+        <w:t xml:space="preserve">and  </w:t>
       </w:r>
       <w:r>
         <w:rPr>
@@ -3315,8 +4815,17 @@
         </w:rPr>
         <w:t>mutable</w:t>
       </w:r>
-      <w:r>
-        <w:t xml:space="preserve"> (e.g. an Array or an of a user-defined class) then any change made to that parameter inside the procedure can be observed outside the procedure</w:t>
+      <w:proofErr w:type="gramEnd"/>
+      <w:r>
+        <w:t xml:space="preserve"> (e.g. an Array or an of a user-defined class) </w:t>
+      </w:r>
+      <w:proofErr w:type="spellStart"/>
+      <w:r>
+        <w:t>then</w:t>
+      </w:r>
+      <w:proofErr w:type="spellEnd"/>
+      <w:r>
+        <w:t xml:space="preserve"> any change made to that parameter inside the procedure can be observed outside the procedure</w:t>
       </w:r>
     </w:p>
     <w:p>
@@ -3360,92 +4869,107 @@
           <w:rFonts w:eastAsia="Times New Roman"/>
           <w:lang w:eastAsia="en-GB"/>
         </w:rPr>
-        <w:t xml:space="preserve"> statement</w:t>
-      </w:r>
-    </w:p>
-    <w:p>
-      <w:pPr>
-        <w:pStyle w:val="Heading1"/>
+        <w:t xml:space="preserve"> </w:t>
+      </w:r>
+      <w:proofErr w:type="gramStart"/>
+      <w:r>
         <w:rPr>
           <w:rFonts w:eastAsia="Times New Roman"/>
           <w:lang w:eastAsia="en-GB"/>
         </w:rPr>
-      </w:pPr>
-      <w:r>
+        <w:t>statement</w:t>
+      </w:r>
+      <w:proofErr w:type="gramEnd"/>
+    </w:p>
+    <w:p>
+      <w:pPr>
+        <w:pStyle w:val="Heading1"/>
         <w:rPr>
           <w:rFonts w:eastAsia="Times New Roman"/>
           <w:lang w:eastAsia="en-GB"/>
         </w:rPr>
-        <w:t>Constant</w:t>
-      </w:r>
-    </w:p>
-    <w:p>
-      <w:pPr>
-        <w:pStyle w:val="Heading2"/>
-      </w:pPr>
-      <w:r>
-        <w:t>Examples</w:t>
-      </w:r>
-    </w:p>
-    <w:p>
-      <w:r>
-        <w:t>Numeric values</w:t>
-      </w:r>
-    </w:p>
-    <w:p>
-      <w:r>
-        <w:t>Literal lists or dictionaries</w:t>
-      </w:r>
-    </w:p>
-    <w:p>
-      <w:pPr>
-        <w:pStyle w:val="Heading2"/>
-      </w:pPr>
-      <w:r>
-        <w:t>Rules</w:t>
-      </w:r>
-    </w:p>
-    <w:p>
-      <w:r>
-        <w:t>Must define a literal value or data structure – cannot make use of functions or other constants</w:t>
-      </w:r>
-    </w:p>
-    <w:p>
-      <w:r>
-        <w:t>Always</w:t>
-      </w:r>
-      <w:r>
-        <w:t xml:space="preserve"> declared at global level.</w:t>
-      </w:r>
-    </w:p>
-    <w:p>
-      <w:pPr>
-        <w:pStyle w:val="Heading2"/>
-      </w:pPr>
-      <w:r>
-        <w:t>Using a constant</w:t>
-      </w:r>
-    </w:p>
-    <w:p>
-      <w:r>
-        <w:t>Example</w:t>
-      </w:r>
-    </w:p>
-    <w:p>
-      <w:r>
-        <w:t>Option to use the global qualifier to disambiguate from a variable.</w:t>
-      </w:r>
-    </w:p>
-    <w:p>
-      <w:pPr>
-        <w:pStyle w:val="Heading1"/>
-      </w:pPr>
-      <w:bookmarkStart w:id="0" w:name="_Ref162255784"/>
+      </w:pPr>
       <w:r>
         <w:rPr>
           <w:rFonts w:eastAsia="Times New Roman"/>
           <w:lang w:eastAsia="en-GB"/>
         </w:rPr>
+        <w:t>Constant</w:t>
+      </w:r>
+    </w:p>
+    <w:p>
+      <w:pPr>
+        <w:pStyle w:val="Heading2"/>
+      </w:pPr>
+      <w:r>
+        <w:t>Examples</w:t>
+      </w:r>
+    </w:p>
+    <w:p>
+      <w:r>
+        <w:t>Numeric values</w:t>
+      </w:r>
+    </w:p>
+    <w:p>
+      <w:r>
+        <w:t>Literal lists or dictionaries</w:t>
+      </w:r>
+    </w:p>
+    <w:p>
+      <w:pPr>
+        <w:pStyle w:val="Heading2"/>
+      </w:pPr>
+      <w:r>
+        <w:t>Rules</w:t>
+      </w:r>
+    </w:p>
+    <w:p>
+      <w:r>
+        <w:t xml:space="preserve">Must define a literal value or data structure – cannot make use of functions or other </w:t>
+      </w:r>
+      <w:proofErr w:type="gramStart"/>
+      <w:r>
+        <w:t>constants</w:t>
+      </w:r>
+      <w:proofErr w:type="gramEnd"/>
+    </w:p>
+    <w:p>
+      <w:r>
+        <w:t>Always</w:t>
+      </w:r>
+      <w:r>
+        <w:t xml:space="preserve"> declared at global level.</w:t>
+      </w:r>
+    </w:p>
+    <w:p>
+      <w:pPr>
+        <w:pStyle w:val="Heading2"/>
+      </w:pPr>
+      <w:r>
+        <w:t>Using a constant</w:t>
+      </w:r>
+    </w:p>
+    <w:p>
+      <w:r>
+        <w:t>Example</w:t>
+      </w:r>
+    </w:p>
+    <w:p>
+      <w:r>
+        <w:t>Option to use the global qualifier to disambiguate from a variable.</w:t>
+      </w:r>
+    </w:p>
+    <w:p>
+      <w:pPr>
+        <w:pStyle w:val="Heading1"/>
+      </w:pPr>
+      <w:bookmarkStart w:id="0" w:name="_Ref162255784"/>
+      <w:r>
+        <w:rPr>
+          <w:rFonts w:eastAsia="Times New Roman"/>
+          <w:lang w:eastAsia="en-GB"/>
+        </w:rPr>
+        <w:lastRenderedPageBreak/>
         <w:t>Class</w:t>
       </w:r>
       <w:bookmarkEnd w:id="0"/>
@@ -3506,7 +5030,6 @@
         <w:pStyle w:val="Heading1"/>
       </w:pPr>
       <w:r>
-        <w:lastRenderedPageBreak/>
         <w:t>Enum</w:t>
       </w:r>
     </w:p>
@@ -3539,8 +5062,17 @@
           <w:rFonts w:eastAsia="Times New Roman"/>
           <w:lang w:eastAsia="en-GB"/>
         </w:rPr>
-        <w:t xml:space="preserve"> statement</w:t>
-      </w:r>
+        <w:t xml:space="preserve"> </w:t>
+      </w:r>
+      <w:proofErr w:type="gramStart"/>
+      <w:r>
+        <w:rPr>
+          <w:rFonts w:eastAsia="Times New Roman"/>
+          <w:lang w:eastAsia="en-GB"/>
+        </w:rPr>
+        <w:t>statement</w:t>
+      </w:r>
+      <w:proofErr w:type="gramEnd"/>
     </w:p>
     <w:p>
       <w:pPr>
@@ -3651,8 +5183,17 @@
           <w:rFonts w:eastAsia="Times New Roman"/>
           <w:lang w:eastAsia="en-GB"/>
         </w:rPr>
-        <w:t xml:space="preserve"> clause</w:t>
-      </w:r>
+        <w:t xml:space="preserve"> </w:t>
+      </w:r>
+      <w:proofErr w:type="gramStart"/>
+      <w:r>
+        <w:rPr>
+          <w:rFonts w:eastAsia="Times New Roman"/>
+          <w:lang w:eastAsia="en-GB"/>
+        </w:rPr>
+        <w:t>clause</w:t>
+      </w:r>
+      <w:proofErr w:type="gramEnd"/>
     </w:p>
     <w:p>
       <w:pPr>
@@ -3857,8 +5398,13 @@
         <w:pStyle w:val="Heading2"/>
       </w:pPr>
       <w:r>
-        <w:t>Input / output</w:t>
-      </w:r>
+        <w:t xml:space="preserve">Input / </w:t>
+      </w:r>
+      <w:proofErr w:type="gramStart"/>
+      <w:r>
+        <w:t>output</w:t>
+      </w:r>
+      <w:proofErr w:type="gramEnd"/>
     </w:p>
     <w:p>
       <w:pPr>
@@ -3927,8 +5473,17 @@
           <w:color w:val="000000"/>
           <w:lang w:eastAsia="en-GB"/>
         </w:rPr>
-        <w:t>print and input are both examples of e</w:t>
-      </w:r>
+        <w:t xml:space="preserve">print and input are both examples of </w:t>
+      </w:r>
+      <w:proofErr w:type="gramStart"/>
+      <w:r>
+        <w:rPr>
+          <w:color w:val="000000"/>
+          <w:lang w:eastAsia="en-GB"/>
+        </w:rPr>
+        <w:t>e</w:t>
+      </w:r>
+      <w:proofErr w:type="gramEnd"/>
     </w:p>
     <w:sectPr>
       <w:pgSz w:w="11906" w:h="16838"/>
@@ -5387,7 +6942,7 @@
   <w:abstractNum w:abstractNumId="13" w15:restartNumberingAfterBreak="0">
     <w:nsid w:val="40331D51"/>
     <w:multiLevelType w:val="hybridMultilevel"/>
-    <w:tmpl w:val="5D18C698"/>
+    <w:tmpl w:val="575CCAF0"/>
     <w:lvl w:ilvl="0" w:tplc="08090001">
       <w:start w:val="1"/>
       <w:numFmt w:val="bullet"/>
@@ -6835,7 +8390,6 @@
   <w:style w:type="character" w:default="1" w:styleId="DefaultParagraphFont">
     <w:name w:val="Default Paragraph Font"/>
     <w:uiPriority w:val="1"/>
-    <w:semiHidden/>
     <w:unhideWhenUsed/>
   </w:style>
   <w:style w:type="table" w:default="1" w:styleId="TableNormal">
@@ -7150,7 +8704,10 @@
     <w:basedOn w:val="Normal"/>
     <w:link w:val="codeChar"/>
     <w:qFormat/>
-    <w:rsid w:val="000830DB"/>
+    <w:rsid w:val="00D87168"/>
+    <w:pPr>
+      <w:spacing w:after="0"/>
+    </w:pPr>
     <w:rPr>
       <w:rFonts w:ascii="Consolas" w:hAnsi="Consolas"/>
       <w:color w:val="215E99" w:themeColor="text2" w:themeTint="BF"/>
@@ -7161,7 +8718,7 @@
     <w:name w:val="code Char"/>
     <w:basedOn w:val="DefaultParagraphFont"/>
     <w:link w:val="code"/>
-    <w:rsid w:val="000830DB"/>
+    <w:rsid w:val="00D87168"/>
     <w:rPr>
       <w:rFonts w:ascii="Consolas" w:hAnsi="Consolas"/>
       <w:color w:val="215E99" w:themeColor="text2" w:themeTint="BF"/>

</xml_diff>

<commit_message>
Update Quick Language Reference.docx
</commit_message>
<xml_diff>
--- a/documentation/Quick Language Reference.docx
+++ b/documentation/Quick Language Reference.docx
@@ -775,13 +775,8 @@
         <w:pStyle w:val="Heading3"/>
       </w:pPr>
       <w:r>
-        <w:t xml:space="preserve">Type </w:t>
-      </w:r>
-      <w:proofErr w:type="gramStart"/>
-      <w:r>
-        <w:t>name</w:t>
-      </w:r>
-      <w:proofErr w:type="gramEnd"/>
+        <w:t>Type name</w:t>
+      </w:r>
     </w:p>
     <w:p>
       <w:pPr>
@@ -840,29 +835,16 @@
         <w:rPr>
           <w:rStyle w:val="codeChar"/>
         </w:rPr>
-        <w:t xml:space="preserve"> </w:t>
-      </w:r>
-      <w:proofErr w:type="gramStart"/>
-      <w:r>
-        <w:rPr>
-          <w:rStyle w:val="codeChar"/>
-        </w:rPr>
-        <w:t>42</w:t>
-      </w:r>
-      <w:proofErr w:type="gramEnd"/>
+        <w:t xml:space="preserve"> 42</w:t>
+      </w:r>
     </w:p>
     <w:p>
       <w:pPr>
         <w:pStyle w:val="Heading3"/>
       </w:pPr>
       <w:r>
-        <w:t xml:space="preserve">Default </w:t>
-      </w:r>
-      <w:proofErr w:type="gramStart"/>
-      <w:r>
-        <w:t>value</w:t>
-      </w:r>
-      <w:proofErr w:type="gramEnd"/>
+        <w:t>Default value</w:t>
+      </w:r>
     </w:p>
     <w:p>
       <w:r>
@@ -1069,13 +1051,8 @@
         <w:pStyle w:val="Heading3"/>
       </w:pPr>
       <w:r>
-        <w:t xml:space="preserve">Type </w:t>
-      </w:r>
-      <w:proofErr w:type="gramStart"/>
-      <w:r>
-        <w:t>name</w:t>
-      </w:r>
-      <w:proofErr w:type="gramEnd"/>
+        <w:t>Type name</w:t>
+      </w:r>
     </w:p>
     <w:p>
       <w:pPr>
@@ -1090,38 +1067,38 @@
         <w:pStyle w:val="Heading3"/>
       </w:pPr>
       <w:r>
+        <w:t>Defining literal floating</w:t>
+      </w:r>
+      <w:r>
+        <w:t>-</w:t>
+      </w:r>
+      <w:r>
+        <w:t>point value</w:t>
+      </w:r>
+    </w:p>
+    <w:p>
+      <w:pPr>
+        <w:pStyle w:val="code"/>
+      </w:pPr>
+      <w:r>
+        <w:t>var</w:t>
+      </w:r>
+      <w:r>
+        <w:t xml:space="preserve"> </w:t>
+      </w:r>
+      <w:r>
+        <w:t>a</w:t>
+      </w:r>
+      <w:r>
+        <w:t xml:space="preserve"> set to 1.618</w:t>
+      </w:r>
+    </w:p>
+    <w:p>
+      <w:pPr>
+        <w:pStyle w:val="Heading3"/>
+      </w:pPr>
+      <w:r>
         <w:lastRenderedPageBreak/>
-        <w:t>Defining literal floating</w:t>
-      </w:r>
-      <w:r>
-        <w:t>-</w:t>
-      </w:r>
-      <w:r>
-        <w:t>point value</w:t>
-      </w:r>
-    </w:p>
-    <w:p>
-      <w:pPr>
-        <w:pStyle w:val="code"/>
-      </w:pPr>
-      <w:r>
-        <w:t>var</w:t>
-      </w:r>
-      <w:r>
-        <w:t xml:space="preserve"> </w:t>
-      </w:r>
-      <w:r>
-        <w:t>a</w:t>
-      </w:r>
-      <w:r>
-        <w:t xml:space="preserve"> set to 1.618</w:t>
-      </w:r>
-    </w:p>
-    <w:p>
-      <w:pPr>
-        <w:pStyle w:val="Heading3"/>
-      </w:pPr>
-      <w:r>
         <w:t>Constraints</w:t>
       </w:r>
     </w:p>
@@ -1183,13 +1160,8 @@
         <w:t xml:space="preserve">For </w:t>
       </w:r>
       <w:r>
-        <w:t xml:space="preserve">greater detail, refer to the official JavaScript </w:t>
-      </w:r>
-      <w:proofErr w:type="gramStart"/>
-      <w:r>
-        <w:t>documentation</w:t>
-      </w:r>
-      <w:proofErr w:type="gramEnd"/>
+        <w:t>greater detail, refer to the official JavaScript documentation</w:t>
+      </w:r>
     </w:p>
     <w:p>
       <w:pPr>
@@ -1427,13 +1399,8 @@
         <w:pStyle w:val="Heading3"/>
       </w:pPr>
       <w:r>
-        <w:t xml:space="preserve">Type </w:t>
-      </w:r>
-      <w:proofErr w:type="gramStart"/>
-      <w:r>
-        <w:t>name</w:t>
-      </w:r>
-      <w:proofErr w:type="gramEnd"/>
+        <w:t>Type name</w:t>
+      </w:r>
     </w:p>
     <w:p>
       <w:pPr>
@@ -1487,67 +1454,141 @@
         <w:t>false</w:t>
       </w:r>
       <w:r>
-        <w:t xml:space="preserve"> must be written </w:t>
+        <w:t xml:space="preserve"> must be written lower-case</w:t>
+      </w:r>
+    </w:p>
+    <w:p>
+      <w:pPr>
+        <w:pStyle w:val="Heading3"/>
+      </w:pPr>
+      <w:r>
+        <w:t>Default value</w:t>
+      </w:r>
+    </w:p>
+    <w:p>
+      <w:pPr>
+        <w:pStyle w:val="code"/>
+      </w:pPr>
+      <w:r>
+        <w:t>f</w:t>
+      </w:r>
+      <w:r>
+        <w:t>alse</w:t>
+      </w:r>
+    </w:p>
+    <w:p>
+      <w:pPr>
+        <w:pStyle w:val="Heading2"/>
+      </w:pPr>
+      <w:r>
+        <w:t>String</w:t>
+      </w:r>
+    </w:p>
+    <w:p>
+      <w:r>
+        <w:t xml:space="preserve">A </w:t>
+      </w:r>
+      <w:r>
+        <w:rPr>
+          <w:rStyle w:val="codeChar"/>
+        </w:rPr>
+        <w:t>S</w:t>
+      </w:r>
+      <w:r>
+        <w:rPr>
+          <w:rStyle w:val="codeChar"/>
+        </w:rPr>
+        <w:t>tring</w:t>
+      </w:r>
+      <w:r>
+        <w:t xml:space="preserve"> represents </w:t>
+      </w:r>
+      <w:r>
+        <w:t>‘text’ – a sequence of zero or more characters.</w:t>
+      </w:r>
+    </w:p>
+    <w:p>
+      <w:pPr>
+        <w:pStyle w:val="Heading3"/>
+      </w:pPr>
+      <w:r>
+        <w:t>Type name</w:t>
+      </w:r>
+    </w:p>
+    <w:p>
+      <w:pPr>
+        <w:pStyle w:val="code"/>
+      </w:pPr>
+      <w:r>
+        <w:t>String</w:t>
+      </w:r>
+    </w:p>
+    <w:p>
+      <w:pPr>
+        <w:pStyle w:val="Heading3"/>
+      </w:pPr>
+      <w:r>
+        <w:t>Defining a literal string value</w:t>
+      </w:r>
+    </w:p>
+    <w:p>
+      <w:pPr>
+        <w:rPr>
+          <w:rStyle w:val="codeChar"/>
+        </w:rPr>
+      </w:pPr>
+      <w:r>
+        <w:rPr>
+          <w:rStyle w:val="codeChar"/>
+        </w:rPr>
+        <w:t xml:space="preserve">var a set to </w:t>
+      </w:r>
+      <w:r>
+        <w:rPr>
+          <w:rStyle w:val="codeChar"/>
+        </w:rPr>
+        <w:t>"Hello</w:t>
+      </w:r>
+      <w:r>
+        <w:rPr>
+          <w:rStyle w:val="codeChar"/>
+        </w:rPr>
+        <w:t>"</w:t>
+      </w:r>
+    </w:p>
+    <w:p>
+      <w:r>
+        <w:t xml:space="preserve">String </w:t>
       </w:r>
       <w:proofErr w:type="gramStart"/>
       <w:r>
-        <w:t>lower-case</w:t>
+        <w:t>are</w:t>
       </w:r>
       <w:proofErr w:type="gramEnd"/>
+      <w:r>
+        <w:t xml:space="preserve"> always delineated by double-quote marks</w:t>
+      </w:r>
     </w:p>
     <w:p>
       <w:pPr>
         <w:pStyle w:val="Heading3"/>
       </w:pPr>
       <w:r>
-        <w:t xml:space="preserve">Default </w:t>
-      </w:r>
-      <w:proofErr w:type="gramStart"/>
-      <w:r>
-        <w:t>value</w:t>
-      </w:r>
-      <w:proofErr w:type="gramEnd"/>
-    </w:p>
-    <w:p>
-      <w:pPr>
-        <w:pStyle w:val="code"/>
-      </w:pPr>
-      <w:r>
-        <w:t>f</w:t>
-      </w:r>
-      <w:r>
-        <w:t>alse</w:t>
-      </w:r>
-    </w:p>
-    <w:p>
-      <w:pPr>
-        <w:pStyle w:val="Heading2"/>
-      </w:pPr>
-      <w:r>
-        <w:t>String</w:t>
-      </w:r>
-    </w:p>
-    <w:p>
-      <w:r>
-        <w:t xml:space="preserve">A </w:t>
-      </w:r>
+        <w:t>Default value</w:t>
+      </w:r>
+    </w:p>
+    <w:p>
       <w:r>
         <w:rPr>
           <w:rStyle w:val="codeChar"/>
         </w:rPr>
-        <w:t>S</w:t>
-      </w:r>
-      <w:r>
-        <w:rPr>
-          <w:rStyle w:val="codeChar"/>
-        </w:rPr>
-        <w:t>tring</w:t>
-      </w:r>
-      <w:r>
-        <w:t xml:space="preserve"> represents </w:t>
-      </w:r>
-      <w:r>
-        <w:t>‘text’ – a sequence of zero or more characters.</w:t>
+        <w:t>""</w:t>
+      </w:r>
+      <w:r>
+        <w:t xml:space="preserve"> – known as ‘empty string’</w:t>
+      </w:r>
+      <w:r>
+        <w:t>.</w:t>
       </w:r>
     </w:p>
     <w:p>
@@ -1555,101 +1596,6 @@
         <w:pStyle w:val="Heading3"/>
       </w:pPr>
       <w:r>
-        <w:t xml:space="preserve">Type </w:t>
-      </w:r>
-      <w:proofErr w:type="gramStart"/>
-      <w:r>
-        <w:t>name</w:t>
-      </w:r>
-      <w:proofErr w:type="gramEnd"/>
-    </w:p>
-    <w:p>
-      <w:pPr>
-        <w:pStyle w:val="code"/>
-      </w:pPr>
-      <w:r>
-        <w:t>String</w:t>
-      </w:r>
-    </w:p>
-    <w:p>
-      <w:pPr>
-        <w:pStyle w:val="Heading3"/>
-      </w:pPr>
-      <w:r>
-        <w:t>Defining a literal string value</w:t>
-      </w:r>
-    </w:p>
-    <w:p>
-      <w:pPr>
-        <w:rPr>
-          <w:rStyle w:val="codeChar"/>
-        </w:rPr>
-      </w:pPr>
-      <w:r>
-        <w:rPr>
-          <w:rStyle w:val="codeChar"/>
-        </w:rPr>
-        <w:t xml:space="preserve">var a set to </w:t>
-      </w:r>
-      <w:r>
-        <w:rPr>
-          <w:rStyle w:val="codeChar"/>
-        </w:rPr>
-        <w:t>"Hello</w:t>
-      </w:r>
-      <w:r>
-        <w:rPr>
-          <w:rStyle w:val="codeChar"/>
-        </w:rPr>
-        <w:t>"</w:t>
-      </w:r>
-    </w:p>
-    <w:p>
-      <w:r>
-        <w:t xml:space="preserve">String </w:t>
-      </w:r>
-      <w:proofErr w:type="gramStart"/>
-      <w:r>
-        <w:t>are</w:t>
-      </w:r>
-      <w:proofErr w:type="gramEnd"/>
-      <w:r>
-        <w:t xml:space="preserve"> always delineated by double-quote marks</w:t>
-      </w:r>
-    </w:p>
-    <w:p>
-      <w:pPr>
-        <w:pStyle w:val="Heading3"/>
-      </w:pPr>
-      <w:r>
-        <w:t xml:space="preserve">Default </w:t>
-      </w:r>
-      <w:proofErr w:type="gramStart"/>
-      <w:r>
-        <w:t>value</w:t>
-      </w:r>
-      <w:proofErr w:type="gramEnd"/>
-    </w:p>
-    <w:p>
-      <w:r>
-        <w:rPr>
-          <w:rStyle w:val="codeChar"/>
-        </w:rPr>
-        <w:t>""</w:t>
-      </w:r>
-      <w:r>
-        <w:t xml:space="preserve"> – known as ‘empty string’</w:t>
-      </w:r>
-      <w:r>
-        <w:t>.</w:t>
-      </w:r>
-    </w:p>
-    <w:p>
-      <w:pPr>
-        <w:pStyle w:val="Heading3"/>
-      </w:pPr>
-      <w:r>
-        <w:lastRenderedPageBreak/>
         <w:t>Notes</w:t>
       </w:r>
     </w:p>
@@ -1682,7 +1628,11 @@
         <w:t>intent</w:t>
       </w:r>
       <w:r>
-        <w:t xml:space="preserve"> of modifying an existing string, the existing string is never modified. Instead the function or operation will return a </w:t>
+        <w:t xml:space="preserve"> of modifying an existing string, the existing string is </w:t>
+      </w:r>
+      <w:r>
+        <w:lastRenderedPageBreak/>
+        <w:t xml:space="preserve">never modified. Instead the function or operation will return a </w:t>
       </w:r>
       <w:r>
         <w:rPr>
@@ -1955,16 +1905,11 @@
         <w:t>Array</w:t>
       </w:r>
       <w:r>
-        <w:t>-</w:t>
-      </w:r>
-      <w:proofErr w:type="gramStart"/>
-      <w:r>
-        <w:t>li</w:t>
+        <w:t>-li</w:t>
       </w:r>
       <w:r>
         <w:t>st</w:t>
       </w:r>
-      <w:proofErr w:type="gramEnd"/>
     </w:p>
     <w:p>
       <w:r>
@@ -2002,13 +1947,8 @@
         </w:numPr>
       </w:pPr>
       <w:r>
-        <w:t xml:space="preserve">access elements by </w:t>
-      </w:r>
-      <w:proofErr w:type="gramStart"/>
-      <w:r>
-        <w:t>index</w:t>
-      </w:r>
-      <w:proofErr w:type="gramEnd"/>
+        <w:t>access elements by index</w:t>
+      </w:r>
     </w:p>
     <w:p>
       <w:pPr>
@@ -2019,13 +1959,8 @@
         </w:numPr>
       </w:pPr>
       <w:r>
-        <w:t xml:space="preserve">create an empty structure of a defined </w:t>
-      </w:r>
-      <w:proofErr w:type="gramStart"/>
-      <w:r>
-        <w:t>size</w:t>
-      </w:r>
-      <w:proofErr w:type="gramEnd"/>
+        <w:t>create an empty structure of a defined size</w:t>
+      </w:r>
     </w:p>
     <w:p>
       <w:r>
@@ -2044,13 +1979,8 @@
         </w:numPr>
       </w:pPr>
       <w:r>
-        <w:t xml:space="preserve">be able to append to the list, extending it dynamically – starting from an empty list if </w:t>
-      </w:r>
-      <w:proofErr w:type="gramStart"/>
-      <w:r>
-        <w:t>desired</w:t>
-      </w:r>
-      <w:proofErr w:type="gramEnd"/>
+        <w:t>be able to append to the list, extending it dynamically – starting from an empty list if desired</w:t>
+      </w:r>
     </w:p>
     <w:p>
       <w:pPr>
@@ -2061,13 +1991,8 @@
         </w:numPr>
       </w:pPr>
       <w:r>
-        <w:t xml:space="preserve">be able to find elements within the </w:t>
-      </w:r>
-      <w:proofErr w:type="gramStart"/>
-      <w:r>
-        <w:t>list</w:t>
-      </w:r>
-      <w:proofErr w:type="gramEnd"/>
+        <w:t>be able to find elements within the list</w:t>
+      </w:r>
     </w:p>
     <w:p>
       <w:pPr>
@@ -2078,146 +2003,135 @@
         </w:numPr>
       </w:pPr>
       <w:r>
-        <w:t xml:space="preserve">be able to insert an item between existing members of the </w:t>
+        <w:t>be able to insert an item between existing members of the list</w:t>
+      </w:r>
+    </w:p>
+    <w:p>
+      <w:pPr>
+        <w:pStyle w:val="Heading3"/>
+      </w:pPr>
+      <w:r>
+        <w:t>Type name</w:t>
+      </w:r>
+    </w:p>
+    <w:p>
+      <w:r>
+        <w:t xml:space="preserve">The </w:t>
       </w:r>
       <w:proofErr w:type="gramStart"/>
       <w:r>
-        <w:t>list</w:t>
+        <w:t>type</w:t>
       </w:r>
       <w:proofErr w:type="gramEnd"/>
+      <w:r>
+        <w:t xml:space="preserve"> name for the array-list must specify the</w:t>
+      </w:r>
+      <w:r>
+        <w:t xml:space="preserve"> type of the elements</w:t>
+      </w:r>
+      <w:r>
+        <w:t xml:space="preserve"> it contained, in angle brackets:</w:t>
+      </w:r>
+    </w:p>
+    <w:p>
+      <w:pPr>
+        <w:pStyle w:val="code"/>
+      </w:pPr>
+      <w:proofErr w:type="spellStart"/>
+      <w:r>
+        <w:t>ArrayList</w:t>
+      </w:r>
+      <w:proofErr w:type="spellEnd"/>
+      <w:r>
+        <w:t>&lt;of String&gt;</w:t>
+      </w:r>
+    </w:p>
+    <w:p>
+      <w:pPr>
+        <w:pStyle w:val="code"/>
+      </w:pPr>
+      <w:proofErr w:type="spellStart"/>
+      <w:r>
+        <w:t>ArrayList</w:t>
+      </w:r>
+      <w:proofErr w:type="spellEnd"/>
+      <w:r>
+        <w:t>&lt;of Boolean&gt;</w:t>
+      </w:r>
+    </w:p>
+    <w:p>
+      <w:pPr>
+        <w:pStyle w:val="code"/>
+      </w:pPr>
+      <w:proofErr w:type="spellStart"/>
+      <w:r>
+        <w:t>ArrayList</w:t>
+      </w:r>
+      <w:proofErr w:type="spellEnd"/>
+      <w:r>
+        <w:t xml:space="preserve">&lt;of </w:t>
+      </w:r>
+      <w:proofErr w:type="spellStart"/>
+      <w:r>
+        <w:t>ArrayList</w:t>
+      </w:r>
+      <w:proofErr w:type="spellEnd"/>
+      <w:r>
+        <w:t>&lt;of Int&gt;&gt;</w:t>
+      </w:r>
     </w:p>
     <w:p>
       <w:pPr>
         <w:pStyle w:val="Heading3"/>
       </w:pPr>
       <w:r>
-        <w:t xml:space="preserve">Type </w:t>
+        <w:t>Defining a literal array-list</w:t>
+      </w:r>
+    </w:p>
+    <w:p>
+      <w:r>
+        <w:t>A literal array-list is ‘delimited’ by square brackets, and the elements are separated by commas. The elements may be literal values (</w:t>
       </w:r>
       <w:proofErr w:type="gramStart"/>
       <w:r>
-        <w:t>name</w:t>
+        <w:t>all of</w:t>
       </w:r>
       <w:proofErr w:type="gramEnd"/>
-    </w:p>
-    <w:p>
-      <w:r>
-        <w:t xml:space="preserve">The </w:t>
+      <w:r>
+        <w:t xml:space="preserve"> the same type):</w:t>
+      </w:r>
+    </w:p>
+    <w:p>
+      <w:pPr>
+        <w:pStyle w:val="code"/>
+      </w:pPr>
+      <w:r>
+        <w:t>var fruit set to ["apple", "orange", "pair”]</w:t>
+      </w:r>
+    </w:p>
+    <w:p>
+      <w:r>
+        <w:t>including ‘nested lists’:</w:t>
+      </w:r>
+    </w:p>
+    <w:p>
+      <w:pPr>
+        <w:pStyle w:val="code"/>
+      </w:pPr>
+      <w:r>
+        <w:t>var coordinates set to [[3.4, 0.1, 7.8</w:t>
       </w:r>
       <w:proofErr w:type="gramStart"/>
       <w:r>
-        <w:t>type</w:t>
+        <w:t>],,</w:t>
       </w:r>
       <w:proofErr w:type="gramEnd"/>
       <w:r>
-        <w:t xml:space="preserve"> name for the array-list must specify the</w:t>
-      </w:r>
-      <w:r>
-        <w:t xml:space="preserve"> type of the elements</w:t>
-      </w:r>
-      <w:r>
-        <w:t xml:space="preserve"> it contained, in angle brackets:</w:t>
-      </w:r>
-    </w:p>
-    <w:p>
-      <w:pPr>
-        <w:pStyle w:val="code"/>
-      </w:pPr>
-      <w:proofErr w:type="spellStart"/>
-      <w:r>
-        <w:t>ArrayList</w:t>
-      </w:r>
-      <w:proofErr w:type="spellEnd"/>
-      <w:r>
-        <w:t>&lt;of String&gt;</w:t>
-      </w:r>
-    </w:p>
-    <w:p>
-      <w:pPr>
-        <w:pStyle w:val="code"/>
-      </w:pPr>
-      <w:proofErr w:type="spellStart"/>
-      <w:r>
-        <w:t>ArrayList</w:t>
-      </w:r>
-      <w:proofErr w:type="spellEnd"/>
-      <w:r>
-        <w:t>&lt;of Boolean&gt;</w:t>
-      </w:r>
-    </w:p>
-    <w:p>
-      <w:pPr>
-        <w:pStyle w:val="code"/>
-      </w:pPr>
-      <w:proofErr w:type="spellStart"/>
-      <w:r>
-        <w:t>ArrayList</w:t>
-      </w:r>
-      <w:proofErr w:type="spellEnd"/>
-      <w:r>
-        <w:t xml:space="preserve">&lt;of </w:t>
-      </w:r>
-      <w:proofErr w:type="spellStart"/>
-      <w:r>
-        <w:t>ArrayList</w:t>
-      </w:r>
-      <w:proofErr w:type="spellEnd"/>
-      <w:r>
-        <w:t>&lt;of Int&gt;&gt;</w:t>
-      </w:r>
-    </w:p>
-    <w:p>
-      <w:pPr>
-        <w:pStyle w:val="Heading3"/>
-      </w:pPr>
-      <w:r>
-        <w:t>Defining a literal array-list</w:t>
-      </w:r>
-    </w:p>
-    <w:p>
-      <w:r>
-        <w:t>A literal array-list is ‘delimited’ by square brackets, and the elements are separated by commas. The elements may be literal values (</w:t>
-      </w:r>
-      <w:proofErr w:type="gramStart"/>
-      <w:r>
-        <w:t>all of</w:t>
-      </w:r>
-      <w:proofErr w:type="gramEnd"/>
-      <w:r>
-        <w:t xml:space="preserve"> the same type):</w:t>
-      </w:r>
-    </w:p>
-    <w:p>
-      <w:pPr>
-        <w:pStyle w:val="code"/>
-      </w:pPr>
-      <w:r>
-        <w:t>var fruit set to ["apple", "orange", "pair”]</w:t>
-      </w:r>
-    </w:p>
-    <w:p>
-      <w:r>
-        <w:t>including ‘nested lists’:</w:t>
-      </w:r>
-    </w:p>
-    <w:p>
-      <w:pPr>
-        <w:pStyle w:val="code"/>
-      </w:pPr>
-      <w:r>
-        <w:t>var coordinates set to [[3.4, 0.1, 7.8</w:t>
-      </w:r>
-      <w:proofErr w:type="gramStart"/>
-      <w:r>
-        <w:t>],,</w:t>
-      </w:r>
-      <w:proofErr w:type="gramEnd"/>
-      <w:r>
         <w:t xml:space="preserve"> 15.3] [1, 0, 1.5], [10, -1.5, 25]]</w:t>
       </w:r>
     </w:p>
     <w:p>
       <w:r>
-        <w:lastRenderedPageBreak/>
         <w:t>Or of variables of the same type, or a combination of literal values and variables.</w:t>
       </w:r>
     </w:p>
@@ -2275,6 +2189,7 @@
         <w:pStyle w:val="code"/>
       </w:pPr>
       <w:r>
+        <w:lastRenderedPageBreak/>
         <w:t>var values set to [x, y</w:t>
       </w:r>
       <w:r>
@@ -2324,13 +2239,8 @@
         <w:pStyle w:val="Heading3"/>
       </w:pPr>
       <w:r>
-        <w:t xml:space="preserve">Default </w:t>
-      </w:r>
-      <w:proofErr w:type="gramStart"/>
-      <w:r>
-        <w:t>value</w:t>
-      </w:r>
-      <w:proofErr w:type="gramEnd"/>
+        <w:t>Default value</w:t>
+      </w:r>
     </w:p>
     <w:p>
       <w:r>
@@ -2515,13 +2425,8 @@
         <w:pStyle w:val="Heading3"/>
       </w:pPr>
       <w:r>
-        <w:t xml:space="preserve">Type </w:t>
-      </w:r>
-      <w:proofErr w:type="gramStart"/>
-      <w:r>
-        <w:t>name</w:t>
-      </w:r>
-      <w:proofErr w:type="gramEnd"/>
+        <w:t>Type name</w:t>
+      </w:r>
     </w:p>
     <w:p>
       <w:r>
@@ -2723,86 +2628,74 @@
         <w:pStyle w:val="Heading3"/>
       </w:pPr>
       <w:r>
+        <w:t>Type name</w:t>
+      </w:r>
+    </w:p>
+    <w:p>
+      <w:r>
+        <w:t xml:space="preserve">The name given to an </w:t>
+      </w:r>
+      <w:proofErr w:type="spellStart"/>
+      <w:r>
+        <w:t>enum</w:t>
+      </w:r>
+      <w:proofErr w:type="spellEnd"/>
+      <w:r>
+        <w:t xml:space="preserve"> (see below), which must begin with a capital, is used as the Type name, when passing a value to or from a procedure of function.</w:t>
+      </w:r>
+    </w:p>
+    <w:p>
+      <w:pPr>
+        <w:pStyle w:val="Heading3"/>
+      </w:pPr>
+      <w:r>
         <w:lastRenderedPageBreak/>
-        <w:t xml:space="preserve">Type </w:t>
-      </w:r>
-      <w:proofErr w:type="gramStart"/>
-      <w:r>
-        <w:t>name</w:t>
-      </w:r>
-      <w:proofErr w:type="gramEnd"/>
-    </w:p>
-    <w:p>
-      <w:r>
-        <w:t xml:space="preserve">The name given to an </w:t>
+        <w:t xml:space="preserve">Defining an </w:t>
       </w:r>
       <w:proofErr w:type="spellStart"/>
       <w:r>
         <w:t>enum</w:t>
       </w:r>
       <w:proofErr w:type="spellEnd"/>
-      <w:r>
-        <w:t xml:space="preserve"> (see below), which must begin with a capital, is used as the Type name, when passing a value to or from a procedure of function.</w:t>
-      </w:r>
-    </w:p>
-    <w:p>
-      <w:pPr>
-        <w:pStyle w:val="Heading3"/>
-      </w:pPr>
-      <w:r>
-        <w:t xml:space="preserve">Defining an </w:t>
-      </w:r>
+    </w:p>
+    <w:p>
+      <w:r>
+        <w:t>Example</w:t>
+      </w:r>
+    </w:p>
+    <w:p>
+      <w:pPr>
+        <w:pStyle w:val="code"/>
+      </w:pPr>
       <w:proofErr w:type="spellStart"/>
       <w:r>
         <w:t>enum</w:t>
       </w:r>
       <w:proofErr w:type="spellEnd"/>
-    </w:p>
-    <w:p>
-      <w:r>
-        <w:t>Example</w:t>
+      <w:r>
+        <w:t xml:space="preserve"> Status</w:t>
       </w:r>
     </w:p>
     <w:p>
       <w:pPr>
         <w:pStyle w:val="code"/>
       </w:pPr>
+      <w:r>
+        <w:t xml:space="preserve">   incomplete, ready, running, stopped, invalid</w:t>
+      </w:r>
+    </w:p>
+    <w:p>
+      <w:pPr>
+        <w:pStyle w:val="code"/>
+      </w:pPr>
+      <w:r>
+        <w:t xml:space="preserve">end </w:t>
+      </w:r>
       <w:proofErr w:type="spellStart"/>
       <w:r>
         <w:t>enum</w:t>
       </w:r>
       <w:proofErr w:type="spellEnd"/>
-      <w:r>
-        <w:t xml:space="preserve"> Status</w:t>
-      </w:r>
-    </w:p>
-    <w:p>
-      <w:pPr>
-        <w:pStyle w:val="code"/>
-      </w:pPr>
-      <w:r>
-        <w:t xml:space="preserve">   incomplete, ready, running, stopped, </w:t>
-      </w:r>
-      <w:proofErr w:type="gramStart"/>
-      <w:r>
-        <w:t>invalid</w:t>
-      </w:r>
-      <w:proofErr w:type="gramEnd"/>
-    </w:p>
-    <w:p>
-      <w:pPr>
-        <w:pStyle w:val="code"/>
-      </w:pPr>
-      <w:r>
-        <w:t xml:space="preserve">end </w:t>
-      </w:r>
-      <w:proofErr w:type="spellStart"/>
-      <w:proofErr w:type="gramStart"/>
-      <w:r>
-        <w:t>enum</w:t>
-      </w:r>
-      <w:proofErr w:type="spellEnd"/>
-      <w:proofErr w:type="gramEnd"/>
     </w:p>
     <w:p>
       <w:pPr>
@@ -3065,13 +2958,8 @@
         </w:numPr>
       </w:pPr>
       <w:r>
-        <w:t xml:space="preserve">Allowing a function could pass back a result, together with, say a string message and/or a Boolean flag indicating whether the operation was </w:t>
-      </w:r>
-      <w:proofErr w:type="gramStart"/>
-      <w:r>
-        <w:t>successful</w:t>
-      </w:r>
-      <w:proofErr w:type="gramEnd"/>
+        <w:t>Allowing a function could pass back a result, together with, say a string message and/or a Boolean flag indicating whether the operation was successful</w:t>
+      </w:r>
     </w:p>
     <w:p>
       <w:r>
@@ -3093,13 +2981,8 @@
         <w:pStyle w:val="Heading3"/>
       </w:pPr>
       <w:r>
-        <w:t xml:space="preserve">Type </w:t>
-      </w:r>
-      <w:proofErr w:type="gramStart"/>
-      <w:r>
-        <w:t>name</w:t>
-      </w:r>
-      <w:proofErr w:type="gramEnd"/>
+        <w:t>Type name</w:t>
+      </w:r>
     </w:p>
     <w:p>
       <w:r>
@@ -3127,7 +3010,6 @@
         <w:pStyle w:val="Heading3"/>
       </w:pPr>
       <w:r>
-        <w:lastRenderedPageBreak/>
         <w:t>Defining a literal tuple</w:t>
       </w:r>
     </w:p>
@@ -3169,6 +3051,7 @@
         </w:numPr>
       </w:pPr>
       <w:r>
+        <w:lastRenderedPageBreak/>
         <w:t>You may pass a tuple into a function, or return one from a function</w:t>
       </w:r>
       <w:r>
@@ -3283,13 +3166,8 @@
         <w:ind w:left="720"/>
       </w:pPr>
       <w:r>
-        <w:t xml:space="preserve">var (x, y) set to </w:t>
-      </w:r>
-      <w:proofErr w:type="gramStart"/>
-      <w:r>
-        <w:t>point1</w:t>
-      </w:r>
-      <w:proofErr w:type="gramEnd"/>
+        <w:t>var (x, y) set to point1</w:t>
+      </w:r>
     </w:p>
     <w:p>
       <w:pPr>
@@ -3315,13 +3193,8 @@
         <w:ind w:left="720"/>
       </w:pPr>
       <w:r>
-        <w:t xml:space="preserve">var be set to </w:t>
-      </w:r>
-      <w:proofErr w:type="gramStart"/>
-      <w:r>
-        <w:t>0</w:t>
-      </w:r>
-      <w:proofErr w:type="gramEnd"/>
+        <w:t>var be set to 0</w:t>
+      </w:r>
     </w:p>
     <w:p>
       <w:pPr>
@@ -3329,13 +3202,8 @@
         <w:ind w:left="720"/>
       </w:pPr>
       <w:r>
-        <w:t xml:space="preserve">set (a, b) to </w:t>
-      </w:r>
-      <w:proofErr w:type="gramStart"/>
-      <w:r>
-        <w:t>point1</w:t>
-      </w:r>
-      <w:proofErr w:type="gramEnd"/>
+        <w:t>set (a, b) to point1</w:t>
+      </w:r>
     </w:p>
     <w:p>
       <w:pPr>
@@ -3448,13 +3316,8 @@
         <w:t>mixture</w:t>
       </w:r>
       <w:r>
-        <w:t xml:space="preserve"> of new and existing </w:t>
-      </w:r>
-      <w:proofErr w:type="gramStart"/>
-      <w:r>
-        <w:t>variables</w:t>
-      </w:r>
-      <w:proofErr w:type="gramEnd"/>
+        <w:t xml:space="preserve"> of new and existing variables</w:t>
+      </w:r>
     </w:p>
     <w:p>
       <w:pPr>
@@ -3474,13 +3337,8 @@
         <w:pStyle w:val="Heading3"/>
       </w:pPr>
       <w:r>
-        <w:t xml:space="preserve">Type </w:t>
-      </w:r>
-      <w:proofErr w:type="gramStart"/>
-      <w:r>
-        <w:t>name</w:t>
-      </w:r>
-      <w:proofErr w:type="gramEnd"/>
+        <w:t>Type name</w:t>
+      </w:r>
     </w:p>
     <w:p>
       <w:r>
@@ -3567,11 +3425,7 @@
         <w:t>type</w:t>
       </w:r>
       <w:r>
-        <w:t xml:space="preserve"> of the </w:t>
-      </w:r>
-      <w:r>
-        <w:lastRenderedPageBreak/>
-        <w:t xml:space="preserve">function, just as you would specify the </w:t>
+        <w:t xml:space="preserve"> of the function, just as you would specify the </w:t>
       </w:r>
       <w:r>
         <w:rPr>
@@ -3589,13 +3443,8 @@
         <w:pStyle w:val="Heading3"/>
       </w:pPr>
       <w:r>
-        <w:t xml:space="preserve">Type </w:t>
-      </w:r>
-      <w:proofErr w:type="gramStart"/>
-      <w:r>
-        <w:t>name</w:t>
-      </w:r>
-      <w:proofErr w:type="gramEnd"/>
+        <w:t>Type name</w:t>
+      </w:r>
     </w:p>
     <w:p>
       <w:r>
@@ -3617,6 +3466,7 @@
         <w:pStyle w:val="code"/>
       </w:pPr>
       <w:r>
+        <w:lastRenderedPageBreak/>
         <w:t>Func&lt;of String, String, Int =&gt; Boolean&gt;</w:t>
       </w:r>
       <w:r>
@@ -3721,13 +3571,8 @@
         <w:pStyle w:val="Heading2"/>
       </w:pPr>
       <w:r>
-        <w:t xml:space="preserve">Default </w:t>
-      </w:r>
-      <w:proofErr w:type="gramStart"/>
-      <w:r>
-        <w:t>values</w:t>
-      </w:r>
-      <w:proofErr w:type="gramEnd"/>
+        <w:t>Default values</w:t>
+      </w:r>
     </w:p>
     <w:p>
       <w:r>
@@ -3751,13 +3596,8 @@
       </w:r>
       <w:proofErr w:type="spellEnd"/>
       <w:r>
-        <w:t xml:space="preserve">) – has a default </w:t>
-      </w:r>
-      <w:proofErr w:type="gramStart"/>
-      <w:r>
-        <w:t>value</w:t>
-      </w:r>
-      <w:proofErr w:type="gramEnd"/>
+        <w:t>) – has a default value</w:t>
+      </w:r>
     </w:p>
     <w:p/>
     <w:p>
@@ -3770,13 +3610,8 @@
     </w:p>
     <w:p>
       <w:r>
-        <w:t xml:space="preserve">Variables are defined using the </w:t>
-      </w:r>
-      <w:proofErr w:type="gramStart"/>
-      <w:r>
-        <w:t>var</w:t>
-      </w:r>
-      <w:proofErr w:type="gramEnd"/>
+        <w:t>Variables are defined using the var</w:t>
+      </w:r>
     </w:p>
     <w:p>
       <w:r>
@@ -3840,31 +3675,21 @@
           <w:color w:val="000000"/>
           <w:lang w:eastAsia="en-GB"/>
         </w:rPr>
-        <w:t xml:space="preserve">Re-assigning a </w:t>
-      </w:r>
-      <w:proofErr w:type="gramStart"/>
-      <w:r>
+        <w:t>Re-assigning a variable</w:t>
+      </w:r>
+    </w:p>
+    <w:p>
+      <w:pPr>
+        <w:pStyle w:val="Heading3"/>
         <w:rPr>
           <w:rFonts w:eastAsia="Times New Roman"/>
           <w:color w:val="000000"/>
           <w:lang w:eastAsia="en-GB"/>
         </w:rPr>
-        <w:t>variable</w:t>
-      </w:r>
-      <w:proofErr w:type="gramEnd"/>
-    </w:p>
-    <w:p>
-      <w:pPr>
-        <w:pStyle w:val="Heading3"/>
+      </w:pPr>
+      <w:r>
         <w:rPr>
           <w:rFonts w:eastAsia="Times New Roman"/>
-          <w:color w:val="000000"/>
-          <w:lang w:eastAsia="en-GB"/>
-        </w:rPr>
-      </w:pPr>
-      <w:r>
-        <w:rPr>
-          <w:rFonts w:eastAsia="Times New Roman"/>
           <w:lang w:eastAsia="en-GB"/>
         </w:rPr>
         <w:t>set</w:t>
@@ -3884,7 +3709,6 @@
         <w:pStyle w:val="Heading1"/>
       </w:pPr>
       <w:r>
-        <w:lastRenderedPageBreak/>
         <w:t>Expressions</w:t>
       </w:r>
     </w:p>
@@ -4055,6 +3879,7 @@
         <w:br/>
       </w:r>
       <w:r>
+        <w:lastRenderedPageBreak/>
         <w:t>Division:</w:t>
       </w:r>
       <w:r>
@@ -4195,136 +4020,153 @@
         </w:rPr>
         <w:t>var x set to -</w:t>
       </w:r>
+      <w:r>
+        <w:rPr>
+          <w:rStyle w:val="codeChar"/>
+        </w:rPr>
+        <w:t>b</w:t>
+      </w:r>
+      <w:r>
+        <w:t xml:space="preserve"> </w:t>
+      </w:r>
+    </w:p>
+    <w:p>
+      <w:r>
+        <w:t>Arithmetic operators are evaluated according to rules of ‘precedence’ as captured in the popular mnemonics BIDMAS or BODMAS widely taught in Mathematics, so, for example:</w:t>
+      </w:r>
+    </w:p>
+    <w:p>
+      <w:r>
+        <w:rPr>
+          <w:rStyle w:val="codeChar"/>
+        </w:rPr>
+        <w:t>3 + 4*7 – 2</w:t>
+      </w:r>
+      <w:r>
+        <w:t xml:space="preserve"> will evaluate to </w:t>
+      </w:r>
+      <w:r>
+        <w:rPr>
+          <w:rStyle w:val="codeChar"/>
+        </w:rPr>
+        <w:t>29</w:t>
+      </w:r>
+    </w:p>
+    <w:p>
+      <w:pPr>
+        <w:rPr>
+          <w:rStyle w:val="codeChar"/>
+        </w:rPr>
+      </w:pPr>
+      <w:r>
+        <w:rPr>
+          <w:rStyle w:val="codeChar"/>
+        </w:rPr>
+        <w:t>(</w:t>
+      </w:r>
+      <w:r>
+        <w:rPr>
+          <w:rStyle w:val="codeChar"/>
+        </w:rPr>
+        <w:t xml:space="preserve">3 + </w:t>
+      </w:r>
       <w:proofErr w:type="gramStart"/>
       <w:r>
         <w:rPr>
           <w:rStyle w:val="codeChar"/>
         </w:rPr>
-        <w:t>b</w:t>
+        <w:t>4</w:t>
+      </w:r>
+      <w:r>
+        <w:rPr>
+          <w:rStyle w:val="codeChar"/>
+        </w:rPr>
+        <w:t>)</w:t>
+      </w:r>
+      <w:r>
+        <w:rPr>
+          <w:rStyle w:val="codeChar"/>
+        </w:rPr>
+        <w:t>*</w:t>
       </w:r>
       <w:proofErr w:type="gramEnd"/>
       <w:r>
+        <w:rPr>
+          <w:rStyle w:val="codeChar"/>
+        </w:rPr>
+        <w:t>(</w:t>
+      </w:r>
+      <w:r>
+        <w:rPr>
+          <w:rStyle w:val="codeChar"/>
+        </w:rPr>
+        <w:t>7 – 2</w:t>
+      </w:r>
+      <w:r>
+        <w:rPr>
+          <w:rStyle w:val="codeChar"/>
+        </w:rPr>
+        <w:t>)</w:t>
+      </w:r>
+      <w:r>
+        <w:t xml:space="preserve"> will evaluate to </w:t>
+      </w:r>
+      <w:r>
+        <w:rPr>
+          <w:rStyle w:val="codeChar"/>
+        </w:rPr>
+        <w:t>35</w:t>
+      </w:r>
+    </w:p>
+    <w:p>
+      <w:r>
+        <w:rPr>
+          <w:rStyle w:val="codeChar"/>
+        </w:rPr>
+        <w:t xml:space="preserve">3^2 + 4^2 </w:t>
+      </w:r>
+      <w:r>
+        <w:t>will evaluate to</w:t>
+      </w:r>
+      <w:r>
+        <w:rPr>
+          <w:rStyle w:val="codeChar"/>
+        </w:rPr>
+        <w:t xml:space="preserve"> 25</w:t>
+      </w:r>
+    </w:p>
+    <w:p>
+      <w:r>
+        <w:t>Note that the Elan editor always adds spaces around the + and – operators, but no</w:t>
+      </w:r>
+    </w:p>
+    <w:p>
+      <w:pPr>
+        <w:pStyle w:val="Heading3"/>
+      </w:pPr>
+      <w:r>
+        <w:t>Logical operators</w:t>
+      </w:r>
+    </w:p>
+    <w:p>
+      <w:r>
+        <w:t xml:space="preserve">is, not, and, </w:t>
+      </w:r>
+      <w:proofErr w:type="gramStart"/>
+      <w:r>
+        <w:t>or,</w:t>
+      </w:r>
+      <w:proofErr w:type="gramEnd"/>
+      <w:r>
         <w:t xml:space="preserve"> </w:t>
       </w:r>
-    </w:p>
-    <w:p>
-      <w:r>
-        <w:t>Arithmetic operators are evaluated according to rules of ‘precedence’ as captured in the popular mnemonics BIDMAS or BODMAS widely taught in Mathematics, so, for example:</w:t>
-      </w:r>
-    </w:p>
-    <w:p>
-      <w:r>
-        <w:rPr>
-          <w:rStyle w:val="codeChar"/>
-        </w:rPr>
-        <w:t>3 + 4*7 – 2</w:t>
-      </w:r>
-      <w:r>
-        <w:t xml:space="preserve"> will evaluate to </w:t>
-      </w:r>
-      <w:proofErr w:type="gramStart"/>
-      <w:r>
-        <w:rPr>
-          <w:rStyle w:val="codeChar"/>
-        </w:rPr>
-        <w:t>29</w:t>
-      </w:r>
-      <w:proofErr w:type="gramEnd"/>
-    </w:p>
-    <w:p>
-      <w:pPr>
-        <w:rPr>
-          <w:rStyle w:val="codeChar"/>
-        </w:rPr>
-      </w:pPr>
-      <w:r>
-        <w:rPr>
-          <w:rStyle w:val="codeChar"/>
-        </w:rPr>
-        <w:t>(</w:t>
-      </w:r>
-      <w:r>
-        <w:rPr>
-          <w:rStyle w:val="codeChar"/>
-        </w:rPr>
-        <w:t xml:space="preserve">3 + </w:t>
-      </w:r>
-      <w:proofErr w:type="gramStart"/>
-      <w:r>
-        <w:rPr>
-          <w:rStyle w:val="codeChar"/>
-        </w:rPr>
-        <w:t>4</w:t>
-      </w:r>
-      <w:r>
-        <w:rPr>
-          <w:rStyle w:val="codeChar"/>
-        </w:rPr>
-        <w:t>)</w:t>
-      </w:r>
-      <w:r>
-        <w:rPr>
-          <w:rStyle w:val="codeChar"/>
-        </w:rPr>
-        <w:t>*</w:t>
-      </w:r>
-      <w:proofErr w:type="gramEnd"/>
-      <w:r>
-        <w:rPr>
-          <w:rStyle w:val="codeChar"/>
-        </w:rPr>
-        <w:t>(</w:t>
-      </w:r>
-      <w:r>
-        <w:rPr>
-          <w:rStyle w:val="codeChar"/>
-        </w:rPr>
-        <w:t>7 – 2</w:t>
-      </w:r>
-      <w:r>
-        <w:rPr>
-          <w:rStyle w:val="codeChar"/>
-        </w:rPr>
-        <w:t>)</w:t>
-      </w:r>
-      <w:r>
-        <w:t xml:space="preserve"> will evaluate to </w:t>
-      </w:r>
-      <w:r>
-        <w:rPr>
-          <w:rStyle w:val="codeChar"/>
-        </w:rPr>
-        <w:t>35</w:t>
-      </w:r>
-    </w:p>
-    <w:p>
-      <w:r>
-        <w:rPr>
-          <w:rStyle w:val="codeChar"/>
-        </w:rPr>
-        <w:t xml:space="preserve">3^2 + 4^2 </w:t>
-      </w:r>
-      <w:r>
-        <w:t>will evaluate to</w:t>
-      </w:r>
-      <w:r>
-        <w:rPr>
-          <w:rStyle w:val="codeChar"/>
-        </w:rPr>
-        <w:t xml:space="preserve"> </w:t>
-      </w:r>
-      <w:proofErr w:type="gramStart"/>
-      <w:r>
-        <w:rPr>
-          <w:rStyle w:val="codeChar"/>
-        </w:rPr>
-        <w:t>25</w:t>
-      </w:r>
-      <w:proofErr w:type="gramEnd"/>
-    </w:p>
-    <w:p>
-      <w:r>
-        <w:t>Note that the Elan editor always adds spaces around the + and – operators, but no</w:t>
+      <w:proofErr w:type="spellStart"/>
+      <w:r>
+        <w:t>xor</w:t>
+      </w:r>
+      <w:proofErr w:type="spellEnd"/>
+      <w:r>
+        <w:t>, &gt;, &lt;, &gt;=, &lt;=</w:t>
       </w:r>
     </w:p>
     <w:p>
@@ -4332,28 +4174,7 @@
         <w:pStyle w:val="Heading3"/>
       </w:pPr>
       <w:r>
-        <w:t>Logical operators</w:t>
-      </w:r>
-    </w:p>
-    <w:p>
-      <w:r>
-        <w:t xml:space="preserve">is, not, and, </w:t>
-      </w:r>
-      <w:proofErr w:type="gramStart"/>
-      <w:r>
-        <w:t>or,</w:t>
-      </w:r>
-      <w:proofErr w:type="gramEnd"/>
-      <w:r>
-        <w:t xml:space="preserve"> </w:t>
-      </w:r>
-      <w:proofErr w:type="spellStart"/>
-      <w:r>
-        <w:t>xor</w:t>
-      </w:r>
-      <w:proofErr w:type="spellEnd"/>
-      <w:r>
-        <w:t>, &gt;, &lt;, &gt;=, &lt;=</w:t>
+        <w:t>Function call</w:t>
       </w:r>
     </w:p>
     <w:p>
@@ -4361,29 +4182,21 @@
         <w:pStyle w:val="Heading3"/>
       </w:pPr>
       <w:r>
-        <w:t>Function call</w:t>
+        <w:t>New Instance</w:t>
+      </w:r>
+    </w:p>
+    <w:p>
+      <w:pPr>
+        <w:pStyle w:val="Heading4"/>
+      </w:pPr>
+      <w:r>
+        <w:t>With clause</w:t>
       </w:r>
     </w:p>
     <w:p>
       <w:pPr>
         <w:pStyle w:val="Heading3"/>
       </w:pPr>
-      <w:r>
-        <w:t>New Instance</w:t>
-      </w:r>
-    </w:p>
-    <w:p>
-      <w:pPr>
-        <w:pStyle w:val="Heading4"/>
-      </w:pPr>
-      <w:r>
-        <w:t>With clause</w:t>
-      </w:r>
-    </w:p>
-    <w:p>
-      <w:pPr>
-        <w:pStyle w:val="Heading3"/>
-      </w:pPr>
     </w:p>
     <w:p>
       <w:pPr>
@@ -4406,13 +4219,8 @@
     </w:p>
     <w:p>
       <w:r>
-        <w:t xml:space="preserve">Illustrated by what’s visible in the global </w:t>
-      </w:r>
-      <w:proofErr w:type="gramStart"/>
-      <w:r>
-        <w:t>selector</w:t>
-      </w:r>
-      <w:proofErr w:type="gramEnd"/>
+        <w:t>Illustrated by what’s visible in the global selector</w:t>
+      </w:r>
     </w:p>
     <w:p>
       <w:pPr>
@@ -4427,7 +4235,6 @@
           <w:rFonts w:eastAsia="Times New Roman"/>
           <w:lang w:eastAsia="en-GB"/>
         </w:rPr>
-        <w:lastRenderedPageBreak/>
         <w:t>Main</w:t>
       </w:r>
     </w:p>
@@ -4533,6 +4340,7 @@
         <w:pStyle w:val="Heading2"/>
       </w:pPr>
       <w:r>
+        <w:lastRenderedPageBreak/>
         <w:t>Defining a function</w:t>
       </w:r>
     </w:p>
@@ -4564,17 +4372,8 @@
           <w:rFonts w:eastAsia="Times New Roman"/>
           <w:lang w:eastAsia="en-GB"/>
         </w:rPr>
-        <w:t xml:space="preserve"> </w:t>
-      </w:r>
-      <w:proofErr w:type="gramStart"/>
-      <w:r>
-        <w:rPr>
-          <w:rFonts w:eastAsia="Times New Roman"/>
-          <w:lang w:eastAsia="en-GB"/>
-        </w:rPr>
-        <w:t>statement</w:t>
-      </w:r>
-      <w:proofErr w:type="gramEnd"/>
+        <w:t xml:space="preserve"> statement</w:t>
+      </w:r>
     </w:p>
     <w:p>
       <w:pPr>
@@ -4586,13 +4385,8 @@
     </w:p>
     <w:p>
       <w:r>
-        <w:t xml:space="preserve">Must return a value of the type specified in the </w:t>
-      </w:r>
-      <w:proofErr w:type="gramStart"/>
-      <w:r>
-        <w:t>signature</w:t>
-      </w:r>
-      <w:proofErr w:type="gramEnd"/>
+        <w:t>Must return a value of the type specified in the signature</w:t>
+      </w:r>
     </w:p>
     <w:p>
       <w:r>
@@ -4658,13 +4452,8 @@
         </w:numPr>
       </w:pPr>
       <w:r>
-        <w:t xml:space="preserve">Attempting to set a </w:t>
-      </w:r>
-      <w:proofErr w:type="gramStart"/>
-      <w:r>
-        <w:t>parameter</w:t>
-      </w:r>
-      <w:proofErr w:type="gramEnd"/>
+        <w:t>Attempting to set a parameter</w:t>
+      </w:r>
     </w:p>
     <w:p>
       <w:pPr>
@@ -4675,14 +4464,8 @@
         </w:numPr>
       </w:pPr>
       <w:r>
-        <w:lastRenderedPageBreak/>
-        <w:t xml:space="preserve">Attempting to pass in an </w:t>
-      </w:r>
-      <w:proofErr w:type="gramStart"/>
-      <w:r>
-        <w:t>array</w:t>
-      </w:r>
-      <w:proofErr w:type="gramEnd"/>
+        <w:t>Attempting to pass in an array</w:t>
+      </w:r>
     </w:p>
     <w:p>
       <w:pPr>
@@ -4693,13 +4476,8 @@
         </w:numPr>
       </w:pPr>
       <w:r>
-        <w:t xml:space="preserve">Attempting to call a procedure method on a </w:t>
-      </w:r>
-      <w:proofErr w:type="gramStart"/>
-      <w:r>
-        <w:t>class</w:t>
-      </w:r>
-      <w:proofErr w:type="gramEnd"/>
+        <w:t>Attempting to call a procedure method on a class</w:t>
+      </w:r>
     </w:p>
     <w:p/>
     <w:p>
@@ -4717,13 +4495,8 @@
     </w:p>
     <w:p>
       <w:r>
-        <w:t xml:space="preserve">In a var, set, </w:t>
-      </w:r>
-      <w:proofErr w:type="gramStart"/>
-      <w:r>
-        <w:t>return</w:t>
-      </w:r>
-      <w:proofErr w:type="gramEnd"/>
+        <w:t>In a var, set, return</w:t>
+      </w:r>
     </w:p>
     <w:p>
       <w:r>
@@ -4764,18 +4537,14 @@
         <w:pStyle w:val="Heading2"/>
       </w:pPr>
       <w:r>
+        <w:lastRenderedPageBreak/>
         <w:t>Rules</w:t>
       </w:r>
     </w:p>
     <w:p>
       <w:r>
-        <w:t xml:space="preserve">Can include input, output, or external </w:t>
-      </w:r>
-      <w:proofErr w:type="gramStart"/>
-      <w:r>
-        <w:t>dependencies</w:t>
-      </w:r>
-      <w:proofErr w:type="gramEnd"/>
+        <w:t>Can include input, output, or external dependencies</w:t>
+      </w:r>
     </w:p>
     <w:p>
       <w:r>
@@ -4856,32 +4625,259 @@
           <w:rFonts w:eastAsia="Times New Roman"/>
           <w:lang w:eastAsia="en-GB"/>
         </w:rPr>
-        <w:t xml:space="preserve"> </w:t>
+        <w:t xml:space="preserve"> statement</w:t>
+      </w:r>
+    </w:p>
+    <w:p>
+      <w:pPr>
+        <w:pStyle w:val="Heading1"/>
+        <w:rPr>
+          <w:rFonts w:eastAsia="Times New Roman"/>
+          <w:lang w:eastAsia="en-GB"/>
+        </w:rPr>
+      </w:pPr>
+      <w:r>
+        <w:rPr>
+          <w:rFonts w:eastAsia="Times New Roman"/>
+          <w:lang w:eastAsia="en-GB"/>
+        </w:rPr>
+        <w:t>Constant</w:t>
+      </w:r>
+    </w:p>
+    <w:p>
+      <w:pPr>
+        <w:pStyle w:val="Heading2"/>
+      </w:pPr>
+      <w:r>
+        <w:t>Examples</w:t>
+      </w:r>
+    </w:p>
+    <w:p>
+      <w:r>
+        <w:t>Numeric values</w:t>
+      </w:r>
+    </w:p>
+    <w:p>
+      <w:r>
+        <w:t>Literal lists or dictionaries</w:t>
+      </w:r>
+    </w:p>
+    <w:p>
+      <w:pPr>
+        <w:pStyle w:val="Heading2"/>
+      </w:pPr>
+      <w:r>
+        <w:t>Rules</w:t>
+      </w:r>
+    </w:p>
+    <w:p>
+      <w:r>
+        <w:t>Must define a literal value or data structure – cannot make use of functions or other constants</w:t>
+      </w:r>
+    </w:p>
+    <w:p>
+      <w:r>
+        <w:t>Always</w:t>
+      </w:r>
+      <w:r>
+        <w:t xml:space="preserve"> declared at global level.</w:t>
+      </w:r>
+    </w:p>
+    <w:p>
+      <w:pPr>
+        <w:pStyle w:val="Heading2"/>
+      </w:pPr>
+      <w:r>
+        <w:t>Using a constant</w:t>
+      </w:r>
+    </w:p>
+    <w:p>
+      <w:r>
+        <w:t>Example</w:t>
+      </w:r>
+    </w:p>
+    <w:p>
+      <w:r>
+        <w:t>Option to use the global qualifier to disambiguate from a variable.</w:t>
+      </w:r>
+    </w:p>
+    <w:p>
+      <w:pPr>
+        <w:pStyle w:val="Heading1"/>
+      </w:pPr>
+      <w:bookmarkStart w:id="0" w:name="_Ref162255784"/>
+      <w:r>
+        <w:rPr>
+          <w:rFonts w:eastAsia="Times New Roman"/>
+          <w:lang w:eastAsia="en-GB"/>
+        </w:rPr>
+        <w:t>Class</w:t>
+      </w:r>
+      <w:bookmarkEnd w:id="0"/>
+    </w:p>
+    <w:p>
+      <w:r>
+        <w:t xml:space="preserve">See also </w:t>
+      </w:r>
+      <w:r>
+        <w:fldChar w:fldCharType="begin"/>
+      </w:r>
+      <w:r>
+        <w:instrText xml:space="preserve"> REF _Ref162255904 \h </w:instrText>
+      </w:r>
+      <w:r>
+        <w:fldChar w:fldCharType="separate"/>
+      </w:r>
+      <w:r>
+        <w:t>Class Members</w:t>
+      </w:r>
+      <w:r>
+        <w:fldChar w:fldCharType="end"/>
+      </w:r>
+    </w:p>
+    <w:p>
+      <w:pPr>
+        <w:pStyle w:val="Heading2"/>
+      </w:pPr>
+      <w:bookmarkStart w:id="1" w:name="_Ref162255904"/>
+      <w:r>
+        <w:t>Class Members</w:t>
+      </w:r>
+      <w:bookmarkEnd w:id="1"/>
+    </w:p>
+    <w:p>
+      <w:r>
+        <w:t xml:space="preserve">See also </w:t>
+      </w:r>
+      <w:r>
+        <w:fldChar w:fldCharType="begin"/>
+      </w:r>
+      <w:r>
+        <w:instrText xml:space="preserve"> REF _Ref162255784 \h </w:instrText>
+      </w:r>
+      <w:r>
+        <w:fldChar w:fldCharType="separate"/>
+      </w:r>
+      <w:r>
+        <w:t>Class</w:t>
+      </w:r>
+      <w:r>
+        <w:fldChar w:fldCharType="end"/>
+      </w:r>
+    </w:p>
+    <w:p>
+      <w:r>
+        <w:t>Notes:</w:t>
+      </w:r>
+    </w:p>
+    <w:p>
+      <w:pPr>
+        <w:pStyle w:val="ListParagraph"/>
+        <w:numPr>
+          <w:ilvl w:val="0"/>
+          <w:numId w:val="1"/>
+        </w:numPr>
+      </w:pPr>
+      <w:r>
+        <w:t xml:space="preserve">Properties may be read or written to </w:t>
+      </w:r>
+      <w:r>
+        <w:rPr>
+          <w:i/>
+          <w:iCs/>
+        </w:rPr>
+        <w:t xml:space="preserve">within the </w:t>
       </w:r>
       <w:proofErr w:type="gramStart"/>
       <w:r>
         <w:rPr>
-          <w:rFonts w:eastAsia="Times New Roman"/>
-          <w:lang w:eastAsia="en-GB"/>
-        </w:rPr>
-        <w:t>statement</w:t>
+          <w:i/>
+          <w:iCs/>
+        </w:rPr>
+        <w:t>class, but</w:t>
       </w:r>
       <w:proofErr w:type="gramEnd"/>
-    </w:p>
-    <w:p>
-      <w:pPr>
-        <w:pStyle w:val="Heading1"/>
-        <w:rPr>
-          <w:rFonts w:eastAsia="Times New Roman"/>
-          <w:lang w:eastAsia="en-GB"/>
-        </w:rPr>
-      </w:pPr>
-      <w:r>
-        <w:rPr>
-          <w:rFonts w:eastAsia="Times New Roman"/>
-          <w:lang w:eastAsia="en-GB"/>
-        </w:rPr>
-        <w:t>Constant</w:t>
+      <w:r>
+        <w:rPr>
+          <w:i/>
+          <w:iCs/>
+        </w:rPr>
+        <w:t xml:space="preserve"> may only be read by code outside the class. If you want to be able to change a property from </w:t>
+      </w:r>
+      <w:proofErr w:type="gramStart"/>
+      <w:r>
+        <w:rPr>
+          <w:i/>
+          <w:iCs/>
+        </w:rPr>
+        <w:t>outside</w:t>
+      </w:r>
+      <w:proofErr w:type="gramEnd"/>
+      <w:r>
+        <w:rPr>
+          <w:i/>
+          <w:iCs/>
+        </w:rPr>
+        <w:t xml:space="preserve"> you need to write a procedure method to do this. A common </w:t>
+      </w:r>
+      <w:r>
+        <w:t>convention</w:t>
+      </w:r>
+      <w:r>
+        <w:rPr>
+          <w:i/>
+          <w:iCs/>
+        </w:rPr>
+        <w:t xml:space="preserve"> in OOP is that a method that simply modifies (sets) the property name Foo, is named </w:t>
+      </w:r>
+      <w:proofErr w:type="spellStart"/>
+      <w:proofErr w:type="gramStart"/>
+      <w:r>
+        <w:rPr>
+          <w:i/>
+          <w:iCs/>
+        </w:rPr>
+        <w:t>setFoo</w:t>
+      </w:r>
+      <w:proofErr w:type="spellEnd"/>
+      <w:r>
+        <w:rPr>
+          <w:i/>
+          <w:iCs/>
+        </w:rPr>
+        <w:t>(</w:t>
+      </w:r>
+      <w:proofErr w:type="gramEnd"/>
+      <w:r>
+        <w:rPr>
+          <w:i/>
+          <w:iCs/>
+        </w:rPr>
+        <w:t>).</w:t>
+      </w:r>
+    </w:p>
+    <w:p>
+      <w:pPr>
+        <w:pStyle w:val="ListParagraph"/>
+        <w:numPr>
+          <w:ilvl w:val="0"/>
+          <w:numId w:val="1"/>
+        </w:numPr>
+      </w:pPr>
+      <w:r>
+        <w:t>private properties and methods are not currently supported. They will be in v1.0</w:t>
+      </w:r>
+    </w:p>
+    <w:p>
+      <w:pPr>
+        <w:pStyle w:val="ListParagraph"/>
+        <w:numPr>
+          <w:ilvl w:val="0"/>
+          <w:numId w:val="1"/>
+        </w:numPr>
+      </w:pPr>
+      <w:r>
+        <w:t xml:space="preserve">You can set properties, or use function methods within the constructor, but you may not call any procedure, whether defined within the class or externally. This is because procedures may have side effects and it is a bad idea to cause side effects in a constructor. </w:t>
       </w:r>
     </w:p>
     <w:p>
@@ -4889,134 +4885,15 @@
         <w:pStyle w:val="Heading2"/>
       </w:pPr>
       <w:r>
-        <w:t>Examples</w:t>
-      </w:r>
-    </w:p>
-    <w:p>
-      <w:r>
-        <w:t>Numeric values</w:t>
-      </w:r>
-    </w:p>
-    <w:p>
-      <w:r>
-        <w:t>Literal lists or dictionaries</w:t>
-      </w:r>
-    </w:p>
-    <w:p>
-      <w:pPr>
-        <w:pStyle w:val="Heading2"/>
-      </w:pPr>
-      <w:r>
-        <w:t>Rules</w:t>
-      </w:r>
-    </w:p>
-    <w:p>
-      <w:r>
-        <w:t xml:space="preserve">Must define a literal value or data structure – cannot make use of functions or other </w:t>
-      </w:r>
-      <w:proofErr w:type="gramStart"/>
-      <w:r>
-        <w:t>constants</w:t>
-      </w:r>
-      <w:proofErr w:type="gramEnd"/>
-    </w:p>
-    <w:p>
-      <w:r>
-        <w:t>Always</w:t>
-      </w:r>
-      <w:r>
-        <w:t xml:space="preserve"> declared at global level.</w:t>
-      </w:r>
-    </w:p>
-    <w:p>
-      <w:pPr>
-        <w:pStyle w:val="Heading2"/>
-      </w:pPr>
-      <w:r>
-        <w:t>Using a constant</w:t>
-      </w:r>
-    </w:p>
-    <w:p>
-      <w:r>
-        <w:t>Example</w:t>
-      </w:r>
-    </w:p>
-    <w:p>
-      <w:r>
-        <w:t>Option to use the global qualifier to disambiguate from a variable.</w:t>
-      </w:r>
-    </w:p>
-    <w:p>
-      <w:pPr>
-        <w:pStyle w:val="Heading1"/>
-      </w:pPr>
-      <w:bookmarkStart w:id="0" w:name="_Ref162255784"/>
-      <w:r>
-        <w:rPr>
-          <w:rFonts w:eastAsia="Times New Roman"/>
-          <w:lang w:eastAsia="en-GB"/>
-        </w:rPr>
-        <w:lastRenderedPageBreak/>
-        <w:t>Class</w:t>
-      </w:r>
-      <w:bookmarkEnd w:id="0"/>
-    </w:p>
-    <w:p>
-      <w:r>
-        <w:t xml:space="preserve">See also </w:t>
-      </w:r>
-      <w:r>
-        <w:fldChar w:fldCharType="begin"/>
-      </w:r>
-      <w:r>
-        <w:instrText xml:space="preserve"> REF _Ref162255904 \h </w:instrText>
-      </w:r>
-      <w:r>
-        <w:fldChar w:fldCharType="separate"/>
-      </w:r>
-      <w:r>
-        <w:t>Class Members</w:t>
-      </w:r>
-      <w:r>
-        <w:fldChar w:fldCharType="end"/>
-      </w:r>
-    </w:p>
-    <w:p>
-      <w:pPr>
-        <w:pStyle w:val="Heading2"/>
-      </w:pPr>
-      <w:bookmarkStart w:id="1" w:name="_Ref162255904"/>
-      <w:r>
-        <w:t>Class Members</w:t>
-      </w:r>
-      <w:bookmarkEnd w:id="1"/>
-    </w:p>
-    <w:p>
-      <w:r>
-        <w:t xml:space="preserve">See also </w:t>
-      </w:r>
-      <w:r>
-        <w:fldChar w:fldCharType="begin"/>
-      </w:r>
-      <w:r>
-        <w:instrText xml:space="preserve"> REF _Ref162255784 \h </w:instrText>
-      </w:r>
-      <w:r>
-        <w:fldChar w:fldCharType="separate"/>
-      </w:r>
-      <w:r>
-        <w:t>Class</w:t>
-      </w:r>
-      <w:r>
-        <w:fldChar w:fldCharType="end"/>
-      </w:r>
-    </w:p>
-    <w:p>
-      <w:pPr>
-        <w:pStyle w:val="Heading2"/>
-      </w:pPr>
-      <w:r>
         <w:t>Inheritance</w:t>
+      </w:r>
+    </w:p>
+    <w:p>
+      <w:pPr>
+        <w:pStyle w:val="Heading3"/>
+      </w:pPr>
+      <w:r>
+        <w:t>Notes</w:t>
       </w:r>
     </w:p>
     <w:p>
@@ -5076,13 +4953,7 @@
         <w:t>List&lt;of Foo&gt;</w:t>
       </w:r>
       <w:r>
-        <w:t xml:space="preserve"> </w:t>
-      </w:r>
-      <w:r>
-        <w:t>can be passed into a parameter expecting</w:t>
-      </w:r>
-      <w:r>
-        <w:t xml:space="preserve"> </w:t>
+        <w:t xml:space="preserve"> can be passed into a parameter expecting </w:t>
       </w:r>
       <w:proofErr w:type="spellStart"/>
       <w:r>
@@ -5172,17 +5043,12 @@
         <w:pStyle w:val="Heading1"/>
       </w:pPr>
       <w:r>
-        <w:t xml:space="preserve">Unit </w:t>
-      </w:r>
-      <w:r>
         <w:t>Test</w:t>
       </w:r>
-      <w:r>
-        <w:t>s</w:t>
-      </w:r>
-    </w:p>
-    <w:p>
-      <w:r>
+    </w:p>
+    <w:p>
+      <w:r>
+        <w:lastRenderedPageBreak/>
         <w:t xml:space="preserve">Like most modern languages, Elan supports the writing and execution of automated ‘unit </w:t>
       </w:r>
       <w:proofErr w:type="gramStart"/>
@@ -5236,16 +5102,7 @@
         </w:numPr>
       </w:pPr>
       <w:r>
-        <w:t xml:space="preserve">Elan tests do not need to be written within a separate class, or file, or project – they can safely be mixed in with your application code. </w:t>
-      </w:r>
-      <w:r>
-        <w:t xml:space="preserve">Some </w:t>
-      </w:r>
-      <w:r>
-        <w:t xml:space="preserve">Elan </w:t>
-      </w:r>
-      <w:r>
-        <w:t>programmers prefer to write the tests for a function immediately adjacent to the function definition, others prefer to define all the tests in one place – at the end of the file, say.</w:t>
+        <w:t>Elan tests do not need to be written within a separate class, or file, or project – they can safely be mixed in with your application code. Some Elan programmers prefer to write the tests for a function immediately adjacent to the function definition, others prefer to define all the tests in one place – at the end of the file, say.</w:t>
       </w:r>
     </w:p>
     <w:p>
@@ -5289,13 +5146,8 @@
         <w:t>assert</w:t>
       </w:r>
       <w:r>
-        <w:t xml:space="preserve"> statement will be shown alongside </w:t>
-      </w:r>
-      <w:proofErr w:type="gramStart"/>
-      <w:r>
-        <w:t>it</w:t>
-      </w:r>
-      <w:proofErr w:type="gramEnd"/>
+        <w:t xml:space="preserve"> statement will be shown alongside it</w:t>
+      </w:r>
     </w:p>
     <w:p>
       <w:pPr>
@@ -5345,6 +5197,9 @@
     </w:p>
     <w:p>
       <w:r>
+        <w:rPr>
+          <w:noProof/>
+        </w:rPr>
         <w:drawing>
           <wp:inline distT="0" distB="0" distL="0" distR="0" wp14:anchorId="2624271F" wp14:editId="44654546">
             <wp:extent cx="5163271" cy="952633"/>
@@ -5496,7 +5351,6 @@
         </w:numPr>
       </w:pPr>
       <w:r>
-        <w:lastRenderedPageBreak/>
         <w:t xml:space="preserve">A </w:t>
       </w:r>
       <w:r>
@@ -5541,17 +5395,14 @@
     </w:p>
     <w:p>
       <w:r>
-        <w:t>Tests</w:t>
-      </w:r>
-      <w:r>
-        <w:t xml:space="preserve"> execute automatically whenever the Elan code successfully compiles. </w:t>
-      </w:r>
-      <w:r>
-        <w:t>A typical result is shown here:</w:t>
-      </w:r>
-    </w:p>
-    <w:p>
-      <w:r>
+        <w:t>Tests execute automatically whenever the Elan code successfully compiles. A typical result is shown here:</w:t>
+      </w:r>
+    </w:p>
+    <w:p>
+      <w:r>
+        <w:rPr>
+          <w:noProof/>
+        </w:rPr>
         <w:drawing>
           <wp:inline distT="0" distB="0" distL="0" distR="0" wp14:anchorId="3ECB794F" wp14:editId="71934B21">
             <wp:extent cx="5731510" cy="993775"/>
@@ -5615,6 +5466,9 @@
         <w:jc w:val="center"/>
       </w:pPr>
       <w:r>
+        <w:rPr>
+          <w:noProof/>
+        </w:rPr>
         <w:drawing>
           <wp:inline distT="0" distB="0" distL="0" distR="0" wp14:anchorId="5361B367" wp14:editId="47A6CE3E">
             <wp:extent cx="1552073" cy="999035"/>
@@ -5654,6 +5508,7 @@
     </w:p>
     <w:p>
       <w:r>
+        <w:lastRenderedPageBreak/>
         <w:t xml:space="preserve">but if </w:t>
       </w:r>
       <w:r>
@@ -5672,6 +5527,9 @@
         <w:jc w:val="center"/>
       </w:pPr>
       <w:r>
+        <w:rPr>
+          <w:noProof/>
+        </w:rPr>
         <w:drawing>
           <wp:inline distT="0" distB="0" distL="0" distR="0" wp14:anchorId="71B99556" wp14:editId="330AC3CD">
             <wp:extent cx="1575522" cy="1022684"/>
@@ -5836,14 +5694,7 @@
         <w:rPr>
           <w:lang w:eastAsia="en-GB"/>
         </w:rPr>
-        <w:t xml:space="preserve"> (since the latter may contain input/output). It is hoped that a future version of Elan will offer support for the </w:t>
-      </w:r>
-      <w:r>
-        <w:rPr>
-          <w:lang w:eastAsia="en-GB"/>
-        </w:rPr>
-        <w:lastRenderedPageBreak/>
-        <w:t xml:space="preserve">automated testing of procedures and even the </w:t>
+        <w:t xml:space="preserve"> (since the latter may contain input/output). It is hoped that a future version of Elan will offer support for the automated testing of procedures and even the </w:t>
       </w:r>
       <w:r>
         <w:rPr>
@@ -5893,6 +5744,9 @@
     </w:p>
     <w:p>
       <w:r>
+        <w:rPr>
+          <w:noProof/>
+        </w:rPr>
         <w:drawing>
           <wp:inline distT="0" distB="0" distL="0" distR="0" wp14:anchorId="46BF5D5B" wp14:editId="366D4260">
             <wp:extent cx="2353003" cy="247685"/>
@@ -5974,6 +5828,9 @@
     </w:p>
     <w:p>
       <w:r>
+        <w:rPr>
+          <w:noProof/>
+        </w:rPr>
         <w:drawing>
           <wp:inline distT="0" distB="0" distL="0" distR="0" wp14:anchorId="769F51BC" wp14:editId="50EB02A9">
             <wp:extent cx="5731510" cy="404495"/>
@@ -6013,16 +5870,7 @@
     </w:p>
     <w:p>
       <w:r>
-        <w:t xml:space="preserve">A comment must be defined on its own line – </w:t>
-      </w:r>
-      <w:r>
-        <w:t>a comment</w:t>
-      </w:r>
-      <w:r>
-        <w:t xml:space="preserve"> cannot be </w:t>
-      </w:r>
-      <w:r>
-        <w:t>placed at the end of a line of code, nor within it.</w:t>
+        <w:t>A comment must be defined on its own line – a comment cannot be placed at the end of a line of code, nor within it.</w:t>
       </w:r>
     </w:p>
     <w:p>
@@ -6052,6 +5900,9 @@
     </w:p>
     <w:p>
       <w:r>
+        <w:rPr>
+          <w:noProof/>
+        </w:rPr>
         <w:drawing>
           <wp:inline distT="0" distB="0" distL="0" distR="0" wp14:anchorId="6C6F5B77" wp14:editId="0714C98A">
             <wp:extent cx="1543265" cy="219106"/>
@@ -6101,7 +5952,6 @@
         <w:pStyle w:val="Heading1"/>
       </w:pPr>
       <w:r>
-        <w:lastRenderedPageBreak/>
         <w:t>Statements</w:t>
       </w:r>
     </w:p>
@@ -6208,6 +6058,7 @@
           <w:rFonts w:eastAsia="Times New Roman"/>
           <w:lang w:eastAsia="en-GB"/>
         </w:rPr>
+        <w:lastRenderedPageBreak/>
         <w:t>else</w:t>
       </w:r>
       <w:r>
@@ -6381,48 +6232,352 @@
         <w:pStyle w:val="Heading2"/>
       </w:pPr>
       <w:r>
-        <w:t xml:space="preserve">Input / </w:t>
+        <w:t>Input / output</w:t>
+      </w:r>
+    </w:p>
+    <w:p>
+      <w:pPr>
+        <w:pStyle w:val="Heading3"/>
+        <w:rPr>
+          <w:rFonts w:eastAsia="Times New Roman"/>
+          <w:lang w:eastAsia="en-GB"/>
+        </w:rPr>
+      </w:pPr>
+      <w:r>
+        <w:rPr>
+          <w:rFonts w:eastAsia="Times New Roman"/>
+          <w:lang w:eastAsia="en-GB"/>
+        </w:rPr>
+        <w:t>p</w:t>
+      </w:r>
+      <w:r>
+        <w:rPr>
+          <w:rFonts w:eastAsia="Times New Roman"/>
+          <w:lang w:eastAsia="en-GB"/>
+        </w:rPr>
+        <w:t>rint</w:t>
+      </w:r>
+    </w:p>
+    <w:p>
+      <w:pPr>
+        <w:pStyle w:val="Heading3"/>
+        <w:rPr>
+          <w:rFonts w:eastAsia="Times New Roman"/>
+          <w:lang w:eastAsia="en-GB"/>
+        </w:rPr>
+      </w:pPr>
+      <w:r>
+        <w:rPr>
+          <w:rFonts w:eastAsia="Times New Roman"/>
+          <w:lang w:eastAsia="en-GB"/>
+        </w:rPr>
+        <w:t>input</w:t>
+      </w:r>
+    </w:p>
+    <w:p>
+      <w:pPr>
+        <w:pStyle w:val="Heading3"/>
+        <w:rPr>
+          <w:lang w:eastAsia="en-GB"/>
+        </w:rPr>
+      </w:pPr>
+      <w:r>
+        <w:rPr>
+          <w:lang w:eastAsia="en-GB"/>
+        </w:rPr>
+        <w:t>‘Impure’ library functions</w:t>
+      </w:r>
+    </w:p>
+    <w:p>
+      <w:pPr>
+        <w:pStyle w:val="Heading1"/>
+        <w:rPr>
+          <w:lang w:eastAsia="en-GB"/>
+        </w:rPr>
+      </w:pPr>
+      <w:r>
+        <w:rPr>
+          <w:lang w:eastAsia="en-GB"/>
+        </w:rPr>
+        <w:t>Debugging</w:t>
+      </w:r>
+    </w:p>
+    <w:p>
+      <w:pPr>
+        <w:rPr>
+          <w:lang w:eastAsia="en-GB"/>
+        </w:rPr>
+      </w:pPr>
+      <w:r>
+        <w:rPr>
+          <w:lang w:eastAsia="en-GB"/>
+        </w:rPr>
+        <w:t>Elan v 1.0 will have a powerful debugging capability, but it does not exist in the Beta version.</w:t>
+      </w:r>
+    </w:p>
+    <w:p>
+      <w:pPr>
+        <w:rPr>
+          <w:lang w:eastAsia="en-GB"/>
+        </w:rPr>
+      </w:pPr>
+      <w:r>
+        <w:rPr>
+          <w:lang w:eastAsia="en-GB"/>
+        </w:rPr>
+        <w:t xml:space="preserve">Meantime, we recommend that you use the powerful Testing capability to help with debugging functions and procedures. </w:t>
       </w:r>
       <w:proofErr w:type="gramStart"/>
       <w:r>
-        <w:t>output</w:t>
+        <w:rPr>
+          <w:lang w:eastAsia="en-GB"/>
+        </w:rPr>
+        <w:t>And  -</w:t>
       </w:r>
       <w:proofErr w:type="gramEnd"/>
+      <w:r>
+        <w:rPr>
+          <w:lang w:eastAsia="en-GB"/>
+        </w:rPr>
+        <w:t xml:space="preserve"> we hate this idea, but just as a stop-gap solution – for the main routine and procedures, you can add-in temporary print statements. </w:t>
+      </w:r>
+    </w:p>
+    <w:p>
+      <w:pPr>
+        <w:pStyle w:val="Heading1"/>
+        <w:rPr>
+          <w:lang w:eastAsia="en-GB"/>
+        </w:rPr>
+      </w:pPr>
+      <w:r>
+        <w:rPr>
+          <w:lang w:eastAsia="en-GB"/>
+        </w:rPr>
+        <w:t>Input/Output and other system capabilities</w:t>
+      </w:r>
+    </w:p>
+    <w:p>
+      <w:pPr>
+        <w:pStyle w:val="Heading2"/>
+        <w:rPr>
+          <w:lang w:eastAsia="en-GB"/>
+        </w:rPr>
+      </w:pPr>
+      <w:r>
+        <w:rPr>
+          <w:lang w:eastAsia="en-GB"/>
+        </w:rPr>
+        <w:t>Random numbers</w:t>
+      </w:r>
+    </w:p>
+    <w:p>
+      <w:pPr>
+        <w:rPr>
+          <w:lang w:eastAsia="en-GB"/>
+        </w:rPr>
+      </w:pPr>
+      <w:r>
+        <w:rPr>
+          <w:lang w:eastAsia="en-GB"/>
+        </w:rPr>
+        <w:t xml:space="preserve">Note that </w:t>
+      </w:r>
+      <w:proofErr w:type="gramStart"/>
+      <w:r>
+        <w:rPr>
+          <w:lang w:eastAsia="en-GB"/>
+        </w:rPr>
+        <w:t>both of the methods</w:t>
+      </w:r>
+      <w:proofErr w:type="gramEnd"/>
+      <w:r>
+        <w:rPr>
+          <w:lang w:eastAsia="en-GB"/>
+        </w:rPr>
+        <w:t xml:space="preserve"> shown below have a dependency upon the system. Therefore they may be used </w:t>
+      </w:r>
     </w:p>
     <w:p>
       <w:pPr>
         <w:pStyle w:val="Heading3"/>
         <w:rPr>
-          <w:rFonts w:eastAsia="Times New Roman"/>
-          <w:lang w:eastAsia="en-GB"/>
-        </w:rPr>
-      </w:pPr>
-      <w:r>
-        <w:rPr>
-          <w:rFonts w:eastAsia="Times New Roman"/>
-          <w:lang w:eastAsia="en-GB"/>
-        </w:rPr>
-        <w:t>p</w:t>
-      </w:r>
-      <w:r>
-        <w:rPr>
-          <w:rFonts w:eastAsia="Times New Roman"/>
-          <w:lang w:eastAsia="en-GB"/>
-        </w:rPr>
-        <w:t>rint</w:t>
+          <w:lang w:eastAsia="en-GB"/>
+        </w:rPr>
+      </w:pPr>
+      <w:r>
+        <w:rPr>
+          <w:lang w:eastAsia="en-GB"/>
+        </w:rPr>
+        <w:t xml:space="preserve">random </w:t>
+      </w:r>
+    </w:p>
+    <w:p>
+      <w:pPr>
+        <w:rPr>
+          <w:lang w:eastAsia="en-GB"/>
+        </w:rPr>
+      </w:pPr>
+      <w:r>
+        <w:rPr>
+          <w:lang w:eastAsia="en-GB"/>
+        </w:rPr>
+        <w:t>returns a Float in the range 0 &lt;= x &lt; 1</w:t>
+      </w:r>
+    </w:p>
+    <w:p>
+      <w:pPr>
+        <w:rPr>
+          <w:lang w:eastAsia="en-GB"/>
+        </w:rPr>
+      </w:pPr>
+      <w:r>
+        <w:rPr>
+          <w:lang w:eastAsia="en-GB"/>
+        </w:rPr>
+        <w:t>Example use:</w:t>
       </w:r>
     </w:p>
     <w:p>
       <w:pPr>
         <w:pStyle w:val="Heading3"/>
         <w:rPr>
-          <w:rFonts w:eastAsia="Times New Roman"/>
-          <w:lang w:eastAsia="en-GB"/>
-        </w:rPr>
-      </w:pPr>
-      <w:r>
-        <w:rPr>
-          <w:rFonts w:eastAsia="Times New Roman"/>
+          <w:lang w:eastAsia="en-GB"/>
+        </w:rPr>
+      </w:pPr>
+      <w:proofErr w:type="spellStart"/>
+      <w:r>
+        <w:rPr>
+          <w:lang w:eastAsia="en-GB"/>
+        </w:rPr>
+        <w:t>randomInt</w:t>
+      </w:r>
+      <w:proofErr w:type="spellEnd"/>
+    </w:p>
+    <w:p>
+      <w:pPr>
+        <w:rPr>
+          <w:i/>
+          <w:iCs/>
+          <w:lang w:eastAsia="en-GB"/>
+        </w:rPr>
+      </w:pPr>
+      <w:r>
+        <w:rPr>
+          <w:lang w:eastAsia="en-GB"/>
+        </w:rPr>
+        <w:t xml:space="preserve">returns an integer in the range spaced. Note that both limits are </w:t>
+      </w:r>
+      <w:r>
+        <w:rPr>
+          <w:i/>
+          <w:iCs/>
+          <w:lang w:eastAsia="en-GB"/>
+        </w:rPr>
+        <w:t>inclusive.</w:t>
+      </w:r>
+    </w:p>
+    <w:p>
+      <w:pPr>
+        <w:rPr>
+          <w:i/>
+          <w:iCs/>
+          <w:lang w:eastAsia="en-GB"/>
+        </w:rPr>
+      </w:pPr>
+      <w:r>
+        <w:rPr>
+          <w:i/>
+          <w:iCs/>
+          <w:lang w:eastAsia="en-GB"/>
+        </w:rPr>
+        <w:t>Example use:</w:t>
+      </w:r>
+    </w:p>
+    <w:p>
+      <w:pPr>
+        <w:pStyle w:val="Heading2"/>
+        <w:rPr>
+          <w:lang w:eastAsia="en-GB"/>
+        </w:rPr>
+      </w:pPr>
+      <w:r>
+        <w:rPr>
+          <w:lang w:eastAsia="en-GB"/>
+        </w:rPr>
+        <w:t>Timing</w:t>
+      </w:r>
+    </w:p>
+    <w:p>
+      <w:pPr>
+        <w:rPr>
+          <w:lang w:eastAsia="en-GB"/>
+        </w:rPr>
+      </w:pPr>
+      <w:r>
+        <w:rPr>
+          <w:lang w:eastAsia="en-GB"/>
+        </w:rPr>
+        <w:t>clock</w:t>
+      </w:r>
+    </w:p>
+    <w:p>
+      <w:pPr>
+        <w:rPr>
+          <w:lang w:eastAsia="en-GB"/>
+        </w:rPr>
+      </w:pPr>
+      <w:r>
+        <w:rPr>
+          <w:lang w:eastAsia="en-GB"/>
+        </w:rPr>
+        <w:t>pause</w:t>
+      </w:r>
+    </w:p>
+    <w:p>
+      <w:pPr>
+        <w:pStyle w:val="Heading2"/>
+        <w:rPr>
+          <w:lang w:eastAsia="en-GB"/>
+        </w:rPr>
+      </w:pPr>
+      <w:r>
+        <w:rPr>
+          <w:lang w:eastAsia="en-GB"/>
+        </w:rPr>
+        <w:t>Console pane</w:t>
+      </w:r>
+    </w:p>
+    <w:p>
+      <w:pPr>
+        <w:pStyle w:val="Heading3"/>
+        <w:rPr>
+          <w:b/>
+          <w:bCs/>
+          <w:lang w:eastAsia="en-GB"/>
+        </w:rPr>
+      </w:pPr>
+      <w:r>
+        <w:rPr>
+          <w:b/>
+          <w:bCs/>
+          <w:lang w:eastAsia="en-GB"/>
+        </w:rPr>
+        <w:t>print</w:t>
+      </w:r>
+    </w:p>
+    <w:p>
+      <w:pPr>
+        <w:pStyle w:val="Heading3"/>
+        <w:rPr>
+          <w:b/>
+          <w:bCs/>
+          <w:lang w:eastAsia="en-GB"/>
+        </w:rPr>
+      </w:pPr>
+      <w:r>
+        <w:rPr>
+          <w:b/>
+          <w:bCs/>
           <w:lang w:eastAsia="en-GB"/>
         </w:rPr>
         <w:t>input</w:t>
@@ -6432,14 +6587,209 @@
       <w:pPr>
         <w:pStyle w:val="Heading3"/>
         <w:rPr>
-          <w:lang w:eastAsia="en-GB"/>
-        </w:rPr>
-      </w:pPr>
-      <w:r>
-        <w:rPr>
-          <w:lang w:eastAsia="en-GB"/>
-        </w:rPr>
-        <w:t>‘Impure’ library functions</w:t>
+          <w:b/>
+          <w:bCs/>
+          <w:lang w:eastAsia="en-GB"/>
+        </w:rPr>
+      </w:pPr>
+      <w:proofErr w:type="spellStart"/>
+      <w:r>
+        <w:rPr>
+          <w:b/>
+          <w:bCs/>
+          <w:lang w:eastAsia="en-GB"/>
+        </w:rPr>
+        <w:t>getKeypress</w:t>
+      </w:r>
+      <w:proofErr w:type="spellEnd"/>
+    </w:p>
+    <w:p>
+      <w:pPr>
+        <w:rPr>
+          <w:b/>
+          <w:bCs/>
+          <w:lang w:eastAsia="en-GB"/>
+        </w:rPr>
+      </w:pPr>
+      <w:r>
+        <w:rPr>
+          <w:b/>
+          <w:bCs/>
+          <w:lang w:eastAsia="en-GB"/>
+        </w:rPr>
+        <w:t xml:space="preserve">Note: The console display is automatically updated with whatever has been printed, </w:t>
+      </w:r>
+      <w:r>
+        <w:rPr>
+          <w:b/>
+          <w:bCs/>
+          <w:lang w:eastAsia="en-GB"/>
+        </w:rPr>
+        <w:t xml:space="preserve">when the program ends, or whenever the system is waiting for an input. </w:t>
+      </w:r>
+      <w:r>
+        <w:rPr>
+          <w:b/>
+          <w:bCs/>
+          <w:lang w:eastAsia="en-GB"/>
+        </w:rPr>
+        <w:t xml:space="preserve"> </w:t>
+      </w:r>
+      <w:r>
+        <w:rPr>
+          <w:b/>
+          <w:bCs/>
+          <w:lang w:eastAsia="en-GB"/>
+        </w:rPr>
+        <w:t>If you want it to update while the program is running – for example if using a loop to print out a long list of values – then insert the following line of code:</w:t>
+      </w:r>
+    </w:p>
+    <w:p>
+      <w:pPr>
+        <w:rPr>
+          <w:b/>
+          <w:bCs/>
+          <w:lang w:eastAsia="en-GB"/>
+        </w:rPr>
+      </w:pPr>
+      <w:proofErr w:type="gramStart"/>
+      <w:r>
+        <w:rPr>
+          <w:b/>
+          <w:bCs/>
+          <w:lang w:eastAsia="en-GB"/>
+        </w:rPr>
+        <w:t>pause(</w:t>
+      </w:r>
+      <w:proofErr w:type="gramEnd"/>
+      <w:r>
+        <w:rPr>
+          <w:b/>
+          <w:bCs/>
+          <w:lang w:eastAsia="en-GB"/>
+        </w:rPr>
+        <w:t>1)</w:t>
+      </w:r>
+    </w:p>
+    <w:p>
+      <w:pPr>
+        <w:rPr>
+          <w:b/>
+          <w:bCs/>
+          <w:lang w:eastAsia="en-GB"/>
+        </w:rPr>
+      </w:pPr>
+      <w:r>
+        <w:rPr>
+          <w:b/>
+          <w:bCs/>
+          <w:lang w:eastAsia="en-GB"/>
+        </w:rPr>
+        <w:t xml:space="preserve">Whenever </w:t>
+      </w:r>
+      <w:r>
+        <w:rPr>
+          <w:b/>
+          <w:bCs/>
+          <w:i/>
+          <w:iCs/>
+          <w:lang w:eastAsia="en-GB"/>
+        </w:rPr>
+        <w:t>any</w:t>
+      </w:r>
+      <w:r>
+        <w:rPr>
+          <w:b/>
+          <w:bCs/>
+          <w:lang w:eastAsia="en-GB"/>
+        </w:rPr>
+        <w:t xml:space="preserve"> pause method is encountered, program execution will be </w:t>
+      </w:r>
+      <w:proofErr w:type="gramStart"/>
+      <w:r>
+        <w:rPr>
+          <w:b/>
+          <w:bCs/>
+          <w:lang w:eastAsia="en-GB"/>
+        </w:rPr>
+        <w:t>paused</w:t>
+      </w:r>
+      <w:proofErr w:type="gramEnd"/>
+      <w:r>
+        <w:rPr>
+          <w:b/>
+          <w:bCs/>
+          <w:lang w:eastAsia="en-GB"/>
+        </w:rPr>
+        <w:t xml:space="preserve"> and the console display will then be updated. </w:t>
+      </w:r>
+      <w:proofErr w:type="gramStart"/>
+      <w:r>
+        <w:rPr>
+          <w:b/>
+          <w:bCs/>
+          <w:lang w:eastAsia="en-GB"/>
+        </w:rPr>
+        <w:t>pause(</w:t>
+      </w:r>
+      <w:proofErr w:type="gramEnd"/>
+      <w:r>
+        <w:rPr>
+          <w:b/>
+          <w:bCs/>
+          <w:lang w:eastAsia="en-GB"/>
+        </w:rPr>
+        <w:t xml:space="preserve">1) just specifies the minimum delay – 1 millisecond. </w:t>
+      </w:r>
+    </w:p>
+    <w:p>
+      <w:pPr>
+        <w:pStyle w:val="Heading2"/>
+        <w:rPr>
+          <w:lang w:eastAsia="en-GB"/>
+        </w:rPr>
+      </w:pPr>
+      <w:r>
+        <w:rPr>
+          <w:lang w:eastAsia="en-GB"/>
+        </w:rPr>
+        <w:t>Graphics pane</w:t>
+      </w:r>
+    </w:p>
+    <w:p>
+      <w:pPr>
+        <w:pStyle w:val="Heading2"/>
+        <w:rPr>
+          <w:lang w:eastAsia="en-GB"/>
+        </w:rPr>
+      </w:pPr>
+    </w:p>
+    <w:p>
+      <w:pPr>
+        <w:pStyle w:val="Heading2"/>
+        <w:rPr>
+          <w:lang w:eastAsia="en-GB"/>
+        </w:rPr>
+      </w:pPr>
+      <w:r>
+        <w:rPr>
+          <w:lang w:eastAsia="en-GB"/>
+        </w:rPr>
+        <w:t>File reading/writing</w:t>
+      </w:r>
+    </w:p>
+    <w:p>
+      <w:pPr>
+        <w:rPr>
+          <w:lang w:eastAsia="en-GB"/>
+        </w:rPr>
+      </w:pPr>
+      <w:r>
+        <w:rPr>
+          <w:lang w:eastAsia="en-GB"/>
+        </w:rPr>
+        <w:lastRenderedPageBreak/>
+        <w:t>Not currently implemented. Elan v1.0 will have support for reading and writing, both text and binary files.</w:t>
       </w:r>
     </w:p>
     <w:sectPr>
@@ -9927,6 +10277,7 @@
   <w:style w:type="character" w:default="1" w:styleId="DefaultParagraphFont">
     <w:name w:val="Default Paragraph Font"/>
     <w:uiPriority w:val="1"/>
+    <w:semiHidden/>
     <w:unhideWhenUsed/>
   </w:style>
   <w:style w:type="table" w:default="1" w:styleId="TableNormal">

</xml_diff>

<commit_message>
#540 main page layout changes
</commit_message>
<xml_diff>
--- a/documentation/Quick Language Reference.docx
+++ b/documentation/Quick Language Reference.docx
@@ -7,10 +7,1535 @@
         <w:pStyle w:val="Heading1"/>
       </w:pPr>
       <w:r>
+        <w:t>A</w:t>
+      </w:r>
+      <w:r>
+        <w:t>bout Elan</w:t>
+      </w:r>
+    </w:p>
+    <w:p>
+      <w:r>
+        <w:t>Elan is a programming language…</w:t>
+      </w:r>
+    </w:p>
+    <w:p>
+      <w:pPr>
+        <w:pStyle w:val="ListParagraph"/>
+        <w:numPr>
+          <w:ilvl w:val="0"/>
+          <w:numId w:val="29"/>
+        </w:numPr>
+      </w:pPr>
+      <w:r>
+        <w:t xml:space="preserve">Designed specifically for education –not just learning how to program, but for learning how to program </w:t>
+      </w:r>
+      <w:r>
+        <w:rPr>
+          <w:i/>
+          <w:iCs/>
+        </w:rPr>
+        <w:t>well</w:t>
+      </w:r>
+      <w:r>
+        <w:t xml:space="preserve">. </w:t>
+      </w:r>
+    </w:p>
+    <w:p>
+      <w:pPr>
+        <w:pStyle w:val="ListParagraph"/>
+        <w:numPr>
+          <w:ilvl w:val="0"/>
+          <w:numId w:val="29"/>
+        </w:numPr>
+      </w:pPr>
+      <w:r>
+        <w:t>Elan is committed to continuing to serve the needs of education to the best possible degree, and not to be tempted to try to attract professional developers – who have different needs. But that does not imply that Elan is in any way a primitive language</w:t>
+      </w:r>
+    </w:p>
+    <w:p>
+      <w:pPr>
+        <w:pStyle w:val="ListParagraph"/>
+        <w:numPr>
+          <w:ilvl w:val="0"/>
+          <w:numId w:val="29"/>
+        </w:numPr>
+      </w:pPr>
+      <w:r>
+        <w:t xml:space="preserve">Is a ‘multi-paradigm’ language, meaning that it supports the ‘procedural’ (PP), ‘object-oriented’ (OOP), and ‘functional’ (FP) programming paradigms. Its support for FP – seen by many computer scientists as set to become the next ‘dominant paradigm’ in programming – is considerably better than most multi-paradigm programming languages used in education today. </w:t>
+      </w:r>
+    </w:p>
+    <w:p>
+      <w:pPr>
+        <w:pStyle w:val="ListParagraph"/>
+        <w:numPr>
+          <w:ilvl w:val="0"/>
+          <w:numId w:val="29"/>
+        </w:numPr>
+      </w:pPr>
+      <w:r>
+        <w:t xml:space="preserve">We argue, therefore, that learning to program in Elan, sets you up very well to transition to </w:t>
+      </w:r>
+      <w:r>
+        <w:t xml:space="preserve">a wide range of advanced programming languages should you decide to </w:t>
+      </w:r>
+    </w:p>
+    <w:p>
+      <w:pPr>
+        <w:pStyle w:val="Heading2"/>
+      </w:pPr>
+      <w:r>
+        <w:t>Requirements</w:t>
+      </w:r>
+    </w:p>
+    <w:p>
+      <w:r>
+        <w:t xml:space="preserve">Elan runs within a browser, and we recommend using Chrome. </w:t>
+      </w:r>
+    </w:p>
+    <w:p>
+      <w:r>
+        <w:t xml:space="preserve">We also recommend that once you have navigated to the Elan page, that you switch the browser to full-screen mode </w:t>
+      </w:r>
+      <w:proofErr w:type="spellStart"/>
+      <w:r>
+        <w:t>e.g</w:t>
+      </w:r>
+      <w:proofErr w:type="spellEnd"/>
+      <w:r>
+        <w:t xml:space="preserve"> by pressing </w:t>
+      </w:r>
+      <w:r>
+        <w:rPr>
+          <w:b/>
+          <w:bCs/>
+        </w:rPr>
+        <w:t>F11</w:t>
+      </w:r>
+      <w:r>
+        <w:t xml:space="preserve"> – in order to maximise both the screen area available to view the code and the </w:t>
+      </w:r>
+      <w:proofErr w:type="spellStart"/>
+      <w:r>
+        <w:t>input/output</w:t>
+      </w:r>
+      <w:proofErr w:type="spellEnd"/>
+      <w:r>
+        <w:t xml:space="preserve"> windows when running a program.</w:t>
+      </w:r>
+    </w:p>
+    <w:p>
+      <w:pPr>
+        <w:pStyle w:val="Heading2"/>
+      </w:pPr>
+      <w:r>
+        <w:t xml:space="preserve">Elan </w:t>
+      </w:r>
+      <w:r>
+        <w:t>c</w:t>
+      </w:r>
+      <w:r>
+        <w:t>ode fil</w:t>
+      </w:r>
+      <w:r>
+        <w:t>es</w:t>
+      </w:r>
+    </w:p>
+    <w:p>
+      <w:r>
+        <w:t>Elan code files…</w:t>
+      </w:r>
+    </w:p>
+    <w:p>
+      <w:pPr>
+        <w:pStyle w:val="ListParagraph"/>
+        <w:numPr>
+          <w:ilvl w:val="0"/>
+          <w:numId w:val="27"/>
+        </w:numPr>
+        <w:rPr>
+          <w:rStyle w:val="codeChar"/>
+        </w:rPr>
+      </w:pPr>
+      <w:r>
+        <w:t xml:space="preserve">have </w:t>
+      </w:r>
+      <w:r>
+        <w:t xml:space="preserve">a </w:t>
+      </w:r>
+      <w:r>
+        <w:rPr>
+          <w:rStyle w:val="codeChar"/>
+        </w:rPr>
+        <w:t>.elan</w:t>
+      </w:r>
+      <w:r>
+        <w:t xml:space="preserve"> </w:t>
+      </w:r>
+      <w:r>
+        <w:t xml:space="preserve">‘file extension’ e.g. </w:t>
+      </w:r>
+      <w:proofErr w:type="spellStart"/>
+      <w:r>
+        <w:rPr>
+          <w:rStyle w:val="codeChar"/>
+        </w:rPr>
+        <w:t>myProgram.elan</w:t>
+      </w:r>
+      <w:proofErr w:type="spellEnd"/>
+    </w:p>
+    <w:p>
+      <w:pPr>
+        <w:pStyle w:val="ListParagraph"/>
+        <w:numPr>
+          <w:ilvl w:val="0"/>
+          <w:numId w:val="27"/>
+        </w:numPr>
+      </w:pPr>
+      <w:r>
+        <w:t>must be created, saved, and edited, from the Elan IDE. If you try to create or edit an Elan code file outside the IDE (for example in Notepad, or another IDE), the file you create will almost certainly not be able to be loaded into the Elan editor, and hence not be able to be run.</w:t>
+      </w:r>
+    </w:p>
+    <w:p>
+      <w:pPr>
+        <w:pStyle w:val="ListParagraph"/>
+        <w:numPr>
+          <w:ilvl w:val="0"/>
+          <w:numId w:val="27"/>
+        </w:numPr>
+      </w:pPr>
+      <w:r>
+        <w:t xml:space="preserve">may be </w:t>
+      </w:r>
+      <w:r>
+        <w:rPr>
+          <w:i/>
+          <w:iCs/>
+        </w:rPr>
+        <w:t>loaded</w:t>
+      </w:r>
+      <w:r>
+        <w:t xml:space="preserve"> into the Elan IDE from anywhere on your own machine, or from a file server that you have access to.</w:t>
+      </w:r>
+    </w:p>
+    <w:p>
+      <w:pPr>
+        <w:pStyle w:val="ListParagraph"/>
+        <w:numPr>
+          <w:ilvl w:val="0"/>
+          <w:numId w:val="27"/>
+        </w:numPr>
+        <w:rPr>
+          <w:b/>
+          <w:bCs/>
+        </w:rPr>
+      </w:pPr>
+      <w:r>
+        <w:t xml:space="preserve">are always </w:t>
+      </w:r>
+      <w:r>
+        <w:rPr>
+          <w:i/>
+          <w:iCs/>
+        </w:rPr>
+        <w:t xml:space="preserve">saved </w:t>
+      </w:r>
+      <w:r>
+        <w:t>to the Downloads directory, from which they may be copied or moved to another location. (This is a restriction imposed by browsers - for security reasons – not by Elan).</w:t>
+      </w:r>
+    </w:p>
+    <w:p>
+      <w:pPr>
+        <w:pStyle w:val="ListParagraph"/>
+        <w:numPr>
+          <w:ilvl w:val="0"/>
+          <w:numId w:val="27"/>
+        </w:numPr>
+      </w:pPr>
+      <w:r>
+        <w:t>are plain text files. They may be viewed in e.g. Notepad, checked into a code repository such as GitHub, and the difference between versions of a file during development viewed using a standard ‘diff’ tool</w:t>
+      </w:r>
+    </w:p>
+    <w:p>
+      <w:pPr>
+        <w:pStyle w:val="Heading2"/>
+      </w:pPr>
+      <w:r>
+        <w:t>Accessibility</w:t>
+      </w:r>
+    </w:p>
+    <w:p>
+      <w:pPr>
+        <w:pStyle w:val="ListParagraph"/>
+        <w:numPr>
+          <w:ilvl w:val="0"/>
+          <w:numId w:val="26"/>
+        </w:numPr>
+      </w:pPr>
+      <w:r>
+        <w:t xml:space="preserve">Because Elan runs in a browser, you can use the standard browser actions for magnifying the text size – for example by holding down the </w:t>
+      </w:r>
+      <w:r>
+        <w:rPr>
+          <w:b/>
+          <w:bCs/>
+        </w:rPr>
+        <w:t>Ctrl</w:t>
+      </w:r>
+      <w:r>
+        <w:t xml:space="preserve"> button and using the mouse scroll-wheel.</w:t>
+      </w:r>
+    </w:p>
+    <w:p>
+      <w:pPr>
+        <w:pStyle w:val="ListParagraph"/>
+        <w:numPr>
+          <w:ilvl w:val="0"/>
+          <w:numId w:val="26"/>
+        </w:numPr>
+      </w:pPr>
+      <w:r>
+        <w:t xml:space="preserve">Elan makes heavy use of ‘traffic light’ colours (red, amber, green) to distinguish the status of various aspects of the code. If you have difficulty distinguishing these colours, teacher may easily create a </w:t>
+      </w:r>
+      <w:r>
+        <w:rPr>
+          <w:u w:val="single"/>
+        </w:rPr>
+        <w:t>profile</w:t>
+      </w:r>
+      <w:r>
+        <w:t xml:space="preserve"> for you that uses alternative colours.</w:t>
+      </w:r>
+    </w:p>
+    <w:p>
+      <w:pPr>
+        <w:pStyle w:val="ListParagraph"/>
+        <w:numPr>
+          <w:ilvl w:val="0"/>
+          <w:numId w:val="26"/>
+        </w:numPr>
+      </w:pPr>
+      <w:r>
+        <w:t>Most actions can be initiated either via the mouse, or through keyboard short-cuts. It is possible to do everything without a mouse.</w:t>
+      </w:r>
+    </w:p>
+    <w:p>
+      <w:pPr>
+        <w:pStyle w:val="ListParagraph"/>
+        <w:numPr>
+          <w:ilvl w:val="0"/>
+          <w:numId w:val="26"/>
+        </w:numPr>
+      </w:pPr>
+      <w:r>
+        <w:t xml:space="preserve">(A longer term aim of the Elan designers is to create a version of Elan that is designed specifically for blind users.) </w:t>
+      </w:r>
+    </w:p>
+    <w:p>
+      <w:pPr>
+        <w:pStyle w:val="Heading2"/>
+      </w:pPr>
+      <w:r>
+        <w:t>Versioning</w:t>
+      </w:r>
+    </w:p>
+    <w:p>
+      <w:r>
+        <w:t>Unlike in most languages, the Elan language and the IDE (integrated development environment) form a single product, with a single version. There is no possibility of the two becoming ‘out of synch’.</w:t>
+      </w:r>
+    </w:p>
+    <w:p>
+      <w:r>
+        <w:t xml:space="preserve">The version number that you are using, is always shown within the ‘header comment’ found at the top of every Elan code file. This comment is generated by the system and may not be edited or deleted. Indeed the header comment must exist in the file in order to load a file. </w:t>
+      </w:r>
+    </w:p>
+    <w:p>
+      <w:pPr>
+        <w:rPr>
+          <w:rStyle w:val="codeChar"/>
+        </w:rPr>
+      </w:pPr>
+      <w:r>
+        <w:lastRenderedPageBreak/>
+        <w:t xml:space="preserve">Elan adopts the discipline of ‘semantic versioning’ (see </w:t>
+      </w:r>
+      <w:hyperlink r:id="rId6" w:history="1">
+        <w:r>
+          <w:rPr>
+            <w:rStyle w:val="Hyperlink"/>
+          </w:rPr>
+          <w:t>https://semver.org/</w:t>
+        </w:r>
+      </w:hyperlink>
+      <w:r>
+        <w:t xml:space="preserve"> ). The version has three parts, for example:</w:t>
+      </w:r>
+      <w:r>
+        <w:br/>
+      </w:r>
+      <w:r>
+        <w:rPr>
+          <w:rStyle w:val="codeChar"/>
+        </w:rPr>
+        <w:t>v1.2.35</w:t>
+      </w:r>
+    </w:p>
+    <w:p>
+      <w:r>
+        <w:t xml:space="preserve">While Elan will be updated quite frequently, the expectation is that the </w:t>
+      </w:r>
+      <w:r>
+        <w:rPr>
+          <w:i/>
+          <w:iCs/>
+        </w:rPr>
+        <w:t>first</w:t>
+      </w:r>
+      <w:r>
+        <w:t xml:space="preserve"> (‘major’) number will remain at </w:t>
+      </w:r>
+      <w:r>
+        <w:rPr>
+          <w:rStyle w:val="codeChar"/>
+        </w:rPr>
+        <w:t>1</w:t>
+      </w:r>
+      <w:r>
+        <w:t xml:space="preserve"> for many years. </w:t>
+      </w:r>
+      <w:r>
+        <w:t xml:space="preserve">This is an important advantage. Let’s say that you are running </w:t>
+      </w:r>
+      <w:r>
+        <w:rPr>
+          <w:rStyle w:val="codeChar"/>
+        </w:rPr>
+        <w:t>v1.3.14</w:t>
+      </w:r>
+      <w:r>
+        <w:t xml:space="preserve"> </w:t>
+      </w:r>
+      <w:r>
+        <w:t>:</w:t>
+      </w:r>
+    </w:p>
+    <w:p>
+      <w:pPr>
+        <w:pStyle w:val="ListParagraph"/>
+        <w:numPr>
+          <w:ilvl w:val="0"/>
+          <w:numId w:val="28"/>
+        </w:numPr>
+      </w:pPr>
+      <w:r>
+        <w:t>Any programs that you wrote for earlier versions will still run</w:t>
+      </w:r>
+      <w:r>
+        <w:t>, without any changes or problems</w:t>
+      </w:r>
+    </w:p>
+    <w:p>
+      <w:pPr>
+        <w:pStyle w:val="ListParagraph"/>
+        <w:numPr>
+          <w:ilvl w:val="0"/>
+          <w:numId w:val="28"/>
+        </w:numPr>
+      </w:pPr>
+      <w:r>
+        <w:t xml:space="preserve">You will </w:t>
+      </w:r>
+      <w:r>
+        <w:t xml:space="preserve">also </w:t>
+      </w:r>
+      <w:r>
+        <w:t xml:space="preserve">be able to load and run any code file that has been written by someone running a version of Elan that has a higher-level </w:t>
+      </w:r>
+      <w:r>
+        <w:rPr>
+          <w:i/>
+          <w:iCs/>
+        </w:rPr>
+        <w:t>third</w:t>
+      </w:r>
+      <w:r>
+        <w:t xml:space="preserve"> number - for example </w:t>
+      </w:r>
+      <w:r>
+        <w:rPr>
+          <w:rStyle w:val="codeChar"/>
+        </w:rPr>
+        <w:t>v1.3.15</w:t>
+      </w:r>
+    </w:p>
+    <w:p>
+      <w:pPr>
+        <w:pStyle w:val="ListParagraph"/>
+        <w:numPr>
+          <w:ilvl w:val="0"/>
+          <w:numId w:val="28"/>
+        </w:numPr>
+      </w:pPr>
+      <w:r>
+        <w:t xml:space="preserve">If you try to load a code file written by someone </w:t>
+      </w:r>
+      <w:r>
+        <w:t>who was using</w:t>
+      </w:r>
+      <w:r>
+        <w:t xml:space="preserve"> a version of Elan with a higher </w:t>
+      </w:r>
+      <w:r>
+        <w:rPr>
+          <w:i/>
+          <w:iCs/>
+        </w:rPr>
+        <w:t>second</w:t>
+      </w:r>
+      <w:r>
+        <w:t xml:space="preserve"> level number – for example </w:t>
+      </w:r>
+      <w:r>
+        <w:rPr>
+          <w:rStyle w:val="codeChar"/>
+        </w:rPr>
+        <w:t>v1.4.0</w:t>
+      </w:r>
+      <w:r>
+        <w:t xml:space="preserve"> –</w:t>
+      </w:r>
+      <w:r>
+        <w:t xml:space="preserve"> </w:t>
+      </w:r>
+      <w:r>
+        <w:t>indicat</w:t>
+      </w:r>
+      <w:r>
+        <w:t>ing</w:t>
+      </w:r>
+      <w:r>
+        <w:t xml:space="preserve"> that the version has </w:t>
+      </w:r>
+      <w:r>
+        <w:rPr>
+          <w:i/>
+          <w:iCs/>
+        </w:rPr>
+        <w:t>additional</w:t>
+      </w:r>
+      <w:r>
+        <w:t xml:space="preserve"> capabilities, then you will be advised to upgrade to that or, preferably, the </w:t>
+      </w:r>
+      <w:r>
+        <w:rPr>
+          <w:i/>
+          <w:iCs/>
+        </w:rPr>
+        <w:t>latest</w:t>
+      </w:r>
+      <w:r>
+        <w:t xml:space="preserve"> available version, </w:t>
+      </w:r>
+      <w:r>
+        <w:rPr>
+          <w:i/>
+          <w:iCs/>
+        </w:rPr>
+        <w:t>because it will always be safe to do so</w:t>
+      </w:r>
+      <w:r>
+        <w:t xml:space="preserve"> without any risk that your existing programs may no longer run.</w:t>
+      </w:r>
+    </w:p>
+    <w:p>
+      <w:pPr>
+        <w:pStyle w:val="ListParagraph"/>
+        <w:numPr>
+          <w:ilvl w:val="0"/>
+          <w:numId w:val="28"/>
+        </w:numPr>
+      </w:pPr>
+      <w:r>
+        <w:t xml:space="preserve">A higher </w:t>
+      </w:r>
+      <w:r>
+        <w:rPr>
+          <w:i/>
+          <w:iCs/>
+        </w:rPr>
+        <w:t>first</w:t>
+      </w:r>
+      <w:r>
+        <w:t xml:space="preserve"> level number indicates that </w:t>
+      </w:r>
+      <w:r>
+        <w:t xml:space="preserve">it may be necessary to make some (typically small) changes to </w:t>
+      </w:r>
+      <w:r>
+        <w:t>some</w:t>
+      </w:r>
+      <w:r>
+        <w:t xml:space="preserve"> of your existing programs in order to run them on the new version</w:t>
+      </w:r>
+      <w:r>
+        <w:t xml:space="preserve">. </w:t>
+      </w:r>
+      <w:r>
+        <w:rPr>
+          <w:b/>
+          <w:bCs/>
+        </w:rPr>
+        <w:t xml:space="preserve">For this reason, the developers of Elan are committed </w:t>
+      </w:r>
+      <w:r>
+        <w:rPr>
+          <w:b/>
+          <w:bCs/>
+          <w:i/>
+          <w:iCs/>
+        </w:rPr>
+        <w:t>not</w:t>
+      </w:r>
+      <w:r>
+        <w:rPr>
+          <w:b/>
+          <w:bCs/>
+        </w:rPr>
+        <w:t xml:space="preserve"> </w:t>
+      </w:r>
+      <w:r>
+        <w:rPr>
+          <w:b/>
+          <w:bCs/>
+        </w:rPr>
+        <w:t xml:space="preserve">to </w:t>
+      </w:r>
+      <w:r>
+        <w:rPr>
+          <w:b/>
+          <w:bCs/>
+        </w:rPr>
+        <w:t>introduc</w:t>
+      </w:r>
+      <w:r>
+        <w:rPr>
+          <w:b/>
+          <w:bCs/>
+        </w:rPr>
+        <w:t>e</w:t>
+      </w:r>
+      <w:r>
+        <w:rPr>
+          <w:b/>
+          <w:bCs/>
+        </w:rPr>
+        <w:t xml:space="preserve"> a first-level change without extensive consultation with, and support from, teachers that use Elan. </w:t>
+      </w:r>
+      <w:r>
+        <w:t xml:space="preserve">In a </w:t>
+      </w:r>
+      <w:r>
+        <w:rPr>
+          <w:b/>
+          <w:bCs/>
+        </w:rPr>
+        <w:t>v2.0.0</w:t>
+      </w:r>
+      <w:r>
+        <w:t xml:space="preserve"> </w:t>
+      </w:r>
+      <w:r>
+        <w:t>were to be</w:t>
+      </w:r>
+      <w:r>
+        <w:t xml:space="preserve"> introduced</w:t>
+      </w:r>
+      <w:r>
+        <w:t xml:space="preserve"> in future</w:t>
+      </w:r>
+      <w:r>
+        <w:t xml:space="preserve">, </w:t>
+      </w:r>
+      <w:r>
+        <w:t>you will</w:t>
+      </w:r>
+      <w:r>
+        <w:t xml:space="preserve"> then</w:t>
+      </w:r>
+      <w:r>
+        <w:t xml:space="preserve"> </w:t>
+      </w:r>
+      <w:r>
+        <w:rPr>
+          <w:i/>
+          <w:iCs/>
+        </w:rPr>
+        <w:t>automatically</w:t>
+      </w:r>
+      <w:r>
+        <w:t xml:space="preserve"> be advised of how to check the compatibility of any existing programs, or the small changes that might be needed, </w:t>
+      </w:r>
+      <w:r>
+        <w:rPr>
+          <w:i/>
+          <w:iCs/>
+        </w:rPr>
+        <w:t>before</w:t>
+      </w:r>
+      <w:r>
+        <w:t xml:space="preserve"> you </w:t>
+      </w:r>
+      <w:r>
+        <w:t xml:space="preserve">decide whether to </w:t>
+      </w:r>
+      <w:r>
+        <w:t>upgrade.</w:t>
+      </w:r>
+    </w:p>
+    <w:p>
+      <w:pPr>
+        <w:pStyle w:val="Heading1"/>
+      </w:pPr>
+      <w:r>
+        <w:t>Viewing and navigating around code</w:t>
+      </w:r>
+    </w:p>
+    <w:p>
+      <w:r>
+        <w:t xml:space="preserve">The best way to </w:t>
+      </w:r>
+      <w:r>
+        <w:rPr>
+          <w:i/>
+          <w:iCs/>
+        </w:rPr>
+        <w:t>start</w:t>
+      </w:r>
+      <w:r>
+        <w:t xml:space="preserve"> using Elan is explore an example program.</w:t>
+      </w:r>
+    </w:p>
+    <w:p>
+      <w:r>
+        <w:t xml:space="preserve">Use the </w:t>
+      </w:r>
+      <w:r>
+        <w:rPr>
+          <w:b/>
+          <w:bCs/>
+        </w:rPr>
+        <w:t>Load</w:t>
+      </w:r>
+      <w:r>
+        <w:t xml:space="preserve"> button to find and load a </w:t>
+      </w:r>
+      <w:r>
+        <w:rPr>
+          <w:rStyle w:val="codeChar"/>
+        </w:rPr>
+        <w:t>.elan</w:t>
+      </w:r>
+      <w:r>
+        <w:t xml:space="preserve"> file.</w:t>
+      </w:r>
+    </w:p>
+    <w:p>
+      <w:pPr>
+        <w:rPr>
+          <w:b/>
+          <w:bCs/>
+        </w:rPr>
+      </w:pPr>
+      <w:r>
+        <w:t>[screenshot]</w:t>
+      </w:r>
+    </w:p>
+    <w:p>
+      <w:pPr>
+        <w:pStyle w:val="Heading2"/>
+      </w:pPr>
+      <w:r>
+        <w:t xml:space="preserve">Viewing code in ‘outline’ </w:t>
+      </w:r>
+      <w:r>
+        <w:t>view</w:t>
+      </w:r>
+    </w:p>
+    <w:p>
+      <w:pPr>
+        <w:pStyle w:val="Button"/>
+      </w:pPr>
+      <w:r>
+        <w:t>Use the</w:t>
+      </w:r>
+      <w:r>
+        <w:t xml:space="preserve"> </w:t>
+      </w:r>
+      <w:r>
+        <w:rPr>
+          <w:b/>
+          <w:bCs/>
+        </w:rPr>
+        <w:t>+/-</w:t>
+      </w:r>
+      <w:r>
+        <w:t xml:space="preserve"> </w:t>
+      </w:r>
+      <w:r>
+        <w:t xml:space="preserve">button </w:t>
+      </w:r>
+      <w:r>
+        <w:t>(</w:t>
+      </w:r>
+      <w:r>
+        <w:t xml:space="preserve">above the </w:t>
+      </w:r>
+      <w:r>
+        <w:rPr>
+          <w:b/>
+          <w:bCs/>
+        </w:rPr>
+        <w:t>Code</w:t>
+      </w:r>
+      <w:r>
+        <w:t xml:space="preserve"> window</w:t>
+      </w:r>
+      <w:r>
+        <w:t>)</w:t>
+      </w:r>
+      <w:r>
+        <w:t xml:space="preserve"> to collapse the code to outline view. </w:t>
+      </w:r>
+      <w:r>
+        <w:t>Each ‘multiline’ code region will be reduced to a single line</w:t>
+      </w:r>
+      <w:r>
+        <w:t xml:space="preserve"> starting with a coloured </w:t>
+      </w:r>
+      <w:r>
+        <w:rPr>
+          <w:b/>
+          <w:bCs/>
+        </w:rPr>
+        <w:t xml:space="preserve">+ </w:t>
+      </w:r>
+      <w:r>
+        <w:t>symbol</w:t>
+      </w:r>
+      <w:r>
+        <w:t>, for example:</w:t>
+      </w:r>
+    </w:p>
+    <w:p>
+      <w:pPr>
+        <w:rPr>
+          <w:b/>
+          <w:bCs/>
+        </w:rPr>
+      </w:pPr>
+      <w:r>
+        <w:t>[screenshot]</w:t>
+      </w:r>
+    </w:p>
+    <w:p>
+      <w:r>
+        <w:t xml:space="preserve">Clicking the </w:t>
+      </w:r>
+      <w:r>
+        <w:rPr>
+          <w:b/>
+          <w:bCs/>
+        </w:rPr>
+        <w:t>+/-</w:t>
+      </w:r>
+      <w:r>
+        <w:t xml:space="preserve"> button again, will expand the code to normal view.</w:t>
+      </w:r>
+    </w:p>
+    <w:p>
+      <w:r>
+        <w:t xml:space="preserve">Note: Pressing the keys </w:t>
+      </w:r>
+      <w:r>
+        <w:rPr>
+          <w:b/>
+          <w:bCs/>
+        </w:rPr>
+        <w:t>Ctrl-Shift-O</w:t>
+      </w:r>
+      <w:r>
+        <w:t xml:space="preserve"> </w:t>
+      </w:r>
+      <w:r>
+        <w:t>(the ‘O’ stands for ‘outline’)</w:t>
+      </w:r>
+      <w:r>
+        <w:t xml:space="preserve"> </w:t>
+      </w:r>
+      <w:r>
+        <w:t>has the same effect as clic</w:t>
+      </w:r>
+      <w:r>
+        <w:t>k</w:t>
+      </w:r>
+      <w:r>
+        <w:t xml:space="preserve">ing </w:t>
+      </w:r>
+      <w:r>
+        <w:t xml:space="preserve">the </w:t>
+      </w:r>
+      <w:r>
+        <w:rPr>
+          <w:b/>
+          <w:bCs/>
+        </w:rPr>
+        <w:t xml:space="preserve">+/- </w:t>
+      </w:r>
+      <w:r>
+        <w:t>butto</w:t>
+      </w:r>
+      <w:r>
+        <w:t>n.</w:t>
+      </w:r>
+    </w:p>
+    <w:p>
+      <w:r>
+        <w:t xml:space="preserve">You may also expand or collapse a region by double-clicking it with the mouse, or by selecting it (see below) and then using the keys </w:t>
+      </w:r>
+      <w:r>
+        <w:rPr>
+          <w:b/>
+          <w:bCs/>
+        </w:rPr>
+        <w:t>Ctrl-o</w:t>
+      </w:r>
+      <w:r>
+        <w:t xml:space="preserve">  (i.e. without the </w:t>
+      </w:r>
+      <w:r>
+        <w:rPr>
+          <w:b/>
+          <w:bCs/>
+        </w:rPr>
+        <w:t>Shift</w:t>
+      </w:r>
+      <w:r>
+        <w:t xml:space="preserve"> key).</w:t>
+      </w:r>
+    </w:p>
+    <w:p>
+      <w:pPr>
+        <w:pStyle w:val="Heading2"/>
+      </w:pPr>
+      <w:r>
+        <w:lastRenderedPageBreak/>
+        <w:t>Frames</w:t>
+      </w:r>
+    </w:p>
+    <w:p>
+      <w:r>
+        <w:t xml:space="preserve">You will have seen already that whether the code is in normal (expanded) view or collapsed, </w:t>
+      </w:r>
+      <w:r>
+        <w:rPr>
+          <w:i/>
+          <w:iCs/>
+        </w:rPr>
+        <w:t>some</w:t>
+      </w:r>
+      <w:r>
+        <w:t xml:space="preserve"> part of the code is always highlighted with a background colour (see </w:t>
+      </w:r>
+      <w:r>
+        <w:rPr>
+          <w:u w:val="single"/>
+        </w:rPr>
+        <w:t>Accessibility</w:t>
+      </w:r>
+      <w:r>
+        <w:t>). If the background colour is pale blue, then the code being highlighted is a ‘frame’.</w:t>
+      </w:r>
+    </w:p>
+    <w:p>
+      <w:r>
+        <w:t>Some frames are just a single line of code, for example:</w:t>
+      </w:r>
+    </w:p>
+    <w:p>
+      <w:r>
+        <w:t>[screenshot]</w:t>
+      </w:r>
+    </w:p>
+    <w:p>
+      <w:r>
+        <w:t xml:space="preserve">And some are ‘multiline frames’. </w:t>
+      </w:r>
+      <w:r>
+        <w:rPr>
+          <w:i/>
+          <w:iCs/>
+        </w:rPr>
+        <w:t>Most</w:t>
+      </w:r>
+      <w:r>
+        <w:t xml:space="preserve"> multiline frames start with a </w:t>
+      </w:r>
+      <w:r>
+        <w:t>‘</w:t>
+      </w:r>
+      <w:r>
+        <w:t>keyword</w:t>
+      </w:r>
+      <w:r>
+        <w:t>’</w:t>
+      </w:r>
+      <w:r>
+        <w:t xml:space="preserve"> such as </w:t>
+      </w:r>
+      <w:r>
+        <w:rPr>
+          <w:rStyle w:val="codeChar"/>
+        </w:rPr>
+        <w:t>main</w:t>
+      </w:r>
+      <w:r>
+        <w:t xml:space="preserve">, </w:t>
+      </w:r>
+      <w:r>
+        <w:rPr>
+          <w:rStyle w:val="codeChar"/>
+        </w:rPr>
+        <w:t>function</w:t>
+      </w:r>
+      <w:r>
+        <w:t>,</w:t>
+      </w:r>
+      <w:r>
+        <w:t xml:space="preserve"> </w:t>
+      </w:r>
+      <w:r>
+        <w:rPr>
+          <w:rStyle w:val="codeChar"/>
+        </w:rPr>
+        <w:t>while</w:t>
+      </w:r>
+      <w:r>
+        <w:t xml:space="preserve"> (keywords are rendered in dark blue) and finish with the keyword end , immediately followed by the starting keyword. The following screenshots show such multiline frames selected:</w:t>
+      </w:r>
+    </w:p>
+    <w:p>
+      <w:r>
+        <w:t>[screenshots]</w:t>
+      </w:r>
+    </w:p>
+    <w:p>
+      <w:r>
+        <w:t>As well as highlighting the first and last lines, a multiline frame highlights a vertical bar between them to show indicate the extent of other frames that are contained within the highlighted frame.</w:t>
+      </w:r>
+    </w:p>
+    <w:p>
+      <w:r>
+        <w:t>When not selected, this vertical bar is not highlighted, but serves to ‘indent’ the contained frames.</w:t>
+      </w:r>
+    </w:p>
+    <w:p>
+      <w:r>
+        <w:t xml:space="preserve">The </w:t>
+      </w:r>
+      <w:r>
+        <w:t xml:space="preserve">few </w:t>
+      </w:r>
+      <w:r>
+        <w:t xml:space="preserve">exceptions to the general rule stated above </w:t>
+      </w:r>
+      <w:r>
+        <w:t>include</w:t>
+      </w:r>
+      <w:r>
+        <w:t xml:space="preserve"> the </w:t>
+      </w:r>
+      <w:r>
+        <w:rPr>
+          <w:rStyle w:val="codeChar"/>
+        </w:rPr>
+        <w:t>then</w:t>
+      </w:r>
+      <w:r>
+        <w:t xml:space="preserve"> and </w:t>
+      </w:r>
+      <w:r>
+        <w:rPr>
+          <w:rStyle w:val="codeChar"/>
+        </w:rPr>
+        <w:t>else</w:t>
+      </w:r>
+      <w:r>
+        <w:t xml:space="preserve"> clauses found within an </w:t>
+      </w:r>
+      <w:r>
+        <w:rPr>
+          <w:rStyle w:val="codeChar"/>
+        </w:rPr>
+        <w:t>if</w:t>
+      </w:r>
+      <w:r>
+        <w:t xml:space="preserve"> statement, and the </w:t>
+      </w:r>
+      <w:r>
+        <w:rPr>
+          <w:rStyle w:val="codeChar"/>
+        </w:rPr>
+        <w:t>case</w:t>
+      </w:r>
+      <w:r>
+        <w:t xml:space="preserve"> and </w:t>
+      </w:r>
+      <w:r>
+        <w:rPr>
+          <w:rStyle w:val="codeChar"/>
+        </w:rPr>
+        <w:t>default</w:t>
+      </w:r>
+      <w:r>
+        <w:t xml:space="preserve"> clauses within a </w:t>
+      </w:r>
+      <w:r>
+        <w:rPr>
+          <w:rStyle w:val="codeChar"/>
+        </w:rPr>
+        <w:t>switch</w:t>
+      </w:r>
+      <w:r>
+        <w:t xml:space="preserve"> statement</w:t>
+      </w:r>
+      <w:r>
+        <w:t xml:space="preserve">. These clauses do not have individual </w:t>
+      </w:r>
+      <w:r>
+        <w:rPr>
+          <w:rStyle w:val="codeChar"/>
+        </w:rPr>
+        <w:t>end</w:t>
+      </w:r>
+      <w:r>
+        <w:t xml:space="preserve"> statements – they are terminated by the </w:t>
+      </w:r>
+      <w:r>
+        <w:t xml:space="preserve">start of </w:t>
+      </w:r>
+      <w:r>
+        <w:t xml:space="preserve">next clause, or by the </w:t>
+      </w:r>
+      <w:r>
+        <w:rPr>
+          <w:rStyle w:val="codeChar"/>
+        </w:rPr>
+        <w:t>end</w:t>
+      </w:r>
+      <w:r>
+        <w:t xml:space="preserve"> of the </w:t>
+      </w:r>
+      <w:r>
+        <w:rPr>
+          <w:i/>
+          <w:iCs/>
+        </w:rPr>
+        <w:t>enclosing</w:t>
+      </w:r>
+      <w:r>
+        <w:t xml:space="preserve"> frame</w:t>
+      </w:r>
+      <w:r>
+        <w:t xml:space="preserve"> (i.e. by </w:t>
+      </w:r>
+      <w:r>
+        <w:rPr>
+          <w:rStyle w:val="codeChar"/>
+        </w:rPr>
+        <w:t>end if</w:t>
+      </w:r>
+      <w:r>
+        <w:t xml:space="preserve"> or </w:t>
+      </w:r>
+      <w:r>
+        <w:rPr>
+          <w:rStyle w:val="codeChar"/>
+        </w:rPr>
+        <w:t>end switch</w:t>
+      </w:r>
+      <w:r>
+        <w:t>)</w:t>
+      </w:r>
+      <w:r>
+        <w:t>. So the highlighting can be described as ‘r-shaped’ rather than the ‘c-shape’ for most frames:</w:t>
+      </w:r>
+    </w:p>
+    <w:p>
+      <w:r>
+        <w:t>[screenshots]</w:t>
+      </w:r>
+    </w:p>
+    <w:p>
+      <w:r>
+        <w:t xml:space="preserve">Also the final line of a </w:t>
+      </w:r>
+      <w:r>
+        <w:rPr>
+          <w:rStyle w:val="codeChar"/>
+        </w:rPr>
+        <w:t>repeat</w:t>
+      </w:r>
+      <w:r>
+        <w:t xml:space="preserve"> ‘loop’ contains some additional code on the same line as the </w:t>
+      </w:r>
+      <w:r>
+        <w:rPr>
+          <w:rStyle w:val="codeChar"/>
+        </w:rPr>
+        <w:t>end repeat</w:t>
+      </w:r>
+      <w:r>
+        <w:t>:</w:t>
+      </w:r>
+    </w:p>
+    <w:p>
+      <w:r>
+        <w:t>[screenshot]</w:t>
+      </w:r>
+    </w:p>
+    <w:p>
+      <w:pPr>
+        <w:pStyle w:val="Heading3"/>
+      </w:pPr>
+      <w:r>
+        <w:t>Wrapped lines</w:t>
+      </w:r>
+    </w:p>
+    <w:p>
+      <w:r>
+        <w:t xml:space="preserve">Depending on the size of your screen and the magnification of the text, if aa single line frame is longer than the available width it will </w:t>
+      </w:r>
+      <w:r>
+        <w:rPr>
+          <w:i/>
+          <w:iCs/>
+        </w:rPr>
+        <w:t>automatically</w:t>
+      </w:r>
+      <w:r>
+        <w:t xml:space="preserve"> ‘wrap’ onto multiple lines – rather than resort to a horizontal ‘scroll-bar’.  For example:</w:t>
+      </w:r>
+    </w:p>
+    <w:p>
+      <w:r>
+        <w:t>[screenshot showing more than one example]</w:t>
+      </w:r>
+    </w:p>
+    <w:p>
+      <w:r>
+        <w:t>It is important to understand that these are still single-line statements. Expand the browser window, or reduce the magnification and the line breaks will adjust automatically.</w:t>
+      </w:r>
+      <w:r>
+        <w:t xml:space="preserve"> Select on one any of those frames, and the full extent of the code will be highlighted, as in the last example above. </w:t>
+      </w:r>
+    </w:p>
+    <w:p>
+      <w:pPr>
+        <w:pStyle w:val="Heading3"/>
+      </w:pPr>
+      <w:r>
+        <w:t>Selecting frames</w:t>
+      </w:r>
+    </w:p>
+    <w:p>
+      <w:r>
+        <w:t xml:space="preserve">You can select on a </w:t>
+      </w:r>
+      <w:r>
+        <w:rPr>
+          <w:i/>
+          <w:iCs/>
+        </w:rPr>
+        <w:t>frame</w:t>
+      </w:r>
+      <w:r>
+        <w:t xml:space="preserve"> by mouse-clicking on the starting keyword of that frame. </w:t>
+      </w:r>
+    </w:p>
+    <w:p>
+      <w:r>
+        <w:t>Alternatively you can navigate to any frame using the following keys.</w:t>
+      </w:r>
+    </w:p>
+    <w:p>
+      <w:pPr>
+        <w:rPr>
+          <w:i/>
+          <w:iCs/>
+        </w:rPr>
+      </w:pPr>
+      <w:r>
+        <w:rPr>
+          <w:b/>
+          <w:bCs/>
+        </w:rPr>
+        <w:lastRenderedPageBreak/>
+        <w:t>Cursor-up</w:t>
+      </w:r>
+      <w:r>
+        <w:t xml:space="preserve">, </w:t>
+      </w:r>
+      <w:r>
+        <w:rPr>
+          <w:b/>
+          <w:bCs/>
+        </w:rPr>
+        <w:t>Cursor-down</w:t>
+      </w:r>
+      <w:r>
+        <w:t xml:space="preserve"> to select the next frame above or below the current one that </w:t>
+      </w:r>
+      <w:r>
+        <w:rPr>
+          <w:i/>
+          <w:iCs/>
+        </w:rPr>
+        <w:t>is at the same level of indentation.</w:t>
+      </w:r>
+    </w:p>
+    <w:p>
+      <w:r>
+        <w:rPr>
+          <w:b/>
+          <w:bCs/>
+        </w:rPr>
+        <w:t>Cursor-left, Cursor-right</w:t>
+      </w:r>
+      <w:r>
+        <w:t xml:space="preserve"> – are of use only in the context of multiline frames. </w:t>
+      </w:r>
+      <w:r>
+        <w:rPr>
+          <w:b/>
+          <w:bCs/>
+        </w:rPr>
+        <w:t xml:space="preserve">Cursor-right </w:t>
+      </w:r>
+      <w:r>
+        <w:t xml:space="preserve">takes to </w:t>
+      </w:r>
+      <w:r>
+        <w:rPr>
+          <w:i/>
+          <w:iCs/>
+        </w:rPr>
+        <w:t>into</w:t>
+      </w:r>
+      <w:r>
+        <w:t xml:space="preserve"> the selected multi-line frame to the first frame that it contains – sometimes described as the first ‘child’ frame. Cursor-left selects the enclosing frame for the current selection – sometimes described as the ‘parent’.  If the current selection has no indentation then it has no parent. We describe these frames as being ‘global’ frames, or global ‘code constructs’. The only possible global constructs are those beginning:  </w:t>
+      </w:r>
+      <w:r>
+        <w:rPr>
+          <w:rStyle w:val="codeChar"/>
+        </w:rPr>
+        <w:t>main</w:t>
+      </w:r>
+      <w:r>
+        <w:t xml:space="preserve">, </w:t>
+      </w:r>
+      <w:r>
+        <w:rPr>
+          <w:rStyle w:val="codeChar"/>
+        </w:rPr>
+        <w:t>constant</w:t>
+      </w:r>
+      <w:r>
+        <w:t xml:space="preserve">, </w:t>
+      </w:r>
+      <w:r>
+        <w:rPr>
+          <w:rStyle w:val="codeChar"/>
+        </w:rPr>
+        <w:t>function</w:t>
+      </w:r>
+      <w:r>
+        <w:t xml:space="preserve">, </w:t>
+      </w:r>
+      <w:r>
+        <w:rPr>
+          <w:rStyle w:val="codeChar"/>
+        </w:rPr>
+        <w:t>procedure</w:t>
+      </w:r>
+      <w:r>
+        <w:t xml:space="preserve">, </w:t>
+      </w:r>
+      <w:r>
+        <w:rPr>
+          <w:rStyle w:val="codeChar"/>
+        </w:rPr>
+        <w:t>class</w:t>
+      </w:r>
+      <w:r>
+        <w:t xml:space="preserve">, </w:t>
+      </w:r>
+      <w:proofErr w:type="spellStart"/>
+      <w:r>
+        <w:rPr>
+          <w:rStyle w:val="codeChar"/>
+        </w:rPr>
+        <w:t>enum</w:t>
+      </w:r>
+      <w:proofErr w:type="spellEnd"/>
+      <w:r>
+        <w:t xml:space="preserve">, </w:t>
+      </w:r>
+      <w:r>
+        <w:rPr>
+          <w:rStyle w:val="codeChar"/>
+        </w:rPr>
+        <w:t>test</w:t>
+      </w:r>
+      <w:r>
+        <w:t xml:space="preserve">, and </w:t>
+      </w:r>
+      <w:r>
+        <w:rPr>
+          <w:rStyle w:val="codeChar"/>
+        </w:rPr>
+        <w:t>#</w:t>
+      </w:r>
+      <w:r>
+        <w:t xml:space="preserve"> (a </w:t>
+      </w:r>
+      <w:r>
+        <w:rPr>
+          <w:u w:val="single"/>
+        </w:rPr>
+        <w:t>comment</w:t>
+      </w:r>
+      <w:r>
+        <w:t>).</w:t>
+      </w:r>
+    </w:p>
+    <w:p>
+      <w:r>
+        <w:rPr>
+          <w:b/>
+          <w:bCs/>
+        </w:rPr>
+        <w:t xml:space="preserve">Home, End </w:t>
+      </w:r>
+      <w:r>
+        <w:t xml:space="preserve">– select the first, or the last frame at the same level of indentation (sometimes stated as ‘at peer level’) the currently-selected frame.  If the currently-selected frame is a global construct then </w:t>
+      </w:r>
+      <w:r>
+        <w:rPr>
+          <w:b/>
+          <w:bCs/>
+        </w:rPr>
+        <w:t>Home</w:t>
+      </w:r>
+      <w:r>
+        <w:t xml:space="preserve"> / </w:t>
+      </w:r>
+      <w:r>
+        <w:rPr>
+          <w:b/>
+          <w:bCs/>
+        </w:rPr>
+        <w:t>End</w:t>
+      </w:r>
+      <w:r>
+        <w:t xml:space="preserve"> will take you to the first / last frame in the file.</w:t>
+      </w:r>
+    </w:p>
+    <w:p>
+      <w:pPr>
+        <w:pStyle w:val="Heading2"/>
+      </w:pPr>
+      <w:r>
+        <w:t>Fields</w:t>
+      </w:r>
+    </w:p>
+    <w:p>
+      <w:r>
+        <w:t>A  whole frame may be added into code. moved, cut, pasted, or deleted [</w:t>
+      </w:r>
+      <w:r>
+        <w:rPr>
+          <w:color w:val="FF0000"/>
+        </w:rPr>
+        <w:t>TODO: add links</w:t>
+      </w:r>
+      <w:r>
+        <w:t xml:space="preserve">] but you may not edit or remove any of the keywords that </w:t>
+      </w:r>
+      <w:r>
+        <w:rPr>
+          <w:i/>
+          <w:iCs/>
+        </w:rPr>
+        <w:t>define</w:t>
+      </w:r>
+      <w:r>
+        <w:t xml:space="preserve"> the frame. In other words the </w:t>
+      </w:r>
+      <w:r>
+        <w:rPr>
+          <w:i/>
+          <w:iCs/>
+        </w:rPr>
+        <w:t>integrity</w:t>
+      </w:r>
+      <w:r>
+        <w:t xml:space="preserve"> of a frame is enforced. This is one of the key features of Elan that is designed to prevent the possibility of ‘syntax errors’ that are a feature of almost every other text-based language. (If you have previously used a ‘block-based’ programming language such as Scratch, or Snap! Then you will be familiar with the idea of enforced code integrity).</w:t>
+      </w:r>
+    </w:p>
+    <w:p>
+      <w:r>
+        <w:t>Most frames (the ex</w:t>
+      </w:r>
+      <w:r>
+        <w:t xml:space="preserve">ception is main) define, in addition to the fixed keywords or punctuation, one or more ‘fields’. Fields are designed to contain code that is entered and/or edited by the programmer. The text contained in a field will normally be rendered as black text and/or dark red (for strings) and dark blue if the field contains a keyword. </w:t>
+      </w:r>
+    </w:p>
+    <w:p>
+      <w:pPr>
+        <w:pStyle w:val="Heading1"/>
+        <w:rPr>
+          <w:color w:val="47D459" w:themeColor="accent3" w:themeTint="99"/>
+        </w:rPr>
+      </w:pPr>
+      <w:r>
+        <w:rPr>
+          <w:color w:val="47D459" w:themeColor="accent3" w:themeTint="99"/>
+        </w:rPr>
+        <w:t>Got to here</w:t>
+      </w:r>
+    </w:p>
+    <w:p/>
+    <w:p/>
+    <w:p/>
+    <w:p/>
+    <w:p/>
+    <w:p/>
+    <w:p>
+      <w:r>
+        <w:t xml:space="preserve">Long lines will ‘wrap’ automatically onto the next line, or even over multiple lines. </w:t>
+      </w:r>
+    </w:p>
+    <w:p>
+      <w:r>
+        <w:t>[screenshot]</w:t>
+      </w:r>
+    </w:p>
+    <w:p/>
+    <w:p>
+      <w:pPr>
+        <w:pStyle w:val="Heading1"/>
+      </w:pPr>
+      <w:r>
         <w:t>Types</w:t>
-      </w:r>
-      <w:r>
-        <w:t xml:space="preserve"> – quick reference</w:t>
       </w:r>
     </w:p>
     <w:tbl>
@@ -193,6 +1718,7 @@
                 <w:b/>
                 <w:bCs/>
               </w:rPr>
+              <w:lastRenderedPageBreak/>
               <w:t>Floating Point</w:t>
             </w:r>
           </w:p>
@@ -332,66 +1858,8 @@
             <w:r>
               <w:t>Bool</w:t>
             </w:r>
-          </w:p>
-        </w:tc>
-        <w:tc>
-          <w:tcPr>
-            <w:tcW w:w="2551" w:type="dxa"/>
-          </w:tcPr>
-          <w:p>
-            <w:pPr>
-              <w:rPr>
-                <w:sz w:val="18"/>
-                <w:szCs w:val="18"/>
-              </w:rPr>
-            </w:pPr>
-          </w:p>
-        </w:tc>
-      </w:tr>
-      <w:tr>
-        <w:tc>
-          <w:tcPr>
-            <w:tcW w:w="1257" w:type="dxa"/>
-          </w:tcPr>
-          <w:p>
-            <w:pPr>
-              <w:rPr>
-                <w:b/>
-                <w:bCs/>
-              </w:rPr>
-            </w:pPr>
             <w:r>
-              <w:rPr>
-                <w:b/>
-                <w:bCs/>
-              </w:rPr>
-              <w:t>Single character</w:t>
-            </w:r>
-          </w:p>
-        </w:tc>
-        <w:tc>
-          <w:tcPr>
-            <w:tcW w:w="3133" w:type="dxa"/>
-          </w:tcPr>
-          <w:p>
-            <w:pPr>
-              <w:pStyle w:val="code"/>
-            </w:pPr>
-            <w:r>
-              <w:t>'q'</w:t>
-            </w:r>
-          </w:p>
-        </w:tc>
-        <w:tc>
-          <w:tcPr>
-            <w:tcW w:w="2835" w:type="dxa"/>
-          </w:tcPr>
-          <w:p>
-            <w:pPr>
-              <w:pStyle w:val="code"/>
-            </w:pPr>
-            <w:r>
-              <w:t>Char</w:t>
+              <w:t>ean</w:t>
             </w:r>
           </w:p>
         </w:tc>
@@ -506,44 +1974,26 @@
         </w:tc>
         <w:tc>
           <w:tcPr>
-            <w:tcW w:w="3133" w:type="dxa"/>
+            <w:tcW w:w="8519" w:type="dxa"/>
+            <w:gridSpan w:val="3"/>
           </w:tcPr>
           <w:p>
             <w:pPr>
-              <w:pStyle w:val="code"/>
-            </w:pPr>
-            <w:r>
+              <w:jc w:val="center"/>
               <w:rPr>
-                <w:color w:val="FF0000"/>
-              </w:rPr>
-              <w:t>TBD</w:t>
-            </w:r>
-          </w:p>
-        </w:tc>
-        <w:tc>
-          <w:tcPr>
-            <w:tcW w:w="2835" w:type="dxa"/>
-          </w:tcPr>
-          <w:p>
-            <w:pPr>
-              <w:pStyle w:val="code"/>
-            </w:pPr>
-            <w:r>
-              <w:t>Date</w:t>
-            </w:r>
-          </w:p>
-        </w:tc>
-        <w:tc>
-          <w:tcPr>
-            <w:tcW w:w="2551" w:type="dxa"/>
-          </w:tcPr>
-          <w:p>
-            <w:pPr>
-              <w:rPr>
+                <w:color w:val="ADADAD" w:themeColor="background2" w:themeShade="BF"/>
                 <w:sz w:val="18"/>
                 <w:szCs w:val="18"/>
               </w:rPr>
             </w:pPr>
+            <w:r>
+              <w:rPr>
+                <w:color w:val="ADADAD" w:themeColor="background2" w:themeShade="BF"/>
+                <w:sz w:val="18"/>
+                <w:szCs w:val="18"/>
+              </w:rPr>
+              <w:t>Not yet implemented</w:t>
+            </w:r>
           </w:p>
         </w:tc>
       </w:tr>
@@ -681,15 +2131,7 @@
               <w:pStyle w:val="code"/>
             </w:pPr>
             <w:r>
-              <w:t>new List&lt;of String</w:t>
-            </w:r>
-            <w:proofErr w:type="gramStart"/>
-            <w:r>
-              <w:t>&gt;(</w:t>
-            </w:r>
-            <w:proofErr w:type="gramEnd"/>
-            <w:r>
-              <w:t>)</w:t>
+              <w:t>new List&lt;of String&gt;()</w:t>
             </w:r>
           </w:p>
         </w:tc>
@@ -895,21 +2337,13 @@
         <w:t>–</w:t>
       </w:r>
       <w:r>
-        <w:t xml:space="preserve"> </w:t>
-      </w:r>
-      <w:proofErr w:type="gramStart"/>
-      <w:r>
-        <w:t>1</w:t>
+        <w:t xml:space="preserve"> 1</w:t>
       </w:r>
       <w:r>
         <w:t xml:space="preserve">  </w:t>
       </w:r>
       <w:r>
-        <w:t>which</w:t>
-      </w:r>
-      <w:proofErr w:type="gramEnd"/>
-      <w:r>
-        <w:t xml:space="preserve"> is just over 9 x 10</w:t>
+        <w:t>which is just over 9 x 10</w:t>
       </w:r>
       <w:r>
         <w:rPr>
@@ -1098,7 +2532,6 @@
         <w:pStyle w:val="Heading3"/>
       </w:pPr>
       <w:r>
-        <w:lastRenderedPageBreak/>
         <w:t>Constraints</w:t>
       </w:r>
     </w:p>
@@ -1143,6 +2576,7 @@
         </w:rPr>
       </w:pPr>
       <w:r>
+        <w:lastRenderedPageBreak/>
         <w:t xml:space="preserve">Minimum value: </w:t>
       </w:r>
       <w:r>
@@ -1247,23 +2681,13 @@
       <w:r>
         <w:t xml:space="preserve"> before passing, using the functions </w:t>
       </w:r>
-      <w:proofErr w:type="gramStart"/>
       <w:r>
         <w:rPr>
           <w:rFonts w:ascii="Consolas" w:hAnsi="Consolas"/>
           <w:color w:val="215E99" w:themeColor="text2" w:themeTint="BF"/>
           <w:sz w:val="18"/>
         </w:rPr>
-        <w:t>floor(</w:t>
-      </w:r>
-      <w:proofErr w:type="gramEnd"/>
-      <w:r>
-        <w:rPr>
-          <w:rFonts w:ascii="Consolas" w:hAnsi="Consolas"/>
-          <w:color w:val="215E99" w:themeColor="text2" w:themeTint="BF"/>
-          <w:sz w:val="18"/>
-        </w:rPr>
-        <w:t>)</w:t>
+        <w:t>floor()</w:t>
       </w:r>
       <w:r>
         <w:t xml:space="preserve"> </w:t>
@@ -1558,15 +2982,7 @@
     </w:p>
     <w:p>
       <w:r>
-        <w:t xml:space="preserve">String </w:t>
-      </w:r>
-      <w:proofErr w:type="gramStart"/>
-      <w:r>
-        <w:t>are</w:t>
-      </w:r>
-      <w:proofErr w:type="gramEnd"/>
-      <w:r>
-        <w:t xml:space="preserve"> always delineated by double-quote marks</w:t>
+        <w:t>String are always delineated by double-quote marks</w:t>
       </w:r>
     </w:p>
     <w:p>
@@ -1628,11 +3044,7 @@
         <w:t>intent</w:t>
       </w:r>
       <w:r>
-        <w:t xml:space="preserve"> of modifying an existing string, the existing string is </w:t>
-      </w:r>
-      <w:r>
-        <w:lastRenderedPageBreak/>
-        <w:t xml:space="preserve">never modified. Instead the function or operation will return a </w:t>
+        <w:t xml:space="preserve"> of modifying an existing string, the existing string is never modified. Instead the function or operation will return a </w:t>
       </w:r>
       <w:r>
         <w:rPr>
@@ -1743,6 +3155,7 @@
         </w:numPr>
       </w:pPr>
       <w:r>
+        <w:lastRenderedPageBreak/>
         <w:t xml:space="preserve">You may insert single-quote marks – </w:t>
       </w:r>
       <w:r>
@@ -1767,15 +3180,7 @@
         </w:rPr>
       </w:pPr>
       <w:r>
-        <w:t xml:space="preserve">Elan strings are automatically interpolated: you may insert the values of variables, or simple expressions within a string, by enclosing them in </w:t>
-      </w:r>
-      <w:proofErr w:type="gramStart"/>
-      <w:r>
-        <w:t>curly-braces</w:t>
-      </w:r>
-      <w:proofErr w:type="gramEnd"/>
-      <w:r>
-        <w:t xml:space="preserve">. For example (assuming that the variables </w:t>
+        <w:t xml:space="preserve">Elan strings are automatically interpolated: you may insert the values of variables, or simple expressions within a string, by enclosing them in curly-braces. For example (assuming that the variables </w:t>
       </w:r>
       <w:r>
         <w:rPr>
@@ -1793,13 +3198,8 @@
         <w:t>b</w:t>
       </w:r>
       <w:r>
-        <w:t xml:space="preserve"> are already defined as integers</w:t>
-      </w:r>
-      <w:proofErr w:type="gramStart"/>
-      <w:r>
-        <w:t>) :</w:t>
-      </w:r>
-      <w:proofErr w:type="gramEnd"/>
+        <w:t xml:space="preserve"> are already defined as integers) :</w:t>
+      </w:r>
       <w:r>
         <w:br/>
         <w:t xml:space="preserve"> </w:t>
@@ -1874,13 +3274,8 @@
         <w:t xml:space="preserve"> are not currently </w:t>
       </w:r>
       <w:r>
-        <w:t xml:space="preserve">yet </w:t>
-      </w:r>
-      <w:proofErr w:type="gramStart"/>
-      <w:r>
-        <w:t>implement</w:t>
-      </w:r>
-      <w:proofErr w:type="gramEnd"/>
+        <w:t>yet implement</w:t>
+      </w:r>
       <w:r>
         <w:t xml:space="preserve"> as standard types in Elan. </w:t>
       </w:r>
@@ -2016,15 +3411,7 @@
     </w:p>
     <w:p>
       <w:r>
-        <w:t xml:space="preserve">The </w:t>
-      </w:r>
-      <w:proofErr w:type="gramStart"/>
-      <w:r>
-        <w:t>type</w:t>
-      </w:r>
-      <w:proofErr w:type="gramEnd"/>
-      <w:r>
-        <w:t xml:space="preserve"> name for the array-list must specify the</w:t>
+        <w:t>The type name for the array-list must specify the</w:t>
       </w:r>
       <w:r>
         <w:t xml:space="preserve"> type of the elements</w:t>
@@ -2090,15 +3477,7 @@
     </w:p>
     <w:p>
       <w:r>
-        <w:t>A literal array-list is ‘delimited’ by square brackets, and the elements are separated by commas. The elements may be literal values (</w:t>
-      </w:r>
-      <w:proofErr w:type="gramStart"/>
-      <w:r>
-        <w:t>all of</w:t>
-      </w:r>
-      <w:proofErr w:type="gramEnd"/>
-      <w:r>
-        <w:t xml:space="preserve"> the same type):</w:t>
+        <w:t>A literal array-list is ‘delimited’ by square brackets, and the elements are separated by commas. The elements may be literal values (all of the same type):</w:t>
       </w:r>
     </w:p>
     <w:p>
@@ -2119,15 +3498,7 @@
         <w:pStyle w:val="code"/>
       </w:pPr>
       <w:r>
-        <w:t>var coordinates set to [[3.4, 0.1, 7.8</w:t>
-      </w:r>
-      <w:proofErr w:type="gramStart"/>
-      <w:r>
-        <w:t>],,</w:t>
-      </w:r>
-      <w:proofErr w:type="gramEnd"/>
-      <w:r>
-        <w:t xml:space="preserve"> 15.3] [1, 0, 1.5], [10, -1.5, 25]]</w:t>
+        <w:t>var coordinates set to [[3.4, 0.1, 7.8],, 15.3] [1, 0, 1.5], [10, -1.5, 25]]</w:t>
       </w:r>
     </w:p>
     <w:p>
@@ -2163,48 +3534,47 @@
           <w:color w:val="auto"/>
           <w:sz w:val="22"/>
         </w:rPr>
-        <w:t xml:space="preserve"> variables (provided they are </w:t>
-      </w:r>
-      <w:proofErr w:type="gramStart"/>
-      <w:r>
+        <w:t xml:space="preserve"> variables (provided they are all of the same type) </w:t>
+      </w:r>
+    </w:p>
+    <w:p>
+      <w:pPr>
+        <w:pStyle w:val="code"/>
+      </w:pPr>
+      <w:r>
+        <w:t>var values set to [x, y</w:t>
+      </w:r>
+      <w:r>
+        <w:t>, z]</w:t>
+      </w:r>
+    </w:p>
+    <w:p>
+      <w:pPr>
+        <w:pStyle w:val="code"/>
         <w:rPr>
           <w:rFonts w:asciiTheme="minorHAnsi" w:hAnsiTheme="minorHAnsi"/>
           <w:color w:val="auto"/>
           <w:sz w:val="22"/>
         </w:rPr>
-        <w:t>all of</w:t>
-      </w:r>
-      <w:proofErr w:type="gramEnd"/>
-      <w:r>
+      </w:pPr>
+    </w:p>
+    <w:p>
+      <w:pPr>
+        <w:pStyle w:val="code"/>
         <w:rPr>
           <w:rFonts w:asciiTheme="minorHAnsi" w:hAnsiTheme="minorHAnsi"/>
           <w:color w:val="auto"/>
           <w:sz w:val="22"/>
         </w:rPr>
-        <w:t xml:space="preserve"> the same type) </w:t>
-      </w:r>
-    </w:p>
-    <w:p>
-      <w:pPr>
-        <w:pStyle w:val="code"/>
-      </w:pPr>
-      <w:r>
-        <w:lastRenderedPageBreak/>
-        <w:t>var values set to [x, y</w:t>
-      </w:r>
-      <w:r>
-        <w:t>, z]</w:t>
-      </w:r>
-    </w:p>
-    <w:p>
-      <w:pPr>
-        <w:pStyle w:val="code"/>
+      </w:pPr>
+      <w:r>
         <w:rPr>
           <w:rFonts w:asciiTheme="minorHAnsi" w:hAnsiTheme="minorHAnsi"/>
           <w:color w:val="auto"/>
           <w:sz w:val="22"/>
         </w:rPr>
-      </w:pPr>
+        <w:t>or a mixture of literal values and variables:</w:t>
+      </w:r>
     </w:p>
     <w:p>
       <w:pPr>
@@ -2215,30 +3585,13 @@
           <w:sz w:val="22"/>
         </w:rPr>
       </w:pPr>
-      <w:r>
-        <w:rPr>
-          <w:rFonts w:asciiTheme="minorHAnsi" w:hAnsiTheme="minorHAnsi"/>
-          <w:color w:val="auto"/>
-          <w:sz w:val="22"/>
-        </w:rPr>
-        <w:t>or a mixture of literal values and variables:</w:t>
-      </w:r>
-    </w:p>
-    <w:p>
-      <w:pPr>
-        <w:pStyle w:val="code"/>
-        <w:rPr>
-          <w:rFonts w:asciiTheme="minorHAnsi" w:hAnsiTheme="minorHAnsi"/>
-          <w:color w:val="auto"/>
-          <w:sz w:val="22"/>
-        </w:rPr>
-      </w:pPr>
     </w:p>
     <w:p>
       <w:pPr>
         <w:pStyle w:val="Heading3"/>
       </w:pPr>
       <w:r>
+        <w:lastRenderedPageBreak/>
         <w:t>Default value</w:t>
       </w:r>
     </w:p>
@@ -2288,21 +3641,12 @@
         </w:rPr>
         <w:t>String</w:t>
       </w:r>
-      <w:proofErr w:type="gramStart"/>
       <w:r>
         <w:rPr>
           <w:rStyle w:val="codeChar"/>
           <w:highlight w:val="yellow"/>
         </w:rPr>
-        <w:t>&gt;(</w:t>
-      </w:r>
-      <w:proofErr w:type="gramEnd"/>
-      <w:r>
-        <w:rPr>
-          <w:rStyle w:val="codeChar"/>
-          <w:highlight w:val="yellow"/>
-        </w:rPr>
-        <w:t>)</w:t>
+        <w:t>&gt;()</w:t>
       </w:r>
     </w:p>
     <w:p>
@@ -2351,7 +3695,6 @@
       <w:pPr>
         <w:pStyle w:val="Heading2"/>
       </w:pPr>
-      <w:proofErr w:type="gramStart"/>
       <w:r>
         <w:t>Immutable</w:t>
       </w:r>
@@ -2361,7 +3704,6 @@
       <w:r>
         <w:t>st</w:t>
       </w:r>
-      <w:proofErr w:type="gramEnd"/>
     </w:p>
     <w:p>
       <w:r>
@@ -2430,15 +3772,7 @@
     </w:p>
     <w:p>
       <w:r>
-        <w:t xml:space="preserve">The </w:t>
-      </w:r>
-      <w:proofErr w:type="gramStart"/>
-      <w:r>
-        <w:t>type</w:t>
-      </w:r>
-      <w:proofErr w:type="gramEnd"/>
-      <w:r>
-        <w:t xml:space="preserve"> name for the immutable-list must specify the type of the elements, for example:</w:t>
+        <w:t>The type name for the immutable-list must specify the type of the elements, for example:</w:t>
       </w:r>
     </w:p>
     <w:p>
@@ -2493,13 +3827,8 @@
         <w:pStyle w:val="Heading3"/>
       </w:pPr>
       <w:r>
-        <w:t xml:space="preserve">Defining a literal </w:t>
-      </w:r>
-      <w:proofErr w:type="gramStart"/>
-      <w:r>
-        <w:t>immutable-list</w:t>
-      </w:r>
-      <w:proofErr w:type="gramEnd"/>
+        <w:t>Defining a literal immutable-list</w:t>
+      </w:r>
     </w:p>
     <w:p>
       <w:r>
@@ -2578,15 +3907,7 @@
       </w:r>
       <w:proofErr w:type="spellEnd"/>
       <w:r>
-        <w:t xml:space="preserve"> may be passed as an argument into a function (</w:t>
-      </w:r>
-      <w:proofErr w:type="gramStart"/>
-      <w:r>
-        <w:t>and also</w:t>
-      </w:r>
-      <w:proofErr w:type="gramEnd"/>
-      <w:r>
-        <w:t xml:space="preserve"> to a procedure).</w:t>
+        <w:t xml:space="preserve"> may be passed as an argument into a function (and also to a procedure).</w:t>
       </w:r>
     </w:p>
     <w:p>
@@ -2612,15 +3933,7 @@
       </w:r>
       <w:proofErr w:type="spellEnd"/>
       <w:r>
-        <w:t xml:space="preserve"> – short for ‘enumeration’ – is the simplest form </w:t>
-      </w:r>
-      <w:proofErr w:type="gramStart"/>
-      <w:r>
-        <w:t>of  ‘</w:t>
-      </w:r>
-      <w:proofErr w:type="gramEnd"/>
-      <w:r>
-        <w:t>user-defined type’ , specifying a set of values, each defined as a name, such that a variable of that type must always hold one of those values.</w:t>
+        <w:t xml:space="preserve"> – short for ‘enumeration’ – is the simplest form of  ‘user-defined type’ , specifying a set of values, each defined as a name, such that a variable of that type must always hold one of those values.</w:t>
       </w:r>
     </w:p>
     <w:p>
@@ -2649,7 +3962,6 @@
         <w:pStyle w:val="Heading3"/>
       </w:pPr>
       <w:r>
-        <w:lastRenderedPageBreak/>
         <w:t xml:space="preserve">Defining an </w:t>
       </w:r>
       <w:proofErr w:type="spellStart"/>
@@ -2706,6 +4018,7 @@
         </w:numPr>
       </w:pPr>
       <w:r>
+        <w:lastRenderedPageBreak/>
         <w:t>The name must begin with a capital letter, which may be followed by any combination of lower-or-upper-case letters</w:t>
       </w:r>
       <w:r>
@@ -2739,15 +4052,7 @@
         </w:numPr>
       </w:pPr>
       <w:r>
-        <w:t xml:space="preserve">The values that an instance of that type may take, are separated by commas. Each value must take the same form as a variable name i.e. start with a lower-case letter </w:t>
-      </w:r>
-      <w:proofErr w:type="gramStart"/>
-      <w:r>
-        <w:t>followed  by</w:t>
-      </w:r>
-      <w:proofErr w:type="gramEnd"/>
-      <w:r>
-        <w:t xml:space="preserve"> any combination of lower-or-upper-case letters, the underscore </w:t>
+        <w:t xml:space="preserve">The values that an instance of that type may take, are separated by commas. Each value must take the same form as a variable name i.e. start with a lower-case letter followed  by any combination of lower-or-upper-case letters, the underscore </w:t>
       </w:r>
       <w:r>
         <w:softHyphen/>
@@ -2777,15 +4082,7 @@
       </w:r>
       <w:proofErr w:type="spellEnd"/>
       <w:r>
-        <w:t xml:space="preserve">, followed by a dot and the value name, </w:t>
-      </w:r>
-      <w:proofErr w:type="gramStart"/>
-      <w:r>
-        <w:t>for  example</w:t>
-      </w:r>
-      <w:proofErr w:type="gramEnd"/>
-      <w:r>
-        <w:t>:</w:t>
+        <w:t>, followed by a dot and the value name, for  example:</w:t>
       </w:r>
     </w:p>
     <w:p>
@@ -2894,15 +4191,7 @@
         <w:t xml:space="preserve">A tuple is a way of holding </w:t>
       </w:r>
       <w:r>
-        <w:t xml:space="preserve">a small </w:t>
-      </w:r>
-      <w:proofErr w:type="gramStart"/>
-      <w:r>
-        <w:t>number</w:t>
-      </w:r>
-      <w:proofErr w:type="gramEnd"/>
-      <w:r>
-        <w:t xml:space="preserve"> </w:t>
+        <w:t xml:space="preserve">a small number </w:t>
       </w:r>
       <w:r>
         <w:t xml:space="preserve">values of </w:t>
@@ -2918,15 +4207,7 @@
         <w:t xml:space="preserve"> types together </w:t>
       </w:r>
       <w:r>
-        <w:t xml:space="preserve">as a single reference. </w:t>
-      </w:r>
-      <w:proofErr w:type="gramStart"/>
-      <w:r>
-        <w:t>A common usage scenarios</w:t>
-      </w:r>
-      <w:proofErr w:type="gramEnd"/>
-      <w:r>
-        <w:t xml:space="preserve"> include:</w:t>
+        <w:t>as a single reference. A common usage scenarios include:</w:t>
       </w:r>
     </w:p>
     <w:p>
@@ -2938,15 +4219,7 @@
         </w:numPr>
       </w:pPr>
       <w:r>
-        <w:t xml:space="preserve">Holding a pair of x and y coordinates (each a </w:t>
-      </w:r>
-      <w:proofErr w:type="gramStart"/>
-      <w:r>
-        <w:t>floating point</w:t>
-      </w:r>
-      <w:proofErr w:type="gramEnd"/>
-      <w:r>
-        <w:t xml:space="preserve"> number) as a single unit.</w:t>
+        <w:t>Holding a pair of x and y coordinates (each a floating point number) as a single unit.</w:t>
       </w:r>
     </w:p>
     <w:p>
@@ -3015,15 +4288,7 @@
     </w:p>
     <w:p>
       <w:r>
-        <w:t xml:space="preserve">A tuple is defined, where it is needed, by two or three elements – </w:t>
-      </w:r>
-      <w:proofErr w:type="gramStart"/>
-      <w:r>
-        <w:t>which  variables</w:t>
-      </w:r>
-      <w:proofErr w:type="gramEnd"/>
-      <w:r>
-        <w:t>, or literal values), separated by commas and surrounded by round brackets, for example:</w:t>
+        <w:t>A tuple is defined, where it is needed, by two or three elements – which  variables, or literal values), separated by commas and surrounded by round brackets, for example:</w:t>
       </w:r>
     </w:p>
     <w:p>
@@ -3051,7 +4316,6 @@
         </w:numPr>
       </w:pPr>
       <w:r>
-        <w:lastRenderedPageBreak/>
         <w:t>You may pass a tuple into a function, or return one from a function</w:t>
       </w:r>
       <w:r>
@@ -3067,17 +4331,12 @@
         <w:t xml:space="preserve">var d set to </w:t>
       </w:r>
       <w:proofErr w:type="spellStart"/>
-      <w:proofErr w:type="gramStart"/>
       <w:r>
         <w:t>distanceBetween</w:t>
       </w:r>
       <w:proofErr w:type="spellEnd"/>
       <w:r>
-        <w:t>(</w:t>
-      </w:r>
-      <w:proofErr w:type="gramEnd"/>
-      <w:r>
-        <w:t>point1, (12.34, 20.0))</w:t>
+        <w:t>(point1, (12.34, 20.0))</w:t>
       </w:r>
     </w:p>
     <w:p>
@@ -3128,6 +4387,7 @@
         <w:ind w:left="720"/>
       </w:pPr>
       <w:r>
+        <w:lastRenderedPageBreak/>
         <w:t>var x = point1.first()</w:t>
       </w:r>
     </w:p>
@@ -3140,15 +4400,7 @@
         </w:numPr>
       </w:pPr>
       <w:r>
-        <w:t xml:space="preserve">An </w:t>
-      </w:r>
-      <w:proofErr w:type="gramStart"/>
-      <w:r>
-        <w:t>existing  tuple</w:t>
-      </w:r>
-      <w:proofErr w:type="gramEnd"/>
-      <w:r>
-        <w:t xml:space="preserve"> (</w:t>
+        <w:t>An existing  tuple (</w:t>
       </w:r>
       <w:r>
         <w:rPr>
@@ -3227,23 +4479,7 @@
         </w:numPr>
       </w:pPr>
       <w:r>
-        <w:t xml:space="preserve">Tuples are currently limited to having two or three </w:t>
-      </w:r>
-      <w:proofErr w:type="gramStart"/>
-      <w:r>
-        <w:t>members,  which</w:t>
-      </w:r>
-      <w:proofErr w:type="gramEnd"/>
-      <w:r>
-        <w:t xml:space="preserve"> may be of the same or different types. (There is no point in defining a tuple with only one </w:t>
-      </w:r>
-      <w:proofErr w:type="gramStart"/>
-      <w:r>
-        <w:t>members</w:t>
-      </w:r>
-      <w:proofErr w:type="gramEnd"/>
-      <w:r>
-        <w:t>, and so this is disallowed.)</w:t>
+        <w:t>Tuples are currently limited to having two or three members,  which may be of the same or different types. (There is no point in defining a tuple with only one members, and so this is disallowed.)</w:t>
       </w:r>
     </w:p>
     <w:p>
@@ -3265,15 +4501,7 @@
         <w:t>immutable</w:t>
       </w:r>
       <w:r>
-        <w:t xml:space="preserve">. Once defined they are effectively ‘read only’: you cannot alter any of the elements in a tuple, nor (unlike an </w:t>
-      </w:r>
-      <w:proofErr w:type="gramStart"/>
-      <w:r>
-        <w:t>immutable-list</w:t>
-      </w:r>
-      <w:proofErr w:type="gramEnd"/>
-      <w:r>
-        <w:t xml:space="preserve"> for example) can you create a new tuple from an existing one with specified differences</w:t>
+        <w:t>. Once defined they are effectively ‘read only’: you cannot alter any of the elements in a tuple, nor (unlike an immutable-list for example) can you create a new tuple from an existing one with specified differences</w:t>
       </w:r>
     </w:p>
     <w:p>
@@ -3342,15 +4570,7 @@
     </w:p>
     <w:p>
       <w:r>
-        <w:t xml:space="preserve">The </w:t>
-      </w:r>
-      <w:proofErr w:type="gramStart"/>
-      <w:r>
-        <w:t>type</w:t>
-      </w:r>
-      <w:proofErr w:type="gramEnd"/>
-      <w:r>
-        <w:t xml:space="preserve"> name for a class is just the name given to that class when it was defined, which, like any other type must always begin with a capital letter. </w:t>
+        <w:t xml:space="preserve">The type name for a class is just the name given to that class when it was defined, which, like any other type must always begin with a capital letter. </w:t>
       </w:r>
     </w:p>
     <w:p>
@@ -3390,15 +4610,7 @@
         <w:t>procedure</w:t>
       </w:r>
       <w:r>
-        <w:t xml:space="preserve">), or returned as the result of calling another function, </w:t>
-      </w:r>
-      <w:proofErr w:type="gramStart"/>
-      <w:r>
-        <w:t>This</w:t>
-      </w:r>
-      <w:proofErr w:type="gramEnd"/>
-      <w:r>
-        <w:t xml:space="preserve"> pattern is known as higher order functions, and is a key idea in the </w:t>
+        <w:t xml:space="preserve">), or returned as the result of calling another function, This pattern is known as higher order functions, and is a key idea in the </w:t>
       </w:r>
       <w:r>
         <w:rPr>
@@ -3407,15 +4619,7 @@
         <w:t>functional programming</w:t>
       </w:r>
       <w:r>
-        <w:t xml:space="preserve"> paradigm. </w:t>
-      </w:r>
-      <w:proofErr w:type="gramStart"/>
-      <w:r>
-        <w:t>In order to</w:t>
-      </w:r>
-      <w:proofErr w:type="gramEnd"/>
-      <w:r>
-        <w:t xml:space="preserve"> define a function that takes in another function as a parameter, or returns a function, you need to specify the </w:t>
+        <w:t xml:space="preserve"> paradigm. In order to define a function that takes in another function as a parameter, or returns a function, you need to specify the </w:t>
       </w:r>
       <w:r>
         <w:rPr>
@@ -3466,7 +4670,6 @@
         <w:pStyle w:val="code"/>
       </w:pPr>
       <w:r>
-        <w:lastRenderedPageBreak/>
         <w:t>Func&lt;of String, String, Int =&gt; Boolean&gt;</w:t>
       </w:r>
       <w:r>
@@ -3477,7 +4680,6 @@
       <w:r>
         <w:t xml:space="preserve">Defines the type for a function that defines </w:t>
       </w:r>
-      <w:proofErr w:type="gramStart"/>
       <w:r>
         <w:rPr>
           <w:i/>
@@ -3486,11 +4688,7 @@
         <w:t>three</w:t>
       </w:r>
       <w:r>
-        <w:t xml:space="preserve"> parameters,</w:t>
-      </w:r>
-      <w:proofErr w:type="gramEnd"/>
-      <w:r>
-        <w:t xml:space="preserve"> of type </w:t>
+        <w:t xml:space="preserve"> parameters, of type </w:t>
       </w:r>
       <w:r>
         <w:rPr>
@@ -3534,15 +4732,7 @@
         <w:t>Boolean</w:t>
       </w:r>
       <w:r>
-        <w:t xml:space="preserve"> value. For example this type would match that of </w:t>
-      </w:r>
-      <w:proofErr w:type="gramStart"/>
-      <w:r>
-        <w:t>the a</w:t>
-      </w:r>
-      <w:proofErr w:type="gramEnd"/>
-      <w:r>
-        <w:t xml:space="preserve"> function definition that started:</w:t>
+        <w:t xml:space="preserve"> value. For example this type would match that of the a function definition that started:</w:t>
       </w:r>
     </w:p>
     <w:p>
@@ -3553,17 +4743,12 @@
         <w:t xml:space="preserve">Function </w:t>
       </w:r>
       <w:proofErr w:type="spellStart"/>
-      <w:proofErr w:type="gramStart"/>
       <w:r>
         <w:t>charactersMatchAt</w:t>
       </w:r>
       <w:proofErr w:type="spellEnd"/>
       <w:r>
-        <w:t>(</w:t>
-      </w:r>
-      <w:proofErr w:type="gramEnd"/>
-      <w:r>
-        <w:t>a as String, b as String, position as Int) return Boolean</w:t>
+        <w:t>(a as String, b as String, position as Int) return Boolean</w:t>
       </w:r>
     </w:p>
     <w:p>
@@ -3571,6 +4756,7 @@
         <w:pStyle w:val="Heading2"/>
       </w:pPr>
       <w:r>
+        <w:lastRenderedPageBreak/>
         <w:t>Default values</w:t>
       </w:r>
     </w:p>
@@ -3620,15 +4806,7 @@
     </w:p>
     <w:p>
       <w:r>
-        <w:t xml:space="preserve">Variable names are </w:t>
-      </w:r>
-      <w:proofErr w:type="gramStart"/>
-      <w:r>
-        <w:t>type-sensitive</w:t>
-      </w:r>
-      <w:proofErr w:type="gramEnd"/>
-      <w:r>
-        <w:t>.</w:t>
+        <w:t>Variable names are type-sensitive.</w:t>
       </w:r>
     </w:p>
     <w:p>
@@ -3879,7 +5057,6 @@
         <w:br/>
       </w:r>
       <w:r>
-        <w:lastRenderedPageBreak/>
         <w:t>Division:</w:t>
       </w:r>
       <w:r>
@@ -3955,15 +5132,7 @@
         <w:t>mod</w:t>
       </w:r>
       <w:r>
-        <w:t xml:space="preserve"> </w:t>
-      </w:r>
-      <w:proofErr w:type="gramStart"/>
-      <w:r>
-        <w:t>-  which</w:t>
-      </w:r>
-      <w:proofErr w:type="gramEnd"/>
-      <w:r>
-        <w:t xml:space="preserve"> are used to undertake integer-division  (yielding an Int result) and the ‘modulus’ or remainder from an integer-division – are invoked as </w:t>
+        <w:t xml:space="preserve"> -  which are used to undertake integer-division  (yielding an Int result) and the ‘modulus’ or remainder from an integer-division – are invoked as </w:t>
       </w:r>
       <w:r>
         <w:rPr>
@@ -3986,26 +5155,15 @@
     </w:p>
     <w:p>
       <w:r>
-        <w:t xml:space="preserve">Elan also recognises </w:t>
-      </w:r>
-      <w:proofErr w:type="gramStart"/>
-      <w:r>
-        <w:t xml:space="preserve">one  </w:t>
+        <w:lastRenderedPageBreak/>
+        <w:t xml:space="preserve">Elan also recognises one  </w:t>
       </w:r>
       <w:r>
         <w:rPr>
           <w:i/>
           <w:iCs/>
         </w:rPr>
-        <w:t>unary</w:t>
-      </w:r>
-      <w:proofErr w:type="gramEnd"/>
-      <w:r>
-        <w:rPr>
-          <w:i/>
-          <w:iCs/>
-        </w:rPr>
-        <w:t xml:space="preserve"> </w:t>
+        <w:t xml:space="preserve">unary </w:t>
       </w:r>
       <w:r>
         <w:t>operator (working on just one operand) – the minus symbol – to negate a number for example:</w:t>
@@ -4068,14 +5226,7 @@
         <w:rPr>
           <w:rStyle w:val="codeChar"/>
         </w:rPr>
-        <w:t xml:space="preserve">3 + </w:t>
-      </w:r>
-      <w:proofErr w:type="gramStart"/>
-      <w:r>
-        <w:rPr>
-          <w:rStyle w:val="codeChar"/>
-        </w:rPr>
-        <w:t>4</w:t>
+        <w:t>3 + 4</w:t>
       </w:r>
       <w:r>
         <w:rPr>
@@ -4089,7 +5240,6 @@
         </w:rPr>
         <w:t>*</w:t>
       </w:r>
-      <w:proofErr w:type="gramEnd"/>
       <w:r>
         <w:rPr>
           <w:rStyle w:val="codeChar"/>
@@ -4150,63 +5300,262 @@
     </w:p>
     <w:p>
       <w:r>
-        <w:t xml:space="preserve">is, not, and, </w:t>
-      </w:r>
-      <w:proofErr w:type="gramStart"/>
-      <w:r>
-        <w:t>or,</w:t>
-      </w:r>
-      <w:proofErr w:type="gramEnd"/>
-      <w:r>
+        <w:t xml:space="preserve">is, not, and, or, </w:t>
+      </w:r>
+      <w:proofErr w:type="spellStart"/>
+      <w:r>
+        <w:t>xor</w:t>
+      </w:r>
+      <w:proofErr w:type="spellEnd"/>
+      <w:r>
+        <w:t>, &gt;, &lt;, &gt;=, &lt;=</w:t>
+      </w:r>
+    </w:p>
+    <w:p>
+      <w:pPr>
+        <w:pStyle w:val="Heading3"/>
+      </w:pPr>
+      <w:r>
+        <w:t>Function call</w:t>
+      </w:r>
+    </w:p>
+    <w:p>
+      <w:pPr>
+        <w:pStyle w:val="Heading3"/>
+      </w:pPr>
+      <w:r>
+        <w:t>New Instance</w:t>
+      </w:r>
+    </w:p>
+    <w:p>
+      <w:pPr>
+        <w:pStyle w:val="Heading4"/>
+      </w:pPr>
+      <w:r>
+        <w:t>With clause</w:t>
+      </w:r>
+    </w:p>
+    <w:p>
+      <w:pPr>
+        <w:pStyle w:val="Heading3"/>
+      </w:pPr>
+    </w:p>
+    <w:p>
+      <w:pPr>
+        <w:pStyle w:val="Heading1"/>
+      </w:pPr>
+      <w:r>
+        <w:t>Comments</w:t>
+      </w:r>
+    </w:p>
+    <w:p>
+      <w:r>
+        <w:t xml:space="preserve">A comment starts with </w:t>
+      </w:r>
+      <w:r>
+        <w:rPr>
+          <w:rStyle w:val="codeChar"/>
+        </w:rPr>
+        <w:t>#</w:t>
+      </w:r>
+      <w:r>
+        <w:t xml:space="preserve"> (hash symbol) :</w:t>
+      </w:r>
+    </w:p>
+    <w:p>
+      <w:r>
+        <w:rPr>
+          <w:noProof/>
+        </w:rPr>
+        <w:drawing>
+          <wp:inline distT="0" distB="0" distL="0" distR="0" wp14:anchorId="46BF5D5B" wp14:editId="366D4260">
+            <wp:extent cx="2353003" cy="247685"/>
+            <wp:effectExtent l="0" t="0" r="0" b="0"/>
+            <wp:docPr id="2011158188" name="Picture 1"/>
+            <wp:cNvGraphicFramePr>
+              <a:graphicFrameLocks xmlns:a="http://schemas.openxmlformats.org/drawingml/2006/main" noChangeAspect="1"/>
+            </wp:cNvGraphicFramePr>
+            <a:graphic xmlns:a="http://schemas.openxmlformats.org/drawingml/2006/main">
+              <a:graphicData uri="http://schemas.openxmlformats.org/drawingml/2006/picture">
+                <pic:pic xmlns:pic="http://schemas.openxmlformats.org/drawingml/2006/picture">
+                  <pic:nvPicPr>
+                    <pic:cNvPr id="543748033" name=""/>
+                    <pic:cNvPicPr/>
+                  </pic:nvPicPr>
+                  <pic:blipFill>
+                    <a:blip r:embed="rId7"/>
+                    <a:stretch>
+                      <a:fillRect/>
+                    </a:stretch>
+                  </pic:blipFill>
+                  <pic:spPr>
+                    <a:xfrm>
+                      <a:off x="0" y="0"/>
+                      <a:ext cx="2353003" cy="247685"/>
+                    </a:xfrm>
+                    <a:prstGeom prst="rect">
+                      <a:avLst/>
+                    </a:prstGeom>
+                  </pic:spPr>
+                </pic:pic>
+              </a:graphicData>
+            </a:graphic>
+          </wp:inline>
+        </w:drawing>
+      </w:r>
+    </w:p>
+    <w:p>
+      <w:r>
+        <w:t xml:space="preserve">This is typically the last option offered by the  </w:t>
+      </w:r>
+      <w:r>
+        <w:rPr>
+          <w:rStyle w:val="codeChar"/>
+          <w:color w:val="747474" w:themeColor="background2" w:themeShade="80"/>
+        </w:rPr>
+        <w:t>new code</w:t>
+      </w:r>
+      <w:r>
+        <w:rPr>
+          <w:color w:val="747474" w:themeColor="background2" w:themeShade="80"/>
+        </w:rPr>
         <w:t xml:space="preserve"> </w:t>
       </w:r>
-      <w:proofErr w:type="spellStart"/>
-      <w:r>
-        <w:t>xor</w:t>
-      </w:r>
-      <w:proofErr w:type="spellEnd"/>
-      <w:r>
-        <w:t>, &gt;, &lt;, &gt;=, &lt;=</w:t>
-      </w:r>
-    </w:p>
-    <w:p>
-      <w:pPr>
-        <w:pStyle w:val="Heading3"/>
-      </w:pPr>
-      <w:r>
-        <w:t>Function call</w:t>
-      </w:r>
-    </w:p>
-    <w:p>
-      <w:pPr>
-        <w:pStyle w:val="Heading3"/>
-      </w:pPr>
-      <w:r>
-        <w:t>New Instance</w:t>
-      </w:r>
-    </w:p>
-    <w:p>
-      <w:pPr>
-        <w:pStyle w:val="Heading4"/>
-      </w:pPr>
-      <w:r>
-        <w:t>With clause</w:t>
-      </w:r>
-    </w:p>
-    <w:p>
-      <w:pPr>
-        <w:pStyle w:val="Heading3"/>
-      </w:pPr>
-    </w:p>
-    <w:p>
-      <w:pPr>
-        <w:pStyle w:val="Heading1"/>
-      </w:pPr>
-      <w:r>
-        <w:t xml:space="preserve">Global </w:t>
-      </w:r>
-      <w:r>
-        <w:t xml:space="preserve">– </w:t>
+      <w:r>
+        <w:t>selector:</w:t>
+      </w:r>
+    </w:p>
+    <w:p>
+      <w:r>
+        <w:rPr>
+          <w:noProof/>
+        </w:rPr>
+        <w:drawing>
+          <wp:inline distT="0" distB="0" distL="0" distR="0" wp14:anchorId="769F51BC" wp14:editId="50EB02A9">
+            <wp:extent cx="5731510" cy="404495"/>
+            <wp:effectExtent l="0" t="0" r="2540" b="0"/>
+            <wp:docPr id="407605932" name="Picture 1"/>
+            <wp:cNvGraphicFramePr>
+              <a:graphicFrameLocks xmlns:a="http://schemas.openxmlformats.org/drawingml/2006/main" noChangeAspect="1"/>
+            </wp:cNvGraphicFramePr>
+            <a:graphic xmlns:a="http://schemas.openxmlformats.org/drawingml/2006/main">
+              <a:graphicData uri="http://schemas.openxmlformats.org/drawingml/2006/picture">
+                <pic:pic xmlns:pic="http://schemas.openxmlformats.org/drawingml/2006/picture">
+                  <pic:nvPicPr>
+                    <pic:cNvPr id="718836724" name=""/>
+                    <pic:cNvPicPr/>
+                  </pic:nvPicPr>
+                  <pic:blipFill>
+                    <a:blip r:embed="rId8"/>
+                    <a:stretch>
+                      <a:fillRect/>
+                    </a:stretch>
+                  </pic:blipFill>
+                  <pic:spPr>
+                    <a:xfrm>
+                      <a:off x="0" y="0"/>
+                      <a:ext cx="5731510" cy="404495"/>
+                    </a:xfrm>
+                    <a:prstGeom prst="rect">
+                      <a:avLst/>
+                    </a:prstGeom>
+                  </pic:spPr>
+                </pic:pic>
+              </a:graphicData>
+            </a:graphic>
+          </wp:inline>
+        </w:drawing>
+      </w:r>
+    </w:p>
+    <w:p>
+      <w:r>
+        <w:t>A comment must be defined on its own line – a comment cannot be placed at the end of a line of code, nor within it.</w:t>
+      </w:r>
+    </w:p>
+    <w:p>
+      <w:r>
+        <w:t xml:space="preserve">For multi-line comments, each line must start with the </w:t>
+      </w:r>
+      <w:r>
+        <w:rPr>
+          <w:rStyle w:val="codeChar"/>
+        </w:rPr>
+        <w:t>#</w:t>
+      </w:r>
+      <w:r>
+        <w:t xml:space="preserve"> symbol.</w:t>
+      </w:r>
+    </w:p>
+    <w:p>
+      <w:r>
+        <w:t xml:space="preserve">There is a system-generated comment at the top of every </w:t>
+      </w:r>
+      <w:r>
+        <w:t>Elan code file</w:t>
+      </w:r>
+      <w:r>
+        <w:t>, showing the Elan version number and (in some cases) additional information:</w:t>
+      </w:r>
+    </w:p>
+    <w:p>
+      <w:r>
+        <w:rPr>
+          <w:noProof/>
+        </w:rPr>
+        <w:drawing>
+          <wp:inline distT="0" distB="0" distL="0" distR="0" wp14:anchorId="6C6F5B77" wp14:editId="0714C98A">
+            <wp:extent cx="1543265" cy="219106"/>
+            <wp:effectExtent l="0" t="0" r="0" b="9525"/>
+            <wp:docPr id="195634392" name="Picture 1"/>
+            <wp:cNvGraphicFramePr>
+              <a:graphicFrameLocks xmlns:a="http://schemas.openxmlformats.org/drawingml/2006/main" noChangeAspect="1"/>
+            </wp:cNvGraphicFramePr>
+            <a:graphic xmlns:a="http://schemas.openxmlformats.org/drawingml/2006/main">
+              <a:graphicData uri="http://schemas.openxmlformats.org/drawingml/2006/picture">
+                <pic:pic xmlns:pic="http://schemas.openxmlformats.org/drawingml/2006/picture">
+                  <pic:nvPicPr>
+                    <pic:cNvPr id="1546749027" name=""/>
+                    <pic:cNvPicPr/>
+                  </pic:nvPicPr>
+                  <pic:blipFill>
+                    <a:blip r:embed="rId9"/>
+                    <a:stretch>
+                      <a:fillRect/>
+                    </a:stretch>
+                  </pic:blipFill>
+                  <pic:spPr>
+                    <a:xfrm>
+                      <a:off x="0" y="0"/>
+                      <a:ext cx="1543265" cy="219106"/>
+                    </a:xfrm>
+                    <a:prstGeom prst="rect">
+                      <a:avLst/>
+                    </a:prstGeom>
+                  </pic:spPr>
+                </pic:pic>
+              </a:graphicData>
+            </a:graphic>
+          </wp:inline>
+        </w:drawing>
+      </w:r>
+    </w:p>
+    <w:p>
+      <w:r>
+        <w:t>This comment cannot be edited or removed, and an Elan file cannot be loaded into the editor without this line (which also contains other, hidden, technical information) being present.</w:t>
+      </w:r>
+    </w:p>
+    <w:p/>
+    <w:p/>
+    <w:p>
+      <w:pPr>
+        <w:pStyle w:val="Heading2"/>
+      </w:pPr>
+      <w:r>
+        <w:lastRenderedPageBreak/>
+        <w:t>Global</w:t>
+      </w:r>
+      <w:r>
+        <w:t xml:space="preserve"> </w:t>
       </w:r>
       <w:r>
         <w:t>constructs</w:t>
@@ -4224,7 +5573,7 @@
     </w:p>
     <w:p>
       <w:pPr>
-        <w:pStyle w:val="Heading1"/>
+        <w:pStyle w:val="Heading2"/>
         <w:rPr>
           <w:rFonts w:eastAsia="Times New Roman"/>
           <w:lang w:eastAsia="en-GB"/>
@@ -4321,7 +5670,7 @@
     </w:p>
     <w:p>
       <w:pPr>
-        <w:pStyle w:val="Heading1"/>
+        <w:pStyle w:val="Heading2"/>
         <w:rPr>
           <w:rFonts w:eastAsia="Times New Roman"/>
           <w:lang w:eastAsia="en-GB"/>
@@ -4337,16 +5686,15 @@
     </w:p>
     <w:p>
       <w:pPr>
-        <w:pStyle w:val="Heading2"/>
-      </w:pPr>
-      <w:r>
-        <w:lastRenderedPageBreak/>
+        <w:pStyle w:val="Heading3"/>
+      </w:pPr>
+      <w:r>
         <w:t>Defining a function</w:t>
       </w:r>
     </w:p>
     <w:p>
       <w:pPr>
-        <w:pStyle w:val="Heading3"/>
+        <w:pStyle w:val="Heading4"/>
         <w:rPr>
           <w:rFonts w:eastAsia="Times New Roman"/>
           <w:color w:val="000000"/>
@@ -4377,7 +5725,7 @@
     </w:p>
     <w:p>
       <w:pPr>
-        <w:pStyle w:val="Heading2"/>
+        <w:pStyle w:val="Heading3"/>
       </w:pPr>
       <w:r>
         <w:t>Rules &amp; patterns</w:t>
@@ -4452,6 +5800,7 @@
         </w:numPr>
       </w:pPr>
       <w:r>
+        <w:lastRenderedPageBreak/>
         <w:t>Attempting to set a parameter</w:t>
       </w:r>
     </w:p>
@@ -4482,35 +5831,35 @@
     <w:p/>
     <w:p>
       <w:pPr>
+        <w:pStyle w:val="Heading3"/>
+      </w:pPr>
+      <w:r>
+        <w:t>Using a function</w:t>
+      </w:r>
+    </w:p>
+    <w:p>
+      <w:r>
+        <w:t>May only be called as part of an expression e.g.</w:t>
+      </w:r>
+    </w:p>
+    <w:p>
+      <w:r>
+        <w:t>In a var, set, return</w:t>
+      </w:r>
+    </w:p>
+    <w:p>
+      <w:r>
+        <w:t>In the condition for a selection or iteration statement</w:t>
+      </w:r>
+    </w:p>
+    <w:p>
+      <w:r>
+        <w:t>As an argument or index defined in-line</w:t>
+      </w:r>
+    </w:p>
+    <w:p>
+      <w:pPr>
         <w:pStyle w:val="Heading2"/>
-      </w:pPr>
-      <w:r>
-        <w:t>Using a function</w:t>
-      </w:r>
-    </w:p>
-    <w:p>
-      <w:r>
-        <w:t>May only be called as part of an expression e.g.</w:t>
-      </w:r>
-    </w:p>
-    <w:p>
-      <w:r>
-        <w:t>In a var, set, return</w:t>
-      </w:r>
-    </w:p>
-    <w:p>
-      <w:r>
-        <w:t>In the condition for a selection or iteration statement</w:t>
-      </w:r>
-    </w:p>
-    <w:p>
-      <w:r>
-        <w:t>As an argument or index defined in-line</w:t>
-      </w:r>
-    </w:p>
-    <w:p>
-      <w:pPr>
-        <w:pStyle w:val="Heading1"/>
         <w:rPr>
           <w:rFonts w:eastAsia="Times New Roman"/>
           <w:lang w:eastAsia="en-GB"/>
@@ -4526,7 +5875,7 @@
     </w:p>
     <w:p>
       <w:pPr>
-        <w:pStyle w:val="Heading2"/>
+        <w:pStyle w:val="Heading3"/>
       </w:pPr>
       <w:r>
         <w:t>Example</w:t>
@@ -4534,10 +5883,9 @@
     </w:p>
     <w:p>
       <w:pPr>
-        <w:pStyle w:val="Heading2"/>
-      </w:pPr>
-      <w:r>
-        <w:lastRenderedPageBreak/>
+        <w:pStyle w:val="Heading3"/>
+      </w:pPr>
+      <w:r>
         <w:t>Rules</w:t>
       </w:r>
     </w:p>
@@ -4558,11 +5906,7 @@
         <w:t>reference type</w:t>
       </w:r>
       <w:r>
-        <w:t xml:space="preserve"> </w:t>
-      </w:r>
-      <w:proofErr w:type="gramStart"/>
-      <w:r>
-        <w:t xml:space="preserve">and  </w:t>
+        <w:t xml:space="preserve"> and  </w:t>
       </w:r>
       <w:r>
         <w:rPr>
@@ -4571,7 +5915,6 @@
         </w:rPr>
         <w:t>mutable</w:t>
       </w:r>
-      <w:proofErr w:type="gramEnd"/>
       <w:r>
         <w:t xml:space="preserve"> (e.g. an Array or an of a user-defined class) </w:t>
       </w:r>
@@ -4591,7 +5934,7 @@
     </w:p>
     <w:p>
       <w:pPr>
-        <w:pStyle w:val="Heading2"/>
+        <w:pStyle w:val="Heading3"/>
       </w:pPr>
       <w:r>
         <w:t>Calling a procedure</w:t>
@@ -4599,7 +5942,7 @@
     </w:p>
     <w:p>
       <w:pPr>
-        <w:pStyle w:val="Heading3"/>
+        <w:pStyle w:val="Heading4"/>
         <w:rPr>
           <w:rFonts w:eastAsia="Times New Roman"/>
           <w:color w:val="000000"/>
@@ -4630,7 +5973,7 @@
     </w:p>
     <w:p>
       <w:pPr>
-        <w:pStyle w:val="Heading1"/>
+        <w:pStyle w:val="Heading2"/>
         <w:rPr>
           <w:rFonts w:eastAsia="Times New Roman"/>
           <w:lang w:eastAsia="en-GB"/>
@@ -4646,65 +5989,65 @@
     </w:p>
     <w:p>
       <w:pPr>
+        <w:pStyle w:val="Heading3"/>
+      </w:pPr>
+      <w:r>
+        <w:t>Examples</w:t>
+      </w:r>
+    </w:p>
+    <w:p>
+      <w:r>
+        <w:t>Numeric values</w:t>
+      </w:r>
+    </w:p>
+    <w:p>
+      <w:r>
+        <w:t>Literal lists or dictionaries</w:t>
+      </w:r>
+    </w:p>
+    <w:p>
+      <w:pPr>
+        <w:pStyle w:val="Heading3"/>
+      </w:pPr>
+      <w:r>
+        <w:t>Rules</w:t>
+      </w:r>
+    </w:p>
+    <w:p>
+      <w:r>
+        <w:t>Must define a literal value or data structure – cannot make use of functions or other constants</w:t>
+      </w:r>
+    </w:p>
+    <w:p>
+      <w:r>
+        <w:t>Always</w:t>
+      </w:r>
+      <w:r>
+        <w:t xml:space="preserve"> declared at global level.</w:t>
+      </w:r>
+    </w:p>
+    <w:p>
+      <w:pPr>
+        <w:pStyle w:val="Heading3"/>
+      </w:pPr>
+      <w:r>
+        <w:t>Using a constant</w:t>
+      </w:r>
+    </w:p>
+    <w:p>
+      <w:r>
+        <w:t>Example</w:t>
+      </w:r>
+    </w:p>
+    <w:p>
+      <w:r>
+        <w:t>Option to use the global qualifier to disambiguate from a variable.</w:t>
+      </w:r>
+    </w:p>
+    <w:p>
+      <w:pPr>
         <w:pStyle w:val="Heading2"/>
       </w:pPr>
-      <w:r>
-        <w:t>Examples</w:t>
-      </w:r>
-    </w:p>
-    <w:p>
-      <w:r>
-        <w:t>Numeric values</w:t>
-      </w:r>
-    </w:p>
-    <w:p>
-      <w:r>
-        <w:t>Literal lists or dictionaries</w:t>
-      </w:r>
-    </w:p>
-    <w:p>
-      <w:pPr>
-        <w:pStyle w:val="Heading2"/>
-      </w:pPr>
-      <w:r>
-        <w:t>Rules</w:t>
-      </w:r>
-    </w:p>
-    <w:p>
-      <w:r>
-        <w:t>Must define a literal value or data structure – cannot make use of functions or other constants</w:t>
-      </w:r>
-    </w:p>
-    <w:p>
-      <w:r>
-        <w:t>Always</w:t>
-      </w:r>
-      <w:r>
-        <w:t xml:space="preserve"> declared at global level.</w:t>
-      </w:r>
-    </w:p>
-    <w:p>
-      <w:pPr>
-        <w:pStyle w:val="Heading2"/>
-      </w:pPr>
-      <w:r>
-        <w:t>Using a constant</w:t>
-      </w:r>
-    </w:p>
-    <w:p>
-      <w:r>
-        <w:t>Example</w:t>
-      </w:r>
-    </w:p>
-    <w:p>
-      <w:r>
-        <w:t>Option to use the global qualifier to disambiguate from a variable.</w:t>
-      </w:r>
-    </w:p>
-    <w:p>
-      <w:pPr>
-        <w:pStyle w:val="Heading1"/>
-      </w:pPr>
       <w:bookmarkStart w:id="0" w:name="_Ref162255784"/>
       <w:r>
         <w:rPr>
@@ -4737,10 +6080,11 @@
     </w:p>
     <w:p>
       <w:pPr>
-        <w:pStyle w:val="Heading2"/>
+        <w:pStyle w:val="Heading3"/>
       </w:pPr>
       <w:bookmarkStart w:id="1" w:name="_Ref162255904"/>
       <w:r>
+        <w:lastRenderedPageBreak/>
         <w:t>Class Members</w:t>
       </w:r>
       <w:bookmarkEnd w:id="1"/>
@@ -4786,74 +6130,33 @@
           <w:i/>
           <w:iCs/>
         </w:rPr>
-        <w:t xml:space="preserve">within the </w:t>
-      </w:r>
-      <w:proofErr w:type="gramStart"/>
+        <w:t xml:space="preserve">within the class, but may only be read by code outside the class. If you want to be able to change a property from outside you need to write a procedure method to do this. A common </w:t>
+      </w:r>
+      <w:r>
+        <w:t>convention</w:t>
+      </w:r>
       <w:r>
         <w:rPr>
           <w:i/>
           <w:iCs/>
         </w:rPr>
-        <w:t>class, but</w:t>
-      </w:r>
-      <w:proofErr w:type="gramEnd"/>
+        <w:t xml:space="preserve"> in OOP is that a method that simply modifies (sets) the property name Foo, is named </w:t>
+      </w:r>
+      <w:proofErr w:type="spellStart"/>
       <w:r>
         <w:rPr>
           <w:i/>
           <w:iCs/>
         </w:rPr>
-        <w:t xml:space="preserve"> may only be read by code outside the class. If you want to be able to change a property from </w:t>
-      </w:r>
-      <w:proofErr w:type="gramStart"/>
+        <w:t>setFoo</w:t>
+      </w:r>
+      <w:proofErr w:type="spellEnd"/>
       <w:r>
         <w:rPr>
           <w:i/>
           <w:iCs/>
         </w:rPr>
-        <w:t>outside</w:t>
-      </w:r>
-      <w:proofErr w:type="gramEnd"/>
-      <w:r>
-        <w:rPr>
-          <w:i/>
-          <w:iCs/>
-        </w:rPr>
-        <w:t xml:space="preserve"> you need to write a procedure method to do this. A common </w:t>
-      </w:r>
-      <w:r>
-        <w:t>convention</w:t>
-      </w:r>
-      <w:r>
-        <w:rPr>
-          <w:i/>
-          <w:iCs/>
-        </w:rPr>
-        <w:t xml:space="preserve"> in OOP is that a method that simply modifies (sets) the property name Foo, is named </w:t>
-      </w:r>
-      <w:proofErr w:type="spellStart"/>
-      <w:proofErr w:type="gramStart"/>
-      <w:r>
-        <w:rPr>
-          <w:i/>
-          <w:iCs/>
-        </w:rPr>
-        <w:t>setFoo</w:t>
-      </w:r>
-      <w:proofErr w:type="spellEnd"/>
-      <w:r>
-        <w:rPr>
-          <w:i/>
-          <w:iCs/>
-        </w:rPr>
-        <w:t>(</w:t>
-      </w:r>
-      <w:proofErr w:type="gramEnd"/>
-      <w:r>
-        <w:rPr>
-          <w:i/>
-          <w:iCs/>
-        </w:rPr>
-        <w:t>).</w:t>
+        <w:t>().</w:t>
       </w:r>
     </w:p>
     <w:p>
@@ -4882,7 +6185,7 @@
     </w:p>
     <w:p>
       <w:pPr>
-        <w:pStyle w:val="Heading2"/>
+        <w:pStyle w:val="Heading3"/>
       </w:pPr>
       <w:r>
         <w:t>Inheritance</w:t>
@@ -4890,7 +6193,7 @@
     </w:p>
     <w:p>
       <w:pPr>
-        <w:pStyle w:val="Heading3"/>
+        <w:pStyle w:val="Heading4"/>
       </w:pPr>
       <w:r>
         <w:t>Notes</w:t>
@@ -4909,7 +6212,6 @@
           <w:numId w:val="21"/>
         </w:numPr>
       </w:pPr>
-      <w:proofErr w:type="gramStart"/>
       <w:r>
         <w:t xml:space="preserve">a  </w:t>
       </w:r>
@@ -4919,7 +6221,6 @@
         </w:rPr>
         <w:t>Foo</w:t>
       </w:r>
-      <w:proofErr w:type="gramEnd"/>
       <w:r>
         <w:t xml:space="preserve"> can be passed into a parameter expecting  </w:t>
       </w:r>
@@ -5032,7 +6333,7 @@
     </w:p>
     <w:p>
       <w:pPr>
-        <w:pStyle w:val="Heading1"/>
+        <w:pStyle w:val="Heading2"/>
       </w:pPr>
       <w:r>
         <w:t>Enum</w:t>
@@ -5040,7 +6341,7 @@
     </w:p>
     <w:p>
       <w:pPr>
-        <w:pStyle w:val="Heading1"/>
+        <w:pStyle w:val="Heading2"/>
       </w:pPr>
       <w:r>
         <w:t>Test</w:t>
@@ -5048,16 +6349,7 @@
     </w:p>
     <w:p>
       <w:r>
-        <w:lastRenderedPageBreak/>
-        <w:t xml:space="preserve">Like most modern languages, Elan supports the writing and execution of automated ‘unit </w:t>
-      </w:r>
-      <w:proofErr w:type="gramStart"/>
-      <w:r>
-        <w:t>tests’</w:t>
-      </w:r>
-      <w:proofErr w:type="gramEnd"/>
-      <w:r>
-        <w:t>.</w:t>
+        <w:t>Like most modern languages, Elan supports the writing and execution of automated ‘unit tests’.</w:t>
       </w:r>
       <w:r>
         <w:t xml:space="preserve"> However, tests in Elan differ from those in most languages in several important ways:</w:t>
@@ -5114,15 +6406,7 @@
         </w:numPr>
       </w:pPr>
       <w:r>
-        <w:t xml:space="preserve">If tests have been </w:t>
-      </w:r>
-      <w:proofErr w:type="gramStart"/>
-      <w:r>
-        <w:t>written</w:t>
-      </w:r>
-      <w:proofErr w:type="gramEnd"/>
-      <w:r>
-        <w:t xml:space="preserve"> they execute automatically whenever the Elan code successfully compiles</w:t>
+        <w:t>If tests have been written they execute automatically whenever the Elan code successfully compiles</w:t>
       </w:r>
       <w:r>
         <w:t xml:space="preserve">. </w:t>
@@ -5158,15 +6442,7 @@
         </w:numPr>
       </w:pPr>
       <w:r>
-        <w:t xml:space="preserve">If a test contains multiple assert </w:t>
-      </w:r>
-      <w:proofErr w:type="gramStart"/>
-      <w:r>
-        <w:t>statements</w:t>
-      </w:r>
-      <w:proofErr w:type="gramEnd"/>
-      <w:r>
-        <w:t xml:space="preserve"> the test runner does not stop at the first failure – it will attempt to execute every </w:t>
+        <w:t xml:space="preserve">If a test contains multiple assert statements the test runner does not stop at the first failure – it will attempt to execute every </w:t>
       </w:r>
       <w:r>
         <w:rPr>
@@ -5189,9 +6465,10 @@
     </w:p>
     <w:p>
       <w:pPr>
-        <w:pStyle w:val="Heading3"/>
-      </w:pPr>
-      <w:r>
+        <w:pStyle w:val="Heading4"/>
+      </w:pPr>
+      <w:r>
+        <w:lastRenderedPageBreak/>
         <w:t>Defining a test</w:t>
       </w:r>
     </w:p>
@@ -5216,7 +6493,7 @@
                     <pic:cNvPicPr/>
                   </pic:nvPicPr>
                   <pic:blipFill>
-                    <a:blip r:embed="rId6"/>
+                    <a:blip r:embed="rId10"/>
                     <a:stretch>
                       <a:fillRect/>
                     </a:stretch>
@@ -5278,7 +6555,6 @@
         <w:t xml:space="preserve">. In the first example above, the generated value is </w:t>
       </w:r>
       <w:proofErr w:type="spellStart"/>
-      <w:proofErr w:type="gramStart"/>
       <w:r>
         <w:rPr>
           <w:rStyle w:val="codeChar"/>
@@ -5292,7 +6568,6 @@
         </w:rPr>
         <w:t>(</w:t>
       </w:r>
-      <w:proofErr w:type="gramEnd"/>
       <w:r>
         <w:rPr>
           <w:rStyle w:val="codeChar"/>
@@ -5387,7 +6662,7 @@
     <w:p/>
     <w:p>
       <w:pPr>
-        <w:pStyle w:val="Heading3"/>
+        <w:pStyle w:val="Heading4"/>
       </w:pPr>
       <w:r>
         <w:t>Running tests</w:t>
@@ -5419,7 +6694,7 @@
                     <pic:cNvPicPr/>
                   </pic:nvPicPr>
                   <pic:blipFill>
-                    <a:blip r:embed="rId7"/>
+                    <a:blip r:embed="rId11"/>
                     <a:stretch>
                       <a:fillRect/>
                     </a:stretch>
@@ -5485,7 +6760,7 @@
                     <pic:cNvPicPr/>
                   </pic:nvPicPr>
                   <pic:blipFill>
-                    <a:blip r:embed="rId8"/>
+                    <a:blip r:embed="rId12"/>
                     <a:stretch>
                       <a:fillRect/>
                     </a:stretch>
@@ -5508,7 +6783,6 @@
     </w:p>
     <w:p>
       <w:r>
-        <w:lastRenderedPageBreak/>
         <w:t xml:space="preserve">but if </w:t>
       </w:r>
       <w:r>
@@ -5546,7 +6820,7 @@
                     <pic:cNvPicPr/>
                   </pic:nvPicPr>
                   <pic:blipFill rotWithShape="1">
-                    <a:blip r:embed="rId9"/>
+                    <a:blip r:embed="rId13"/>
                     <a:srcRect b="21245"/>
                     <a:stretch/>
                   </pic:blipFill>
@@ -5576,7 +6850,7 @@
     </w:p>
     <w:p>
       <w:pPr>
-        <w:pStyle w:val="Heading3"/>
+        <w:pStyle w:val="Heading4"/>
       </w:pPr>
       <w:r>
         <w:t>Notes</w:t>
@@ -5613,15 +6887,7 @@
         <w:t>optional</w:t>
       </w:r>
       <w:r>
-        <w:t xml:space="preserve">. If you are writing multiple tests within a </w:t>
-      </w:r>
-      <w:proofErr w:type="gramStart"/>
-      <w:r>
-        <w:t>program</w:t>
-      </w:r>
-      <w:proofErr w:type="gramEnd"/>
-      <w:r>
-        <w:t xml:space="preserve"> it is a good idea to give a test a name that describes its scope and/or intention – so that you can navigate to a particular test easily in </w:t>
+        <w:t xml:space="preserve">. If you are writing multiple tests within a program it is a good idea to give a test a name that describes its scope and/or intention – so that you can navigate to a particular test easily in </w:t>
       </w:r>
       <w:r>
         <w:rPr>
@@ -5630,7 +6896,11 @@
         <w:t>outline view</w:t>
       </w:r>
       <w:r>
-        <w:t xml:space="preserve">. Test names are not, however, required to be unique, since they perform no role at run-time. A test may, for example, have the same name as the function it is testing. There is no danger that the two will be confused, because </w:t>
+        <w:t xml:space="preserve">. Test names are not, however, </w:t>
+      </w:r>
+      <w:r>
+        <w:lastRenderedPageBreak/>
+        <w:t xml:space="preserve">required to be unique, since they perform no role at run-time. A test may, for example, have the same name as the function it is testing. There is no danger that the two will be confused, because </w:t>
       </w:r>
       <w:r>
         <w:t>a function name may be referenced in other code (within an expression), but a test may never be referenced from other code.</w:t>
@@ -5638,7 +6908,7 @@
     </w:p>
     <w:p>
       <w:pPr>
-        <w:pStyle w:val="Heading2"/>
+        <w:pStyle w:val="Heading3"/>
         <w:rPr>
           <w:rFonts w:eastAsia="Times New Roman"/>
           <w:lang w:eastAsia="en-GB"/>
@@ -5714,244 +6984,7 @@
         <w:pStyle w:val="Heading1"/>
       </w:pPr>
       <w:r>
-        <w:t>Comments</w:t>
-      </w:r>
-    </w:p>
-    <w:p>
-      <w:r>
-        <w:t xml:space="preserve">A comment starts with </w:t>
-      </w:r>
-      <w:r>
-        <w:rPr>
-          <w:rStyle w:val="codeChar"/>
-        </w:rPr>
-        <w:t>#</w:t>
-      </w:r>
-      <w:r>
-        <w:t xml:space="preserve"> (hash symbol</w:t>
-      </w:r>
-      <w:proofErr w:type="gramStart"/>
-      <w:r>
-        <w:t>)</w:t>
-      </w:r>
-      <w:r>
-        <w:t xml:space="preserve"> </w:t>
-      </w:r>
-      <w:r>
-        <w:t>:</w:t>
-      </w:r>
-      <w:proofErr w:type="gramEnd"/>
-    </w:p>
-    <w:p>
-      <w:r>
-        <w:rPr>
-          <w:noProof/>
-        </w:rPr>
-        <w:drawing>
-          <wp:inline distT="0" distB="0" distL="0" distR="0" wp14:anchorId="46BF5D5B" wp14:editId="366D4260">
-            <wp:extent cx="2353003" cy="247685"/>
-            <wp:effectExtent l="0" t="0" r="0" b="0"/>
-            <wp:docPr id="543748033" name="Picture 1"/>
-            <wp:cNvGraphicFramePr>
-              <a:graphicFrameLocks xmlns:a="http://schemas.openxmlformats.org/drawingml/2006/main" noChangeAspect="1"/>
-            </wp:cNvGraphicFramePr>
-            <a:graphic xmlns:a="http://schemas.openxmlformats.org/drawingml/2006/main">
-              <a:graphicData uri="http://schemas.openxmlformats.org/drawingml/2006/picture">
-                <pic:pic xmlns:pic="http://schemas.openxmlformats.org/drawingml/2006/picture">
-                  <pic:nvPicPr>
-                    <pic:cNvPr id="543748033" name=""/>
-                    <pic:cNvPicPr/>
-                  </pic:nvPicPr>
-                  <pic:blipFill>
-                    <a:blip r:embed="rId10"/>
-                    <a:stretch>
-                      <a:fillRect/>
-                    </a:stretch>
-                  </pic:blipFill>
-                  <pic:spPr>
-                    <a:xfrm>
-                      <a:off x="0" y="0"/>
-                      <a:ext cx="2353003" cy="247685"/>
-                    </a:xfrm>
-                    <a:prstGeom prst="rect">
-                      <a:avLst/>
-                    </a:prstGeom>
-                  </pic:spPr>
-                </pic:pic>
-              </a:graphicData>
-            </a:graphic>
-          </wp:inline>
-        </w:drawing>
-      </w:r>
-    </w:p>
-    <w:p>
-      <w:r>
-        <w:t>T</w:t>
-      </w:r>
-      <w:r>
-        <w:t xml:space="preserve">his is typically the last option </w:t>
-      </w:r>
-      <w:r>
-        <w:t xml:space="preserve">offered by </w:t>
-      </w:r>
-      <w:proofErr w:type="gramStart"/>
-      <w:r>
-        <w:t xml:space="preserve">the </w:t>
-      </w:r>
-      <w:r>
-        <w:t xml:space="preserve"> </w:t>
-      </w:r>
-      <w:r>
-        <w:rPr>
-          <w:rStyle w:val="codeChar"/>
-          <w:color w:val="747474" w:themeColor="background2" w:themeShade="80"/>
-        </w:rPr>
-        <w:t>new</w:t>
-      </w:r>
-      <w:proofErr w:type="gramEnd"/>
-      <w:r>
-        <w:rPr>
-          <w:rStyle w:val="codeChar"/>
-          <w:color w:val="747474" w:themeColor="background2" w:themeShade="80"/>
-        </w:rPr>
-        <w:t xml:space="preserve"> code</w:t>
-      </w:r>
-      <w:r>
-        <w:rPr>
-          <w:color w:val="747474" w:themeColor="background2" w:themeShade="80"/>
-        </w:rPr>
-        <w:t xml:space="preserve"> </w:t>
-      </w:r>
-      <w:r>
-        <w:t>selector:</w:t>
-      </w:r>
-    </w:p>
-    <w:p>
-      <w:r>
-        <w:rPr>
-          <w:noProof/>
-        </w:rPr>
-        <w:drawing>
-          <wp:inline distT="0" distB="0" distL="0" distR="0" wp14:anchorId="769F51BC" wp14:editId="50EB02A9">
-            <wp:extent cx="5731510" cy="404495"/>
-            <wp:effectExtent l="0" t="0" r="2540" b="0"/>
-            <wp:docPr id="718836724" name="Picture 1"/>
-            <wp:cNvGraphicFramePr>
-              <a:graphicFrameLocks xmlns:a="http://schemas.openxmlformats.org/drawingml/2006/main" noChangeAspect="1"/>
-            </wp:cNvGraphicFramePr>
-            <a:graphic xmlns:a="http://schemas.openxmlformats.org/drawingml/2006/main">
-              <a:graphicData uri="http://schemas.openxmlformats.org/drawingml/2006/picture">
-                <pic:pic xmlns:pic="http://schemas.openxmlformats.org/drawingml/2006/picture">
-                  <pic:nvPicPr>
-                    <pic:cNvPr id="718836724" name=""/>
-                    <pic:cNvPicPr/>
-                  </pic:nvPicPr>
-                  <pic:blipFill>
-                    <a:blip r:embed="rId11"/>
-                    <a:stretch>
-                      <a:fillRect/>
-                    </a:stretch>
-                  </pic:blipFill>
-                  <pic:spPr>
-                    <a:xfrm>
-                      <a:off x="0" y="0"/>
-                      <a:ext cx="5731510" cy="404495"/>
-                    </a:xfrm>
-                    <a:prstGeom prst="rect">
-                      <a:avLst/>
-                    </a:prstGeom>
-                  </pic:spPr>
-                </pic:pic>
-              </a:graphicData>
-            </a:graphic>
-          </wp:inline>
-        </w:drawing>
-      </w:r>
-    </w:p>
-    <w:p>
-      <w:r>
-        <w:t>A comment must be defined on its own line – a comment cannot be placed at the end of a line of code, nor within it.</w:t>
-      </w:r>
-    </w:p>
-    <w:p>
-      <w:r>
-        <w:t xml:space="preserve">For multi-line comments, each line must start with the </w:t>
-      </w:r>
-      <w:r>
-        <w:rPr>
-          <w:rStyle w:val="codeChar"/>
-        </w:rPr>
-        <w:t>#</w:t>
-      </w:r>
-      <w:r>
-        <w:t xml:space="preserve"> symbol.</w:t>
-      </w:r>
-    </w:p>
-    <w:p>
-      <w:r>
-        <w:t xml:space="preserve">There is a system-generated comment at the top of every </w:t>
-      </w:r>
-      <w:r>
-        <w:t>Elan code file</w:t>
-      </w:r>
-      <w:r>
-        <w:t>, showing the Elan version number and (in some cases) additional information:</w:t>
-      </w:r>
-    </w:p>
-    <w:p>
-      <w:r>
-        <w:rPr>
-          <w:noProof/>
-        </w:rPr>
-        <w:drawing>
-          <wp:inline distT="0" distB="0" distL="0" distR="0" wp14:anchorId="6C6F5B77" wp14:editId="0714C98A">
-            <wp:extent cx="1543265" cy="219106"/>
-            <wp:effectExtent l="0" t="0" r="0" b="9525"/>
-            <wp:docPr id="1546749027" name="Picture 1"/>
-            <wp:cNvGraphicFramePr>
-              <a:graphicFrameLocks xmlns:a="http://schemas.openxmlformats.org/drawingml/2006/main" noChangeAspect="1"/>
-            </wp:cNvGraphicFramePr>
-            <a:graphic xmlns:a="http://schemas.openxmlformats.org/drawingml/2006/main">
-              <a:graphicData uri="http://schemas.openxmlformats.org/drawingml/2006/picture">
-                <pic:pic xmlns:pic="http://schemas.openxmlformats.org/drawingml/2006/picture">
-                  <pic:nvPicPr>
-                    <pic:cNvPr id="1546749027" name=""/>
-                    <pic:cNvPicPr/>
-                  </pic:nvPicPr>
-                  <pic:blipFill>
-                    <a:blip r:embed="rId12"/>
-                    <a:stretch>
-                      <a:fillRect/>
-                    </a:stretch>
-                  </pic:blipFill>
-                  <pic:spPr>
-                    <a:xfrm>
-                      <a:off x="0" y="0"/>
-                      <a:ext cx="1543265" cy="219106"/>
-                    </a:xfrm>
-                    <a:prstGeom prst="rect">
-                      <a:avLst/>
-                    </a:prstGeom>
-                  </pic:spPr>
-                </pic:pic>
-              </a:graphicData>
-            </a:graphic>
-          </wp:inline>
-        </w:drawing>
-      </w:r>
-    </w:p>
-    <w:p>
-      <w:r>
-        <w:t>This comment cannot be edited or removed, and an Elan file cannot be loaded into the editor without this line (which also contains other, hidden, technical information) being present.</w:t>
-      </w:r>
-    </w:p>
-    <w:p/>
-    <w:p/>
-    <w:p>
-      <w:pPr>
-        <w:pStyle w:val="Heading1"/>
-      </w:pPr>
-      <w:r>
+        <w:lastRenderedPageBreak/>
         <w:t>Statements</w:t>
       </w:r>
     </w:p>
@@ -6058,7 +7091,6 @@
           <w:rFonts w:eastAsia="Times New Roman"/>
           <w:lang w:eastAsia="en-GB"/>
         </w:rPr>
-        <w:lastRenderedPageBreak/>
         <w:t>else</w:t>
       </w:r>
       <w:r>
@@ -6325,21 +7357,7 @@
         <w:rPr>
           <w:lang w:eastAsia="en-GB"/>
         </w:rPr>
-        <w:t xml:space="preserve">Meantime, we recommend that you use the powerful Testing capability to help with debugging functions and procedures. </w:t>
-      </w:r>
-      <w:proofErr w:type="gramStart"/>
-      <w:r>
-        <w:rPr>
-          <w:lang w:eastAsia="en-GB"/>
-        </w:rPr>
-        <w:t>And  -</w:t>
-      </w:r>
-      <w:proofErr w:type="gramEnd"/>
-      <w:r>
-        <w:rPr>
-          <w:lang w:eastAsia="en-GB"/>
-        </w:rPr>
-        <w:t xml:space="preserve"> we hate this idea, but just as a stop-gap solution – for the main routine and procedures, you can add-in temporary print statements. </w:t>
+        <w:t xml:space="preserve">Meantime, we recommend that you use the powerful Testing capability to help with debugging functions and procedures. And  - we hate this idea, but just as a stop-gap solution – for the main routine and procedures, you can add-in temporary print statements. </w:t>
       </w:r>
     </w:p>
     <w:p>
@@ -6353,6 +7371,7 @@
         <w:rPr>
           <w:lang w:eastAsia="en-GB"/>
         </w:rPr>
+        <w:lastRenderedPageBreak/>
         <w:t>Input/Output and other system capabilities</w:t>
       </w:r>
     </w:p>
@@ -6380,21 +7399,7 @@
         <w:rPr>
           <w:lang w:eastAsia="en-GB"/>
         </w:rPr>
-        <w:t xml:space="preserve">Note that </w:t>
-      </w:r>
-      <w:proofErr w:type="gramStart"/>
-      <w:r>
-        <w:rPr>
-          <w:lang w:eastAsia="en-GB"/>
-        </w:rPr>
-        <w:t>both of the methods</w:t>
-      </w:r>
-      <w:proofErr w:type="gramEnd"/>
-      <w:r>
-        <w:rPr>
-          <w:lang w:eastAsia="en-GB"/>
-        </w:rPr>
-        <w:t xml:space="preserve"> shown below have a dependency upon the system. Therefore they may be used </w:t>
+        <w:t xml:space="preserve">Note that both of the methods shown below have a dependency upon the system. Therefore they may be used </w:t>
       </w:r>
     </w:p>
     <w:p>
@@ -6652,23 +7657,13 @@
           <w:lang w:eastAsia="en-GB"/>
         </w:rPr>
       </w:pPr>
-      <w:proofErr w:type="gramStart"/>
       <w:r>
         <w:rPr>
           <w:b/>
           <w:bCs/>
           <w:lang w:eastAsia="en-GB"/>
         </w:rPr>
-        <w:t>pause(</w:t>
-      </w:r>
-      <w:proofErr w:type="gramEnd"/>
-      <w:r>
-        <w:rPr>
-          <w:b/>
-          <w:bCs/>
-          <w:lang w:eastAsia="en-GB"/>
-        </w:rPr>
-        <w:t>1)</w:t>
+        <w:t>pause(1)</w:t>
       </w:r>
     </w:p>
     <w:p>
@@ -6703,43 +7698,7 @@
           <w:bCs/>
           <w:lang w:eastAsia="en-GB"/>
         </w:rPr>
-        <w:t xml:space="preserve"> pause method is encountered, program execution will be </w:t>
-      </w:r>
-      <w:proofErr w:type="gramStart"/>
-      <w:r>
-        <w:rPr>
-          <w:b/>
-          <w:bCs/>
-          <w:lang w:eastAsia="en-GB"/>
-        </w:rPr>
-        <w:t>paused</w:t>
-      </w:r>
-      <w:proofErr w:type="gramEnd"/>
-      <w:r>
-        <w:rPr>
-          <w:b/>
-          <w:bCs/>
-          <w:lang w:eastAsia="en-GB"/>
-        </w:rPr>
-        <w:t xml:space="preserve"> and the console display will then be updated. </w:t>
-      </w:r>
-      <w:proofErr w:type="gramStart"/>
-      <w:r>
-        <w:rPr>
-          <w:b/>
-          <w:bCs/>
-          <w:lang w:eastAsia="en-GB"/>
-        </w:rPr>
-        <w:t>pause(</w:t>
-      </w:r>
-      <w:proofErr w:type="gramEnd"/>
-      <w:r>
-        <w:rPr>
-          <w:b/>
-          <w:bCs/>
-          <w:lang w:eastAsia="en-GB"/>
-        </w:rPr>
-        <w:t xml:space="preserve">1) just specifies the minimum delay – 1 millisecond. </w:t>
+        <w:t xml:space="preserve"> pause method is encountered, program execution will be paused and the console display will then be updated. pause(1) just specifies the minimum delay – 1 millisecond. </w:t>
       </w:r>
     </w:p>
     <w:p>
@@ -6788,7 +7747,6 @@
         <w:rPr>
           <w:lang w:eastAsia="en-GB"/>
         </w:rPr>
-        <w:lastRenderedPageBreak/>
         <w:t>Not currently implemented. Elan v1.0 will have support for reading and writing, both text and binary files.</w:t>
       </w:r>
     </w:p>
@@ -7795,6 +8753,119 @@
     </w:lvl>
   </w:abstractNum>
   <w:abstractNum w:abstractNumId="9" w15:restartNumberingAfterBreak="0">
+    <w:nsid w:val="31A40C82"/>
+    <w:multiLevelType w:val="hybridMultilevel"/>
+    <w:tmpl w:val="F7F04A2E"/>
+    <w:lvl w:ilvl="0" w:tplc="08090001">
+      <w:start w:val="1"/>
+      <w:numFmt w:val="bullet"/>
+      <w:lvlText w:val=""/>
+      <w:lvlJc w:val="left"/>
+      <w:pPr>
+        <w:ind w:left="720" w:hanging="360"/>
+      </w:pPr>
+      <w:rPr>
+        <w:rFonts w:ascii="Symbol" w:hAnsi="Symbol" w:hint="default"/>
+      </w:rPr>
+    </w:lvl>
+    <w:lvl w:ilvl="1" w:tplc="08090003" w:tentative="1">
+      <w:start w:val="1"/>
+      <w:numFmt w:val="bullet"/>
+      <w:lvlText w:val="o"/>
+      <w:lvlJc w:val="left"/>
+      <w:pPr>
+        <w:ind w:left="1440" w:hanging="360"/>
+      </w:pPr>
+      <w:rPr>
+        <w:rFonts w:ascii="Courier New" w:hAnsi="Courier New" w:cs="Courier New" w:hint="default"/>
+      </w:rPr>
+    </w:lvl>
+    <w:lvl w:ilvl="2" w:tplc="08090005" w:tentative="1">
+      <w:start w:val="1"/>
+      <w:numFmt w:val="bullet"/>
+      <w:lvlText w:val=""/>
+      <w:lvlJc w:val="left"/>
+      <w:pPr>
+        <w:ind w:left="2160" w:hanging="360"/>
+      </w:pPr>
+      <w:rPr>
+        <w:rFonts w:ascii="Wingdings" w:hAnsi="Wingdings" w:hint="default"/>
+      </w:rPr>
+    </w:lvl>
+    <w:lvl w:ilvl="3" w:tplc="08090001" w:tentative="1">
+      <w:start w:val="1"/>
+      <w:numFmt w:val="bullet"/>
+      <w:lvlText w:val=""/>
+      <w:lvlJc w:val="left"/>
+      <w:pPr>
+        <w:ind w:left="2880" w:hanging="360"/>
+      </w:pPr>
+      <w:rPr>
+        <w:rFonts w:ascii="Symbol" w:hAnsi="Symbol" w:hint="default"/>
+      </w:rPr>
+    </w:lvl>
+    <w:lvl w:ilvl="4" w:tplc="08090003" w:tentative="1">
+      <w:start w:val="1"/>
+      <w:numFmt w:val="bullet"/>
+      <w:lvlText w:val="o"/>
+      <w:lvlJc w:val="left"/>
+      <w:pPr>
+        <w:ind w:left="3600" w:hanging="360"/>
+      </w:pPr>
+      <w:rPr>
+        <w:rFonts w:ascii="Courier New" w:hAnsi="Courier New" w:cs="Courier New" w:hint="default"/>
+      </w:rPr>
+    </w:lvl>
+    <w:lvl w:ilvl="5" w:tplc="08090005" w:tentative="1">
+      <w:start w:val="1"/>
+      <w:numFmt w:val="bullet"/>
+      <w:lvlText w:val=""/>
+      <w:lvlJc w:val="left"/>
+      <w:pPr>
+        <w:ind w:left="4320" w:hanging="360"/>
+      </w:pPr>
+      <w:rPr>
+        <w:rFonts w:ascii="Wingdings" w:hAnsi="Wingdings" w:hint="default"/>
+      </w:rPr>
+    </w:lvl>
+    <w:lvl w:ilvl="6" w:tplc="08090001" w:tentative="1">
+      <w:start w:val="1"/>
+      <w:numFmt w:val="bullet"/>
+      <w:lvlText w:val=""/>
+      <w:lvlJc w:val="left"/>
+      <w:pPr>
+        <w:ind w:left="5040" w:hanging="360"/>
+      </w:pPr>
+      <w:rPr>
+        <w:rFonts w:ascii="Symbol" w:hAnsi="Symbol" w:hint="default"/>
+      </w:rPr>
+    </w:lvl>
+    <w:lvl w:ilvl="7" w:tplc="08090003" w:tentative="1">
+      <w:start w:val="1"/>
+      <w:numFmt w:val="bullet"/>
+      <w:lvlText w:val="o"/>
+      <w:lvlJc w:val="left"/>
+      <w:pPr>
+        <w:ind w:left="5760" w:hanging="360"/>
+      </w:pPr>
+      <w:rPr>
+        <w:rFonts w:ascii="Courier New" w:hAnsi="Courier New" w:cs="Courier New" w:hint="default"/>
+      </w:rPr>
+    </w:lvl>
+    <w:lvl w:ilvl="8" w:tplc="08090005" w:tentative="1">
+      <w:start w:val="1"/>
+      <w:numFmt w:val="bullet"/>
+      <w:lvlText w:val=""/>
+      <w:lvlJc w:val="left"/>
+      <w:pPr>
+        <w:ind w:left="6480" w:hanging="360"/>
+      </w:pPr>
+      <w:rPr>
+        <w:rFonts w:ascii="Wingdings" w:hAnsi="Wingdings" w:hint="default"/>
+      </w:rPr>
+    </w:lvl>
+  </w:abstractNum>
+  <w:abstractNum w:abstractNumId="10" w15:restartNumberingAfterBreak="0">
     <w:nsid w:val="326876B7"/>
     <w:multiLevelType w:val="hybridMultilevel"/>
     <w:tmpl w:val="26EA4FF2"/>
@@ -7907,7 +8978,7 @@
       </w:rPr>
     </w:lvl>
   </w:abstractNum>
-  <w:abstractNum w:abstractNumId="10" w15:restartNumberingAfterBreak="0">
+  <w:abstractNum w:abstractNumId="11" w15:restartNumberingAfterBreak="0">
     <w:nsid w:val="328E2CE0"/>
     <w:multiLevelType w:val="hybridMultilevel"/>
     <w:tmpl w:val="B53415B0"/>
@@ -8020,7 +9091,7 @@
       </w:rPr>
     </w:lvl>
   </w:abstractNum>
-  <w:abstractNum w:abstractNumId="11" w15:restartNumberingAfterBreak="0">
+  <w:abstractNum w:abstractNumId="12" w15:restartNumberingAfterBreak="0">
     <w:nsid w:val="356F3106"/>
     <w:multiLevelType w:val="hybridMultilevel"/>
     <w:tmpl w:val="6E08BB9E"/>
@@ -8133,7 +9204,7 @@
       </w:rPr>
     </w:lvl>
   </w:abstractNum>
-  <w:abstractNum w:abstractNumId="12" w15:restartNumberingAfterBreak="0">
+  <w:abstractNum w:abstractNumId="13" w15:restartNumberingAfterBreak="0">
     <w:nsid w:val="39A94058"/>
     <w:multiLevelType w:val="hybridMultilevel"/>
     <w:tmpl w:val="6270DA70"/>
@@ -8246,7 +9317,7 @@
       </w:rPr>
     </w:lvl>
   </w:abstractNum>
-  <w:abstractNum w:abstractNumId="13" w15:restartNumberingAfterBreak="0">
+  <w:abstractNum w:abstractNumId="14" w15:restartNumberingAfterBreak="0">
     <w:nsid w:val="3B1B3FF9"/>
     <w:multiLevelType w:val="hybridMultilevel"/>
     <w:tmpl w:val="6E32EBB8"/>
@@ -8359,7 +9430,7 @@
       </w:rPr>
     </w:lvl>
   </w:abstractNum>
-  <w:abstractNum w:abstractNumId="14" w15:restartNumberingAfterBreak="0">
+  <w:abstractNum w:abstractNumId="15" w15:restartNumberingAfterBreak="0">
     <w:nsid w:val="3ECB2197"/>
     <w:multiLevelType w:val="hybridMultilevel"/>
     <w:tmpl w:val="CA6625F8"/>
@@ -8472,7 +9543,7 @@
       </w:rPr>
     </w:lvl>
   </w:abstractNum>
-  <w:abstractNum w:abstractNumId="15" w15:restartNumberingAfterBreak="0">
+  <w:abstractNum w:abstractNumId="16" w15:restartNumberingAfterBreak="0">
     <w:nsid w:val="40331D51"/>
     <w:multiLevelType w:val="hybridMultilevel"/>
     <w:tmpl w:val="575CCAF0"/>
@@ -8585,7 +9656,7 @@
       </w:rPr>
     </w:lvl>
   </w:abstractNum>
-  <w:abstractNum w:abstractNumId="16" w15:restartNumberingAfterBreak="0">
+  <w:abstractNum w:abstractNumId="17" w15:restartNumberingAfterBreak="0">
     <w:nsid w:val="459223E8"/>
     <w:multiLevelType w:val="hybridMultilevel"/>
     <w:tmpl w:val="D5A2594E"/>
@@ -8697,7 +9768,7 @@
       </w:rPr>
     </w:lvl>
   </w:abstractNum>
-  <w:abstractNum w:abstractNumId="17" w15:restartNumberingAfterBreak="0">
+  <w:abstractNum w:abstractNumId="18" w15:restartNumberingAfterBreak="0">
     <w:nsid w:val="4777540A"/>
     <w:multiLevelType w:val="hybridMultilevel"/>
     <w:tmpl w:val="9D9AA6A2"/>
@@ -8810,7 +9881,120 @@
       </w:rPr>
     </w:lvl>
   </w:abstractNum>
-  <w:abstractNum w:abstractNumId="18" w15:restartNumberingAfterBreak="0">
+  <w:abstractNum w:abstractNumId="19" w15:restartNumberingAfterBreak="0">
+    <w:nsid w:val="4A3A470F"/>
+    <w:multiLevelType w:val="hybridMultilevel"/>
+    <w:tmpl w:val="B046F66A"/>
+    <w:lvl w:ilvl="0" w:tplc="08090001">
+      <w:start w:val="1"/>
+      <w:numFmt w:val="bullet"/>
+      <w:lvlText w:val=""/>
+      <w:lvlJc w:val="left"/>
+      <w:pPr>
+        <w:ind w:left="720" w:hanging="360"/>
+      </w:pPr>
+      <w:rPr>
+        <w:rFonts w:ascii="Symbol" w:hAnsi="Symbol" w:hint="default"/>
+      </w:rPr>
+    </w:lvl>
+    <w:lvl w:ilvl="1" w:tplc="08090003" w:tentative="1">
+      <w:start w:val="1"/>
+      <w:numFmt w:val="bullet"/>
+      <w:lvlText w:val="o"/>
+      <w:lvlJc w:val="left"/>
+      <w:pPr>
+        <w:ind w:left="1440" w:hanging="360"/>
+      </w:pPr>
+      <w:rPr>
+        <w:rFonts w:ascii="Courier New" w:hAnsi="Courier New" w:cs="Courier New" w:hint="default"/>
+      </w:rPr>
+    </w:lvl>
+    <w:lvl w:ilvl="2" w:tplc="08090005" w:tentative="1">
+      <w:start w:val="1"/>
+      <w:numFmt w:val="bullet"/>
+      <w:lvlText w:val=""/>
+      <w:lvlJc w:val="left"/>
+      <w:pPr>
+        <w:ind w:left="2160" w:hanging="360"/>
+      </w:pPr>
+      <w:rPr>
+        <w:rFonts w:ascii="Wingdings" w:hAnsi="Wingdings" w:hint="default"/>
+      </w:rPr>
+    </w:lvl>
+    <w:lvl w:ilvl="3" w:tplc="08090001" w:tentative="1">
+      <w:start w:val="1"/>
+      <w:numFmt w:val="bullet"/>
+      <w:lvlText w:val=""/>
+      <w:lvlJc w:val="left"/>
+      <w:pPr>
+        <w:ind w:left="2880" w:hanging="360"/>
+      </w:pPr>
+      <w:rPr>
+        <w:rFonts w:ascii="Symbol" w:hAnsi="Symbol" w:hint="default"/>
+      </w:rPr>
+    </w:lvl>
+    <w:lvl w:ilvl="4" w:tplc="08090003" w:tentative="1">
+      <w:start w:val="1"/>
+      <w:numFmt w:val="bullet"/>
+      <w:lvlText w:val="o"/>
+      <w:lvlJc w:val="left"/>
+      <w:pPr>
+        <w:ind w:left="3600" w:hanging="360"/>
+      </w:pPr>
+      <w:rPr>
+        <w:rFonts w:ascii="Courier New" w:hAnsi="Courier New" w:cs="Courier New" w:hint="default"/>
+      </w:rPr>
+    </w:lvl>
+    <w:lvl w:ilvl="5" w:tplc="08090005" w:tentative="1">
+      <w:start w:val="1"/>
+      <w:numFmt w:val="bullet"/>
+      <w:lvlText w:val=""/>
+      <w:lvlJc w:val="left"/>
+      <w:pPr>
+        <w:ind w:left="4320" w:hanging="360"/>
+      </w:pPr>
+      <w:rPr>
+        <w:rFonts w:ascii="Wingdings" w:hAnsi="Wingdings" w:hint="default"/>
+      </w:rPr>
+    </w:lvl>
+    <w:lvl w:ilvl="6" w:tplc="08090001" w:tentative="1">
+      <w:start w:val="1"/>
+      <w:numFmt w:val="bullet"/>
+      <w:lvlText w:val=""/>
+      <w:lvlJc w:val="left"/>
+      <w:pPr>
+        <w:ind w:left="5040" w:hanging="360"/>
+      </w:pPr>
+      <w:rPr>
+        <w:rFonts w:ascii="Symbol" w:hAnsi="Symbol" w:hint="default"/>
+      </w:rPr>
+    </w:lvl>
+    <w:lvl w:ilvl="7" w:tplc="08090003" w:tentative="1">
+      <w:start w:val="1"/>
+      <w:numFmt w:val="bullet"/>
+      <w:lvlText w:val="o"/>
+      <w:lvlJc w:val="left"/>
+      <w:pPr>
+        <w:ind w:left="5760" w:hanging="360"/>
+      </w:pPr>
+      <w:rPr>
+        <w:rFonts w:ascii="Courier New" w:hAnsi="Courier New" w:cs="Courier New" w:hint="default"/>
+      </w:rPr>
+    </w:lvl>
+    <w:lvl w:ilvl="8" w:tplc="08090005" w:tentative="1">
+      <w:start w:val="1"/>
+      <w:numFmt w:val="bullet"/>
+      <w:lvlText w:val=""/>
+      <w:lvlJc w:val="left"/>
+      <w:pPr>
+        <w:ind w:left="6480" w:hanging="360"/>
+      </w:pPr>
+      <w:rPr>
+        <w:rFonts w:ascii="Wingdings" w:hAnsi="Wingdings" w:hint="default"/>
+      </w:rPr>
+    </w:lvl>
+  </w:abstractNum>
+  <w:abstractNum w:abstractNumId="20" w15:restartNumberingAfterBreak="0">
     <w:nsid w:val="4F1B07DA"/>
     <w:multiLevelType w:val="hybridMultilevel"/>
     <w:tmpl w:val="CB72832A"/>
@@ -8923,7 +10107,7 @@
       </w:rPr>
     </w:lvl>
   </w:abstractNum>
-  <w:abstractNum w:abstractNumId="19" w15:restartNumberingAfterBreak="0">
+  <w:abstractNum w:abstractNumId="21" w15:restartNumberingAfterBreak="0">
     <w:nsid w:val="5F3A0A4F"/>
     <w:multiLevelType w:val="hybridMultilevel"/>
     <w:tmpl w:val="14DA4B0C"/>
@@ -9035,7 +10219,7 @@
       </w:rPr>
     </w:lvl>
   </w:abstractNum>
-  <w:abstractNum w:abstractNumId="20" w15:restartNumberingAfterBreak="0">
+  <w:abstractNum w:abstractNumId="22" w15:restartNumberingAfterBreak="0">
     <w:nsid w:val="5FFD3A35"/>
     <w:multiLevelType w:val="hybridMultilevel"/>
     <w:tmpl w:val="7E363CB6"/>
@@ -9148,7 +10332,7 @@
       </w:rPr>
     </w:lvl>
   </w:abstractNum>
-  <w:abstractNum w:abstractNumId="21" w15:restartNumberingAfterBreak="0">
+  <w:abstractNum w:abstractNumId="23" w15:restartNumberingAfterBreak="0">
     <w:nsid w:val="684D2D15"/>
     <w:multiLevelType w:val="hybridMultilevel"/>
     <w:tmpl w:val="7C987246"/>
@@ -9261,7 +10445,7 @@
       </w:rPr>
     </w:lvl>
   </w:abstractNum>
-  <w:abstractNum w:abstractNumId="22" w15:restartNumberingAfterBreak="0">
+  <w:abstractNum w:abstractNumId="24" w15:restartNumberingAfterBreak="0">
     <w:nsid w:val="68AB3BE9"/>
     <w:multiLevelType w:val="hybridMultilevel"/>
     <w:tmpl w:val="3998E078"/>
@@ -9374,7 +10558,7 @@
       </w:rPr>
     </w:lvl>
   </w:abstractNum>
-  <w:abstractNum w:abstractNumId="23" w15:restartNumberingAfterBreak="0">
+  <w:abstractNum w:abstractNumId="25" w15:restartNumberingAfterBreak="0">
     <w:nsid w:val="6B6B2894"/>
     <w:multiLevelType w:val="hybridMultilevel"/>
     <w:tmpl w:val="BF2A25DE"/>
@@ -9487,7 +10671,233 @@
       </w:rPr>
     </w:lvl>
   </w:abstractNum>
-  <w:abstractNum w:abstractNumId="24" w15:restartNumberingAfterBreak="0">
+  <w:abstractNum w:abstractNumId="26" w15:restartNumberingAfterBreak="0">
+    <w:nsid w:val="6EE47613"/>
+    <w:multiLevelType w:val="hybridMultilevel"/>
+    <w:tmpl w:val="13E4587A"/>
+    <w:lvl w:ilvl="0" w:tplc="08090001">
+      <w:start w:val="1"/>
+      <w:numFmt w:val="bullet"/>
+      <w:lvlText w:val=""/>
+      <w:lvlJc w:val="left"/>
+      <w:pPr>
+        <w:ind w:left="720" w:hanging="360"/>
+      </w:pPr>
+      <w:rPr>
+        <w:rFonts w:ascii="Symbol" w:hAnsi="Symbol" w:hint="default"/>
+      </w:rPr>
+    </w:lvl>
+    <w:lvl w:ilvl="1" w:tplc="08090003" w:tentative="1">
+      <w:start w:val="1"/>
+      <w:numFmt w:val="bullet"/>
+      <w:lvlText w:val="o"/>
+      <w:lvlJc w:val="left"/>
+      <w:pPr>
+        <w:ind w:left="1440" w:hanging="360"/>
+      </w:pPr>
+      <w:rPr>
+        <w:rFonts w:ascii="Courier New" w:hAnsi="Courier New" w:cs="Courier New" w:hint="default"/>
+      </w:rPr>
+    </w:lvl>
+    <w:lvl w:ilvl="2" w:tplc="08090005" w:tentative="1">
+      <w:start w:val="1"/>
+      <w:numFmt w:val="bullet"/>
+      <w:lvlText w:val=""/>
+      <w:lvlJc w:val="left"/>
+      <w:pPr>
+        <w:ind w:left="2160" w:hanging="360"/>
+      </w:pPr>
+      <w:rPr>
+        <w:rFonts w:ascii="Wingdings" w:hAnsi="Wingdings" w:hint="default"/>
+      </w:rPr>
+    </w:lvl>
+    <w:lvl w:ilvl="3" w:tplc="08090001" w:tentative="1">
+      <w:start w:val="1"/>
+      <w:numFmt w:val="bullet"/>
+      <w:lvlText w:val=""/>
+      <w:lvlJc w:val="left"/>
+      <w:pPr>
+        <w:ind w:left="2880" w:hanging="360"/>
+      </w:pPr>
+      <w:rPr>
+        <w:rFonts w:ascii="Symbol" w:hAnsi="Symbol" w:hint="default"/>
+      </w:rPr>
+    </w:lvl>
+    <w:lvl w:ilvl="4" w:tplc="08090003" w:tentative="1">
+      <w:start w:val="1"/>
+      <w:numFmt w:val="bullet"/>
+      <w:lvlText w:val="o"/>
+      <w:lvlJc w:val="left"/>
+      <w:pPr>
+        <w:ind w:left="3600" w:hanging="360"/>
+      </w:pPr>
+      <w:rPr>
+        <w:rFonts w:ascii="Courier New" w:hAnsi="Courier New" w:cs="Courier New" w:hint="default"/>
+      </w:rPr>
+    </w:lvl>
+    <w:lvl w:ilvl="5" w:tplc="08090005" w:tentative="1">
+      <w:start w:val="1"/>
+      <w:numFmt w:val="bullet"/>
+      <w:lvlText w:val=""/>
+      <w:lvlJc w:val="left"/>
+      <w:pPr>
+        <w:ind w:left="4320" w:hanging="360"/>
+      </w:pPr>
+      <w:rPr>
+        <w:rFonts w:ascii="Wingdings" w:hAnsi="Wingdings" w:hint="default"/>
+      </w:rPr>
+    </w:lvl>
+    <w:lvl w:ilvl="6" w:tplc="08090001" w:tentative="1">
+      <w:start w:val="1"/>
+      <w:numFmt w:val="bullet"/>
+      <w:lvlText w:val=""/>
+      <w:lvlJc w:val="left"/>
+      <w:pPr>
+        <w:ind w:left="5040" w:hanging="360"/>
+      </w:pPr>
+      <w:rPr>
+        <w:rFonts w:ascii="Symbol" w:hAnsi="Symbol" w:hint="default"/>
+      </w:rPr>
+    </w:lvl>
+    <w:lvl w:ilvl="7" w:tplc="08090003" w:tentative="1">
+      <w:start w:val="1"/>
+      <w:numFmt w:val="bullet"/>
+      <w:lvlText w:val="o"/>
+      <w:lvlJc w:val="left"/>
+      <w:pPr>
+        <w:ind w:left="5760" w:hanging="360"/>
+      </w:pPr>
+      <w:rPr>
+        <w:rFonts w:ascii="Courier New" w:hAnsi="Courier New" w:cs="Courier New" w:hint="default"/>
+      </w:rPr>
+    </w:lvl>
+    <w:lvl w:ilvl="8" w:tplc="08090005" w:tentative="1">
+      <w:start w:val="1"/>
+      <w:numFmt w:val="bullet"/>
+      <w:lvlText w:val=""/>
+      <w:lvlJc w:val="left"/>
+      <w:pPr>
+        <w:ind w:left="6480" w:hanging="360"/>
+      </w:pPr>
+      <w:rPr>
+        <w:rFonts w:ascii="Wingdings" w:hAnsi="Wingdings" w:hint="default"/>
+      </w:rPr>
+    </w:lvl>
+  </w:abstractNum>
+  <w:abstractNum w:abstractNumId="27" w15:restartNumberingAfterBreak="0">
+    <w:nsid w:val="72E46203"/>
+    <w:multiLevelType w:val="hybridMultilevel"/>
+    <w:tmpl w:val="DD6039CA"/>
+    <w:lvl w:ilvl="0" w:tplc="08090001">
+      <w:start w:val="1"/>
+      <w:numFmt w:val="bullet"/>
+      <w:lvlText w:val=""/>
+      <w:lvlJc w:val="left"/>
+      <w:pPr>
+        <w:ind w:left="720" w:hanging="360"/>
+      </w:pPr>
+      <w:rPr>
+        <w:rFonts w:ascii="Symbol" w:hAnsi="Symbol" w:hint="default"/>
+      </w:rPr>
+    </w:lvl>
+    <w:lvl w:ilvl="1" w:tplc="08090003" w:tentative="1">
+      <w:start w:val="1"/>
+      <w:numFmt w:val="bullet"/>
+      <w:lvlText w:val="o"/>
+      <w:lvlJc w:val="left"/>
+      <w:pPr>
+        <w:ind w:left="1440" w:hanging="360"/>
+      </w:pPr>
+      <w:rPr>
+        <w:rFonts w:ascii="Courier New" w:hAnsi="Courier New" w:cs="Courier New" w:hint="default"/>
+      </w:rPr>
+    </w:lvl>
+    <w:lvl w:ilvl="2" w:tplc="08090005" w:tentative="1">
+      <w:start w:val="1"/>
+      <w:numFmt w:val="bullet"/>
+      <w:lvlText w:val=""/>
+      <w:lvlJc w:val="left"/>
+      <w:pPr>
+        <w:ind w:left="2160" w:hanging="360"/>
+      </w:pPr>
+      <w:rPr>
+        <w:rFonts w:ascii="Wingdings" w:hAnsi="Wingdings" w:hint="default"/>
+      </w:rPr>
+    </w:lvl>
+    <w:lvl w:ilvl="3" w:tplc="08090001" w:tentative="1">
+      <w:start w:val="1"/>
+      <w:numFmt w:val="bullet"/>
+      <w:lvlText w:val=""/>
+      <w:lvlJc w:val="left"/>
+      <w:pPr>
+        <w:ind w:left="2880" w:hanging="360"/>
+      </w:pPr>
+      <w:rPr>
+        <w:rFonts w:ascii="Symbol" w:hAnsi="Symbol" w:hint="default"/>
+      </w:rPr>
+    </w:lvl>
+    <w:lvl w:ilvl="4" w:tplc="08090003" w:tentative="1">
+      <w:start w:val="1"/>
+      <w:numFmt w:val="bullet"/>
+      <w:lvlText w:val="o"/>
+      <w:lvlJc w:val="left"/>
+      <w:pPr>
+        <w:ind w:left="3600" w:hanging="360"/>
+      </w:pPr>
+      <w:rPr>
+        <w:rFonts w:ascii="Courier New" w:hAnsi="Courier New" w:cs="Courier New" w:hint="default"/>
+      </w:rPr>
+    </w:lvl>
+    <w:lvl w:ilvl="5" w:tplc="08090005" w:tentative="1">
+      <w:start w:val="1"/>
+      <w:numFmt w:val="bullet"/>
+      <w:lvlText w:val=""/>
+      <w:lvlJc w:val="left"/>
+      <w:pPr>
+        <w:ind w:left="4320" w:hanging="360"/>
+      </w:pPr>
+      <w:rPr>
+        <w:rFonts w:ascii="Wingdings" w:hAnsi="Wingdings" w:hint="default"/>
+      </w:rPr>
+    </w:lvl>
+    <w:lvl w:ilvl="6" w:tplc="08090001" w:tentative="1">
+      <w:start w:val="1"/>
+      <w:numFmt w:val="bullet"/>
+      <w:lvlText w:val=""/>
+      <w:lvlJc w:val="left"/>
+      <w:pPr>
+        <w:ind w:left="5040" w:hanging="360"/>
+      </w:pPr>
+      <w:rPr>
+        <w:rFonts w:ascii="Symbol" w:hAnsi="Symbol" w:hint="default"/>
+      </w:rPr>
+    </w:lvl>
+    <w:lvl w:ilvl="7" w:tplc="08090003" w:tentative="1">
+      <w:start w:val="1"/>
+      <w:numFmt w:val="bullet"/>
+      <w:lvlText w:val="o"/>
+      <w:lvlJc w:val="left"/>
+      <w:pPr>
+        <w:ind w:left="5760" w:hanging="360"/>
+      </w:pPr>
+      <w:rPr>
+        <w:rFonts w:ascii="Courier New" w:hAnsi="Courier New" w:cs="Courier New" w:hint="default"/>
+      </w:rPr>
+    </w:lvl>
+    <w:lvl w:ilvl="8" w:tplc="08090005" w:tentative="1">
+      <w:start w:val="1"/>
+      <w:numFmt w:val="bullet"/>
+      <w:lvlText w:val=""/>
+      <w:lvlJc w:val="left"/>
+      <w:pPr>
+        <w:ind w:left="6480" w:hanging="360"/>
+      </w:pPr>
+      <w:rPr>
+        <w:rFonts w:ascii="Wingdings" w:hAnsi="Wingdings" w:hint="default"/>
+      </w:rPr>
+    </w:lvl>
+  </w:abstractNum>
+  <w:abstractNum w:abstractNumId="28" w15:restartNumberingAfterBreak="0">
     <w:nsid w:val="797D7D32"/>
     <w:multiLevelType w:val="hybridMultilevel"/>
     <w:tmpl w:val="8DDCB592"/>
@@ -9601,16 +11011,16 @@
     </w:lvl>
   </w:abstractNum>
   <w:num w:numId="1" w16cid:durableId="118452393">
-    <w:abstractNumId w:val="19"/>
+    <w:abstractNumId w:val="21"/>
   </w:num>
   <w:num w:numId="2" w16cid:durableId="638649328">
-    <w:abstractNumId w:val="9"/>
+    <w:abstractNumId w:val="10"/>
   </w:num>
   <w:num w:numId="3" w16cid:durableId="1323041933">
-    <w:abstractNumId w:val="12"/>
+    <w:abstractNumId w:val="13"/>
   </w:num>
   <w:num w:numId="4" w16cid:durableId="1124158780">
-    <w:abstractNumId w:val="13"/>
+    <w:abstractNumId w:val="14"/>
   </w:num>
   <w:num w:numId="5" w16cid:durableId="1475371681">
     <w:abstractNumId w:val="4"/>
@@ -9619,7 +11029,7 @@
     <w:abstractNumId w:val="1"/>
   </w:num>
   <w:num w:numId="7" w16cid:durableId="1560435917">
-    <w:abstractNumId w:val="20"/>
+    <w:abstractNumId w:val="22"/>
   </w:num>
   <w:num w:numId="8" w16cid:durableId="907039933">
     <w:abstractNumId w:val="8"/>
@@ -9631,13 +11041,13 @@
     <w:abstractNumId w:val="0"/>
   </w:num>
   <w:num w:numId="11" w16cid:durableId="1796631474">
-    <w:abstractNumId w:val="17"/>
+    <w:abstractNumId w:val="18"/>
   </w:num>
   <w:num w:numId="12" w16cid:durableId="275601772">
-    <w:abstractNumId w:val="18"/>
+    <w:abstractNumId w:val="20"/>
   </w:num>
   <w:num w:numId="13" w16cid:durableId="769466791">
-    <w:abstractNumId w:val="14"/>
+    <w:abstractNumId w:val="15"/>
   </w:num>
   <w:num w:numId="14" w16cid:durableId="1491599456">
     <w:abstractNumId w:val="7"/>
@@ -9652,28 +11062,40 @@
     <w:abstractNumId w:val="6"/>
   </w:num>
   <w:num w:numId="18" w16cid:durableId="1208640504">
-    <w:abstractNumId w:val="21"/>
+    <w:abstractNumId w:val="23"/>
   </w:num>
   <w:num w:numId="19" w16cid:durableId="1777674014">
+    <w:abstractNumId w:val="17"/>
+  </w:num>
+  <w:num w:numId="20" w16cid:durableId="172034536">
     <w:abstractNumId w:val="16"/>
   </w:num>
-  <w:num w:numId="20" w16cid:durableId="172034536">
-    <w:abstractNumId w:val="15"/>
-  </w:num>
   <w:num w:numId="21" w16cid:durableId="720326188">
-    <w:abstractNumId w:val="10"/>
+    <w:abstractNumId w:val="11"/>
   </w:num>
   <w:num w:numId="22" w16cid:durableId="1312060072">
-    <w:abstractNumId w:val="23"/>
+    <w:abstractNumId w:val="25"/>
   </w:num>
   <w:num w:numId="23" w16cid:durableId="1103960002">
-    <w:abstractNumId w:val="11"/>
+    <w:abstractNumId w:val="12"/>
   </w:num>
   <w:num w:numId="24" w16cid:durableId="583489798">
+    <w:abstractNumId w:val="28"/>
+  </w:num>
+  <w:num w:numId="25" w16cid:durableId="552275260">
     <w:abstractNumId w:val="24"/>
   </w:num>
-  <w:num w:numId="25" w16cid:durableId="552275260">
-    <w:abstractNumId w:val="22"/>
+  <w:num w:numId="26" w16cid:durableId="171536017">
+    <w:abstractNumId w:val="26"/>
+  </w:num>
+  <w:num w:numId="27" w16cid:durableId="536937087">
+    <w:abstractNumId w:val="27"/>
+  </w:num>
+  <w:num w:numId="28" w16cid:durableId="1245915076">
+    <w:abstractNumId w:val="19"/>
+  </w:num>
+  <w:num w:numId="29" w16cid:durableId="747776116">
+    <w:abstractNumId w:val="9"/>
   </w:num>
 </w:numbering>
 </file>
@@ -10632,6 +12054,54 @@
       </w:tblBorders>
     </w:tblPr>
   </w:style>
+  <w:style w:type="paragraph" w:customStyle="1" w:styleId="Button">
+    <w:name w:val="Button"/>
+    <w:basedOn w:val="Normal"/>
+    <w:link w:val="ButtonChar"/>
+    <w:qFormat/>
+    <w:rsid w:val="001B6A04"/>
+  </w:style>
+  <w:style w:type="character" w:customStyle="1" w:styleId="ButtonChar">
+    <w:name w:val="Button Char"/>
+    <w:basedOn w:val="DefaultParagraphFont"/>
+    <w:link w:val="Button"/>
+    <w:rsid w:val="001B6A04"/>
+  </w:style>
+  <w:style w:type="character" w:styleId="Hyperlink">
+    <w:name w:val="Hyperlink"/>
+    <w:basedOn w:val="DefaultParagraphFont"/>
+    <w:uiPriority w:val="99"/>
+    <w:unhideWhenUsed/>
+    <w:rsid w:val="00F304AA"/>
+    <w:rPr>
+      <w:color w:val="467886" w:themeColor="hyperlink"/>
+      <w:u w:val="single"/>
+    </w:rPr>
+  </w:style>
+  <w:style w:type="character" w:styleId="UnresolvedMention">
+    <w:name w:val="Unresolved Mention"/>
+    <w:basedOn w:val="DefaultParagraphFont"/>
+    <w:uiPriority w:val="99"/>
+    <w:semiHidden/>
+    <w:unhideWhenUsed/>
+    <w:rsid w:val="00F304AA"/>
+    <w:rPr>
+      <w:color w:val="605E5C"/>
+      <w:shd w:val="clear" w:color="auto" w:fill="E1DFDD"/>
+    </w:rPr>
+  </w:style>
+  <w:style w:type="character" w:styleId="FollowedHyperlink">
+    <w:name w:val="FollowedHyperlink"/>
+    <w:basedOn w:val="DefaultParagraphFont"/>
+    <w:uiPriority w:val="99"/>
+    <w:semiHidden/>
+    <w:unhideWhenUsed/>
+    <w:rsid w:val="00F304AA"/>
+    <w:rPr>
+      <w:color w:val="96607D" w:themeColor="followedHyperlink"/>
+      <w:u w:val="single"/>
+    </w:rPr>
+  </w:style>
 </w:styles>
 </file>
 

</xml_diff>